<commit_message>
Crawler doc & parameter creation & update Funktionalitätsplanung
</commit_message>
<xml_diff>
--- a/Projektmappe/SEP_Projektmappe_Vorlage.docx
+++ b/Projektmappe/SEP_Projektmappe_Vorlage.docx
@@ -65,6 +65,7 @@
         </w:rPr>
         <w:t>&lt;</w:t>
       </w:r>
+      <w:proofErr w:type="spellStart"/>
       <w:r>
         <w:rPr>
           <w:rFonts w:asciiTheme="minorHAnsi" w:hAnsiTheme="minorHAnsi" w:cstheme="minorHAnsi"/>
@@ -72,6 +73,7 @@
         </w:rPr>
         <w:t>IMDB_Klon</w:t>
       </w:r>
+      <w:proofErr w:type="spellEnd"/>
       <w:r>
         <w:rPr>
           <w:rFonts w:asciiTheme="minorHAnsi" w:hAnsiTheme="minorHAnsi" w:cstheme="minorHAnsi"/>
@@ -193,8 +195,17 @@
           <w:rFonts w:cstheme="minorHAnsi"/>
           <w:highlight w:val="yellow"/>
         </w:rPr>
-        <w:t>Lorenz Wollring</w:t>
+        <w:t xml:space="preserve">Lorenz </w:t>
       </w:r>
+      <w:proofErr w:type="spellStart"/>
+      <w:r>
+        <w:rPr>
+          <w:rFonts w:cstheme="minorHAnsi"/>
+          <w:highlight w:val="yellow"/>
+        </w:rPr>
+        <w:t>Wollring</w:t>
+      </w:r>
+      <w:proofErr w:type="spellEnd"/>
       <w:r>
         <w:rPr>
           <w:rFonts w:cstheme="minorHAnsi"/>
@@ -296,7 +307,25 @@
           <w:highlight w:val="yellow"/>
           <w:lang w:val="sv-SE"/>
         </w:rPr>
-        <w:t>&lt;David Rumpf&gt;</w:t>
+        <w:t xml:space="preserve">&lt;David </w:t>
+      </w:r>
+      <w:proofErr w:type="spellStart"/>
+      <w:r>
+        <w:rPr>
+          <w:rFonts w:cstheme="minorHAnsi"/>
+          <w:highlight w:val="yellow"/>
+          <w:lang w:val="sv-SE"/>
+        </w:rPr>
+        <w:t>Rumpf</w:t>
+      </w:r>
+      <w:proofErr w:type="spellEnd"/>
+      <w:r>
+        <w:rPr>
+          <w:rFonts w:cstheme="minorHAnsi"/>
+          <w:highlight w:val="yellow"/>
+          <w:lang w:val="sv-SE"/>
+        </w:rPr>
+        <w:t>&gt;</w:t>
       </w:r>
     </w:p>
     <w:p>
@@ -314,7 +343,43 @@
           <w:highlight w:val="yellow"/>
           <w:lang w:val="sv-SE"/>
         </w:rPr>
-        <w:t>&lt;Thanansaiyan Pushparajah&gt;</w:t>
+        <w:t>&lt;</w:t>
+      </w:r>
+      <w:proofErr w:type="spellStart"/>
+      <w:r>
+        <w:rPr>
+          <w:rFonts w:cstheme="minorHAnsi"/>
+          <w:highlight w:val="yellow"/>
+          <w:lang w:val="sv-SE"/>
+        </w:rPr>
+        <w:t>Thanansaiyan</w:t>
+      </w:r>
+      <w:proofErr w:type="spellEnd"/>
+      <w:r>
+        <w:rPr>
+          <w:rFonts w:cstheme="minorHAnsi"/>
+          <w:highlight w:val="yellow"/>
+          <w:lang w:val="sv-SE"/>
+        </w:rPr>
+        <w:t xml:space="preserve"> </w:t>
+      </w:r>
+      <w:proofErr w:type="spellStart"/>
+      <w:r>
+        <w:rPr>
+          <w:rFonts w:cstheme="minorHAnsi"/>
+          <w:highlight w:val="yellow"/>
+          <w:lang w:val="sv-SE"/>
+        </w:rPr>
+        <w:t>Pushparajah</w:t>
+      </w:r>
+      <w:proofErr w:type="spellEnd"/>
+      <w:r>
+        <w:rPr>
+          <w:rFonts w:cstheme="minorHAnsi"/>
+          <w:highlight w:val="yellow"/>
+          <w:lang w:val="sv-SE"/>
+        </w:rPr>
+        <w:t>&gt;</w:t>
       </w:r>
     </w:p>
     <w:p>
@@ -710,6 +775,7 @@
         </w:rPr>
         <w:br/>
       </w:r>
+      <w:proofErr w:type="spellStart"/>
       <w:r>
         <w:rPr>
           <w:rFonts w:eastAsia="Times New Roman" w:cstheme="minorHAnsi"/>
@@ -728,7 +794,18 @@
           <w:szCs w:val="24"/>
           <w:lang w:eastAsia="de-DE"/>
         </w:rPr>
-        <w:t>iel Erfolg</w:t>
+        <w:t>iel</w:t>
+      </w:r>
+      <w:proofErr w:type="spellEnd"/>
+      <w:r>
+        <w:rPr>
+          <w:rFonts w:eastAsia="Times New Roman" w:cstheme="minorHAnsi"/>
+          <w:b/>
+          <w:sz w:val="20"/>
+          <w:szCs w:val="24"/>
+          <w:lang w:eastAsia="de-DE"/>
+        </w:rPr>
+        <w:t xml:space="preserve"> Erfolg</w:t>
       </w:r>
       <w:r>
         <w:rPr>
@@ -4081,7 +4158,23 @@
                 <w:rFonts w:ascii="Calibri" w:eastAsia="Times New Roman" w:hAnsi="Calibri" w:cs="Calibri"/>
                 <w:lang w:eastAsia="de-DE"/>
               </w:rPr>
-              <w:t xml:space="preserve">Lorenz Wollring </w:t>
+              <w:t xml:space="preserve">Lorenz </w:t>
+            </w:r>
+            <w:proofErr w:type="spellStart"/>
+            <w:r>
+              <w:rPr>
+                <w:rFonts w:ascii="Calibri" w:eastAsia="Times New Roman" w:hAnsi="Calibri" w:cs="Calibri"/>
+                <w:lang w:eastAsia="de-DE"/>
+              </w:rPr>
+              <w:t>Wollring</w:t>
+            </w:r>
+            <w:proofErr w:type="spellEnd"/>
+            <w:r>
+              <w:rPr>
+                <w:rFonts w:ascii="Calibri" w:eastAsia="Times New Roman" w:hAnsi="Calibri" w:cs="Calibri"/>
+                <w:lang w:eastAsia="de-DE"/>
+              </w:rPr>
+              <w:t xml:space="preserve"> </w:t>
             </w:r>
           </w:p>
         </w:tc>
@@ -4260,7 +4353,23 @@
                 <w:rFonts w:ascii="Calibri" w:eastAsia="Times New Roman" w:hAnsi="Calibri" w:cs="Calibri"/>
                 <w:lang w:eastAsia="de-DE"/>
               </w:rPr>
-              <w:t xml:space="preserve">Lorenz Wollring </w:t>
+              <w:t xml:space="preserve">Lorenz </w:t>
+            </w:r>
+            <w:proofErr w:type="spellStart"/>
+            <w:r>
+              <w:rPr>
+                <w:rFonts w:ascii="Calibri" w:eastAsia="Times New Roman" w:hAnsi="Calibri" w:cs="Calibri"/>
+                <w:lang w:eastAsia="de-DE"/>
+              </w:rPr>
+              <w:t>Wollring</w:t>
+            </w:r>
+            <w:proofErr w:type="spellEnd"/>
+            <w:r>
+              <w:rPr>
+                <w:rFonts w:ascii="Calibri" w:eastAsia="Times New Roman" w:hAnsi="Calibri" w:cs="Calibri"/>
+                <w:lang w:eastAsia="de-DE"/>
+              </w:rPr>
+              <w:t xml:space="preserve"> </w:t>
             </w:r>
           </w:p>
         </w:tc>
@@ -4439,7 +4548,23 @@
                 <w:rFonts w:ascii="Calibri" w:eastAsia="Times New Roman" w:hAnsi="Calibri" w:cs="Calibri"/>
                 <w:lang w:eastAsia="de-DE"/>
               </w:rPr>
-              <w:t xml:space="preserve">Lorenz Wollring </w:t>
+              <w:t xml:space="preserve">Lorenz </w:t>
+            </w:r>
+            <w:proofErr w:type="spellStart"/>
+            <w:r>
+              <w:rPr>
+                <w:rFonts w:ascii="Calibri" w:eastAsia="Times New Roman" w:hAnsi="Calibri" w:cs="Calibri"/>
+                <w:lang w:eastAsia="de-DE"/>
+              </w:rPr>
+              <w:t>Wollring</w:t>
+            </w:r>
+            <w:proofErr w:type="spellEnd"/>
+            <w:r>
+              <w:rPr>
+                <w:rFonts w:ascii="Calibri" w:eastAsia="Times New Roman" w:hAnsi="Calibri" w:cs="Calibri"/>
+                <w:lang w:eastAsia="de-DE"/>
+              </w:rPr>
+              <w:t xml:space="preserve"> </w:t>
             </w:r>
           </w:p>
         </w:tc>
@@ -6218,13 +6343,23 @@
                 <w:lang w:eastAsia="de-DE"/>
               </w:rPr>
             </w:pPr>
-            <w:r>
-              <w:rPr>
-                <w:rFonts w:ascii="Calibri" w:eastAsia="Times New Roman" w:hAnsi="Calibri" w:cs="Calibri"/>
-                <w:lang w:eastAsia="de-DE"/>
-              </w:rPr>
-              <w:t xml:space="preserve">Thanansaiyan </w:t>
-            </w:r>
+            <w:proofErr w:type="spellStart"/>
+            <w:r>
+              <w:rPr>
+                <w:rFonts w:ascii="Calibri" w:eastAsia="Times New Roman" w:hAnsi="Calibri" w:cs="Calibri"/>
+                <w:lang w:eastAsia="de-DE"/>
+              </w:rPr>
+              <w:t>Thanansaiyan</w:t>
+            </w:r>
+            <w:proofErr w:type="spellEnd"/>
+            <w:r>
+              <w:rPr>
+                <w:rFonts w:ascii="Calibri" w:eastAsia="Times New Roman" w:hAnsi="Calibri" w:cs="Calibri"/>
+                <w:lang w:eastAsia="de-DE"/>
+              </w:rPr>
+              <w:t xml:space="preserve"> </w:t>
+            </w:r>
+            <w:proofErr w:type="spellStart"/>
             <w:r>
               <w:rPr>
                 <w:rFonts w:ascii="Calibri" w:eastAsia="Times New Roman" w:hAnsi="Calibri" w:cs="Calibri"/>
@@ -6233,6 +6368,7 @@
               <w:lastRenderedPageBreak/>
               <w:t>Pushparajah</w:t>
             </w:r>
+            <w:proofErr w:type="spellEnd"/>
           </w:p>
         </w:tc>
         <w:tc>
@@ -6406,13 +6542,31 @@
                 <w:lang w:eastAsia="de-DE"/>
               </w:rPr>
             </w:pPr>
-            <w:r>
-              <w:rPr>
-                <w:rFonts w:ascii="Calibri" w:eastAsia="Times New Roman" w:hAnsi="Calibri" w:cs="Calibri"/>
-                <w:lang w:eastAsia="de-DE"/>
-              </w:rPr>
-              <w:t>Thanansaiyan Pushparajah</w:t>
-            </w:r>
+            <w:proofErr w:type="spellStart"/>
+            <w:r>
+              <w:rPr>
+                <w:rFonts w:ascii="Calibri" w:eastAsia="Times New Roman" w:hAnsi="Calibri" w:cs="Calibri"/>
+                <w:lang w:eastAsia="de-DE"/>
+              </w:rPr>
+              <w:t>Thanansaiyan</w:t>
+            </w:r>
+            <w:proofErr w:type="spellEnd"/>
+            <w:r>
+              <w:rPr>
+                <w:rFonts w:ascii="Calibri" w:eastAsia="Times New Roman" w:hAnsi="Calibri" w:cs="Calibri"/>
+                <w:lang w:eastAsia="de-DE"/>
+              </w:rPr>
+              <w:t xml:space="preserve"> </w:t>
+            </w:r>
+            <w:proofErr w:type="spellStart"/>
+            <w:r>
+              <w:rPr>
+                <w:rFonts w:ascii="Calibri" w:eastAsia="Times New Roman" w:hAnsi="Calibri" w:cs="Calibri"/>
+                <w:lang w:eastAsia="de-DE"/>
+              </w:rPr>
+              <w:t>Pushparajah</w:t>
+            </w:r>
+            <w:proofErr w:type="spellEnd"/>
           </w:p>
         </w:tc>
         <w:tc>
@@ -6585,13 +6739,31 @@
                 <w:lang w:eastAsia="de-DE"/>
               </w:rPr>
             </w:pPr>
-            <w:r>
-              <w:rPr>
-                <w:rFonts w:ascii="Calibri" w:eastAsia="Times New Roman" w:hAnsi="Calibri" w:cs="Calibri"/>
-                <w:lang w:eastAsia="de-DE"/>
-              </w:rPr>
-              <w:t>Thanansaiyan Pushparajah</w:t>
-            </w:r>
+            <w:proofErr w:type="spellStart"/>
+            <w:r>
+              <w:rPr>
+                <w:rFonts w:ascii="Calibri" w:eastAsia="Times New Roman" w:hAnsi="Calibri" w:cs="Calibri"/>
+                <w:lang w:eastAsia="de-DE"/>
+              </w:rPr>
+              <w:t>Thanansaiyan</w:t>
+            </w:r>
+            <w:proofErr w:type="spellEnd"/>
+            <w:r>
+              <w:rPr>
+                <w:rFonts w:ascii="Calibri" w:eastAsia="Times New Roman" w:hAnsi="Calibri" w:cs="Calibri"/>
+                <w:lang w:eastAsia="de-DE"/>
+              </w:rPr>
+              <w:t xml:space="preserve"> </w:t>
+            </w:r>
+            <w:proofErr w:type="spellStart"/>
+            <w:r>
+              <w:rPr>
+                <w:rFonts w:ascii="Calibri" w:eastAsia="Times New Roman" w:hAnsi="Calibri" w:cs="Calibri"/>
+                <w:lang w:eastAsia="de-DE"/>
+              </w:rPr>
+              <w:t>Pushparajah</w:t>
+            </w:r>
+            <w:proofErr w:type="spellEnd"/>
           </w:p>
         </w:tc>
         <w:tc>
@@ -8517,7 +8689,23 @@
                 <w:rFonts w:ascii="Calibri" w:eastAsia="Times New Roman" w:hAnsi="Calibri" w:cs="Calibri"/>
                 <w:lang w:eastAsia="de-DE"/>
               </w:rPr>
-              <w:t>Übernahme einer agilen Softwareentwicklungsmethode 'Scrum'</w:t>
+              <w:t>Übernahme einer agilen Softwareentwicklungsmethode '</w:t>
+            </w:r>
+            <w:proofErr w:type="spellStart"/>
+            <w:r>
+              <w:rPr>
+                <w:rFonts w:ascii="Calibri" w:eastAsia="Times New Roman" w:hAnsi="Calibri" w:cs="Calibri"/>
+                <w:lang w:eastAsia="de-DE"/>
+              </w:rPr>
+              <w:t>Scrum</w:t>
+            </w:r>
+            <w:proofErr w:type="spellEnd"/>
+            <w:r>
+              <w:rPr>
+                <w:rFonts w:ascii="Calibri" w:eastAsia="Times New Roman" w:hAnsi="Calibri" w:cs="Calibri"/>
+                <w:lang w:eastAsia="de-DE"/>
+              </w:rPr>
+              <w:t>'</w:t>
             </w:r>
           </w:p>
         </w:tc>
@@ -12313,7 +12501,23 @@
                 <w:rFonts w:ascii="Calibri" w:eastAsia="Times New Roman" w:hAnsi="Calibri" w:cs="Calibri"/>
                 <w:lang w:eastAsia="de-DE"/>
               </w:rPr>
-              <w:t>Funktionalität zum laden der Daten aus der Datenbank</w:t>
+              <w:t xml:space="preserve">Funktionalität zum </w:t>
+            </w:r>
+            <w:proofErr w:type="spellStart"/>
+            <w:r>
+              <w:rPr>
+                <w:rFonts w:ascii="Calibri" w:eastAsia="Times New Roman" w:hAnsi="Calibri" w:cs="Calibri"/>
+                <w:lang w:eastAsia="de-DE"/>
+              </w:rPr>
+              <w:t>laden</w:t>
+            </w:r>
+            <w:proofErr w:type="spellEnd"/>
+            <w:r>
+              <w:rPr>
+                <w:rFonts w:ascii="Calibri" w:eastAsia="Times New Roman" w:hAnsi="Calibri" w:cs="Calibri"/>
+                <w:lang w:eastAsia="de-DE"/>
+              </w:rPr>
+              <w:t xml:space="preserve"> der Daten aus der Datenbank</w:t>
             </w:r>
           </w:p>
         </w:tc>
@@ -12662,7 +12866,23 @@
                 <w:rFonts w:ascii="Calibri" w:eastAsia="Times New Roman" w:hAnsi="Calibri" w:cs="Calibri"/>
                 <w:lang w:eastAsia="de-DE"/>
               </w:rPr>
-              <w:t xml:space="preserve">Frontendmaske zum ausführen des Webscrapers </w:t>
+              <w:t xml:space="preserve">Frontendmaske zum ausführen des </w:t>
+            </w:r>
+            <w:proofErr w:type="spellStart"/>
+            <w:r>
+              <w:rPr>
+                <w:rFonts w:ascii="Calibri" w:eastAsia="Times New Roman" w:hAnsi="Calibri" w:cs="Calibri"/>
+                <w:lang w:eastAsia="de-DE"/>
+              </w:rPr>
+              <w:t>Webscrapers</w:t>
+            </w:r>
+            <w:proofErr w:type="spellEnd"/>
+            <w:r>
+              <w:rPr>
+                <w:rFonts w:ascii="Calibri" w:eastAsia="Times New Roman" w:hAnsi="Calibri" w:cs="Calibri"/>
+                <w:lang w:eastAsia="de-DE"/>
+              </w:rPr>
+              <w:t xml:space="preserve"> </w:t>
             </w:r>
           </w:p>
         </w:tc>
@@ -12834,8 +13054,17 @@
                 <w:rFonts w:ascii="Calibri" w:eastAsia="Times New Roman" w:hAnsi="Calibri" w:cs="Calibri"/>
                 <w:lang w:eastAsia="de-DE"/>
               </w:rPr>
-              <w:t>Entwicklung des Webscrapers</w:t>
-            </w:r>
+              <w:t xml:space="preserve">Entwicklung des </w:t>
+            </w:r>
+            <w:proofErr w:type="spellStart"/>
+            <w:r>
+              <w:rPr>
+                <w:rFonts w:ascii="Calibri" w:eastAsia="Times New Roman" w:hAnsi="Calibri" w:cs="Calibri"/>
+                <w:lang w:eastAsia="de-DE"/>
+              </w:rPr>
+              <w:t>Webscrapers</w:t>
+            </w:r>
+            <w:proofErr w:type="spellEnd"/>
           </w:p>
         </w:tc>
         <w:tc>
@@ -15255,13 +15484,13 @@
         <w:tblLook w:val="04A0" w:firstRow="1" w:lastRow="0" w:firstColumn="1" w:lastColumn="0" w:noHBand="0" w:noVBand="1"/>
       </w:tblPr>
       <w:tblGrid>
-        <w:gridCol w:w="731"/>
-        <w:gridCol w:w="1838"/>
-        <w:gridCol w:w="980"/>
-        <w:gridCol w:w="786"/>
-        <w:gridCol w:w="1180"/>
-        <w:gridCol w:w="1297"/>
-        <w:gridCol w:w="1415"/>
+        <w:gridCol w:w="959"/>
+        <w:gridCol w:w="2410"/>
+        <w:gridCol w:w="992"/>
+        <w:gridCol w:w="850"/>
+        <w:gridCol w:w="993"/>
+        <w:gridCol w:w="1134"/>
+        <w:gridCol w:w="889"/>
         <w:gridCol w:w="1330"/>
       </w:tblGrid>
       <w:tr>
@@ -15270,7 +15499,7 @@
         </w:trPr>
         <w:tc>
           <w:tcPr>
-            <w:tcW w:w="731" w:type="dxa"/>
+            <w:tcW w:w="959" w:type="dxa"/>
             <w:tcBorders>
               <w:bottom w:val="single" w:sz="4" w:space="0" w:color="auto"/>
             </w:tcBorders>
@@ -15283,6 +15512,7 @@
                 <w:b/>
               </w:rPr>
             </w:pPr>
+            <w:proofErr w:type="spellStart"/>
             <w:r>
               <w:rPr>
                 <w:rFonts w:cstheme="minorHAnsi"/>
@@ -15291,11 +15521,12 @@
               <w:lastRenderedPageBreak/>
               <w:t>Id</w:t>
             </w:r>
-          </w:p>
-        </w:tc>
-        <w:tc>
-          <w:tcPr>
-            <w:tcW w:w="1838" w:type="dxa"/>
+            <w:proofErr w:type="spellEnd"/>
+          </w:p>
+        </w:tc>
+        <w:tc>
+          <w:tcPr>
+            <w:tcW w:w="2410" w:type="dxa"/>
             <w:tcBorders>
               <w:bottom w:val="single" w:sz="4" w:space="0" w:color="auto"/>
             </w:tcBorders>
@@ -15320,7 +15551,7 @@
         </w:tc>
         <w:tc>
           <w:tcPr>
-            <w:tcW w:w="980" w:type="dxa"/>
+            <w:tcW w:w="992" w:type="dxa"/>
             <w:tcBorders>
               <w:bottom w:val="single" w:sz="4" w:space="0" w:color="auto"/>
             </w:tcBorders>
@@ -15361,7 +15592,7 @@
         </w:tc>
         <w:tc>
           <w:tcPr>
-            <w:tcW w:w="786" w:type="dxa"/>
+            <w:tcW w:w="850" w:type="dxa"/>
             <w:tcBorders>
               <w:bottom w:val="single" w:sz="4" w:space="0" w:color="auto"/>
             </w:tcBorders>
@@ -15386,7 +15617,7 @@
         </w:tc>
         <w:tc>
           <w:tcPr>
-            <w:tcW w:w="1180" w:type="dxa"/>
+            <w:tcW w:w="993" w:type="dxa"/>
             <w:tcBorders>
               <w:bottom w:val="single" w:sz="4" w:space="0" w:color="auto"/>
             </w:tcBorders>
@@ -15416,6 +15647,7 @@
                 <w:b/>
               </w:rPr>
             </w:pPr>
+            <w:proofErr w:type="spellStart"/>
             <w:r>
               <w:rPr>
                 <w:rFonts w:cstheme="minorHAnsi"/>
@@ -15437,11 +15669,12 @@
               </w:rPr>
               <w:t>litäten</w:t>
             </w:r>
-          </w:p>
-        </w:tc>
-        <w:tc>
-          <w:tcPr>
-            <w:tcW w:w="1297" w:type="dxa"/>
+            <w:proofErr w:type="spellEnd"/>
+          </w:p>
+        </w:tc>
+        <w:tc>
+          <w:tcPr>
+            <w:tcW w:w="1134" w:type="dxa"/>
             <w:tcBorders>
               <w:bottom w:val="single" w:sz="4" w:space="0" w:color="auto"/>
             </w:tcBorders>
@@ -15482,7 +15715,7 @@
         </w:tc>
         <w:tc>
           <w:tcPr>
-            <w:tcW w:w="1415" w:type="dxa"/>
+            <w:tcW w:w="889" w:type="dxa"/>
             <w:tcBorders>
               <w:bottom w:val="single" w:sz="4" w:space="0" w:color="auto"/>
             </w:tcBorders>
@@ -15512,6 +15745,7 @@
                 <w:b/>
               </w:rPr>
             </w:pPr>
+            <w:proofErr w:type="spellStart"/>
             <w:r>
               <w:rPr>
                 <w:rFonts w:cstheme="minorHAnsi"/>
@@ -15519,6 +15753,7 @@
               </w:rPr>
               <w:t>referenz</w:t>
             </w:r>
+            <w:proofErr w:type="spellEnd"/>
           </w:p>
         </w:tc>
         <w:tc>
@@ -15553,7 +15788,7 @@
         </w:trPr>
         <w:tc>
           <w:tcPr>
-            <w:tcW w:w="731" w:type="dxa"/>
+            <w:tcW w:w="959" w:type="dxa"/>
             <w:tcBorders>
               <w:top w:val="single" w:sz="4" w:space="0" w:color="auto"/>
             </w:tcBorders>
@@ -15577,7 +15812,7 @@
         </w:tc>
         <w:tc>
           <w:tcPr>
-            <w:tcW w:w="1838" w:type="dxa"/>
+            <w:tcW w:w="2410" w:type="dxa"/>
             <w:tcBorders>
               <w:top w:val="single" w:sz="4" w:space="0" w:color="auto"/>
             </w:tcBorders>
@@ -15601,7 +15836,7 @@
         </w:tc>
         <w:tc>
           <w:tcPr>
-            <w:tcW w:w="980" w:type="dxa"/>
+            <w:tcW w:w="992" w:type="dxa"/>
             <w:tcBorders>
               <w:top w:val="single" w:sz="4" w:space="0" w:color="auto"/>
             </w:tcBorders>
@@ -15617,7 +15852,7 @@
         </w:tc>
         <w:tc>
           <w:tcPr>
-            <w:tcW w:w="786" w:type="dxa"/>
+            <w:tcW w:w="850" w:type="dxa"/>
             <w:tcBorders>
               <w:top w:val="single" w:sz="4" w:space="0" w:color="auto"/>
             </w:tcBorders>
@@ -15633,7 +15868,7 @@
         </w:tc>
         <w:tc>
           <w:tcPr>
-            <w:tcW w:w="1180" w:type="dxa"/>
+            <w:tcW w:w="993" w:type="dxa"/>
             <w:tcBorders>
               <w:top w:val="single" w:sz="4" w:space="0" w:color="auto"/>
             </w:tcBorders>
@@ -15649,7 +15884,7 @@
         </w:tc>
         <w:tc>
           <w:tcPr>
-            <w:tcW w:w="1297" w:type="dxa"/>
+            <w:tcW w:w="1134" w:type="dxa"/>
             <w:tcBorders>
               <w:top w:val="single" w:sz="4" w:space="0" w:color="auto"/>
             </w:tcBorders>
@@ -15671,7 +15906,7 @@
         </w:tc>
         <w:tc>
           <w:tcPr>
-            <w:tcW w:w="1415" w:type="dxa"/>
+            <w:tcW w:w="889" w:type="dxa"/>
             <w:tcBorders>
               <w:top w:val="single" w:sz="4" w:space="0" w:color="auto"/>
             </w:tcBorders>
@@ -15708,7 +15943,7 @@
         </w:trPr>
         <w:tc>
           <w:tcPr>
-            <w:tcW w:w="731" w:type="dxa"/>
+            <w:tcW w:w="959" w:type="dxa"/>
           </w:tcPr>
           <w:p>
             <w:pPr>
@@ -15726,25 +15961,27 @@
         </w:tc>
         <w:tc>
           <w:tcPr>
-            <w:tcW w:w="1838" w:type="dxa"/>
-          </w:tcPr>
-          <w:p>
-            <w:pPr>
-              <w:rPr>
-                <w:rFonts w:cstheme="minorHAnsi"/>
-              </w:rPr>
-            </w:pPr>
+            <w:tcW w:w="2410" w:type="dxa"/>
+          </w:tcPr>
+          <w:p>
+            <w:pPr>
+              <w:rPr>
+                <w:rFonts w:cstheme="minorHAnsi"/>
+              </w:rPr>
+            </w:pPr>
+            <w:proofErr w:type="spellStart"/>
             <w:r>
               <w:rPr>
                 <w:rFonts w:cstheme="minorHAnsi"/>
               </w:rPr>
               <w:t>getData</w:t>
             </w:r>
-          </w:p>
-        </w:tc>
-        <w:tc>
-          <w:tcPr>
-            <w:tcW w:w="980" w:type="dxa"/>
+            <w:proofErr w:type="spellEnd"/>
+          </w:p>
+        </w:tc>
+        <w:tc>
+          <w:tcPr>
+            <w:tcW w:w="992" w:type="dxa"/>
           </w:tcPr>
           <w:p>
             <w:pPr>
@@ -15768,7 +16005,7 @@
         </w:tc>
         <w:tc>
           <w:tcPr>
-            <w:tcW w:w="786" w:type="dxa"/>
+            <w:tcW w:w="850" w:type="dxa"/>
           </w:tcPr>
           <w:p>
             <w:pPr>
@@ -15786,19 +16023,19 @@
         </w:tc>
         <w:tc>
           <w:tcPr>
-            <w:tcW w:w="1180" w:type="dxa"/>
-          </w:tcPr>
-          <w:p>
-            <w:pPr>
-              <w:rPr>
-                <w:rFonts w:cstheme="minorHAnsi"/>
-              </w:rPr>
-            </w:pPr>
-          </w:p>
-        </w:tc>
-        <w:tc>
-          <w:tcPr>
-            <w:tcW w:w="1297" w:type="dxa"/>
+            <w:tcW w:w="993" w:type="dxa"/>
+          </w:tcPr>
+          <w:p>
+            <w:pPr>
+              <w:rPr>
+                <w:rFonts w:cstheme="minorHAnsi"/>
+              </w:rPr>
+            </w:pPr>
+          </w:p>
+        </w:tc>
+        <w:tc>
+          <w:tcPr>
+            <w:tcW w:w="1134" w:type="dxa"/>
           </w:tcPr>
           <w:p>
             <w:pPr>
@@ -15816,7 +16053,7 @@
         </w:tc>
         <w:tc>
           <w:tcPr>
-            <w:tcW w:w="1415" w:type="dxa"/>
+            <w:tcW w:w="889" w:type="dxa"/>
           </w:tcPr>
           <w:p>
             <w:pPr>
@@ -15852,7 +16089,7 @@
         </w:trPr>
         <w:tc>
           <w:tcPr>
-            <w:tcW w:w="731" w:type="dxa"/>
+            <w:tcW w:w="959" w:type="dxa"/>
           </w:tcPr>
           <w:p>
             <w:pPr>
@@ -15876,25 +16113,27 @@
         </w:tc>
         <w:tc>
           <w:tcPr>
-            <w:tcW w:w="1838" w:type="dxa"/>
-          </w:tcPr>
-          <w:p>
-            <w:pPr>
-              <w:rPr>
-                <w:rFonts w:cstheme="minorHAnsi"/>
-              </w:rPr>
-            </w:pPr>
-            <w:r>
-              <w:rPr>
-                <w:rFonts w:cstheme="minorHAnsi"/>
-              </w:rPr>
-              <w:t>getMoviesByGenre</w:t>
-            </w:r>
-          </w:p>
-        </w:tc>
-        <w:tc>
-          <w:tcPr>
-            <w:tcW w:w="980" w:type="dxa"/>
+            <w:tcW w:w="2410" w:type="dxa"/>
+          </w:tcPr>
+          <w:p>
+            <w:pPr>
+              <w:rPr>
+                <w:rFonts w:cstheme="minorHAnsi"/>
+              </w:rPr>
+            </w:pPr>
+            <w:proofErr w:type="spellStart"/>
+            <w:r>
+              <w:rPr>
+                <w:rFonts w:cstheme="minorHAnsi"/>
+              </w:rPr>
+              <w:t>getMovies</w:t>
+            </w:r>
+            <w:proofErr w:type="spellEnd"/>
+          </w:p>
+        </w:tc>
+        <w:tc>
+          <w:tcPr>
+            <w:tcW w:w="992" w:type="dxa"/>
           </w:tcPr>
           <w:p>
             <w:pPr>
@@ -15918,7 +16157,7 @@
         </w:tc>
         <w:tc>
           <w:tcPr>
-            <w:tcW w:w="786" w:type="dxa"/>
+            <w:tcW w:w="850" w:type="dxa"/>
           </w:tcPr>
           <w:p>
             <w:pPr>
@@ -15936,7 +16175,7 @@
         </w:tc>
         <w:tc>
           <w:tcPr>
-            <w:tcW w:w="1180" w:type="dxa"/>
+            <w:tcW w:w="993" w:type="dxa"/>
           </w:tcPr>
           <w:p>
             <w:pPr>
@@ -15954,7 +16193,7 @@
         </w:tc>
         <w:tc>
           <w:tcPr>
-            <w:tcW w:w="1297" w:type="dxa"/>
+            <w:tcW w:w="1134" w:type="dxa"/>
           </w:tcPr>
           <w:p>
             <w:pPr>
@@ -15972,7 +16211,486 @@
         </w:tc>
         <w:tc>
           <w:tcPr>
-            <w:tcW w:w="1415" w:type="dxa"/>
+            <w:tcW w:w="889" w:type="dxa"/>
+          </w:tcPr>
+          <w:p>
+            <w:pPr>
+              <w:rPr>
+                <w:rFonts w:cstheme="minorHAnsi"/>
+              </w:rPr>
+            </w:pPr>
+          </w:p>
+        </w:tc>
+        <w:tc>
+          <w:tcPr>
+            <w:tcW w:w="1330" w:type="dxa"/>
+          </w:tcPr>
+          <w:p>
+            <w:pPr>
+              <w:rPr>
+                <w:rFonts w:cstheme="minorHAnsi"/>
+              </w:rPr>
+            </w:pPr>
+            <w:r>
+              <w:rPr>
+                <w:rFonts w:cstheme="minorHAnsi"/>
+              </w:rPr>
+              <w:t>In Bearbeitung</w:t>
+            </w:r>
+          </w:p>
+        </w:tc>
+      </w:tr>
+      <w:tr>
+        <w:trPr>
+          <w:trHeight w:val="522"/>
+        </w:trPr>
+        <w:tc>
+          <w:tcPr>
+            <w:tcW w:w="959" w:type="dxa"/>
+          </w:tcPr>
+          <w:p>
+            <w:pPr>
+              <w:rPr>
+                <w:rFonts w:cstheme="minorHAnsi"/>
+              </w:rPr>
+            </w:pPr>
+            <w:r>
+              <w:rPr>
+                <w:rFonts w:cstheme="minorHAnsi"/>
+              </w:rPr>
+              <w:t>1.1.1.1</w:t>
+            </w:r>
+          </w:p>
+        </w:tc>
+        <w:tc>
+          <w:tcPr>
+            <w:tcW w:w="2410" w:type="dxa"/>
+          </w:tcPr>
+          <w:p>
+            <w:pPr>
+              <w:rPr>
+                <w:rFonts w:cstheme="minorHAnsi"/>
+              </w:rPr>
+            </w:pPr>
+            <w:r>
+              <w:rPr>
+                <w:rFonts w:cstheme="minorHAnsi"/>
+              </w:rPr>
+              <w:t>Dokument und Parameter Erzeugung</w:t>
+            </w:r>
+          </w:p>
+        </w:tc>
+        <w:tc>
+          <w:tcPr>
+            <w:tcW w:w="992" w:type="dxa"/>
+          </w:tcPr>
+          <w:p>
+            <w:pPr>
+              <w:rPr>
+                <w:rFonts w:cstheme="minorHAnsi"/>
+              </w:rPr>
+            </w:pPr>
+            <w:r>
+              <w:rPr>
+                <w:rFonts w:cstheme="minorHAnsi"/>
+              </w:rPr>
+              <w:t>1 Tag</w:t>
+            </w:r>
+          </w:p>
+        </w:tc>
+        <w:tc>
+          <w:tcPr>
+            <w:tcW w:w="850" w:type="dxa"/>
+          </w:tcPr>
+          <w:p>
+            <w:pPr>
+              <w:rPr>
+                <w:rFonts w:cstheme="minorHAnsi"/>
+              </w:rPr>
+            </w:pPr>
+            <w:r>
+              <w:rPr>
+                <w:rFonts w:cstheme="minorHAnsi"/>
+              </w:rPr>
+              <w:t>Felix</w:t>
+            </w:r>
+          </w:p>
+        </w:tc>
+        <w:tc>
+          <w:tcPr>
+            <w:tcW w:w="993" w:type="dxa"/>
+          </w:tcPr>
+          <w:p>
+            <w:pPr>
+              <w:rPr>
+                <w:rFonts w:cstheme="minorHAnsi"/>
+              </w:rPr>
+            </w:pPr>
+            <w:r>
+              <w:rPr>
+                <w:rFonts w:cstheme="minorHAnsi"/>
+              </w:rPr>
+              <w:t>1.1.1</w:t>
+            </w:r>
+          </w:p>
+        </w:tc>
+        <w:tc>
+          <w:tcPr>
+            <w:tcW w:w="1134" w:type="dxa"/>
+          </w:tcPr>
+          <w:p>
+            <w:pPr>
+              <w:rPr>
+                <w:rFonts w:cstheme="minorHAnsi"/>
+              </w:rPr>
+            </w:pPr>
+          </w:p>
+        </w:tc>
+        <w:tc>
+          <w:tcPr>
+            <w:tcW w:w="889" w:type="dxa"/>
+          </w:tcPr>
+          <w:p>
+            <w:pPr>
+              <w:rPr>
+                <w:rFonts w:cstheme="minorHAnsi"/>
+              </w:rPr>
+            </w:pPr>
+          </w:p>
+        </w:tc>
+        <w:tc>
+          <w:tcPr>
+            <w:tcW w:w="1330" w:type="dxa"/>
+          </w:tcPr>
+          <w:p>
+            <w:pPr>
+              <w:rPr>
+                <w:rFonts w:cstheme="minorHAnsi"/>
+              </w:rPr>
+            </w:pPr>
+            <w:r>
+              <w:rPr>
+                <w:rFonts w:cstheme="minorHAnsi"/>
+              </w:rPr>
+              <w:t>In Bearbeitung</w:t>
+            </w:r>
+          </w:p>
+        </w:tc>
+      </w:tr>
+      <w:tr>
+        <w:trPr>
+          <w:trHeight w:val="522"/>
+        </w:trPr>
+        <w:tc>
+          <w:tcPr>
+            <w:tcW w:w="959" w:type="dxa"/>
+          </w:tcPr>
+          <w:p>
+            <w:pPr>
+              <w:rPr>
+                <w:rFonts w:cstheme="minorHAnsi"/>
+              </w:rPr>
+            </w:pPr>
+            <w:r>
+              <w:rPr>
+                <w:rFonts w:cstheme="minorHAnsi"/>
+              </w:rPr>
+              <w:t>1.1.1.2</w:t>
+            </w:r>
+          </w:p>
+        </w:tc>
+        <w:tc>
+          <w:tcPr>
+            <w:tcW w:w="2410" w:type="dxa"/>
+          </w:tcPr>
+          <w:p>
+            <w:pPr>
+              <w:rPr>
+                <w:rFonts w:cstheme="minorHAnsi"/>
+              </w:rPr>
+            </w:pPr>
+            <w:proofErr w:type="spellStart"/>
+            <w:r>
+              <w:rPr>
+                <w:rFonts w:cstheme="minorHAnsi"/>
+              </w:rPr>
+              <w:t>Get</w:t>
+            </w:r>
+            <w:proofErr w:type="spellEnd"/>
+            <w:r>
+              <w:rPr>
+                <w:rFonts w:cstheme="minorHAnsi"/>
+              </w:rPr>
+              <w:t xml:space="preserve"> </w:t>
+            </w:r>
+            <w:proofErr w:type="spellStart"/>
+            <w:r>
+              <w:rPr>
+                <w:rFonts w:cstheme="minorHAnsi"/>
+              </w:rPr>
+              <w:t>title,length</w:t>
+            </w:r>
+            <w:proofErr w:type="spellEnd"/>
+            <w:r>
+              <w:rPr>
+                <w:rFonts w:cstheme="minorHAnsi"/>
+              </w:rPr>
+              <w:t xml:space="preserve"> &amp; </w:t>
+            </w:r>
+            <w:proofErr w:type="spellStart"/>
+            <w:r>
+              <w:rPr>
+                <w:rFonts w:cstheme="minorHAnsi"/>
+              </w:rPr>
+              <w:t>releaseyear</w:t>
+            </w:r>
+            <w:proofErr w:type="spellEnd"/>
+          </w:p>
+        </w:tc>
+        <w:tc>
+          <w:tcPr>
+            <w:tcW w:w="992" w:type="dxa"/>
+          </w:tcPr>
+          <w:p>
+            <w:pPr>
+              <w:rPr>
+                <w:rFonts w:cstheme="minorHAnsi"/>
+              </w:rPr>
+            </w:pPr>
+            <w:r>
+              <w:rPr>
+                <w:rFonts w:cstheme="minorHAnsi"/>
+              </w:rPr>
+              <w:t>3 Tage</w:t>
+            </w:r>
+          </w:p>
+        </w:tc>
+        <w:tc>
+          <w:tcPr>
+            <w:tcW w:w="850" w:type="dxa"/>
+          </w:tcPr>
+          <w:p>
+            <w:pPr>
+              <w:rPr>
+                <w:rFonts w:cstheme="minorHAnsi"/>
+              </w:rPr>
+            </w:pPr>
+            <w:r>
+              <w:rPr>
+                <w:rFonts w:cstheme="minorHAnsi"/>
+              </w:rPr>
+              <w:t>Tobi</w:t>
+            </w:r>
+          </w:p>
+        </w:tc>
+        <w:tc>
+          <w:tcPr>
+            <w:tcW w:w="993" w:type="dxa"/>
+          </w:tcPr>
+          <w:p>
+            <w:pPr>
+              <w:rPr>
+                <w:rFonts w:cstheme="minorHAnsi"/>
+              </w:rPr>
+            </w:pPr>
+            <w:r>
+              <w:rPr>
+                <w:rFonts w:cstheme="minorHAnsi"/>
+              </w:rPr>
+              <w:t>1.1.1, 1.1.1.1</w:t>
+            </w:r>
+          </w:p>
+        </w:tc>
+        <w:tc>
+          <w:tcPr>
+            <w:tcW w:w="1134" w:type="dxa"/>
+          </w:tcPr>
+          <w:p>
+            <w:pPr>
+              <w:rPr>
+                <w:rFonts w:cstheme="minorHAnsi"/>
+              </w:rPr>
+            </w:pPr>
+          </w:p>
+        </w:tc>
+        <w:tc>
+          <w:tcPr>
+            <w:tcW w:w="889" w:type="dxa"/>
+          </w:tcPr>
+          <w:p>
+            <w:pPr>
+              <w:rPr>
+                <w:rFonts w:cstheme="minorHAnsi"/>
+              </w:rPr>
+            </w:pPr>
+          </w:p>
+        </w:tc>
+        <w:tc>
+          <w:tcPr>
+            <w:tcW w:w="1330" w:type="dxa"/>
+          </w:tcPr>
+          <w:p>
+            <w:pPr>
+              <w:rPr>
+                <w:rFonts w:cstheme="minorHAnsi"/>
+              </w:rPr>
+            </w:pPr>
+            <w:r>
+              <w:rPr>
+                <w:rFonts w:cstheme="minorHAnsi"/>
+              </w:rPr>
+              <w:t>In Bearbeitung</w:t>
+            </w:r>
+          </w:p>
+        </w:tc>
+      </w:tr>
+      <w:tr>
+        <w:trPr>
+          <w:trHeight w:val="522"/>
+        </w:trPr>
+        <w:tc>
+          <w:tcPr>
+            <w:tcW w:w="959" w:type="dxa"/>
+          </w:tcPr>
+          <w:p>
+            <w:pPr>
+              <w:rPr>
+                <w:rFonts w:cstheme="minorHAnsi"/>
+              </w:rPr>
+            </w:pPr>
+            <w:r>
+              <w:rPr>
+                <w:rFonts w:cstheme="minorHAnsi"/>
+              </w:rPr>
+              <w:t>1.1.1.3</w:t>
+            </w:r>
+          </w:p>
+        </w:tc>
+        <w:tc>
+          <w:tcPr>
+            <w:tcW w:w="2410" w:type="dxa"/>
+          </w:tcPr>
+          <w:p>
+            <w:pPr>
+              <w:rPr>
+                <w:rFonts w:cstheme="minorHAnsi"/>
+              </w:rPr>
+            </w:pPr>
+            <w:proofErr w:type="spellStart"/>
+            <w:r>
+              <w:rPr>
+                <w:rFonts w:cstheme="minorHAnsi"/>
+              </w:rPr>
+              <w:t>Get</w:t>
+            </w:r>
+            <w:proofErr w:type="spellEnd"/>
+            <w:r>
+              <w:rPr>
+                <w:rFonts w:cstheme="minorHAnsi"/>
+              </w:rPr>
+              <w:t xml:space="preserve"> </w:t>
+            </w:r>
+            <w:r>
+              <w:rPr>
+                <w:rFonts w:cstheme="minorHAnsi"/>
+              </w:rPr>
+              <w:t>Regisseur,</w:t>
+            </w:r>
+            <w:r>
+              <w:rPr>
+                <w:rFonts w:cstheme="minorHAnsi"/>
+              </w:rPr>
+              <w:t xml:space="preserve"> </w:t>
+            </w:r>
+            <w:r>
+              <w:rPr>
+                <w:rFonts w:cstheme="minorHAnsi"/>
+              </w:rPr>
+              <w:t>Drehbuchautor</w:t>
+            </w:r>
+            <w:r>
+              <w:rPr>
+                <w:rFonts w:cstheme="minorHAnsi"/>
+              </w:rPr>
+              <w:t xml:space="preserve">, </w:t>
+            </w:r>
+            <w:r>
+              <w:rPr>
+                <w:rFonts w:cstheme="minorHAnsi"/>
+              </w:rPr>
+              <w:t>Cast</w:t>
+            </w:r>
+          </w:p>
+        </w:tc>
+        <w:tc>
+          <w:tcPr>
+            <w:tcW w:w="992" w:type="dxa"/>
+          </w:tcPr>
+          <w:p>
+            <w:pPr>
+              <w:rPr>
+                <w:rFonts w:cstheme="minorHAnsi"/>
+              </w:rPr>
+            </w:pPr>
+            <w:r>
+              <w:rPr>
+                <w:rFonts w:cstheme="minorHAnsi"/>
+              </w:rPr>
+              <w:t>3 Tage</w:t>
+            </w:r>
+          </w:p>
+        </w:tc>
+        <w:tc>
+          <w:tcPr>
+            <w:tcW w:w="850" w:type="dxa"/>
+          </w:tcPr>
+          <w:p>
+            <w:pPr>
+              <w:rPr>
+                <w:rFonts w:cstheme="minorHAnsi"/>
+              </w:rPr>
+            </w:pPr>
+            <w:r>
+              <w:rPr>
+                <w:rFonts w:cstheme="minorHAnsi"/>
+              </w:rPr>
+              <w:t>Tobi</w:t>
+            </w:r>
+          </w:p>
+        </w:tc>
+        <w:tc>
+          <w:tcPr>
+            <w:tcW w:w="993" w:type="dxa"/>
+          </w:tcPr>
+          <w:p>
+            <w:pPr>
+              <w:rPr>
+                <w:rFonts w:cstheme="minorHAnsi"/>
+              </w:rPr>
+            </w:pPr>
+            <w:r>
+              <w:rPr>
+                <w:rFonts w:cstheme="minorHAnsi"/>
+              </w:rPr>
+              <w:t>1.1.1, 1.1.1.1</w:t>
+            </w:r>
+          </w:p>
+        </w:tc>
+        <w:tc>
+          <w:tcPr>
+            <w:tcW w:w="1134" w:type="dxa"/>
+          </w:tcPr>
+          <w:p>
+            <w:pPr>
+              <w:rPr>
+                <w:rFonts w:cstheme="minorHAnsi"/>
+              </w:rPr>
+            </w:pPr>
+          </w:p>
+        </w:tc>
+        <w:tc>
+          <w:tcPr>
+            <w:tcW w:w="889" w:type="dxa"/>
           </w:tcPr>
           <w:p>
             <w:pPr>
@@ -16007,7 +16725,7 @@
         </w:trPr>
         <w:tc>
           <w:tcPr>
-            <w:tcW w:w="731" w:type="dxa"/>
+            <w:tcW w:w="959" w:type="dxa"/>
           </w:tcPr>
           <w:p>
             <w:pPr>
@@ -16043,25 +16761,27 @@
         </w:tc>
         <w:tc>
           <w:tcPr>
-            <w:tcW w:w="1838" w:type="dxa"/>
-          </w:tcPr>
-          <w:p>
-            <w:pPr>
-              <w:rPr>
-                <w:rFonts w:cstheme="minorHAnsi"/>
-              </w:rPr>
-            </w:pPr>
+            <w:tcW w:w="2410" w:type="dxa"/>
+          </w:tcPr>
+          <w:p>
+            <w:pPr>
+              <w:rPr>
+                <w:rFonts w:cstheme="minorHAnsi"/>
+              </w:rPr>
+            </w:pPr>
+            <w:proofErr w:type="spellStart"/>
             <w:r>
               <w:rPr>
                 <w:rFonts w:cstheme="minorHAnsi"/>
               </w:rPr>
               <w:t>getMovies</w:t>
             </w:r>
-          </w:p>
-        </w:tc>
-        <w:tc>
-          <w:tcPr>
-            <w:tcW w:w="980" w:type="dxa"/>
+            <w:proofErr w:type="spellEnd"/>
+          </w:p>
+        </w:tc>
+        <w:tc>
+          <w:tcPr>
+            <w:tcW w:w="992" w:type="dxa"/>
           </w:tcPr>
           <w:p>
             <w:pPr>
@@ -16079,7 +16799,7 @@
         </w:tc>
         <w:tc>
           <w:tcPr>
-            <w:tcW w:w="786" w:type="dxa"/>
+            <w:tcW w:w="850" w:type="dxa"/>
           </w:tcPr>
           <w:p>
             <w:pPr>
@@ -16097,7 +16817,7 @@
         </w:tc>
         <w:tc>
           <w:tcPr>
-            <w:tcW w:w="1180" w:type="dxa"/>
+            <w:tcW w:w="993" w:type="dxa"/>
           </w:tcPr>
           <w:p>
             <w:pPr>
@@ -16115,7 +16835,7 @@
         </w:tc>
         <w:tc>
           <w:tcPr>
-            <w:tcW w:w="1297" w:type="dxa"/>
+            <w:tcW w:w="1134" w:type="dxa"/>
           </w:tcPr>
           <w:p>
             <w:pPr>
@@ -16133,7 +16853,7 @@
         </w:tc>
         <w:tc>
           <w:tcPr>
-            <w:tcW w:w="1415" w:type="dxa"/>
+            <w:tcW w:w="889" w:type="dxa"/>
           </w:tcPr>
           <w:p>
             <w:pPr>
@@ -16168,7 +16888,7 @@
         </w:trPr>
         <w:tc>
           <w:tcPr>
-            <w:tcW w:w="731" w:type="dxa"/>
+            <w:tcW w:w="959" w:type="dxa"/>
           </w:tcPr>
           <w:p>
             <w:pPr>
@@ -16186,25 +16906,27 @@
         </w:tc>
         <w:tc>
           <w:tcPr>
-            <w:tcW w:w="1838" w:type="dxa"/>
-          </w:tcPr>
-          <w:p>
-            <w:pPr>
-              <w:rPr>
-                <w:rFonts w:cstheme="minorHAnsi"/>
-              </w:rPr>
-            </w:pPr>
-            <w:r>
-              <w:rPr>
-                <w:rFonts w:cstheme="minorHAnsi"/>
-              </w:rPr>
-              <w:t>getImageByGenre</w:t>
-            </w:r>
-          </w:p>
-        </w:tc>
-        <w:tc>
-          <w:tcPr>
-            <w:tcW w:w="980" w:type="dxa"/>
+            <w:tcW w:w="2410" w:type="dxa"/>
+          </w:tcPr>
+          <w:p>
+            <w:pPr>
+              <w:rPr>
+                <w:rFonts w:cstheme="minorHAnsi"/>
+              </w:rPr>
+            </w:pPr>
+            <w:proofErr w:type="spellStart"/>
+            <w:r>
+              <w:rPr>
+                <w:rFonts w:cstheme="minorHAnsi"/>
+              </w:rPr>
+              <w:t>getImage</w:t>
+            </w:r>
+            <w:proofErr w:type="spellEnd"/>
+          </w:p>
+        </w:tc>
+        <w:tc>
+          <w:tcPr>
+            <w:tcW w:w="992" w:type="dxa"/>
           </w:tcPr>
           <w:p>
             <w:pPr>
@@ -16222,7 +16944,7 @@
         </w:tc>
         <w:tc>
           <w:tcPr>
-            <w:tcW w:w="786" w:type="dxa"/>
+            <w:tcW w:w="850" w:type="dxa"/>
           </w:tcPr>
           <w:p>
             <w:pPr>
@@ -16240,7 +16962,7 @@
         </w:tc>
         <w:tc>
           <w:tcPr>
-            <w:tcW w:w="1180" w:type="dxa"/>
+            <w:tcW w:w="993" w:type="dxa"/>
           </w:tcPr>
           <w:p>
             <w:pPr>
@@ -16258,7 +16980,7 @@
         </w:tc>
         <w:tc>
           <w:tcPr>
-            <w:tcW w:w="1297" w:type="dxa"/>
+            <w:tcW w:w="1134" w:type="dxa"/>
           </w:tcPr>
           <w:p>
             <w:pPr>
@@ -16276,7 +16998,7 @@
         </w:tc>
         <w:tc>
           <w:tcPr>
-            <w:tcW w:w="1415" w:type="dxa"/>
+            <w:tcW w:w="889" w:type="dxa"/>
           </w:tcPr>
           <w:p>
             <w:pPr>
@@ -16300,7 +17022,7 @@
               <w:rPr>
                 <w:rFonts w:cstheme="minorHAnsi"/>
               </w:rPr>
-              <w:t>In Bearbeitung</w:t>
+              <w:t>Fertig</w:t>
             </w:r>
           </w:p>
         </w:tc>
@@ -16311,43 +17033,45 @@
         </w:trPr>
         <w:tc>
           <w:tcPr>
-            <w:tcW w:w="731" w:type="dxa"/>
-          </w:tcPr>
-          <w:p>
-            <w:pPr>
-              <w:rPr>
-                <w:rFonts w:cstheme="minorHAnsi"/>
-              </w:rPr>
-            </w:pPr>
-            <w:r>
-              <w:rPr>
-                <w:rFonts w:cstheme="minorHAnsi"/>
-              </w:rPr>
-              <w:t>1.2.1</w:t>
-            </w:r>
-          </w:p>
-        </w:tc>
-        <w:tc>
-          <w:tcPr>
-            <w:tcW w:w="1838" w:type="dxa"/>
-          </w:tcPr>
-          <w:p>
-            <w:pPr>
-              <w:rPr>
-                <w:rFonts w:cstheme="minorHAnsi"/>
-              </w:rPr>
-            </w:pPr>
-            <w:r>
-              <w:rPr>
-                <w:rFonts w:cstheme="minorHAnsi"/>
-              </w:rPr>
-              <w:t>getImage</w:t>
-            </w:r>
-          </w:p>
-        </w:tc>
-        <w:tc>
-          <w:tcPr>
-            <w:tcW w:w="980" w:type="dxa"/>
+            <w:tcW w:w="959" w:type="dxa"/>
+          </w:tcPr>
+          <w:p>
+            <w:pPr>
+              <w:rPr>
+                <w:rFonts w:cstheme="minorHAnsi"/>
+              </w:rPr>
+            </w:pPr>
+            <w:r>
+              <w:rPr>
+                <w:rFonts w:cstheme="minorHAnsi"/>
+              </w:rPr>
+              <w:t>1.3.0</w:t>
+            </w:r>
+          </w:p>
+        </w:tc>
+        <w:tc>
+          <w:tcPr>
+            <w:tcW w:w="2410" w:type="dxa"/>
+          </w:tcPr>
+          <w:p>
+            <w:pPr>
+              <w:rPr>
+                <w:rFonts w:cstheme="minorHAnsi"/>
+              </w:rPr>
+            </w:pPr>
+            <w:proofErr w:type="spellStart"/>
+            <w:r>
+              <w:rPr>
+                <w:rFonts w:cstheme="minorHAnsi"/>
+              </w:rPr>
+              <w:t>createMovie</w:t>
+            </w:r>
+            <w:proofErr w:type="spellEnd"/>
+          </w:p>
+        </w:tc>
+        <w:tc>
+          <w:tcPr>
+            <w:tcW w:w="992" w:type="dxa"/>
           </w:tcPr>
           <w:p>
             <w:pPr>
@@ -16365,43 +17089,37 @@
         </w:tc>
         <w:tc>
           <w:tcPr>
-            <w:tcW w:w="786" w:type="dxa"/>
-          </w:tcPr>
-          <w:p>
-            <w:pPr>
-              <w:rPr>
-                <w:rFonts w:cstheme="minorHAnsi"/>
-              </w:rPr>
-            </w:pPr>
-            <w:r>
-              <w:rPr>
-                <w:rFonts w:cstheme="minorHAnsi"/>
-              </w:rPr>
-              <w:t>Tobi</w:t>
-            </w:r>
-          </w:p>
-        </w:tc>
-        <w:tc>
-          <w:tcPr>
-            <w:tcW w:w="1180" w:type="dxa"/>
-          </w:tcPr>
-          <w:p>
-            <w:pPr>
-              <w:rPr>
-                <w:rFonts w:cstheme="minorHAnsi"/>
-              </w:rPr>
-            </w:pPr>
-            <w:r>
-              <w:rPr>
-                <w:rFonts w:cstheme="minorHAnsi"/>
-              </w:rPr>
-              <w:t>1.1.2</w:t>
-            </w:r>
-          </w:p>
-        </w:tc>
-        <w:tc>
-          <w:tcPr>
-            <w:tcW w:w="1297" w:type="dxa"/>
+            <w:tcW w:w="850" w:type="dxa"/>
+          </w:tcPr>
+          <w:p>
+            <w:pPr>
+              <w:rPr>
+                <w:rFonts w:cstheme="minorHAnsi"/>
+              </w:rPr>
+            </w:pPr>
+            <w:r>
+              <w:rPr>
+                <w:rFonts w:cstheme="minorHAnsi"/>
+              </w:rPr>
+              <w:t>Felix</w:t>
+            </w:r>
+          </w:p>
+        </w:tc>
+        <w:tc>
+          <w:tcPr>
+            <w:tcW w:w="993" w:type="dxa"/>
+          </w:tcPr>
+          <w:p>
+            <w:pPr>
+              <w:rPr>
+                <w:rFonts w:cstheme="minorHAnsi"/>
+              </w:rPr>
+            </w:pPr>
+          </w:p>
+        </w:tc>
+        <w:tc>
+          <w:tcPr>
+            <w:tcW w:w="1134" w:type="dxa"/>
           </w:tcPr>
           <w:p>
             <w:pPr>
@@ -16419,7 +17137,7 @@
         </w:tc>
         <w:tc>
           <w:tcPr>
-            <w:tcW w:w="1415" w:type="dxa"/>
+            <w:tcW w:w="889" w:type="dxa"/>
           </w:tcPr>
           <w:p>
             <w:pPr>
@@ -16454,43 +17172,45 @@
         </w:trPr>
         <w:tc>
           <w:tcPr>
-            <w:tcW w:w="731" w:type="dxa"/>
-          </w:tcPr>
-          <w:p>
-            <w:pPr>
-              <w:rPr>
-                <w:rFonts w:cstheme="minorHAnsi"/>
-              </w:rPr>
-            </w:pPr>
-            <w:r>
-              <w:rPr>
-                <w:rFonts w:cstheme="minorHAnsi"/>
-              </w:rPr>
-              <w:t>1.3.0</w:t>
-            </w:r>
-          </w:p>
-        </w:tc>
-        <w:tc>
-          <w:tcPr>
-            <w:tcW w:w="1838" w:type="dxa"/>
-          </w:tcPr>
-          <w:p>
-            <w:pPr>
-              <w:rPr>
-                <w:rFonts w:cstheme="minorHAnsi"/>
-              </w:rPr>
-            </w:pPr>
-            <w:r>
-              <w:rPr>
-                <w:rFonts w:cstheme="minorHAnsi"/>
-              </w:rPr>
-              <w:t>createMovie</w:t>
-            </w:r>
-          </w:p>
-        </w:tc>
-        <w:tc>
-          <w:tcPr>
-            <w:tcW w:w="980" w:type="dxa"/>
+            <w:tcW w:w="959" w:type="dxa"/>
+          </w:tcPr>
+          <w:p>
+            <w:pPr>
+              <w:rPr>
+                <w:rFonts w:cstheme="minorHAnsi"/>
+              </w:rPr>
+            </w:pPr>
+            <w:r>
+              <w:rPr>
+                <w:rFonts w:cstheme="minorHAnsi"/>
+              </w:rPr>
+              <w:t>1.4.0</w:t>
+            </w:r>
+          </w:p>
+        </w:tc>
+        <w:tc>
+          <w:tcPr>
+            <w:tcW w:w="2410" w:type="dxa"/>
+          </w:tcPr>
+          <w:p>
+            <w:pPr>
+              <w:rPr>
+                <w:rFonts w:cstheme="minorHAnsi"/>
+              </w:rPr>
+            </w:pPr>
+            <w:proofErr w:type="spellStart"/>
+            <w:r>
+              <w:rPr>
+                <w:rFonts w:cstheme="minorHAnsi"/>
+              </w:rPr>
+              <w:t>insertMovie</w:t>
+            </w:r>
+            <w:proofErr w:type="spellEnd"/>
+          </w:p>
+        </w:tc>
+        <w:tc>
+          <w:tcPr>
+            <w:tcW w:w="992" w:type="dxa"/>
           </w:tcPr>
           <w:p>
             <w:pPr>
@@ -16508,7 +17228,7 @@
         </w:tc>
         <w:tc>
           <w:tcPr>
-            <w:tcW w:w="786" w:type="dxa"/>
+            <w:tcW w:w="850" w:type="dxa"/>
           </w:tcPr>
           <w:p>
             <w:pPr>
@@ -16526,19 +17246,31 @@
         </w:tc>
         <w:tc>
           <w:tcPr>
-            <w:tcW w:w="1180" w:type="dxa"/>
-          </w:tcPr>
-          <w:p>
-            <w:pPr>
-              <w:rPr>
-                <w:rFonts w:cstheme="minorHAnsi"/>
-              </w:rPr>
-            </w:pPr>
-          </w:p>
-        </w:tc>
-        <w:tc>
-          <w:tcPr>
-            <w:tcW w:w="1297" w:type="dxa"/>
+            <w:tcW w:w="993" w:type="dxa"/>
+          </w:tcPr>
+          <w:p>
+            <w:pPr>
+              <w:rPr>
+                <w:rFonts w:cstheme="minorHAnsi"/>
+              </w:rPr>
+            </w:pPr>
+            <w:r>
+              <w:rPr>
+                <w:rFonts w:cstheme="minorHAnsi"/>
+              </w:rPr>
+              <w:t>1.*</w:t>
+            </w:r>
+            <w:r>
+              <w:rPr>
+                <w:rFonts w:cstheme="minorHAnsi"/>
+              </w:rPr>
+              <w:t>, 2.1</w:t>
+            </w:r>
+          </w:p>
+        </w:tc>
+        <w:tc>
+          <w:tcPr>
+            <w:tcW w:w="1134" w:type="dxa"/>
           </w:tcPr>
           <w:p>
             <w:pPr>
@@ -16556,7 +17288,7 @@
         </w:tc>
         <w:tc>
           <w:tcPr>
-            <w:tcW w:w="1415" w:type="dxa"/>
+            <w:tcW w:w="889" w:type="dxa"/>
           </w:tcPr>
           <w:p>
             <w:pPr>
@@ -16591,79 +17323,79 @@
         </w:trPr>
         <w:tc>
           <w:tcPr>
-            <w:tcW w:w="731" w:type="dxa"/>
-          </w:tcPr>
-          <w:p>
-            <w:pPr>
-              <w:rPr>
-                <w:rFonts w:cstheme="minorHAnsi"/>
-              </w:rPr>
-            </w:pPr>
-            <w:r>
-              <w:rPr>
-                <w:rFonts w:cstheme="minorHAnsi"/>
-              </w:rPr>
-              <w:t>1.4.0</w:t>
-            </w:r>
-          </w:p>
-        </w:tc>
-        <w:tc>
-          <w:tcPr>
-            <w:tcW w:w="1838" w:type="dxa"/>
-          </w:tcPr>
-          <w:p>
-            <w:pPr>
-              <w:rPr>
-                <w:rFonts w:cstheme="minorHAnsi"/>
-              </w:rPr>
-            </w:pPr>
-            <w:r>
-              <w:rPr>
-                <w:rFonts w:cstheme="minorHAnsi"/>
-              </w:rPr>
-              <w:t>insertMovie</w:t>
-            </w:r>
-          </w:p>
-        </w:tc>
-        <w:tc>
-          <w:tcPr>
-            <w:tcW w:w="980" w:type="dxa"/>
-          </w:tcPr>
-          <w:p>
-            <w:pPr>
-              <w:rPr>
-                <w:rFonts w:cstheme="minorHAnsi"/>
-              </w:rPr>
-            </w:pPr>
-            <w:r>
-              <w:rPr>
-                <w:rFonts w:cstheme="minorHAnsi"/>
-              </w:rPr>
-              <w:t>2 Tage</w:t>
-            </w:r>
-          </w:p>
-        </w:tc>
-        <w:tc>
-          <w:tcPr>
-            <w:tcW w:w="786" w:type="dxa"/>
-          </w:tcPr>
-          <w:p>
-            <w:pPr>
-              <w:rPr>
-                <w:rFonts w:cstheme="minorHAnsi"/>
-              </w:rPr>
-            </w:pPr>
-            <w:r>
-              <w:rPr>
-                <w:rFonts w:cstheme="minorHAnsi"/>
-              </w:rPr>
-              <w:t>Felix</w:t>
-            </w:r>
-          </w:p>
-        </w:tc>
-        <w:tc>
-          <w:tcPr>
-            <w:tcW w:w="1180" w:type="dxa"/>
+            <w:tcW w:w="959" w:type="dxa"/>
+          </w:tcPr>
+          <w:p>
+            <w:pPr>
+              <w:rPr>
+                <w:rFonts w:cstheme="minorHAnsi"/>
+              </w:rPr>
+            </w:pPr>
+            <w:r>
+              <w:rPr>
+                <w:rFonts w:cstheme="minorHAnsi"/>
+              </w:rPr>
+              <w:t>1.5.0</w:t>
+            </w:r>
+          </w:p>
+        </w:tc>
+        <w:tc>
+          <w:tcPr>
+            <w:tcW w:w="2410" w:type="dxa"/>
+          </w:tcPr>
+          <w:p>
+            <w:pPr>
+              <w:rPr>
+                <w:rFonts w:cstheme="minorHAnsi"/>
+              </w:rPr>
+            </w:pPr>
+            <w:r>
+              <w:rPr>
+                <w:rFonts w:cstheme="minorHAnsi"/>
+              </w:rPr>
+              <w:t>GUI</w:t>
+            </w:r>
+          </w:p>
+        </w:tc>
+        <w:tc>
+          <w:tcPr>
+            <w:tcW w:w="992" w:type="dxa"/>
+          </w:tcPr>
+          <w:p>
+            <w:pPr>
+              <w:rPr>
+                <w:rFonts w:cstheme="minorHAnsi"/>
+              </w:rPr>
+            </w:pPr>
+            <w:r>
+              <w:rPr>
+                <w:rFonts w:cstheme="minorHAnsi"/>
+              </w:rPr>
+              <w:t>5 Tage</w:t>
+            </w:r>
+          </w:p>
+        </w:tc>
+        <w:tc>
+          <w:tcPr>
+            <w:tcW w:w="850" w:type="dxa"/>
+          </w:tcPr>
+          <w:p>
+            <w:pPr>
+              <w:rPr>
+                <w:rFonts w:cstheme="minorHAnsi"/>
+              </w:rPr>
+            </w:pPr>
+            <w:r>
+              <w:rPr>
+                <w:rFonts w:cstheme="minorHAnsi"/>
+              </w:rPr>
+              <w:t>Tobi</w:t>
+            </w:r>
+          </w:p>
+        </w:tc>
+        <w:tc>
+          <w:tcPr>
+            <w:tcW w:w="993" w:type="dxa"/>
           </w:tcPr>
           <w:p>
             <w:pPr>
@@ -16677,17 +17409,11 @@
               </w:rPr>
               <w:t>1.*</w:t>
             </w:r>
-            <w:r>
-              <w:rPr>
-                <w:rFonts w:cstheme="minorHAnsi"/>
-              </w:rPr>
-              <w:t>, 2.1</w:t>
-            </w:r>
-          </w:p>
-        </w:tc>
-        <w:tc>
-          <w:tcPr>
-            <w:tcW w:w="1297" w:type="dxa"/>
+          </w:p>
+        </w:tc>
+        <w:tc>
+          <w:tcPr>
+            <w:tcW w:w="1134" w:type="dxa"/>
           </w:tcPr>
           <w:p>
             <w:pPr>
@@ -16705,7 +17431,7 @@
         </w:tc>
         <w:tc>
           <w:tcPr>
-            <w:tcW w:w="1415" w:type="dxa"/>
+            <w:tcW w:w="889" w:type="dxa"/>
           </w:tcPr>
           <w:p>
             <w:pPr>
@@ -16740,79 +17466,79 @@
         </w:trPr>
         <w:tc>
           <w:tcPr>
-            <w:tcW w:w="731" w:type="dxa"/>
-          </w:tcPr>
-          <w:p>
-            <w:pPr>
-              <w:rPr>
-                <w:rFonts w:cstheme="minorHAnsi"/>
-              </w:rPr>
-            </w:pPr>
-            <w:r>
-              <w:rPr>
-                <w:rFonts w:cstheme="minorHAnsi"/>
-              </w:rPr>
-              <w:t>1.5.0</w:t>
-            </w:r>
-          </w:p>
-        </w:tc>
-        <w:tc>
-          <w:tcPr>
-            <w:tcW w:w="1838" w:type="dxa"/>
-          </w:tcPr>
-          <w:p>
-            <w:pPr>
-              <w:rPr>
-                <w:rFonts w:cstheme="minorHAnsi"/>
-              </w:rPr>
-            </w:pPr>
-            <w:r>
-              <w:rPr>
-                <w:rFonts w:cstheme="minorHAnsi"/>
-              </w:rPr>
-              <w:t>GUI</w:t>
-            </w:r>
-          </w:p>
-        </w:tc>
-        <w:tc>
-          <w:tcPr>
-            <w:tcW w:w="980" w:type="dxa"/>
-          </w:tcPr>
-          <w:p>
-            <w:pPr>
-              <w:rPr>
-                <w:rFonts w:cstheme="minorHAnsi"/>
-              </w:rPr>
-            </w:pPr>
-            <w:r>
-              <w:rPr>
-                <w:rFonts w:cstheme="minorHAnsi"/>
-              </w:rPr>
-              <w:t>5 Tage</w:t>
-            </w:r>
-          </w:p>
-        </w:tc>
-        <w:tc>
-          <w:tcPr>
-            <w:tcW w:w="786" w:type="dxa"/>
-          </w:tcPr>
-          <w:p>
-            <w:pPr>
-              <w:rPr>
-                <w:rFonts w:cstheme="minorHAnsi"/>
-              </w:rPr>
-            </w:pPr>
-            <w:r>
-              <w:rPr>
-                <w:rFonts w:cstheme="minorHAnsi"/>
-              </w:rPr>
-              <w:t>Tobi</w:t>
-            </w:r>
-          </w:p>
-        </w:tc>
-        <w:tc>
-          <w:tcPr>
-            <w:tcW w:w="1180" w:type="dxa"/>
+            <w:tcW w:w="959" w:type="dxa"/>
+          </w:tcPr>
+          <w:p>
+            <w:pPr>
+              <w:rPr>
+                <w:rFonts w:cstheme="minorHAnsi"/>
+              </w:rPr>
+            </w:pPr>
+            <w:r>
+              <w:rPr>
+                <w:rFonts w:cstheme="minorHAnsi"/>
+              </w:rPr>
+              <w:t>1.6.0</w:t>
+            </w:r>
+          </w:p>
+        </w:tc>
+        <w:tc>
+          <w:tcPr>
+            <w:tcW w:w="2410" w:type="dxa"/>
+          </w:tcPr>
+          <w:p>
+            <w:pPr>
+              <w:rPr>
+                <w:rFonts w:cstheme="minorHAnsi"/>
+              </w:rPr>
+            </w:pPr>
+            <w:r>
+              <w:rPr>
+                <w:rFonts w:cstheme="minorHAnsi"/>
+              </w:rPr>
+              <w:t>Logdatei</w:t>
+            </w:r>
+          </w:p>
+        </w:tc>
+        <w:tc>
+          <w:tcPr>
+            <w:tcW w:w="992" w:type="dxa"/>
+          </w:tcPr>
+          <w:p>
+            <w:pPr>
+              <w:rPr>
+                <w:rFonts w:cstheme="minorHAnsi"/>
+              </w:rPr>
+            </w:pPr>
+            <w:r>
+              <w:rPr>
+                <w:rFonts w:cstheme="minorHAnsi"/>
+              </w:rPr>
+              <w:t>3 Tage</w:t>
+            </w:r>
+          </w:p>
+        </w:tc>
+        <w:tc>
+          <w:tcPr>
+            <w:tcW w:w="850" w:type="dxa"/>
+          </w:tcPr>
+          <w:p>
+            <w:pPr>
+              <w:rPr>
+                <w:rFonts w:cstheme="minorHAnsi"/>
+              </w:rPr>
+            </w:pPr>
+            <w:r>
+              <w:rPr>
+                <w:rFonts w:cstheme="minorHAnsi"/>
+              </w:rPr>
+              <w:t>Felix</w:t>
+            </w:r>
+          </w:p>
+        </w:tc>
+        <w:tc>
+          <w:tcPr>
+            <w:tcW w:w="993" w:type="dxa"/>
           </w:tcPr>
           <w:p>
             <w:pPr>
@@ -16830,7 +17556,7 @@
         </w:tc>
         <w:tc>
           <w:tcPr>
-            <w:tcW w:w="1297" w:type="dxa"/>
+            <w:tcW w:w="1134" w:type="dxa"/>
           </w:tcPr>
           <w:p>
             <w:pPr>
@@ -16848,150 +17574,7 @@
         </w:tc>
         <w:tc>
           <w:tcPr>
-            <w:tcW w:w="1415" w:type="dxa"/>
-          </w:tcPr>
-          <w:p>
-            <w:pPr>
-              <w:rPr>
-                <w:rFonts w:cstheme="minorHAnsi"/>
-              </w:rPr>
-            </w:pPr>
-          </w:p>
-        </w:tc>
-        <w:tc>
-          <w:tcPr>
-            <w:tcW w:w="1330" w:type="dxa"/>
-          </w:tcPr>
-          <w:p>
-            <w:pPr>
-              <w:rPr>
-                <w:rFonts w:cstheme="minorHAnsi"/>
-              </w:rPr>
-            </w:pPr>
-            <w:r>
-              <w:rPr>
-                <w:rFonts w:cstheme="minorHAnsi"/>
-              </w:rPr>
-              <w:t>In Bearbeitung</w:t>
-            </w:r>
-          </w:p>
-        </w:tc>
-      </w:tr>
-      <w:tr>
-        <w:trPr>
-          <w:trHeight w:val="265"/>
-        </w:trPr>
-        <w:tc>
-          <w:tcPr>
-            <w:tcW w:w="731" w:type="dxa"/>
-          </w:tcPr>
-          <w:p>
-            <w:pPr>
-              <w:rPr>
-                <w:rFonts w:cstheme="minorHAnsi"/>
-              </w:rPr>
-            </w:pPr>
-            <w:r>
-              <w:rPr>
-                <w:rFonts w:cstheme="minorHAnsi"/>
-              </w:rPr>
-              <w:t>1.6.0</w:t>
-            </w:r>
-          </w:p>
-        </w:tc>
-        <w:tc>
-          <w:tcPr>
-            <w:tcW w:w="1838" w:type="dxa"/>
-          </w:tcPr>
-          <w:p>
-            <w:pPr>
-              <w:rPr>
-                <w:rFonts w:cstheme="minorHAnsi"/>
-              </w:rPr>
-            </w:pPr>
-            <w:r>
-              <w:rPr>
-                <w:rFonts w:cstheme="minorHAnsi"/>
-              </w:rPr>
-              <w:t>Logdatei</w:t>
-            </w:r>
-          </w:p>
-        </w:tc>
-        <w:tc>
-          <w:tcPr>
-            <w:tcW w:w="980" w:type="dxa"/>
-          </w:tcPr>
-          <w:p>
-            <w:pPr>
-              <w:rPr>
-                <w:rFonts w:cstheme="minorHAnsi"/>
-              </w:rPr>
-            </w:pPr>
-            <w:r>
-              <w:rPr>
-                <w:rFonts w:cstheme="minorHAnsi"/>
-              </w:rPr>
-              <w:t>3 Tage</w:t>
-            </w:r>
-          </w:p>
-        </w:tc>
-        <w:tc>
-          <w:tcPr>
-            <w:tcW w:w="786" w:type="dxa"/>
-          </w:tcPr>
-          <w:p>
-            <w:pPr>
-              <w:rPr>
-                <w:rFonts w:cstheme="minorHAnsi"/>
-              </w:rPr>
-            </w:pPr>
-            <w:r>
-              <w:rPr>
-                <w:rFonts w:cstheme="minorHAnsi"/>
-              </w:rPr>
-              <w:t>Felix</w:t>
-            </w:r>
-          </w:p>
-        </w:tc>
-        <w:tc>
-          <w:tcPr>
-            <w:tcW w:w="1180" w:type="dxa"/>
-          </w:tcPr>
-          <w:p>
-            <w:pPr>
-              <w:rPr>
-                <w:rFonts w:cstheme="minorHAnsi"/>
-              </w:rPr>
-            </w:pPr>
-            <w:r>
-              <w:rPr>
-                <w:rFonts w:cstheme="minorHAnsi"/>
-              </w:rPr>
-              <w:t>1.*</w:t>
-            </w:r>
-          </w:p>
-        </w:tc>
-        <w:tc>
-          <w:tcPr>
-            <w:tcW w:w="1297" w:type="dxa"/>
-          </w:tcPr>
-          <w:p>
-            <w:pPr>
-              <w:rPr>
-                <w:rFonts w:cstheme="minorHAnsi"/>
-              </w:rPr>
-            </w:pPr>
-            <w:r>
-              <w:rPr>
-                <w:rFonts w:cstheme="minorHAnsi"/>
-              </w:rPr>
-              <w:t>““</w:t>
-            </w:r>
-          </w:p>
-        </w:tc>
-        <w:tc>
-          <w:tcPr>
-            <w:tcW w:w="1415" w:type="dxa"/>
+            <w:tcW w:w="889" w:type="dxa"/>
           </w:tcPr>
           <w:p>
             <w:pPr>
@@ -17026,7 +17609,7 @@
         </w:trPr>
         <w:tc>
           <w:tcPr>
-            <w:tcW w:w="731" w:type="dxa"/>
+            <w:tcW w:w="959" w:type="dxa"/>
             <w:shd w:val="clear" w:color="auto" w:fill="E7E6E6" w:themeFill="background2"/>
           </w:tcPr>
           <w:p>
@@ -17047,7 +17630,7 @@
         </w:tc>
         <w:tc>
           <w:tcPr>
-            <w:tcW w:w="1838" w:type="dxa"/>
+            <w:tcW w:w="2410" w:type="dxa"/>
             <w:shd w:val="clear" w:color="auto" w:fill="E7E6E6" w:themeFill="background2"/>
           </w:tcPr>
           <w:p>
@@ -17068,7 +17651,7 @@
         </w:tc>
         <w:tc>
           <w:tcPr>
-            <w:tcW w:w="980" w:type="dxa"/>
+            <w:tcW w:w="992" w:type="dxa"/>
             <w:shd w:val="clear" w:color="auto" w:fill="E7E6E6" w:themeFill="background2"/>
           </w:tcPr>
           <w:p>
@@ -17081,7 +17664,7 @@
         </w:tc>
         <w:tc>
           <w:tcPr>
-            <w:tcW w:w="786" w:type="dxa"/>
+            <w:tcW w:w="850" w:type="dxa"/>
             <w:shd w:val="clear" w:color="auto" w:fill="E7E6E6" w:themeFill="background2"/>
           </w:tcPr>
           <w:p>
@@ -17094,7 +17677,7 @@
         </w:tc>
         <w:tc>
           <w:tcPr>
-            <w:tcW w:w="1180" w:type="dxa"/>
+            <w:tcW w:w="993" w:type="dxa"/>
             <w:shd w:val="clear" w:color="auto" w:fill="E7E6E6" w:themeFill="background2"/>
           </w:tcPr>
           <w:p>
@@ -17107,7 +17690,7 @@
         </w:tc>
         <w:tc>
           <w:tcPr>
-            <w:tcW w:w="1297" w:type="dxa"/>
+            <w:tcW w:w="1134" w:type="dxa"/>
             <w:shd w:val="clear" w:color="auto" w:fill="E7E6E6" w:themeFill="background2"/>
           </w:tcPr>
           <w:p>
@@ -17120,7 +17703,7 @@
         </w:tc>
         <w:tc>
           <w:tcPr>
-            <w:tcW w:w="1415" w:type="dxa"/>
+            <w:tcW w:w="889" w:type="dxa"/>
             <w:shd w:val="clear" w:color="auto" w:fill="E7E6E6" w:themeFill="background2"/>
           </w:tcPr>
           <w:p>
@@ -17157,7 +17740,7 @@
         </w:trPr>
         <w:tc>
           <w:tcPr>
-            <w:tcW w:w="731" w:type="dxa"/>
+            <w:tcW w:w="959" w:type="dxa"/>
           </w:tcPr>
           <w:p>
             <w:pPr>
@@ -17175,7 +17758,7 @@
         </w:tc>
         <w:tc>
           <w:tcPr>
-            <w:tcW w:w="1838" w:type="dxa"/>
+            <w:tcW w:w="2410" w:type="dxa"/>
           </w:tcPr>
           <w:p>
             <w:pPr>
@@ -17193,7 +17776,7 @@
         </w:tc>
         <w:tc>
           <w:tcPr>
-            <w:tcW w:w="980" w:type="dxa"/>
+            <w:tcW w:w="992" w:type="dxa"/>
           </w:tcPr>
           <w:p>
             <w:pPr>
@@ -17211,7 +17794,7 @@
         </w:tc>
         <w:tc>
           <w:tcPr>
-            <w:tcW w:w="786" w:type="dxa"/>
+            <w:tcW w:w="850" w:type="dxa"/>
           </w:tcPr>
           <w:p>
             <w:pPr>
@@ -17229,31 +17812,31 @@
         </w:tc>
         <w:tc>
           <w:tcPr>
-            <w:tcW w:w="1180" w:type="dxa"/>
-          </w:tcPr>
-          <w:p>
-            <w:pPr>
-              <w:rPr>
-                <w:rFonts w:cstheme="minorHAnsi"/>
-              </w:rPr>
-            </w:pPr>
-          </w:p>
-        </w:tc>
-        <w:tc>
-          <w:tcPr>
-            <w:tcW w:w="1297" w:type="dxa"/>
-          </w:tcPr>
-          <w:p>
-            <w:pPr>
-              <w:rPr>
-                <w:rFonts w:cstheme="minorHAnsi"/>
-              </w:rPr>
-            </w:pPr>
-          </w:p>
-        </w:tc>
-        <w:tc>
-          <w:tcPr>
-            <w:tcW w:w="1415" w:type="dxa"/>
+            <w:tcW w:w="993" w:type="dxa"/>
+          </w:tcPr>
+          <w:p>
+            <w:pPr>
+              <w:rPr>
+                <w:rFonts w:cstheme="minorHAnsi"/>
+              </w:rPr>
+            </w:pPr>
+          </w:p>
+        </w:tc>
+        <w:tc>
+          <w:tcPr>
+            <w:tcW w:w="1134" w:type="dxa"/>
+          </w:tcPr>
+          <w:p>
+            <w:pPr>
+              <w:rPr>
+                <w:rFonts w:cstheme="minorHAnsi"/>
+              </w:rPr>
+            </w:pPr>
+          </w:p>
+        </w:tc>
+        <w:tc>
+          <w:tcPr>
+            <w:tcW w:w="889" w:type="dxa"/>
           </w:tcPr>
           <w:p>
             <w:pPr>
@@ -17322,6 +17905,7 @@
                 <w:b/>
               </w:rPr>
             </w:pPr>
+            <w:proofErr w:type="spellStart"/>
             <w:r>
               <w:rPr>
                 <w:rFonts w:cstheme="minorHAnsi"/>
@@ -17329,6 +17913,7 @@
               </w:rPr>
               <w:t>Id</w:t>
             </w:r>
+            <w:proofErr w:type="spellEnd"/>
           </w:p>
         </w:tc>
         <w:tc>
@@ -17454,6 +18039,7 @@
                 <w:b/>
               </w:rPr>
             </w:pPr>
+            <w:proofErr w:type="spellStart"/>
             <w:r>
               <w:rPr>
                 <w:rFonts w:cstheme="minorHAnsi"/>
@@ -17475,6 +18061,7 @@
               </w:rPr>
               <w:t>litäten</w:t>
             </w:r>
+            <w:proofErr w:type="spellEnd"/>
           </w:p>
         </w:tc>
         <w:tc>
@@ -17550,6 +18137,7 @@
                 <w:b/>
               </w:rPr>
             </w:pPr>
+            <w:proofErr w:type="spellStart"/>
             <w:r>
               <w:rPr>
                 <w:rFonts w:cstheme="minorHAnsi"/>
@@ -17557,6 +18145,7 @@
               </w:rPr>
               <w:t>referenz</w:t>
             </w:r>
+            <w:proofErr w:type="spellEnd"/>
           </w:p>
         </w:tc>
         <w:tc>
@@ -17827,12 +18416,28 @@
                 <w:rFonts w:cstheme="minorHAnsi"/>
               </w:rPr>
             </w:pPr>
-            <w:r>
-              <w:rPr>
-                <w:rFonts w:cstheme="minorHAnsi"/>
-              </w:rPr>
-              <w:t>Thanansaiyan Pushparajah</w:t>
-            </w:r>
+            <w:proofErr w:type="spellStart"/>
+            <w:r>
+              <w:rPr>
+                <w:rFonts w:cstheme="minorHAnsi"/>
+              </w:rPr>
+              <w:t>Thanansaiyan</w:t>
+            </w:r>
+            <w:proofErr w:type="spellEnd"/>
+            <w:r>
+              <w:rPr>
+                <w:rFonts w:cstheme="minorHAnsi"/>
+              </w:rPr>
+              <w:t xml:space="preserve"> </w:t>
+            </w:r>
+            <w:proofErr w:type="spellStart"/>
+            <w:r>
+              <w:rPr>
+                <w:rFonts w:cstheme="minorHAnsi"/>
+              </w:rPr>
+              <w:t>Pushparajah</w:t>
+            </w:r>
+            <w:proofErr w:type="spellEnd"/>
           </w:p>
         </w:tc>
         <w:tc>
@@ -17946,12 +18551,14 @@
                 <w:rFonts w:cstheme="minorHAnsi"/>
               </w:rPr>
             </w:pPr>
+            <w:proofErr w:type="spellStart"/>
             <w:r>
               <w:rPr>
                 <w:rFonts w:cstheme="minorHAnsi"/>
               </w:rPr>
               <w:t>Errormessages</w:t>
             </w:r>
+            <w:proofErr w:type="spellEnd"/>
           </w:p>
         </w:tc>
         <w:tc>
@@ -17992,8 +18599,16 @@
               <w:rPr>
                 <w:rFonts w:cstheme="minorHAnsi"/>
               </w:rPr>
-              <w:t>Lorenz Wollring</w:t>
-            </w:r>
+              <w:t xml:space="preserve">Lorenz </w:t>
+            </w:r>
+            <w:proofErr w:type="spellStart"/>
+            <w:r>
+              <w:rPr>
+                <w:rFonts w:cstheme="minorHAnsi"/>
+              </w:rPr>
+              <w:t>Wollring</w:t>
+            </w:r>
+            <w:proofErr w:type="spellEnd"/>
           </w:p>
         </w:tc>
         <w:tc>
@@ -18143,12 +18758,28 @@
                 <w:rFonts w:cstheme="minorHAnsi"/>
               </w:rPr>
             </w:pPr>
-            <w:r>
-              <w:rPr>
-                <w:rFonts w:cstheme="minorHAnsi"/>
-              </w:rPr>
-              <w:t>Thanansaiyan Pushparajah</w:t>
-            </w:r>
+            <w:proofErr w:type="spellStart"/>
+            <w:r>
+              <w:rPr>
+                <w:rFonts w:cstheme="minorHAnsi"/>
+              </w:rPr>
+              <w:t>Thanansaiyan</w:t>
+            </w:r>
+            <w:proofErr w:type="spellEnd"/>
+            <w:r>
+              <w:rPr>
+                <w:rFonts w:cstheme="minorHAnsi"/>
+              </w:rPr>
+              <w:t xml:space="preserve"> </w:t>
+            </w:r>
+            <w:proofErr w:type="spellStart"/>
+            <w:r>
+              <w:rPr>
+                <w:rFonts w:cstheme="minorHAnsi"/>
+              </w:rPr>
+              <w:t>Pushparajah</w:t>
+            </w:r>
+            <w:proofErr w:type="spellEnd"/>
           </w:p>
         </w:tc>
         <w:tc>
@@ -18236,6 +18867,7 @@
               <w:rPr>
                 <w:rFonts w:cstheme="minorHAnsi"/>
               </w:rPr>
+              <w:lastRenderedPageBreak/>
               <w:t>3.4</w:t>
             </w:r>
           </w:p>
@@ -18290,8 +18922,16 @@
               <w:rPr>
                 <w:rFonts w:cstheme="minorHAnsi"/>
               </w:rPr>
-              <w:t>Lorenz Wollring</w:t>
-            </w:r>
+              <w:t xml:space="preserve">Lorenz </w:t>
+            </w:r>
+            <w:proofErr w:type="spellStart"/>
+            <w:r>
+              <w:rPr>
+                <w:rFonts w:cstheme="minorHAnsi"/>
+              </w:rPr>
+              <w:t>Wollring</w:t>
+            </w:r>
+            <w:proofErr w:type="spellEnd"/>
           </w:p>
         </w:tc>
         <w:tc>
@@ -18403,7 +19043,6 @@
               <w:rPr>
                 <w:rFonts w:cstheme="minorHAnsi"/>
               </w:rPr>
-              <w:lastRenderedPageBreak/>
               <w:t>3.5</w:t>
             </w:r>
           </w:p>
@@ -18458,8 +19097,16 @@
               <w:rPr>
                 <w:rFonts w:cstheme="minorHAnsi"/>
               </w:rPr>
-              <w:t>Lorenz Wollring</w:t>
-            </w:r>
+              <w:t xml:space="preserve">Lorenz </w:t>
+            </w:r>
+            <w:proofErr w:type="spellStart"/>
+            <w:r>
+              <w:rPr>
+                <w:rFonts w:cstheme="minorHAnsi"/>
+              </w:rPr>
+              <w:t>Wollring</w:t>
+            </w:r>
+            <w:proofErr w:type="spellEnd"/>
           </w:p>
         </w:tc>
         <w:tc>
@@ -18597,12 +19244,28 @@
                 <w:rFonts w:cstheme="minorHAnsi"/>
               </w:rPr>
             </w:pPr>
-            <w:r>
-              <w:rPr>
-                <w:rFonts w:cstheme="minorHAnsi"/>
-              </w:rPr>
-              <w:t>Thanansaiyan Pushparajah</w:t>
-            </w:r>
+            <w:proofErr w:type="spellStart"/>
+            <w:r>
+              <w:rPr>
+                <w:rFonts w:cstheme="minorHAnsi"/>
+              </w:rPr>
+              <w:t>Thanansaiyan</w:t>
+            </w:r>
+            <w:proofErr w:type="spellEnd"/>
+            <w:r>
+              <w:rPr>
+                <w:rFonts w:cstheme="minorHAnsi"/>
+              </w:rPr>
+              <w:t xml:space="preserve"> </w:t>
+            </w:r>
+            <w:proofErr w:type="spellStart"/>
+            <w:r>
+              <w:rPr>
+                <w:rFonts w:cstheme="minorHAnsi"/>
+              </w:rPr>
+              <w:t>Pushparajah</w:t>
+            </w:r>
+            <w:proofErr w:type="spellEnd"/>
           </w:p>
         </w:tc>
         <w:tc>
@@ -18900,8 +19563,16 @@
               <w:rPr>
                 <w:rFonts w:cstheme="minorHAnsi"/>
               </w:rPr>
-              <w:t>Lorenz Wollring</w:t>
-            </w:r>
+              <w:t xml:space="preserve">Lorenz </w:t>
+            </w:r>
+            <w:proofErr w:type="spellStart"/>
+            <w:r>
+              <w:rPr>
+                <w:rFonts w:cstheme="minorHAnsi"/>
+              </w:rPr>
+              <w:t>Wollring</w:t>
+            </w:r>
+            <w:proofErr w:type="spellEnd"/>
           </w:p>
         </w:tc>
         <w:tc>
@@ -19010,12 +19681,14 @@
                 <w:rFonts w:cstheme="minorHAnsi"/>
               </w:rPr>
             </w:pPr>
+            <w:proofErr w:type="spellStart"/>
             <w:r>
               <w:rPr>
                 <w:rFonts w:cstheme="minorHAnsi"/>
               </w:rPr>
               <w:t>Errormessages</w:t>
             </w:r>
+            <w:proofErr w:type="spellEnd"/>
           </w:p>
         </w:tc>
         <w:tc>
@@ -19050,8 +19723,16 @@
               <w:rPr>
                 <w:rFonts w:cstheme="minorHAnsi"/>
               </w:rPr>
-              <w:t>Lorenz Wollring</w:t>
-            </w:r>
+              <w:t xml:space="preserve">Lorenz </w:t>
+            </w:r>
+            <w:proofErr w:type="spellStart"/>
+            <w:r>
+              <w:rPr>
+                <w:rFonts w:cstheme="minorHAnsi"/>
+              </w:rPr>
+              <w:t>Wollring</w:t>
+            </w:r>
+            <w:proofErr w:type="spellEnd"/>
           </w:p>
         </w:tc>
         <w:tc>
@@ -19193,8 +19874,16 @@
               <w:rPr>
                 <w:rFonts w:cstheme="minorHAnsi"/>
               </w:rPr>
-              <w:t>Lorenz Wollring</w:t>
-            </w:r>
+              <w:t xml:space="preserve">Lorenz </w:t>
+            </w:r>
+            <w:proofErr w:type="spellStart"/>
+            <w:r>
+              <w:rPr>
+                <w:rFonts w:cstheme="minorHAnsi"/>
+              </w:rPr>
+              <w:t>Wollring</w:t>
+            </w:r>
+            <w:proofErr w:type="spellEnd"/>
           </w:p>
         </w:tc>
         <w:tc>
@@ -19332,12 +20021,28 @@
                 <w:rFonts w:cstheme="minorHAnsi"/>
               </w:rPr>
             </w:pPr>
-            <w:r>
-              <w:rPr>
-                <w:rFonts w:cstheme="minorHAnsi"/>
-              </w:rPr>
-              <w:t>Thanansaiyan Pushparajah</w:t>
-            </w:r>
+            <w:proofErr w:type="spellStart"/>
+            <w:r>
+              <w:rPr>
+                <w:rFonts w:cstheme="minorHAnsi"/>
+              </w:rPr>
+              <w:t>Thanansaiyan</w:t>
+            </w:r>
+            <w:proofErr w:type="spellEnd"/>
+            <w:r>
+              <w:rPr>
+                <w:rFonts w:cstheme="minorHAnsi"/>
+              </w:rPr>
+              <w:t xml:space="preserve"> </w:t>
+            </w:r>
+            <w:proofErr w:type="spellStart"/>
+            <w:r>
+              <w:rPr>
+                <w:rFonts w:cstheme="minorHAnsi"/>
+              </w:rPr>
+              <w:t>Pushparajah</w:t>
+            </w:r>
+            <w:proofErr w:type="spellEnd"/>
           </w:p>
         </w:tc>
         <w:tc>
@@ -19434,6 +20139,7 @@
                 <w:b/>
               </w:rPr>
             </w:pPr>
+            <w:proofErr w:type="spellStart"/>
             <w:r>
               <w:rPr>
                 <w:rFonts w:cstheme="minorHAnsi"/>
@@ -19441,6 +20147,7 @@
               </w:rPr>
               <w:t>Id</w:t>
             </w:r>
+            <w:proofErr w:type="spellEnd"/>
           </w:p>
         </w:tc>
         <w:tc>
@@ -19566,6 +20273,7 @@
                 <w:b/>
               </w:rPr>
             </w:pPr>
+            <w:proofErr w:type="spellStart"/>
             <w:r>
               <w:rPr>
                 <w:rFonts w:cstheme="minorHAnsi"/>
@@ -19587,6 +20295,7 @@
               </w:rPr>
               <w:t>litäten</w:t>
             </w:r>
+            <w:proofErr w:type="spellEnd"/>
           </w:p>
         </w:tc>
         <w:tc>
@@ -19662,6 +20371,7 @@
                 <w:b/>
               </w:rPr>
             </w:pPr>
+            <w:proofErr w:type="spellStart"/>
             <w:r>
               <w:rPr>
                 <w:rFonts w:cstheme="minorHAnsi"/>
@@ -19669,6 +20379,7 @@
               </w:rPr>
               <w:t>referenz</w:t>
             </w:r>
+            <w:proofErr w:type="spellEnd"/>
           </w:p>
         </w:tc>
         <w:tc>
@@ -20051,7 +20762,21 @@
               <w:rPr>
                 <w:rFonts w:cstheme="minorHAnsi"/>
               </w:rPr>
-              <w:t>Button: save/change Movie</w:t>
+              <w:t>Button: save/</w:t>
+            </w:r>
+            <w:proofErr w:type="spellStart"/>
+            <w:r>
+              <w:rPr>
+                <w:rFonts w:cstheme="minorHAnsi"/>
+              </w:rPr>
+              <w:t>change</w:t>
+            </w:r>
+            <w:proofErr w:type="spellEnd"/>
+            <w:r>
+              <w:rPr>
+                <w:rFonts w:cstheme="minorHAnsi"/>
+              </w:rPr>
+              <w:t xml:space="preserve"> Movie</w:t>
             </w:r>
           </w:p>
         </w:tc>
@@ -20200,8 +20925,16 @@
               <w:rPr>
                 <w:rFonts w:cstheme="minorHAnsi"/>
               </w:rPr>
-              <w:t>Button: abort</w:t>
-            </w:r>
+              <w:t xml:space="preserve">Button: </w:t>
+            </w:r>
+            <w:proofErr w:type="spellStart"/>
+            <w:r>
+              <w:rPr>
+                <w:rFonts w:cstheme="minorHAnsi"/>
+              </w:rPr>
+              <w:t>abort</w:t>
+            </w:r>
+            <w:proofErr w:type="spellEnd"/>
           </w:p>
         </w:tc>
         <w:tc>
@@ -20339,12 +21072,14 @@
                 <w:rFonts w:cstheme="minorHAnsi"/>
               </w:rPr>
             </w:pPr>
+            <w:proofErr w:type="spellStart"/>
             <w:r>
               <w:rPr>
                 <w:rFonts w:cstheme="minorHAnsi"/>
               </w:rPr>
               <w:t>Movie.eqals</w:t>
             </w:r>
+            <w:proofErr w:type="spellEnd"/>
           </w:p>
         </w:tc>
         <w:tc>
@@ -20482,12 +21217,14 @@
                 <w:rFonts w:cstheme="minorHAnsi"/>
               </w:rPr>
             </w:pPr>
+            <w:proofErr w:type="spellStart"/>
             <w:r>
               <w:rPr>
                 <w:rFonts w:cstheme="minorHAnsi"/>
               </w:rPr>
               <w:t>checkAufRechte</w:t>
             </w:r>
+            <w:proofErr w:type="spellEnd"/>
           </w:p>
         </w:tc>
         <w:tc>
@@ -20743,6 +21480,7 @@
               <w:pStyle w:val="Tabellenstil2"/>
               <w:spacing w:after="160" w:line="259" w:lineRule="auto"/>
             </w:pPr>
+            <w:proofErr w:type="spellStart"/>
             <w:r>
               <w:rPr>
                 <w:rFonts w:ascii="Calibri" w:hAnsi="Calibri"/>
@@ -20754,6 +21492,7 @@
               </w:rPr>
               <w:t>Id</w:t>
             </w:r>
+            <w:proofErr w:type="spellEnd"/>
           </w:p>
         </w:tc>
         <w:tc>
@@ -20953,6 +21692,7 @@
               </w:tabs>
               <w:jc w:val="center"/>
             </w:pPr>
+            <w:proofErr w:type="spellStart"/>
             <w:r>
               <w:rPr>
                 <w:rFonts w:ascii="Calibri" w:hAnsi="Calibri"/>
@@ -20964,6 +21704,7 @@
               </w:rPr>
               <w:t>Funktiona-litäten</w:t>
             </w:r>
+            <w:proofErr w:type="spellEnd"/>
           </w:p>
         </w:tc>
         <w:tc>
@@ -21085,6 +21826,7 @@
               </w:tabs>
               <w:jc w:val="center"/>
             </w:pPr>
+            <w:proofErr w:type="spellStart"/>
             <w:r>
               <w:rPr>
                 <w:rFonts w:ascii="Calibri" w:hAnsi="Calibri"/>
@@ -21096,6 +21838,7 @@
               </w:rPr>
               <w:t>referenz</w:t>
             </w:r>
+            <w:proofErr w:type="spellEnd"/>
           </w:p>
         </w:tc>
         <w:tc>
@@ -21171,6 +21914,7 @@
                 <w:szCs w:val="22"/>
                 <w:u w:color="000000"/>
               </w:rPr>
+              <w:lastRenderedPageBreak/>
               <w:t>6</w:t>
             </w:r>
             <w:r>
@@ -21402,7 +22146,6 @@
                 <w:szCs w:val="22"/>
                 <w:u w:color="000000"/>
               </w:rPr>
-              <w:lastRenderedPageBreak/>
               <w:t>6</w:t>
             </w:r>
             <w:r>
@@ -21441,13 +22184,23 @@
                 <w:tab w:val="left" w:pos="1416"/>
               </w:tabs>
             </w:pPr>
+            <w:proofErr w:type="spellStart"/>
             <w:r>
               <w:rPr>
                 <w:sz w:val="22"/>
                 <w:szCs w:val="22"/>
                 <w:u w:color="000000"/>
               </w:rPr>
-              <w:t xml:space="preserve">startServer() </w:t>
+              <w:t>startServer</w:t>
+            </w:r>
+            <w:proofErr w:type="spellEnd"/>
+            <w:r>
+              <w:rPr>
+                <w:sz w:val="22"/>
+                <w:szCs w:val="22"/>
+                <w:u w:color="000000"/>
+              </w:rPr>
+              <w:t xml:space="preserve">() </w:t>
             </w:r>
           </w:p>
           <w:p>
@@ -21710,13 +22463,23 @@
                 <w:tab w:val="left" w:pos="1416"/>
               </w:tabs>
             </w:pPr>
+            <w:proofErr w:type="spellStart"/>
             <w:r>
               <w:rPr>
                 <w:sz w:val="22"/>
                 <w:szCs w:val="22"/>
                 <w:u w:color="000000"/>
               </w:rPr>
-              <w:t>closeServerSocket()</w:t>
+              <w:t>closeServerSocket</w:t>
+            </w:r>
+            <w:proofErr w:type="spellEnd"/>
+            <w:r>
+              <w:rPr>
+                <w:sz w:val="22"/>
+                <w:szCs w:val="22"/>
+                <w:u w:color="000000"/>
+              </w:rPr>
+              <w:t>()</w:t>
             </w:r>
           </w:p>
         </w:tc>
@@ -21957,8 +22720,18 @@
                 <w:szCs w:val="22"/>
                 <w:u w:color="000000"/>
               </w:rPr>
-              <w:t>Implementierung des ClientServers</w:t>
-            </w:r>
+              <w:t xml:space="preserve">Implementierung des </w:t>
+            </w:r>
+            <w:proofErr w:type="spellStart"/>
+            <w:r>
+              <w:rPr>
+                <w:sz w:val="22"/>
+                <w:szCs w:val="22"/>
+                <w:u w:color="000000"/>
+              </w:rPr>
+              <w:t>ClientServers</w:t>
+            </w:r>
+            <w:proofErr w:type="spellEnd"/>
           </w:p>
         </w:tc>
         <w:tc>
@@ -22431,13 +23204,23 @@
                 <w:tab w:val="left" w:pos="1416"/>
               </w:tabs>
             </w:pPr>
+            <w:proofErr w:type="spellStart"/>
             <w:r>
               <w:rPr>
                 <w:sz w:val="22"/>
                 <w:szCs w:val="22"/>
                 <w:u w:color="000000"/>
               </w:rPr>
-              <w:t>SendMessage()</w:t>
+              <w:t>SendMessage</w:t>
+            </w:r>
+            <w:proofErr w:type="spellEnd"/>
+            <w:r>
+              <w:rPr>
+                <w:sz w:val="22"/>
+                <w:szCs w:val="22"/>
+                <w:u w:color="000000"/>
+              </w:rPr>
+              <w:t>()</w:t>
             </w:r>
           </w:p>
         </w:tc>
@@ -22691,13 +23474,23 @@
                 <w:tab w:val="left" w:pos="1416"/>
               </w:tabs>
             </w:pPr>
+            <w:proofErr w:type="spellStart"/>
             <w:r>
               <w:rPr>
                 <w:sz w:val="22"/>
                 <w:szCs w:val="22"/>
                 <w:u w:color="000000"/>
               </w:rPr>
-              <w:t>ListenForMessage()</w:t>
+              <w:t>ListenForMessage</w:t>
+            </w:r>
+            <w:proofErr w:type="spellEnd"/>
+            <w:r>
+              <w:rPr>
+                <w:sz w:val="22"/>
+                <w:szCs w:val="22"/>
+                <w:u w:color="000000"/>
+              </w:rPr>
+              <w:t>()</w:t>
             </w:r>
           </w:p>
         </w:tc>
@@ -22930,13 +23723,23 @@
                 <w:tab w:val="left" w:pos="1416"/>
               </w:tabs>
             </w:pPr>
+            <w:proofErr w:type="spellStart"/>
             <w:r>
               <w:rPr>
                 <w:sz w:val="22"/>
                 <w:szCs w:val="22"/>
                 <w:u w:color="000000"/>
               </w:rPr>
-              <w:t>CloseEverything()</w:t>
+              <w:t>CloseEverything</w:t>
+            </w:r>
+            <w:proofErr w:type="spellEnd"/>
+            <w:r>
+              <w:rPr>
+                <w:sz w:val="22"/>
+                <w:szCs w:val="22"/>
+                <w:u w:color="000000"/>
+              </w:rPr>
+              <w:t>()</w:t>
             </w:r>
           </w:p>
         </w:tc>
@@ -23164,6 +23967,7 @@
                 <w:tab w:val="left" w:pos="1416"/>
               </w:tabs>
             </w:pPr>
+            <w:proofErr w:type="spellStart"/>
             <w:r>
               <w:rPr>
                 <w:rFonts w:ascii="Calibri" w:hAnsi="Calibri"/>
@@ -23175,6 +23979,7 @@
               </w:rPr>
               <w:t>ClientHandler</w:t>
             </w:r>
+            <w:proofErr w:type="spellEnd"/>
           </w:p>
         </w:tc>
         <w:tc>
@@ -23397,13 +24202,23 @@
                 <w:tab w:val="left" w:pos="1416"/>
               </w:tabs>
             </w:pPr>
+            <w:proofErr w:type="spellStart"/>
             <w:r>
               <w:rPr>
                 <w:sz w:val="22"/>
                 <w:szCs w:val="22"/>
                 <w:u w:color="000000"/>
               </w:rPr>
-              <w:t>createClientHandler()</w:t>
+              <w:t>createClientHandler</w:t>
+            </w:r>
+            <w:proofErr w:type="spellEnd"/>
+            <w:r>
+              <w:rPr>
+                <w:sz w:val="22"/>
+                <w:szCs w:val="22"/>
+                <w:u w:color="000000"/>
+              </w:rPr>
+              <w:t>()</w:t>
             </w:r>
           </w:p>
         </w:tc>
@@ -23655,13 +24470,23 @@
                 <w:tab w:val="left" w:pos="1416"/>
               </w:tabs>
             </w:pPr>
+            <w:proofErr w:type="spellStart"/>
             <w:r>
               <w:rPr>
                 <w:sz w:val="22"/>
                 <w:szCs w:val="22"/>
                 <w:u w:color="000000"/>
               </w:rPr>
-              <w:t>listenForMessages()</w:t>
+              <w:t>listenForMessages</w:t>
+            </w:r>
+            <w:proofErr w:type="spellEnd"/>
+            <w:r>
+              <w:rPr>
+                <w:sz w:val="22"/>
+                <w:szCs w:val="22"/>
+                <w:u w:color="000000"/>
+              </w:rPr>
+              <w:t>()</w:t>
             </w:r>
           </w:p>
         </w:tc>
@@ -23894,13 +24719,23 @@
                 <w:tab w:val="left" w:pos="1416"/>
               </w:tabs>
             </w:pPr>
+            <w:proofErr w:type="spellStart"/>
             <w:r>
               <w:rPr>
                 <w:sz w:val="22"/>
                 <w:szCs w:val="22"/>
                 <w:u w:color="000000"/>
               </w:rPr>
-              <w:t>broadCastMessage()</w:t>
+              <w:t>broadCastMessage</w:t>
+            </w:r>
+            <w:proofErr w:type="spellEnd"/>
+            <w:r>
+              <w:rPr>
+                <w:sz w:val="22"/>
+                <w:szCs w:val="22"/>
+                <w:u w:color="000000"/>
+              </w:rPr>
+              <w:t>()</w:t>
             </w:r>
           </w:p>
         </w:tc>
@@ -24133,13 +24968,23 @@
                 <w:tab w:val="left" w:pos="1416"/>
               </w:tabs>
             </w:pPr>
+            <w:proofErr w:type="spellStart"/>
             <w:r>
               <w:rPr>
                 <w:sz w:val="22"/>
                 <w:szCs w:val="22"/>
                 <w:u w:color="000000"/>
               </w:rPr>
-              <w:t>removeClientHandler()</w:t>
+              <w:t>removeClientHandler</w:t>
+            </w:r>
+            <w:proofErr w:type="spellEnd"/>
+            <w:r>
+              <w:rPr>
+                <w:sz w:val="22"/>
+                <w:szCs w:val="22"/>
+                <w:u w:color="000000"/>
+              </w:rPr>
+              <w:t>()</w:t>
             </w:r>
           </w:p>
         </w:tc>
@@ -24372,13 +25217,23 @@
                 <w:tab w:val="left" w:pos="1416"/>
               </w:tabs>
             </w:pPr>
+            <w:proofErr w:type="spellStart"/>
             <w:r>
               <w:rPr>
                 <w:sz w:val="22"/>
                 <w:szCs w:val="22"/>
                 <w:u w:color="000000"/>
               </w:rPr>
-              <w:t>CloseEverything()</w:t>
+              <w:t>CloseEverything</w:t>
+            </w:r>
+            <w:proofErr w:type="spellEnd"/>
+            <w:r>
+              <w:rPr>
+                <w:sz w:val="22"/>
+                <w:szCs w:val="22"/>
+                <w:u w:color="000000"/>
+              </w:rPr>
+              <w:t>()</w:t>
             </w:r>
           </w:p>
         </w:tc>
@@ -24664,6 +25519,7 @@
                 <w:b/>
                 <w:bCs/>
               </w:rPr>
+              <w:lastRenderedPageBreak/>
               <w:t>Datum</w:t>
             </w:r>
           </w:p>
@@ -24738,7 +25594,6 @@
                 <w:b/>
                 <w:bCs/>
               </w:rPr>
-              <w:lastRenderedPageBreak/>
               <w:t>Tester</w:t>
             </w:r>
           </w:p>
@@ -24881,13 +25736,23 @@
                 <w:rFonts w:cstheme="minorHAnsi"/>
               </w:rPr>
             </w:pPr>
+            <w:proofErr w:type="spellStart"/>
             <w:r>
               <w:rPr>
                 <w:rFonts w:cstheme="minorHAnsi"/>
                 <w:b/>
                 <w:bCs/>
               </w:rPr>
-              <w:t>Vorbedin-gung(en)</w:t>
+              <w:t>Vorbedin-gung</w:t>
+            </w:r>
+            <w:proofErr w:type="spellEnd"/>
+            <w:r>
+              <w:rPr>
+                <w:rFonts w:cstheme="minorHAnsi"/>
+                <w:b/>
+                <w:bCs/>
+              </w:rPr>
+              <w:t>(en)</w:t>
             </w:r>
           </w:p>
         </w:tc>
@@ -25518,13 +26383,23 @@
                 <w:rFonts w:cstheme="minorHAnsi"/>
               </w:rPr>
             </w:pPr>
+            <w:proofErr w:type="spellStart"/>
             <w:r>
               <w:rPr>
                 <w:rFonts w:cstheme="minorHAnsi"/>
                 <w:b/>
                 <w:bCs/>
               </w:rPr>
-              <w:t>Nachbe-dingung(en)</w:t>
+              <w:t>Nachbe</w:t>
+            </w:r>
+            <w:proofErr w:type="spellEnd"/>
+            <w:r>
+              <w:rPr>
+                <w:rFonts w:cstheme="minorHAnsi"/>
+                <w:b/>
+                <w:bCs/>
+              </w:rPr>
+              <w:t>-dingung(en)</w:t>
             </w:r>
           </w:p>
         </w:tc>
@@ -25954,13 +26829,23 @@
                 <w:rFonts w:cstheme="minorHAnsi"/>
               </w:rPr>
             </w:pPr>
+            <w:proofErr w:type="spellStart"/>
             <w:r>
               <w:rPr>
                 <w:rFonts w:cstheme="minorHAnsi"/>
                 <w:b/>
                 <w:bCs/>
               </w:rPr>
-              <w:t>Vorbedin-gung(en)</w:t>
+              <w:t>Vorbedin-gung</w:t>
+            </w:r>
+            <w:proofErr w:type="spellEnd"/>
+            <w:r>
+              <w:rPr>
+                <w:rFonts w:cstheme="minorHAnsi"/>
+                <w:b/>
+                <w:bCs/>
+              </w:rPr>
+              <w:t>(en)</w:t>
             </w:r>
           </w:p>
         </w:tc>
@@ -26591,13 +27476,23 @@
                 <w:rFonts w:cstheme="minorHAnsi"/>
               </w:rPr>
             </w:pPr>
+            <w:proofErr w:type="spellStart"/>
             <w:r>
               <w:rPr>
                 <w:rFonts w:cstheme="minorHAnsi"/>
                 <w:b/>
                 <w:bCs/>
               </w:rPr>
-              <w:t>Nachbe-dingung(en)</w:t>
+              <w:t>Nachbe</w:t>
+            </w:r>
+            <w:proofErr w:type="spellEnd"/>
+            <w:r>
+              <w:rPr>
+                <w:rFonts w:cstheme="minorHAnsi"/>
+                <w:b/>
+                <w:bCs/>
+              </w:rPr>
+              <w:t>-dingung(en)</w:t>
             </w:r>
           </w:p>
         </w:tc>
@@ -26815,6 +27710,7 @@
                 <w:b/>
               </w:rPr>
             </w:pPr>
+            <w:proofErr w:type="spellStart"/>
             <w:r>
               <w:rPr>
                 <w:rFonts w:cstheme="minorHAnsi"/>
@@ -26822,6 +27718,7 @@
               </w:rPr>
               <w:t>Id</w:t>
             </w:r>
+            <w:proofErr w:type="spellEnd"/>
           </w:p>
         </w:tc>
         <w:tc>
@@ -27911,6 +28808,7 @@
                 <w:b/>
               </w:rPr>
             </w:pPr>
+            <w:proofErr w:type="spellStart"/>
             <w:r>
               <w:rPr>
                 <w:rFonts w:cstheme="minorHAnsi"/>
@@ -27919,6 +28817,7 @@
               <w:lastRenderedPageBreak/>
               <w:t>Id</w:t>
             </w:r>
+            <w:proofErr w:type="spellEnd"/>
           </w:p>
         </w:tc>
         <w:tc>
@@ -28044,6 +28943,7 @@
                 <w:b/>
               </w:rPr>
             </w:pPr>
+            <w:proofErr w:type="spellStart"/>
             <w:r>
               <w:rPr>
                 <w:rFonts w:cstheme="minorHAnsi"/>
@@ -28065,6 +28965,7 @@
               </w:rPr>
               <w:t>litäten</w:t>
             </w:r>
+            <w:proofErr w:type="spellEnd"/>
           </w:p>
         </w:tc>
         <w:tc>
@@ -28140,6 +29041,7 @@
                 <w:b/>
               </w:rPr>
             </w:pPr>
+            <w:proofErr w:type="spellStart"/>
             <w:r>
               <w:rPr>
                 <w:rFonts w:cstheme="minorHAnsi"/>
@@ -28147,6 +29049,7 @@
               </w:rPr>
               <w:t>referenz</w:t>
             </w:r>
+            <w:proofErr w:type="spellEnd"/>
           </w:p>
         </w:tc>
         <w:tc>
@@ -29119,6 +30022,7 @@
                 <w:b/>
               </w:rPr>
             </w:pPr>
+            <w:proofErr w:type="spellStart"/>
             <w:r>
               <w:rPr>
                 <w:rFonts w:cstheme="minorHAnsi"/>
@@ -29126,6 +30030,7 @@
               </w:rPr>
               <w:t>Id</w:t>
             </w:r>
+            <w:proofErr w:type="spellEnd"/>
           </w:p>
         </w:tc>
         <w:tc>
@@ -29576,13 +30481,23 @@
                 <w:rFonts w:cstheme="minorHAnsi"/>
               </w:rPr>
             </w:pPr>
+            <w:proofErr w:type="spellStart"/>
             <w:r>
               <w:rPr>
                 <w:rFonts w:cstheme="minorHAnsi"/>
                 <w:b/>
                 <w:bCs/>
               </w:rPr>
-              <w:t>Vorbedin-gung(en)</w:t>
+              <w:t>Vorbedin-gung</w:t>
+            </w:r>
+            <w:proofErr w:type="spellEnd"/>
+            <w:r>
+              <w:rPr>
+                <w:rFonts w:cstheme="minorHAnsi"/>
+                <w:b/>
+                <w:bCs/>
+              </w:rPr>
+              <w:t>(en)</w:t>
             </w:r>
           </w:p>
         </w:tc>
@@ -30139,13 +31054,23 @@
                 <w:rFonts w:cstheme="minorHAnsi"/>
               </w:rPr>
             </w:pPr>
+            <w:proofErr w:type="spellStart"/>
             <w:r>
               <w:rPr>
                 <w:rFonts w:cstheme="minorHAnsi"/>
                 <w:b/>
                 <w:bCs/>
               </w:rPr>
-              <w:t>Nachbe-dingung(en)</w:t>
+              <w:t>Nachbe</w:t>
+            </w:r>
+            <w:proofErr w:type="spellEnd"/>
+            <w:r>
+              <w:rPr>
+                <w:rFonts w:cstheme="minorHAnsi"/>
+                <w:b/>
+                <w:bCs/>
+              </w:rPr>
+              <w:t>-dingung(en)</w:t>
             </w:r>
           </w:p>
         </w:tc>
@@ -30538,13 +31463,23 @@
                 <w:rFonts w:cstheme="minorHAnsi"/>
               </w:rPr>
             </w:pPr>
+            <w:proofErr w:type="spellStart"/>
             <w:r>
               <w:rPr>
                 <w:rFonts w:cstheme="minorHAnsi"/>
                 <w:b/>
                 <w:bCs/>
               </w:rPr>
-              <w:t>Vorbedin-gung(en)</w:t>
+              <w:t>Vorbedin-gung</w:t>
+            </w:r>
+            <w:proofErr w:type="spellEnd"/>
+            <w:r>
+              <w:rPr>
+                <w:rFonts w:cstheme="minorHAnsi"/>
+                <w:b/>
+                <w:bCs/>
+              </w:rPr>
+              <w:t>(en)</w:t>
             </w:r>
           </w:p>
         </w:tc>
@@ -31109,13 +32044,23 @@
                 <w:rFonts w:cstheme="minorHAnsi"/>
               </w:rPr>
             </w:pPr>
+            <w:proofErr w:type="spellStart"/>
             <w:r>
               <w:rPr>
                 <w:rFonts w:cstheme="minorHAnsi"/>
                 <w:b/>
                 <w:bCs/>
               </w:rPr>
-              <w:t>Nachbe-dingung(en)</w:t>
+              <w:t>Nachbe</w:t>
+            </w:r>
+            <w:proofErr w:type="spellEnd"/>
+            <w:r>
+              <w:rPr>
+                <w:rFonts w:cstheme="minorHAnsi"/>
+                <w:b/>
+                <w:bCs/>
+              </w:rPr>
+              <w:t>-dingung(en)</w:t>
             </w:r>
           </w:p>
         </w:tc>
@@ -31406,6 +32351,7 @@
                 <w:b/>
               </w:rPr>
             </w:pPr>
+            <w:proofErr w:type="spellStart"/>
             <w:r>
               <w:rPr>
                 <w:rFonts w:cstheme="minorHAnsi"/>
@@ -31413,6 +32359,7 @@
               </w:rPr>
               <w:t>Id</w:t>
             </w:r>
+            <w:proofErr w:type="spellEnd"/>
           </w:p>
         </w:tc>
         <w:tc>
@@ -32545,6 +33492,7 @@
                 <w:b/>
               </w:rPr>
             </w:pPr>
+            <w:proofErr w:type="spellStart"/>
             <w:r>
               <w:rPr>
                 <w:rFonts w:cstheme="minorHAnsi"/>
@@ -32552,6 +33500,7 @@
               </w:rPr>
               <w:t>Id</w:t>
             </w:r>
+            <w:proofErr w:type="spellEnd"/>
           </w:p>
         </w:tc>
         <w:tc>
@@ -32677,6 +33626,7 @@
                 <w:b/>
               </w:rPr>
             </w:pPr>
+            <w:proofErr w:type="spellStart"/>
             <w:r>
               <w:rPr>
                 <w:rFonts w:cstheme="minorHAnsi"/>
@@ -32698,6 +33648,7 @@
               </w:rPr>
               <w:t>litäten</w:t>
             </w:r>
+            <w:proofErr w:type="spellEnd"/>
           </w:p>
         </w:tc>
         <w:tc>
@@ -32773,6 +33724,7 @@
                 <w:b/>
               </w:rPr>
             </w:pPr>
+            <w:proofErr w:type="spellStart"/>
             <w:r>
               <w:rPr>
                 <w:rFonts w:cstheme="minorHAnsi"/>
@@ -32780,6 +33732,7 @@
               </w:rPr>
               <w:t>referenz</w:t>
             </w:r>
+            <w:proofErr w:type="spellEnd"/>
           </w:p>
         </w:tc>
         <w:tc>
@@ -33677,6 +34630,7 @@
                 <w:b/>
               </w:rPr>
             </w:pPr>
+            <w:proofErr w:type="spellStart"/>
             <w:r>
               <w:rPr>
                 <w:rFonts w:cstheme="minorHAnsi"/>
@@ -33684,6 +34638,7 @@
               </w:rPr>
               <w:t>Id</w:t>
             </w:r>
+            <w:proofErr w:type="spellEnd"/>
           </w:p>
         </w:tc>
         <w:tc>
@@ -34130,13 +35085,23 @@
                 <w:rFonts w:cstheme="minorHAnsi"/>
               </w:rPr>
             </w:pPr>
+            <w:proofErr w:type="spellStart"/>
             <w:r>
               <w:rPr>
                 <w:rFonts w:cstheme="minorHAnsi"/>
                 <w:b/>
                 <w:bCs/>
               </w:rPr>
-              <w:t>Vorbedin-gung(en)</w:t>
+              <w:t>Vorbedin-gung</w:t>
+            </w:r>
+            <w:proofErr w:type="spellEnd"/>
+            <w:r>
+              <w:rPr>
+                <w:rFonts w:cstheme="minorHAnsi"/>
+                <w:b/>
+                <w:bCs/>
+              </w:rPr>
+              <w:t>(en)</w:t>
             </w:r>
           </w:p>
         </w:tc>
@@ -34701,6 +35666,7 @@
                 <w:rFonts w:cstheme="minorHAnsi"/>
               </w:rPr>
             </w:pPr>
+            <w:proofErr w:type="spellStart"/>
             <w:r>
               <w:rPr>
                 <w:rFonts w:cstheme="minorHAnsi"/>
@@ -34708,7 +35674,16 @@
                 <w:bCs/>
               </w:rPr>
               <w:lastRenderedPageBreak/>
-              <w:t>Nachbe-dingung(en)</w:t>
+              <w:t>Nachbe</w:t>
+            </w:r>
+            <w:proofErr w:type="spellEnd"/>
+            <w:r>
+              <w:rPr>
+                <w:rFonts w:cstheme="minorHAnsi"/>
+                <w:b/>
+                <w:bCs/>
+              </w:rPr>
+              <w:t>-dingung(en)</w:t>
             </w:r>
           </w:p>
         </w:tc>

</xml_diff>

<commit_message>
Flagging system in user
</commit_message>
<xml_diff>
--- a/Projektmappe/SEP_Projektmappe_Vorlage.docx
+++ b/Projektmappe/SEP_Projektmappe_Vorlage.docx
@@ -1,6 +1,6 @@
 
 <file path=word/document.xml><?xml version="1.0" encoding="utf-8"?>
-<w:document xmlns:wpc="http://schemas.microsoft.com/office/word/2010/wordprocessingCanvas" xmlns:cx="http://schemas.microsoft.com/office/drawing/2014/chartex" xmlns:cx1="http://schemas.microsoft.com/office/drawing/2015/9/8/chartex" xmlns:cx2="http://schemas.microsoft.com/office/drawing/2015/10/21/chartex" xmlns:cx3="http://schemas.microsoft.com/office/drawing/2016/5/9/chartex" xmlns:cx4="http://schemas.microsoft.com/office/drawing/2016/5/10/chartex" xmlns:cx5="http://schemas.microsoft.com/office/drawing/2016/5/11/chartex" xmlns:cx6="http://schemas.microsoft.com/office/drawing/2016/5/12/chartex" xmlns:cx7="http://schemas.microsoft.com/office/drawing/2016/5/13/chartex" xmlns:cx8="http://schemas.microsoft.com/office/drawing/2016/5/14/chartex" xmlns:mc="http://schemas.openxmlformats.org/markup-compatibility/2006" xmlns:aink="http://schemas.microsoft.com/office/drawing/2016/ink" xmlns:am3d="http://schemas.microsoft.com/office/drawing/2017/model3d" xmlns:o="urn:schemas-microsoft-com:office:office" xmlns:r="http://schemas.openxmlformats.org/officeDocument/2006/relationships" xmlns:m="http://schemas.openxmlformats.org/officeDocument/2006/math" xmlns:v="urn:schemas-microsoft-com:vml" xmlns:wp14="http://schemas.microsoft.com/office/word/2010/wordprocessingDrawing" xmlns:wp="http://schemas.openxmlformats.org/drawingml/2006/wordprocessingDrawing" xmlns:w10="urn:schemas-microsoft-com:office:word" xmlns:w="http://schemas.openxmlformats.org/wordprocessingml/2006/main" xmlns:w14="http://schemas.microsoft.com/office/word/2010/wordml" xmlns:w15="http://schemas.microsoft.com/office/word/2012/wordml" xmlns:w16cex="http://schemas.microsoft.com/office/word/2018/wordml/cex" xmlns:w16cid="http://schemas.microsoft.com/office/word/2016/wordml/cid" xmlns:w16="http://schemas.microsoft.com/office/word/2018/wordml" xmlns:w16sdtdh="http://schemas.microsoft.com/office/word/2020/wordml/sdtdatahash" xmlns:w16se="http://schemas.microsoft.com/office/word/2015/wordml/symex" xmlns:wpg="http://schemas.microsoft.com/office/word/2010/wordprocessingGroup" xmlns:wpi="http://schemas.microsoft.com/office/word/2010/wordprocessingInk" xmlns:wne="http://schemas.microsoft.com/office/word/2006/wordml" xmlns:wps="http://schemas.microsoft.com/office/word/2010/wordprocessingShape" mc:Ignorable="w14 w15 w16se w16cid w16 w16cex w16sdtdh wp14">
+<w:document xmlns:wpc="http://schemas.microsoft.com/office/word/2010/wordprocessingCanvas" xmlns:cx="http://schemas.microsoft.com/office/drawing/2014/chartex" xmlns:cx1="http://schemas.microsoft.com/office/drawing/2015/9/8/chartex" xmlns:cx2="http://schemas.microsoft.com/office/drawing/2015/10/21/chartex" xmlns:cx3="http://schemas.microsoft.com/office/drawing/2016/5/9/chartex" xmlns:cx4="http://schemas.microsoft.com/office/drawing/2016/5/10/chartex" xmlns:cx5="http://schemas.microsoft.com/office/drawing/2016/5/11/chartex" xmlns:cx6="http://schemas.microsoft.com/office/drawing/2016/5/12/chartex" xmlns:cx7="http://schemas.microsoft.com/office/drawing/2016/5/13/chartex" xmlns:cx8="http://schemas.microsoft.com/office/drawing/2016/5/14/chartex" xmlns:mc="http://schemas.openxmlformats.org/markup-compatibility/2006" xmlns:aink="http://schemas.microsoft.com/office/drawing/2016/ink" xmlns:am3d="http://schemas.microsoft.com/office/drawing/2017/model3d" xmlns:o="urn:schemas-microsoft-com:office:office" xmlns:oel="http://schemas.microsoft.com/office/2019/extlst" xmlns:r="http://schemas.openxmlformats.org/officeDocument/2006/relationships" xmlns:m="http://schemas.openxmlformats.org/officeDocument/2006/math" xmlns:v="urn:schemas-microsoft-com:vml" xmlns:wp14="http://schemas.microsoft.com/office/word/2010/wordprocessingDrawing" xmlns:wp="http://schemas.openxmlformats.org/drawingml/2006/wordprocessingDrawing" xmlns:w10="urn:schemas-microsoft-com:office:word" xmlns:w="http://schemas.openxmlformats.org/wordprocessingml/2006/main" xmlns:w14="http://schemas.microsoft.com/office/word/2010/wordml" xmlns:w15="http://schemas.microsoft.com/office/word/2012/wordml" xmlns:w16cex="http://schemas.microsoft.com/office/word/2018/wordml/cex" xmlns:w16cid="http://schemas.microsoft.com/office/word/2016/wordml/cid" xmlns:w16="http://schemas.microsoft.com/office/word/2018/wordml" xmlns:w16sdtdh="http://schemas.microsoft.com/office/word/2020/wordml/sdtdatahash" xmlns:w16se="http://schemas.microsoft.com/office/word/2015/wordml/symex" xmlns:wpg="http://schemas.microsoft.com/office/word/2010/wordprocessingGroup" xmlns:wpi="http://schemas.microsoft.com/office/word/2010/wordprocessingInk" xmlns:wne="http://schemas.microsoft.com/office/word/2006/wordml" xmlns:wps="http://schemas.microsoft.com/office/word/2010/wordprocessingShape" mc:Ignorable="w14 w15 w16se w16cid w16 w16cex w16sdtdh wp14">
   <w:body>
     <w:p>
       <w:pPr>
@@ -307,25 +307,7 @@
           <w:highlight w:val="yellow"/>
           <w:lang w:val="sv-SE"/>
         </w:rPr>
-        <w:t xml:space="preserve">&lt;David </w:t>
-      </w:r>
-      <w:proofErr w:type="spellStart"/>
-      <w:r>
-        <w:rPr>
-          <w:rFonts w:cstheme="minorHAnsi"/>
-          <w:highlight w:val="yellow"/>
-          <w:lang w:val="sv-SE"/>
-        </w:rPr>
-        <w:t>Rumpf</w:t>
-      </w:r>
-      <w:proofErr w:type="spellEnd"/>
-      <w:r>
-        <w:rPr>
-          <w:rFonts w:cstheme="minorHAnsi"/>
-          <w:highlight w:val="yellow"/>
-          <w:lang w:val="sv-SE"/>
-        </w:rPr>
-        <w:t>&gt;</w:t>
+        <w:t>&lt;David Rumpf&gt;</w:t>
       </w:r>
     </w:p>
     <w:p>
@@ -343,43 +325,7 @@
           <w:highlight w:val="yellow"/>
           <w:lang w:val="sv-SE"/>
         </w:rPr>
-        <w:t>&lt;</w:t>
-      </w:r>
-      <w:proofErr w:type="spellStart"/>
-      <w:r>
-        <w:rPr>
-          <w:rFonts w:cstheme="minorHAnsi"/>
-          <w:highlight w:val="yellow"/>
-          <w:lang w:val="sv-SE"/>
-        </w:rPr>
-        <w:t>Thanansaiyan</w:t>
-      </w:r>
-      <w:proofErr w:type="spellEnd"/>
-      <w:r>
-        <w:rPr>
-          <w:rFonts w:cstheme="minorHAnsi"/>
-          <w:highlight w:val="yellow"/>
-          <w:lang w:val="sv-SE"/>
-        </w:rPr>
-        <w:t xml:space="preserve"> </w:t>
-      </w:r>
-      <w:proofErr w:type="spellStart"/>
-      <w:r>
-        <w:rPr>
-          <w:rFonts w:cstheme="minorHAnsi"/>
-          <w:highlight w:val="yellow"/>
-          <w:lang w:val="sv-SE"/>
-        </w:rPr>
-        <w:t>Pushparajah</w:t>
-      </w:r>
-      <w:proofErr w:type="spellEnd"/>
-      <w:r>
-        <w:rPr>
-          <w:rFonts w:cstheme="minorHAnsi"/>
-          <w:highlight w:val="yellow"/>
-          <w:lang w:val="sv-SE"/>
-        </w:rPr>
-        <w:t>&gt;</w:t>
+        <w:t>&lt;Thanansaiyan Pushparajah&gt;</w:t>
       </w:r>
     </w:p>
     <w:p>
@@ -7589,7 +7535,23 @@
                 <w:rFonts w:ascii="Calibri" w:eastAsia="Times New Roman" w:hAnsi="Calibri" w:cs="Calibri"/>
                 <w:lang w:eastAsia="de-DE"/>
               </w:rPr>
-              <w:t>Filme Automatisiert anlegen</w:t>
+              <w:t xml:space="preserve">Filme </w:t>
+            </w:r>
+            <w:proofErr w:type="gramStart"/>
+            <w:r>
+              <w:rPr>
+                <w:rFonts w:ascii="Calibri" w:eastAsia="Times New Roman" w:hAnsi="Calibri" w:cs="Calibri"/>
+                <w:lang w:eastAsia="de-DE"/>
+              </w:rPr>
+              <w:t>Automatisiert</w:t>
+            </w:r>
+            <w:proofErr w:type="gramEnd"/>
+            <w:r>
+              <w:rPr>
+                <w:rFonts w:ascii="Calibri" w:eastAsia="Times New Roman" w:hAnsi="Calibri" w:cs="Calibri"/>
+                <w:lang w:eastAsia="de-DE"/>
+              </w:rPr>
+              <w:t xml:space="preserve"> anlegen</w:t>
             </w:r>
           </w:p>
         </w:tc>
@@ -9212,7 +9174,23 @@
                 <w:rFonts w:ascii="Calibri" w:eastAsia="Times New Roman" w:hAnsi="Calibri" w:cs="Calibri"/>
                 <w:lang w:eastAsia="de-DE"/>
               </w:rPr>
-              <w:t>Aufsetzten eines Servers für Server Client Kommunikation</w:t>
+              <w:t xml:space="preserve">Aufsetzten </w:t>
+            </w:r>
+            <w:proofErr w:type="gramStart"/>
+            <w:r>
+              <w:rPr>
+                <w:rFonts w:ascii="Calibri" w:eastAsia="Times New Roman" w:hAnsi="Calibri" w:cs="Calibri"/>
+                <w:lang w:eastAsia="de-DE"/>
+              </w:rPr>
+              <w:t>eines Servers</w:t>
+            </w:r>
+            <w:proofErr w:type="gramEnd"/>
+            <w:r>
+              <w:rPr>
+                <w:rFonts w:ascii="Calibri" w:eastAsia="Times New Roman" w:hAnsi="Calibri" w:cs="Calibri"/>
+                <w:lang w:eastAsia="de-DE"/>
+              </w:rPr>
+              <w:t xml:space="preserve"> für Server Client Kommunikation</w:t>
             </w:r>
           </w:p>
         </w:tc>
@@ -15266,7 +15244,21 @@
         <w:rPr>
           <w:rFonts w:cstheme="minorHAnsi"/>
         </w:rPr>
-        <w:t>dient der grafischen Darstellung von Klassen, Schnittstellen und deren Beziehungen. Es hilft dabei, Quellcode und Implementierungsarbeiten zu strukturieren bevor diese starten und ermöglicht eine Aufteilung der Programmieraufgaben.</w:t>
+        <w:t xml:space="preserve">dient der grafischen Darstellung von Klassen, Schnittstellen und deren Beziehungen. Es hilft dabei, Quellcode und Implementierungsarbeiten zu </w:t>
+      </w:r>
+      <w:proofErr w:type="gramStart"/>
+      <w:r>
+        <w:rPr>
+          <w:rFonts w:cstheme="minorHAnsi"/>
+        </w:rPr>
+        <w:t>strukturieren</w:t>
+      </w:r>
+      <w:proofErr w:type="gramEnd"/>
+      <w:r>
+        <w:rPr>
+          <w:rFonts w:cstheme="minorHAnsi"/>
+        </w:rPr>
+        <w:t xml:space="preserve"> bevor diese starten und ermöglicht eine Aufteilung der Programmieraufgaben.</w:t>
       </w:r>
     </w:p>
     <w:p>
@@ -16424,6 +16416,7 @@
               <w:t xml:space="preserve"> </w:t>
             </w:r>
             <w:proofErr w:type="spellStart"/>
+            <w:proofErr w:type="gramStart"/>
             <w:r>
               <w:rPr>
                 <w:rFonts w:cstheme="minorHAnsi"/>
@@ -16431,6 +16424,7 @@
               <w:t>title,length</w:t>
             </w:r>
             <w:proofErr w:type="spellEnd"/>
+            <w:proofErr w:type="gramEnd"/>
             <w:r>
               <w:rPr>
                 <w:rFonts w:cstheme="minorHAnsi"/>
@@ -18886,8 +18880,16 @@
               <w:rPr>
                 <w:rFonts w:cstheme="minorHAnsi"/>
               </w:rPr>
-              <w:t>Check Email</w:t>
-            </w:r>
+              <w:t xml:space="preserve">Check </w:t>
+            </w:r>
+            <w:proofErr w:type="gramStart"/>
+            <w:r>
+              <w:rPr>
+                <w:rFonts w:cstheme="minorHAnsi"/>
+              </w:rPr>
+              <w:t>Email</w:t>
+            </w:r>
+            <w:proofErr w:type="gramEnd"/>
           </w:p>
         </w:tc>
         <w:tc>
@@ -20711,6 +20713,12 @@
                 <w:rFonts w:cstheme="minorHAnsi"/>
               </w:rPr>
             </w:pPr>
+            <w:r>
+              <w:rPr>
+                <w:rFonts w:cstheme="minorHAnsi"/>
+              </w:rPr>
+              <w:t>Erledigt</w:t>
+            </w:r>
           </w:p>
         </w:tc>
       </w:tr>
@@ -20880,6 +20888,12 @@
                 <w:rFonts w:cstheme="minorHAnsi"/>
               </w:rPr>
             </w:pPr>
+            <w:r>
+              <w:rPr>
+                <w:rFonts w:cstheme="minorHAnsi"/>
+              </w:rPr>
+              <w:t>Erledigt</w:t>
+            </w:r>
           </w:p>
         </w:tc>
       </w:tr>
@@ -21182,6 +21196,12 @@
                 <w:rFonts w:cstheme="minorHAnsi"/>
               </w:rPr>
             </w:pPr>
+            <w:r>
+              <w:rPr>
+                <w:rFonts w:cstheme="minorHAnsi"/>
+              </w:rPr>
+              <w:t>Erledigt</w:t>
+            </w:r>
           </w:p>
         </w:tc>
       </w:tr>
@@ -22185,6 +22205,7 @@
               </w:tabs>
             </w:pPr>
             <w:proofErr w:type="spellStart"/>
+            <w:proofErr w:type="gramStart"/>
             <w:r>
               <w:rPr>
                 <w:sz w:val="22"/>
@@ -22200,7 +22221,16 @@
                 <w:szCs w:val="22"/>
                 <w:u w:color="000000"/>
               </w:rPr>
-              <w:t xml:space="preserve">() </w:t>
+              <w:t>(</w:t>
+            </w:r>
+            <w:proofErr w:type="gramEnd"/>
+            <w:r>
+              <w:rPr>
+                <w:sz w:val="22"/>
+                <w:szCs w:val="22"/>
+                <w:u w:color="000000"/>
+              </w:rPr>
+              <w:t xml:space="preserve">) </w:t>
             </w:r>
           </w:p>
           <w:p>
@@ -22464,6 +22494,7 @@
               </w:tabs>
             </w:pPr>
             <w:proofErr w:type="spellStart"/>
+            <w:proofErr w:type="gramStart"/>
             <w:r>
               <w:rPr>
                 <w:sz w:val="22"/>
@@ -22479,7 +22510,16 @@
                 <w:szCs w:val="22"/>
                 <w:u w:color="000000"/>
               </w:rPr>
-              <w:t>()</w:t>
+              <w:t>(</w:t>
+            </w:r>
+            <w:proofErr w:type="gramEnd"/>
+            <w:r>
+              <w:rPr>
+                <w:sz w:val="22"/>
+                <w:szCs w:val="22"/>
+                <w:u w:color="000000"/>
+              </w:rPr>
+              <w:t>)</w:t>
             </w:r>
           </w:p>
         </w:tc>
@@ -23205,6 +23245,7 @@
               </w:tabs>
             </w:pPr>
             <w:proofErr w:type="spellStart"/>
+            <w:proofErr w:type="gramStart"/>
             <w:r>
               <w:rPr>
                 <w:sz w:val="22"/>
@@ -23220,7 +23261,16 @@
                 <w:szCs w:val="22"/>
                 <w:u w:color="000000"/>
               </w:rPr>
-              <w:t>()</w:t>
+              <w:t>(</w:t>
+            </w:r>
+            <w:proofErr w:type="gramEnd"/>
+            <w:r>
+              <w:rPr>
+                <w:sz w:val="22"/>
+                <w:szCs w:val="22"/>
+                <w:u w:color="000000"/>
+              </w:rPr>
+              <w:t>)</w:t>
             </w:r>
           </w:p>
         </w:tc>
@@ -23475,6 +23525,7 @@
               </w:tabs>
             </w:pPr>
             <w:proofErr w:type="spellStart"/>
+            <w:proofErr w:type="gramStart"/>
             <w:r>
               <w:rPr>
                 <w:sz w:val="22"/>
@@ -23490,7 +23541,16 @@
                 <w:szCs w:val="22"/>
                 <w:u w:color="000000"/>
               </w:rPr>
-              <w:t>()</w:t>
+              <w:t>(</w:t>
+            </w:r>
+            <w:proofErr w:type="gramEnd"/>
+            <w:r>
+              <w:rPr>
+                <w:sz w:val="22"/>
+                <w:szCs w:val="22"/>
+                <w:u w:color="000000"/>
+              </w:rPr>
+              <w:t>)</w:t>
             </w:r>
           </w:p>
         </w:tc>
@@ -23724,6 +23784,7 @@
               </w:tabs>
             </w:pPr>
             <w:proofErr w:type="spellStart"/>
+            <w:proofErr w:type="gramStart"/>
             <w:r>
               <w:rPr>
                 <w:sz w:val="22"/>
@@ -23739,7 +23800,16 @@
                 <w:szCs w:val="22"/>
                 <w:u w:color="000000"/>
               </w:rPr>
-              <w:t>()</w:t>
+              <w:t>(</w:t>
+            </w:r>
+            <w:proofErr w:type="gramEnd"/>
+            <w:r>
+              <w:rPr>
+                <w:sz w:val="22"/>
+                <w:szCs w:val="22"/>
+                <w:u w:color="000000"/>
+              </w:rPr>
+              <w:t>)</w:t>
             </w:r>
           </w:p>
         </w:tc>
@@ -23774,1500 +23844,6 @@
                 <w:u w:color="000000"/>
               </w:rPr>
               <w:t>1 Tag</w:t>
-            </w:r>
-          </w:p>
-        </w:tc>
-        <w:tc>
-          <w:tcPr>
-            <w:tcW w:w="1605" w:type="dxa"/>
-            <w:tcBorders>
-              <w:top w:val="single" w:sz="4" w:space="0" w:color="000000"/>
-              <w:left w:val="single" w:sz="4" w:space="0" w:color="000000"/>
-              <w:bottom w:val="single" w:sz="4" w:space="0" w:color="000000"/>
-              <w:right w:val="single" w:sz="4" w:space="0" w:color="000000"/>
-            </w:tcBorders>
-            <w:shd w:val="clear" w:color="auto" w:fill="auto"/>
-            <w:tcMar>
-              <w:top w:w="80" w:type="dxa"/>
-              <w:left w:w="80" w:type="dxa"/>
-              <w:bottom w:w="80" w:type="dxa"/>
-              <w:right w:w="80" w:type="dxa"/>
-            </w:tcMar>
-          </w:tcPr>
-          <w:p>
-            <w:pPr>
-              <w:pStyle w:val="Tabellenstil2"/>
-              <w:tabs>
-                <w:tab w:val="left" w:pos="708"/>
-                <w:tab w:val="left" w:pos="1416"/>
-              </w:tabs>
-            </w:pPr>
-            <w:r>
-              <w:rPr>
-                <w:sz w:val="22"/>
-                <w:szCs w:val="22"/>
-                <w:u w:color="000000"/>
-              </w:rPr>
-              <w:t>„</w:t>
-            </w:r>
-          </w:p>
-        </w:tc>
-        <w:tc>
-          <w:tcPr>
-            <w:tcW w:w="1357" w:type="dxa"/>
-            <w:tcBorders>
-              <w:top w:val="single" w:sz="4" w:space="0" w:color="000000"/>
-              <w:left w:val="single" w:sz="4" w:space="0" w:color="000000"/>
-              <w:bottom w:val="single" w:sz="4" w:space="0" w:color="000000"/>
-              <w:right w:val="single" w:sz="4" w:space="0" w:color="000000"/>
-            </w:tcBorders>
-            <w:shd w:val="clear" w:color="auto" w:fill="auto"/>
-            <w:tcMar>
-              <w:top w:w="80" w:type="dxa"/>
-              <w:left w:w="80" w:type="dxa"/>
-              <w:bottom w:w="80" w:type="dxa"/>
-              <w:right w:w="80" w:type="dxa"/>
-            </w:tcMar>
-          </w:tcPr>
-          <w:p>
-            <w:pPr>
-              <w:pStyle w:val="Tabellenstil2"/>
-              <w:tabs>
-                <w:tab w:val="left" w:pos="708"/>
-              </w:tabs>
-            </w:pPr>
-            <w:r>
-              <w:rPr>
-                <w:sz w:val="22"/>
-                <w:szCs w:val="22"/>
-                <w:u w:color="000000"/>
-              </w:rPr>
-              <w:t>„</w:t>
-            </w:r>
-          </w:p>
-        </w:tc>
-        <w:tc>
-          <w:tcPr>
-            <w:tcW w:w="1234" w:type="dxa"/>
-            <w:tcBorders>
-              <w:top w:val="single" w:sz="4" w:space="0" w:color="000000"/>
-              <w:left w:val="single" w:sz="4" w:space="0" w:color="000000"/>
-              <w:bottom w:val="single" w:sz="4" w:space="0" w:color="000000"/>
-              <w:right w:val="single" w:sz="4" w:space="0" w:color="000000"/>
-            </w:tcBorders>
-            <w:shd w:val="clear" w:color="auto" w:fill="auto"/>
-            <w:tcMar>
-              <w:top w:w="80" w:type="dxa"/>
-              <w:left w:w="80" w:type="dxa"/>
-              <w:bottom w:w="80" w:type="dxa"/>
-              <w:right w:w="80" w:type="dxa"/>
-            </w:tcMar>
-          </w:tcPr>
-          <w:p/>
-        </w:tc>
-        <w:tc>
-          <w:tcPr>
-            <w:tcW w:w="1357" w:type="dxa"/>
-            <w:tcBorders>
-              <w:top w:val="single" w:sz="4" w:space="0" w:color="000000"/>
-              <w:left w:val="single" w:sz="4" w:space="0" w:color="000000"/>
-              <w:bottom w:val="single" w:sz="4" w:space="0" w:color="000000"/>
-              <w:right w:val="single" w:sz="4" w:space="0" w:color="000000"/>
-            </w:tcBorders>
-            <w:shd w:val="clear" w:color="auto" w:fill="auto"/>
-            <w:tcMar>
-              <w:top w:w="80" w:type="dxa"/>
-              <w:left w:w="80" w:type="dxa"/>
-              <w:bottom w:w="80" w:type="dxa"/>
-              <w:right w:w="80" w:type="dxa"/>
-            </w:tcMar>
-          </w:tcPr>
-          <w:p/>
-        </w:tc>
-        <w:tc>
-          <w:tcPr>
-            <w:tcW w:w="893" w:type="dxa"/>
-            <w:tcBorders>
-              <w:top w:val="single" w:sz="4" w:space="0" w:color="000000"/>
-              <w:left w:val="single" w:sz="4" w:space="0" w:color="000000"/>
-              <w:bottom w:val="single" w:sz="4" w:space="0" w:color="000000"/>
-              <w:right w:val="single" w:sz="4" w:space="0" w:color="000000"/>
-            </w:tcBorders>
-            <w:shd w:val="clear" w:color="auto" w:fill="auto"/>
-            <w:tcMar>
-              <w:top w:w="80" w:type="dxa"/>
-              <w:left w:w="80" w:type="dxa"/>
-              <w:bottom w:w="80" w:type="dxa"/>
-              <w:right w:w="80" w:type="dxa"/>
-            </w:tcMar>
-          </w:tcPr>
-          <w:p/>
-        </w:tc>
-      </w:tr>
-      <w:tr>
-        <w:trPr>
-          <w:trHeight w:val="505"/>
-        </w:trPr>
-        <w:tc>
-          <w:tcPr>
-            <w:tcW w:w="1317" w:type="dxa"/>
-            <w:tcBorders>
-              <w:top w:val="single" w:sz="4" w:space="0" w:color="000000"/>
-              <w:left w:val="single" w:sz="4" w:space="0" w:color="000000"/>
-              <w:bottom w:val="single" w:sz="4" w:space="0" w:color="000000"/>
-              <w:right w:val="single" w:sz="4" w:space="0" w:color="000000"/>
-            </w:tcBorders>
-            <w:shd w:val="clear" w:color="auto" w:fill="E7E6E6"/>
-            <w:tcMar>
-              <w:top w:w="80" w:type="dxa"/>
-              <w:left w:w="80" w:type="dxa"/>
-              <w:bottom w:w="80" w:type="dxa"/>
-              <w:right w:w="80" w:type="dxa"/>
-            </w:tcMar>
-          </w:tcPr>
-          <w:p>
-            <w:pPr>
-              <w:pStyle w:val="Tabellenstil2"/>
-            </w:pPr>
-            <w:r>
-              <w:rPr>
-                <w:rFonts w:ascii="Calibri" w:hAnsi="Calibri"/>
-                <w:b/>
-                <w:bCs/>
-                <w:sz w:val="22"/>
-                <w:szCs w:val="22"/>
-                <w:u w:color="000000"/>
-              </w:rPr>
-              <w:t>8</w:t>
-            </w:r>
-          </w:p>
-        </w:tc>
-        <w:tc>
-          <w:tcPr>
-            <w:tcW w:w="1510" w:type="dxa"/>
-            <w:tcBorders>
-              <w:top w:val="single" w:sz="4" w:space="0" w:color="000000"/>
-              <w:left w:val="single" w:sz="4" w:space="0" w:color="000000"/>
-              <w:bottom w:val="single" w:sz="4" w:space="0" w:color="000000"/>
-              <w:right w:val="single" w:sz="4" w:space="0" w:color="000000"/>
-            </w:tcBorders>
-            <w:shd w:val="clear" w:color="auto" w:fill="E7E6E6"/>
-            <w:tcMar>
-              <w:top w:w="80" w:type="dxa"/>
-              <w:left w:w="80" w:type="dxa"/>
-              <w:bottom w:w="80" w:type="dxa"/>
-              <w:right w:w="80" w:type="dxa"/>
-            </w:tcMar>
-          </w:tcPr>
-          <w:p>
-            <w:pPr>
-              <w:pStyle w:val="Tabellenstil2"/>
-              <w:tabs>
-                <w:tab w:val="left" w:pos="708"/>
-                <w:tab w:val="left" w:pos="1416"/>
-              </w:tabs>
-            </w:pPr>
-            <w:proofErr w:type="spellStart"/>
-            <w:r>
-              <w:rPr>
-                <w:rFonts w:ascii="Calibri" w:hAnsi="Calibri"/>
-                <w:b/>
-                <w:bCs/>
-                <w:sz w:val="22"/>
-                <w:szCs w:val="22"/>
-                <w:u w:color="000000"/>
-              </w:rPr>
-              <w:t>ClientHandler</w:t>
-            </w:r>
-            <w:proofErr w:type="spellEnd"/>
-          </w:p>
-        </w:tc>
-        <w:tc>
-          <w:tcPr>
-            <w:tcW w:w="1233" w:type="dxa"/>
-            <w:tcBorders>
-              <w:top w:val="single" w:sz="4" w:space="0" w:color="000000"/>
-              <w:left w:val="single" w:sz="4" w:space="0" w:color="000000"/>
-              <w:bottom w:val="single" w:sz="4" w:space="0" w:color="000000"/>
-              <w:right w:val="single" w:sz="4" w:space="0" w:color="000000"/>
-            </w:tcBorders>
-            <w:shd w:val="clear" w:color="auto" w:fill="E7E6E6"/>
-            <w:tcMar>
-              <w:top w:w="80" w:type="dxa"/>
-              <w:left w:w="80" w:type="dxa"/>
-              <w:bottom w:w="80" w:type="dxa"/>
-              <w:right w:w="80" w:type="dxa"/>
-            </w:tcMar>
-          </w:tcPr>
-          <w:p>
-            <w:pPr>
-              <w:pStyle w:val="Tabellenstil2"/>
-              <w:tabs>
-                <w:tab w:val="left" w:pos="708"/>
-              </w:tabs>
-            </w:pPr>
-            <w:r>
-              <w:rPr>
-                <w:rFonts w:ascii="Calibri" w:hAnsi="Calibri"/>
-                <w:b/>
-                <w:bCs/>
-                <w:sz w:val="22"/>
-                <w:szCs w:val="22"/>
-                <w:u w:color="000000"/>
-              </w:rPr>
-              <w:t>5 Tage</w:t>
-            </w:r>
-          </w:p>
-        </w:tc>
-        <w:tc>
-          <w:tcPr>
-            <w:tcW w:w="1605" w:type="dxa"/>
-            <w:tcBorders>
-              <w:top w:val="single" w:sz="4" w:space="0" w:color="000000"/>
-              <w:left w:val="single" w:sz="4" w:space="0" w:color="000000"/>
-              <w:bottom w:val="single" w:sz="4" w:space="0" w:color="000000"/>
-              <w:right w:val="single" w:sz="4" w:space="0" w:color="000000"/>
-            </w:tcBorders>
-            <w:shd w:val="clear" w:color="auto" w:fill="E7E6E6"/>
-            <w:tcMar>
-              <w:top w:w="80" w:type="dxa"/>
-              <w:left w:w="80" w:type="dxa"/>
-              <w:bottom w:w="80" w:type="dxa"/>
-              <w:right w:w="80" w:type="dxa"/>
-            </w:tcMar>
-          </w:tcPr>
-          <w:p>
-            <w:pPr>
-              <w:pStyle w:val="Tabellenstil2"/>
-              <w:tabs>
-                <w:tab w:val="left" w:pos="708"/>
-                <w:tab w:val="left" w:pos="1416"/>
-              </w:tabs>
-            </w:pPr>
-            <w:r>
-              <w:rPr>
-                <w:rFonts w:ascii="Calibri" w:hAnsi="Calibri"/>
-                <w:b/>
-                <w:bCs/>
-                <w:sz w:val="22"/>
-                <w:szCs w:val="22"/>
-                <w:u w:color="000000"/>
-              </w:rPr>
-              <w:t>David</w:t>
-            </w:r>
-          </w:p>
-        </w:tc>
-        <w:tc>
-          <w:tcPr>
-            <w:tcW w:w="1357" w:type="dxa"/>
-            <w:tcBorders>
-              <w:top w:val="single" w:sz="4" w:space="0" w:color="000000"/>
-              <w:left w:val="single" w:sz="4" w:space="0" w:color="000000"/>
-              <w:bottom w:val="single" w:sz="4" w:space="0" w:color="000000"/>
-              <w:right w:val="single" w:sz="4" w:space="0" w:color="000000"/>
-            </w:tcBorders>
-            <w:shd w:val="clear" w:color="auto" w:fill="E7E6E6"/>
-            <w:tcMar>
-              <w:top w:w="80" w:type="dxa"/>
-              <w:left w:w="80" w:type="dxa"/>
-              <w:bottom w:w="80" w:type="dxa"/>
-              <w:right w:w="80" w:type="dxa"/>
-            </w:tcMar>
-          </w:tcPr>
-          <w:p/>
-        </w:tc>
-        <w:tc>
-          <w:tcPr>
-            <w:tcW w:w="1234" w:type="dxa"/>
-            <w:tcBorders>
-              <w:top w:val="single" w:sz="4" w:space="0" w:color="000000"/>
-              <w:left w:val="single" w:sz="4" w:space="0" w:color="000000"/>
-              <w:bottom w:val="single" w:sz="4" w:space="0" w:color="000000"/>
-              <w:right w:val="single" w:sz="4" w:space="0" w:color="000000"/>
-            </w:tcBorders>
-            <w:shd w:val="clear" w:color="auto" w:fill="E7E6E6"/>
-            <w:tcMar>
-              <w:top w:w="80" w:type="dxa"/>
-              <w:left w:w="80" w:type="dxa"/>
-              <w:bottom w:w="80" w:type="dxa"/>
-              <w:right w:w="80" w:type="dxa"/>
-            </w:tcMar>
-          </w:tcPr>
-          <w:p/>
-        </w:tc>
-        <w:tc>
-          <w:tcPr>
-            <w:tcW w:w="1357" w:type="dxa"/>
-            <w:tcBorders>
-              <w:top w:val="single" w:sz="4" w:space="0" w:color="000000"/>
-              <w:left w:val="single" w:sz="4" w:space="0" w:color="000000"/>
-              <w:bottom w:val="single" w:sz="4" w:space="0" w:color="000000"/>
-              <w:right w:val="single" w:sz="4" w:space="0" w:color="000000"/>
-            </w:tcBorders>
-            <w:shd w:val="clear" w:color="auto" w:fill="E7E6E6"/>
-            <w:tcMar>
-              <w:top w:w="80" w:type="dxa"/>
-              <w:left w:w="80" w:type="dxa"/>
-              <w:bottom w:w="80" w:type="dxa"/>
-              <w:right w:w="80" w:type="dxa"/>
-            </w:tcMar>
-          </w:tcPr>
-          <w:p/>
-        </w:tc>
-        <w:tc>
-          <w:tcPr>
-            <w:tcW w:w="893" w:type="dxa"/>
-            <w:tcBorders>
-              <w:top w:val="single" w:sz="4" w:space="0" w:color="000000"/>
-              <w:left w:val="single" w:sz="4" w:space="0" w:color="000000"/>
-              <w:bottom w:val="single" w:sz="4" w:space="0" w:color="000000"/>
-              <w:right w:val="single" w:sz="4" w:space="0" w:color="000000"/>
-            </w:tcBorders>
-            <w:shd w:val="clear" w:color="auto" w:fill="E7E6E6"/>
-            <w:tcMar>
-              <w:top w:w="80" w:type="dxa"/>
-              <w:left w:w="80" w:type="dxa"/>
-              <w:bottom w:w="80" w:type="dxa"/>
-              <w:right w:w="80" w:type="dxa"/>
-            </w:tcMar>
-          </w:tcPr>
-          <w:p/>
-        </w:tc>
-      </w:tr>
-      <w:tr>
-        <w:trPr>
-          <w:trHeight w:val="505"/>
-        </w:trPr>
-        <w:tc>
-          <w:tcPr>
-            <w:tcW w:w="1317" w:type="dxa"/>
-            <w:tcBorders>
-              <w:top w:val="single" w:sz="4" w:space="0" w:color="000000"/>
-              <w:left w:val="single" w:sz="4" w:space="0" w:color="000000"/>
-              <w:bottom w:val="single" w:sz="4" w:space="0" w:color="000000"/>
-              <w:right w:val="single" w:sz="4" w:space="0" w:color="000000"/>
-            </w:tcBorders>
-            <w:shd w:val="clear" w:color="auto" w:fill="auto"/>
-            <w:tcMar>
-              <w:top w:w="80" w:type="dxa"/>
-              <w:left w:w="80" w:type="dxa"/>
-              <w:bottom w:w="80" w:type="dxa"/>
-              <w:right w:w="80" w:type="dxa"/>
-            </w:tcMar>
-          </w:tcPr>
-          <w:p>
-            <w:pPr>
-              <w:pStyle w:val="Tabellenstil2"/>
-            </w:pPr>
-            <w:r>
-              <w:rPr>
-                <w:sz w:val="22"/>
-                <w:szCs w:val="22"/>
-                <w:u w:color="000000"/>
-              </w:rPr>
-              <w:t>8</w:t>
-            </w:r>
-            <w:r>
-              <w:rPr>
-                <w:sz w:val="22"/>
-                <w:szCs w:val="22"/>
-                <w:u w:color="000000"/>
-              </w:rPr>
-              <w:t>.1</w:t>
-            </w:r>
-          </w:p>
-        </w:tc>
-        <w:tc>
-          <w:tcPr>
-            <w:tcW w:w="1510" w:type="dxa"/>
-            <w:tcBorders>
-              <w:top w:val="single" w:sz="4" w:space="0" w:color="000000"/>
-              <w:left w:val="single" w:sz="4" w:space="0" w:color="000000"/>
-              <w:bottom w:val="single" w:sz="4" w:space="0" w:color="000000"/>
-              <w:right w:val="single" w:sz="4" w:space="0" w:color="000000"/>
-            </w:tcBorders>
-            <w:shd w:val="clear" w:color="auto" w:fill="auto"/>
-            <w:tcMar>
-              <w:top w:w="80" w:type="dxa"/>
-              <w:left w:w="80" w:type="dxa"/>
-              <w:bottom w:w="80" w:type="dxa"/>
-              <w:right w:w="80" w:type="dxa"/>
-            </w:tcMar>
-          </w:tcPr>
-          <w:p>
-            <w:pPr>
-              <w:pStyle w:val="Tabellenstil2"/>
-              <w:tabs>
-                <w:tab w:val="left" w:pos="708"/>
-                <w:tab w:val="left" w:pos="1416"/>
-              </w:tabs>
-            </w:pPr>
-            <w:proofErr w:type="spellStart"/>
-            <w:r>
-              <w:rPr>
-                <w:sz w:val="22"/>
-                <w:szCs w:val="22"/>
-                <w:u w:color="000000"/>
-              </w:rPr>
-              <w:t>createClientHandler</w:t>
-            </w:r>
-            <w:proofErr w:type="spellEnd"/>
-            <w:r>
-              <w:rPr>
-                <w:sz w:val="22"/>
-                <w:szCs w:val="22"/>
-                <w:u w:color="000000"/>
-              </w:rPr>
-              <w:t>()</w:t>
-            </w:r>
-          </w:p>
-        </w:tc>
-        <w:tc>
-          <w:tcPr>
-            <w:tcW w:w="1233" w:type="dxa"/>
-            <w:tcBorders>
-              <w:top w:val="single" w:sz="4" w:space="0" w:color="000000"/>
-              <w:left w:val="single" w:sz="4" w:space="0" w:color="000000"/>
-              <w:bottom w:val="single" w:sz="4" w:space="0" w:color="000000"/>
-              <w:right w:val="single" w:sz="4" w:space="0" w:color="000000"/>
-            </w:tcBorders>
-            <w:shd w:val="clear" w:color="auto" w:fill="auto"/>
-            <w:tcMar>
-              <w:top w:w="80" w:type="dxa"/>
-              <w:left w:w="80" w:type="dxa"/>
-              <w:bottom w:w="80" w:type="dxa"/>
-              <w:right w:w="80" w:type="dxa"/>
-            </w:tcMar>
-          </w:tcPr>
-          <w:p>
-            <w:pPr>
-              <w:pStyle w:val="Tabellenstil2"/>
-              <w:tabs>
-                <w:tab w:val="left" w:pos="708"/>
-              </w:tabs>
-            </w:pPr>
-            <w:r>
-              <w:rPr>
-                <w:sz w:val="22"/>
-                <w:szCs w:val="22"/>
-                <w:u w:color="000000"/>
-              </w:rPr>
-              <w:t>1Tag</w:t>
-            </w:r>
-          </w:p>
-        </w:tc>
-        <w:tc>
-          <w:tcPr>
-            <w:tcW w:w="1605" w:type="dxa"/>
-            <w:tcBorders>
-              <w:top w:val="single" w:sz="4" w:space="0" w:color="000000"/>
-              <w:left w:val="single" w:sz="4" w:space="0" w:color="000000"/>
-              <w:bottom w:val="single" w:sz="4" w:space="0" w:color="000000"/>
-              <w:right w:val="single" w:sz="4" w:space="0" w:color="000000"/>
-            </w:tcBorders>
-            <w:shd w:val="clear" w:color="auto" w:fill="auto"/>
-            <w:tcMar>
-              <w:top w:w="80" w:type="dxa"/>
-              <w:left w:w="80" w:type="dxa"/>
-              <w:bottom w:w="80" w:type="dxa"/>
-              <w:right w:w="80" w:type="dxa"/>
-            </w:tcMar>
-          </w:tcPr>
-          <w:p>
-            <w:pPr>
-              <w:pStyle w:val="Tabellenstil2"/>
-              <w:tabs>
-                <w:tab w:val="left" w:pos="708"/>
-                <w:tab w:val="left" w:pos="1416"/>
-              </w:tabs>
-            </w:pPr>
-            <w:r>
-              <w:rPr>
-                <w:sz w:val="22"/>
-                <w:szCs w:val="22"/>
-                <w:u w:color="000000"/>
-              </w:rPr>
-              <w:t>„</w:t>
-            </w:r>
-          </w:p>
-        </w:tc>
-        <w:tc>
-          <w:tcPr>
-            <w:tcW w:w="1357" w:type="dxa"/>
-            <w:tcBorders>
-              <w:top w:val="single" w:sz="4" w:space="0" w:color="000000"/>
-              <w:left w:val="single" w:sz="4" w:space="0" w:color="000000"/>
-              <w:bottom w:val="single" w:sz="4" w:space="0" w:color="000000"/>
-              <w:right w:val="single" w:sz="4" w:space="0" w:color="000000"/>
-            </w:tcBorders>
-            <w:shd w:val="clear" w:color="auto" w:fill="auto"/>
-            <w:tcMar>
-              <w:top w:w="80" w:type="dxa"/>
-              <w:left w:w="80" w:type="dxa"/>
-              <w:bottom w:w="80" w:type="dxa"/>
-              <w:right w:w="80" w:type="dxa"/>
-            </w:tcMar>
-          </w:tcPr>
-          <w:p>
-            <w:pPr>
-              <w:jc w:val="right"/>
-            </w:pPr>
-            <w:r>
-              <w:rPr>
-                <w:rFonts w:ascii="Helvetica Neue" w:hAnsi="Helvetica Neue" w:cs="Arial Unicode MS"/>
-                <w:color w:val="000000"/>
-                <w:sz w:val="22"/>
-                <w:szCs w:val="22"/>
-                <w:u w:color="000000"/>
-                <w14:textOutline w14:w="0" w14:cap="flat" w14:cmpd="sng" w14:algn="ctr">
-                  <w14:noFill/>
-                  <w14:prstDash w14:val="solid"/>
-                  <w14:bevel/>
-                </w14:textOutline>
-              </w:rPr>
-              <w:t>5</w:t>
-            </w:r>
-            <w:r>
-              <w:rPr>
-                <w:rFonts w:ascii="Helvetica Neue" w:hAnsi="Helvetica Neue" w:cs="Arial Unicode MS"/>
-                <w:color w:val="000000"/>
-                <w:sz w:val="22"/>
-                <w:szCs w:val="22"/>
-                <w:u w:color="000000"/>
-                <w14:textOutline w14:w="0" w14:cap="flat" w14:cmpd="sng" w14:algn="ctr">
-                  <w14:noFill/>
-                  <w14:prstDash w14:val="solid"/>
-                  <w14:bevel/>
-                </w14:textOutline>
-              </w:rPr>
-              <w:t>,2</w:t>
-            </w:r>
-          </w:p>
-        </w:tc>
-        <w:tc>
-          <w:tcPr>
-            <w:tcW w:w="1234" w:type="dxa"/>
-            <w:tcBorders>
-              <w:top w:val="single" w:sz="4" w:space="0" w:color="000000"/>
-              <w:left w:val="single" w:sz="4" w:space="0" w:color="000000"/>
-              <w:bottom w:val="single" w:sz="4" w:space="0" w:color="000000"/>
-              <w:right w:val="single" w:sz="4" w:space="0" w:color="000000"/>
-            </w:tcBorders>
-            <w:shd w:val="clear" w:color="auto" w:fill="auto"/>
-            <w:tcMar>
-              <w:top w:w="80" w:type="dxa"/>
-              <w:left w:w="80" w:type="dxa"/>
-              <w:bottom w:w="80" w:type="dxa"/>
-              <w:right w:w="80" w:type="dxa"/>
-            </w:tcMar>
-          </w:tcPr>
-          <w:p/>
-        </w:tc>
-        <w:tc>
-          <w:tcPr>
-            <w:tcW w:w="1357" w:type="dxa"/>
-            <w:tcBorders>
-              <w:top w:val="single" w:sz="4" w:space="0" w:color="000000"/>
-              <w:left w:val="single" w:sz="4" w:space="0" w:color="000000"/>
-              <w:bottom w:val="single" w:sz="4" w:space="0" w:color="000000"/>
-              <w:right w:val="single" w:sz="4" w:space="0" w:color="000000"/>
-            </w:tcBorders>
-            <w:shd w:val="clear" w:color="auto" w:fill="auto"/>
-            <w:tcMar>
-              <w:top w:w="80" w:type="dxa"/>
-              <w:left w:w="80" w:type="dxa"/>
-              <w:bottom w:w="80" w:type="dxa"/>
-              <w:right w:w="80" w:type="dxa"/>
-            </w:tcMar>
-          </w:tcPr>
-          <w:p/>
-        </w:tc>
-        <w:tc>
-          <w:tcPr>
-            <w:tcW w:w="893" w:type="dxa"/>
-            <w:tcBorders>
-              <w:top w:val="single" w:sz="4" w:space="0" w:color="000000"/>
-              <w:left w:val="single" w:sz="4" w:space="0" w:color="000000"/>
-              <w:bottom w:val="single" w:sz="4" w:space="0" w:color="000000"/>
-              <w:right w:val="single" w:sz="4" w:space="0" w:color="000000"/>
-            </w:tcBorders>
-            <w:shd w:val="clear" w:color="auto" w:fill="auto"/>
-            <w:tcMar>
-              <w:top w:w="80" w:type="dxa"/>
-              <w:left w:w="80" w:type="dxa"/>
-              <w:bottom w:w="80" w:type="dxa"/>
-              <w:right w:w="80" w:type="dxa"/>
-            </w:tcMar>
-          </w:tcPr>
-          <w:p/>
-        </w:tc>
-      </w:tr>
-      <w:tr>
-        <w:trPr>
-          <w:trHeight w:val="505"/>
-        </w:trPr>
-        <w:tc>
-          <w:tcPr>
-            <w:tcW w:w="1317" w:type="dxa"/>
-            <w:tcBorders>
-              <w:top w:val="single" w:sz="4" w:space="0" w:color="000000"/>
-              <w:left w:val="single" w:sz="4" w:space="0" w:color="000000"/>
-              <w:bottom w:val="single" w:sz="4" w:space="0" w:color="000000"/>
-              <w:right w:val="single" w:sz="4" w:space="0" w:color="000000"/>
-            </w:tcBorders>
-            <w:shd w:val="clear" w:color="auto" w:fill="F7F7F6"/>
-            <w:tcMar>
-              <w:top w:w="80" w:type="dxa"/>
-              <w:left w:w="80" w:type="dxa"/>
-              <w:bottom w:w="80" w:type="dxa"/>
-              <w:right w:w="80" w:type="dxa"/>
-            </w:tcMar>
-          </w:tcPr>
-          <w:p>
-            <w:pPr>
-              <w:pStyle w:val="Tabellenstil2"/>
-            </w:pPr>
-            <w:r>
-              <w:rPr>
-                <w:sz w:val="22"/>
-                <w:szCs w:val="22"/>
-                <w:u w:color="000000"/>
-              </w:rPr>
-              <w:t>8</w:t>
-            </w:r>
-            <w:r>
-              <w:rPr>
-                <w:sz w:val="22"/>
-                <w:szCs w:val="22"/>
-                <w:u w:color="000000"/>
-              </w:rPr>
-              <w:t>.2</w:t>
-            </w:r>
-          </w:p>
-        </w:tc>
-        <w:tc>
-          <w:tcPr>
-            <w:tcW w:w="1510" w:type="dxa"/>
-            <w:tcBorders>
-              <w:top w:val="single" w:sz="4" w:space="0" w:color="000000"/>
-              <w:left w:val="single" w:sz="4" w:space="0" w:color="000000"/>
-              <w:bottom w:val="single" w:sz="4" w:space="0" w:color="000000"/>
-              <w:right w:val="single" w:sz="4" w:space="0" w:color="000000"/>
-            </w:tcBorders>
-            <w:shd w:val="clear" w:color="auto" w:fill="F7F7F6"/>
-            <w:tcMar>
-              <w:top w:w="80" w:type="dxa"/>
-              <w:left w:w="80" w:type="dxa"/>
-              <w:bottom w:w="80" w:type="dxa"/>
-              <w:right w:w="80" w:type="dxa"/>
-            </w:tcMar>
-          </w:tcPr>
-          <w:p>
-            <w:pPr>
-              <w:pStyle w:val="Tabellenstil2"/>
-              <w:tabs>
-                <w:tab w:val="left" w:pos="708"/>
-                <w:tab w:val="left" w:pos="1416"/>
-              </w:tabs>
-            </w:pPr>
-            <w:proofErr w:type="spellStart"/>
-            <w:r>
-              <w:rPr>
-                <w:sz w:val="22"/>
-                <w:szCs w:val="22"/>
-                <w:u w:color="000000"/>
-              </w:rPr>
-              <w:t>listenForMessages</w:t>
-            </w:r>
-            <w:proofErr w:type="spellEnd"/>
-            <w:r>
-              <w:rPr>
-                <w:sz w:val="22"/>
-                <w:szCs w:val="22"/>
-                <w:u w:color="000000"/>
-              </w:rPr>
-              <w:t>()</w:t>
-            </w:r>
-          </w:p>
-        </w:tc>
-        <w:tc>
-          <w:tcPr>
-            <w:tcW w:w="1233" w:type="dxa"/>
-            <w:tcBorders>
-              <w:top w:val="single" w:sz="4" w:space="0" w:color="000000"/>
-              <w:left w:val="single" w:sz="4" w:space="0" w:color="000000"/>
-              <w:bottom w:val="single" w:sz="4" w:space="0" w:color="000000"/>
-              <w:right w:val="single" w:sz="4" w:space="0" w:color="000000"/>
-            </w:tcBorders>
-            <w:shd w:val="clear" w:color="auto" w:fill="F7F7F6"/>
-            <w:tcMar>
-              <w:top w:w="80" w:type="dxa"/>
-              <w:left w:w="80" w:type="dxa"/>
-              <w:bottom w:w="80" w:type="dxa"/>
-              <w:right w:w="80" w:type="dxa"/>
-            </w:tcMar>
-          </w:tcPr>
-          <w:p>
-            <w:pPr>
-              <w:pStyle w:val="Tabellenstil2"/>
-              <w:tabs>
-                <w:tab w:val="left" w:pos="708"/>
-              </w:tabs>
-            </w:pPr>
-            <w:r>
-              <w:rPr>
-                <w:sz w:val="22"/>
-                <w:szCs w:val="22"/>
-                <w:u w:color="000000"/>
-              </w:rPr>
-              <w:t>1 Tag</w:t>
-            </w:r>
-          </w:p>
-        </w:tc>
-        <w:tc>
-          <w:tcPr>
-            <w:tcW w:w="1605" w:type="dxa"/>
-            <w:tcBorders>
-              <w:top w:val="single" w:sz="4" w:space="0" w:color="000000"/>
-              <w:left w:val="single" w:sz="4" w:space="0" w:color="000000"/>
-              <w:bottom w:val="single" w:sz="4" w:space="0" w:color="000000"/>
-              <w:right w:val="single" w:sz="4" w:space="0" w:color="000000"/>
-            </w:tcBorders>
-            <w:shd w:val="clear" w:color="auto" w:fill="F7F7F6"/>
-            <w:tcMar>
-              <w:top w:w="80" w:type="dxa"/>
-              <w:left w:w="80" w:type="dxa"/>
-              <w:bottom w:w="80" w:type="dxa"/>
-              <w:right w:w="80" w:type="dxa"/>
-            </w:tcMar>
-          </w:tcPr>
-          <w:p>
-            <w:pPr>
-              <w:pStyle w:val="Tabellenstil2"/>
-              <w:tabs>
-                <w:tab w:val="left" w:pos="708"/>
-                <w:tab w:val="left" w:pos="1416"/>
-              </w:tabs>
-            </w:pPr>
-            <w:r>
-              <w:rPr>
-                <w:sz w:val="22"/>
-                <w:szCs w:val="22"/>
-                <w:u w:color="000000"/>
-              </w:rPr>
-              <w:t>„</w:t>
-            </w:r>
-          </w:p>
-        </w:tc>
-        <w:tc>
-          <w:tcPr>
-            <w:tcW w:w="1357" w:type="dxa"/>
-            <w:tcBorders>
-              <w:top w:val="single" w:sz="4" w:space="0" w:color="000000"/>
-              <w:left w:val="single" w:sz="4" w:space="0" w:color="000000"/>
-              <w:bottom w:val="single" w:sz="4" w:space="0" w:color="000000"/>
-              <w:right w:val="single" w:sz="4" w:space="0" w:color="000000"/>
-            </w:tcBorders>
-            <w:shd w:val="clear" w:color="auto" w:fill="F7F7F6"/>
-            <w:tcMar>
-              <w:top w:w="80" w:type="dxa"/>
-              <w:left w:w="80" w:type="dxa"/>
-              <w:bottom w:w="80" w:type="dxa"/>
-              <w:right w:w="80" w:type="dxa"/>
-            </w:tcMar>
-          </w:tcPr>
-          <w:p>
-            <w:pPr>
-              <w:pStyle w:val="Tabellenstil2"/>
-              <w:tabs>
-                <w:tab w:val="left" w:pos="708"/>
-              </w:tabs>
-            </w:pPr>
-            <w:r>
-              <w:rPr>
-                <w:sz w:val="22"/>
-                <w:szCs w:val="22"/>
-                <w:u w:color="000000"/>
-              </w:rPr>
-              <w:t>„</w:t>
-            </w:r>
-          </w:p>
-        </w:tc>
-        <w:tc>
-          <w:tcPr>
-            <w:tcW w:w="1234" w:type="dxa"/>
-            <w:tcBorders>
-              <w:top w:val="single" w:sz="4" w:space="0" w:color="000000"/>
-              <w:left w:val="single" w:sz="4" w:space="0" w:color="000000"/>
-              <w:bottom w:val="single" w:sz="4" w:space="0" w:color="000000"/>
-              <w:right w:val="single" w:sz="4" w:space="0" w:color="000000"/>
-            </w:tcBorders>
-            <w:shd w:val="clear" w:color="auto" w:fill="F7F7F6"/>
-            <w:tcMar>
-              <w:top w:w="80" w:type="dxa"/>
-              <w:left w:w="80" w:type="dxa"/>
-              <w:bottom w:w="80" w:type="dxa"/>
-              <w:right w:w="80" w:type="dxa"/>
-            </w:tcMar>
-          </w:tcPr>
-          <w:p/>
-        </w:tc>
-        <w:tc>
-          <w:tcPr>
-            <w:tcW w:w="1357" w:type="dxa"/>
-            <w:tcBorders>
-              <w:top w:val="single" w:sz="4" w:space="0" w:color="000000"/>
-              <w:left w:val="single" w:sz="4" w:space="0" w:color="000000"/>
-              <w:bottom w:val="single" w:sz="4" w:space="0" w:color="000000"/>
-              <w:right w:val="single" w:sz="4" w:space="0" w:color="000000"/>
-            </w:tcBorders>
-            <w:shd w:val="clear" w:color="auto" w:fill="F7F7F6"/>
-            <w:tcMar>
-              <w:top w:w="80" w:type="dxa"/>
-              <w:left w:w="80" w:type="dxa"/>
-              <w:bottom w:w="80" w:type="dxa"/>
-              <w:right w:w="80" w:type="dxa"/>
-            </w:tcMar>
-          </w:tcPr>
-          <w:p/>
-        </w:tc>
-        <w:tc>
-          <w:tcPr>
-            <w:tcW w:w="893" w:type="dxa"/>
-            <w:tcBorders>
-              <w:top w:val="single" w:sz="4" w:space="0" w:color="000000"/>
-              <w:left w:val="single" w:sz="4" w:space="0" w:color="000000"/>
-              <w:bottom w:val="single" w:sz="4" w:space="0" w:color="000000"/>
-              <w:right w:val="single" w:sz="4" w:space="0" w:color="000000"/>
-            </w:tcBorders>
-            <w:shd w:val="clear" w:color="auto" w:fill="F7F7F6"/>
-            <w:tcMar>
-              <w:top w:w="80" w:type="dxa"/>
-              <w:left w:w="80" w:type="dxa"/>
-              <w:bottom w:w="80" w:type="dxa"/>
-              <w:right w:w="80" w:type="dxa"/>
-            </w:tcMar>
-          </w:tcPr>
-          <w:p/>
-        </w:tc>
-      </w:tr>
-      <w:tr>
-        <w:trPr>
-          <w:trHeight w:val="505"/>
-        </w:trPr>
-        <w:tc>
-          <w:tcPr>
-            <w:tcW w:w="1317" w:type="dxa"/>
-            <w:tcBorders>
-              <w:top w:val="single" w:sz="4" w:space="0" w:color="000000"/>
-              <w:left w:val="single" w:sz="4" w:space="0" w:color="000000"/>
-              <w:bottom w:val="single" w:sz="4" w:space="0" w:color="000000"/>
-              <w:right w:val="single" w:sz="4" w:space="0" w:color="000000"/>
-            </w:tcBorders>
-            <w:shd w:val="clear" w:color="auto" w:fill="auto"/>
-            <w:tcMar>
-              <w:top w:w="80" w:type="dxa"/>
-              <w:left w:w="80" w:type="dxa"/>
-              <w:bottom w:w="80" w:type="dxa"/>
-              <w:right w:w="80" w:type="dxa"/>
-            </w:tcMar>
-          </w:tcPr>
-          <w:p>
-            <w:pPr>
-              <w:pStyle w:val="Tabellenstil2"/>
-            </w:pPr>
-            <w:r>
-              <w:rPr>
-                <w:sz w:val="22"/>
-                <w:szCs w:val="22"/>
-                <w:u w:color="000000"/>
-              </w:rPr>
-              <w:t>8</w:t>
-            </w:r>
-            <w:r>
-              <w:rPr>
-                <w:sz w:val="22"/>
-                <w:szCs w:val="22"/>
-                <w:u w:color="000000"/>
-              </w:rPr>
-              <w:t>.3</w:t>
-            </w:r>
-          </w:p>
-        </w:tc>
-        <w:tc>
-          <w:tcPr>
-            <w:tcW w:w="1510" w:type="dxa"/>
-            <w:tcBorders>
-              <w:top w:val="single" w:sz="4" w:space="0" w:color="000000"/>
-              <w:left w:val="single" w:sz="4" w:space="0" w:color="000000"/>
-              <w:bottom w:val="single" w:sz="4" w:space="0" w:color="000000"/>
-              <w:right w:val="single" w:sz="4" w:space="0" w:color="000000"/>
-            </w:tcBorders>
-            <w:shd w:val="clear" w:color="auto" w:fill="auto"/>
-            <w:tcMar>
-              <w:top w:w="80" w:type="dxa"/>
-              <w:left w:w="80" w:type="dxa"/>
-              <w:bottom w:w="80" w:type="dxa"/>
-              <w:right w:w="80" w:type="dxa"/>
-            </w:tcMar>
-          </w:tcPr>
-          <w:p>
-            <w:pPr>
-              <w:pStyle w:val="Tabellenstil2"/>
-              <w:tabs>
-                <w:tab w:val="left" w:pos="708"/>
-                <w:tab w:val="left" w:pos="1416"/>
-              </w:tabs>
-            </w:pPr>
-            <w:proofErr w:type="spellStart"/>
-            <w:r>
-              <w:rPr>
-                <w:sz w:val="22"/>
-                <w:szCs w:val="22"/>
-                <w:u w:color="000000"/>
-              </w:rPr>
-              <w:t>broadCastMessage</w:t>
-            </w:r>
-            <w:proofErr w:type="spellEnd"/>
-            <w:r>
-              <w:rPr>
-                <w:sz w:val="22"/>
-                <w:szCs w:val="22"/>
-                <w:u w:color="000000"/>
-              </w:rPr>
-              <w:t>()</w:t>
-            </w:r>
-          </w:p>
-        </w:tc>
-        <w:tc>
-          <w:tcPr>
-            <w:tcW w:w="1233" w:type="dxa"/>
-            <w:tcBorders>
-              <w:top w:val="single" w:sz="4" w:space="0" w:color="000000"/>
-              <w:left w:val="single" w:sz="4" w:space="0" w:color="000000"/>
-              <w:bottom w:val="single" w:sz="4" w:space="0" w:color="000000"/>
-              <w:right w:val="single" w:sz="4" w:space="0" w:color="000000"/>
-            </w:tcBorders>
-            <w:shd w:val="clear" w:color="auto" w:fill="auto"/>
-            <w:tcMar>
-              <w:top w:w="80" w:type="dxa"/>
-              <w:left w:w="80" w:type="dxa"/>
-              <w:bottom w:w="80" w:type="dxa"/>
-              <w:right w:w="80" w:type="dxa"/>
-            </w:tcMar>
-          </w:tcPr>
-          <w:p>
-            <w:pPr>
-              <w:pStyle w:val="Tabellenstil2"/>
-              <w:tabs>
-                <w:tab w:val="left" w:pos="708"/>
-              </w:tabs>
-            </w:pPr>
-            <w:r>
-              <w:rPr>
-                <w:sz w:val="22"/>
-                <w:szCs w:val="22"/>
-                <w:u w:color="000000"/>
-              </w:rPr>
-              <w:t>1 Tag</w:t>
-            </w:r>
-          </w:p>
-        </w:tc>
-        <w:tc>
-          <w:tcPr>
-            <w:tcW w:w="1605" w:type="dxa"/>
-            <w:tcBorders>
-              <w:top w:val="single" w:sz="4" w:space="0" w:color="000000"/>
-              <w:left w:val="single" w:sz="4" w:space="0" w:color="000000"/>
-              <w:bottom w:val="single" w:sz="4" w:space="0" w:color="000000"/>
-              <w:right w:val="single" w:sz="4" w:space="0" w:color="000000"/>
-            </w:tcBorders>
-            <w:shd w:val="clear" w:color="auto" w:fill="auto"/>
-            <w:tcMar>
-              <w:top w:w="80" w:type="dxa"/>
-              <w:left w:w="80" w:type="dxa"/>
-              <w:bottom w:w="80" w:type="dxa"/>
-              <w:right w:w="80" w:type="dxa"/>
-            </w:tcMar>
-          </w:tcPr>
-          <w:p>
-            <w:pPr>
-              <w:pStyle w:val="Tabellenstil2"/>
-              <w:tabs>
-                <w:tab w:val="left" w:pos="708"/>
-                <w:tab w:val="left" w:pos="1416"/>
-              </w:tabs>
-            </w:pPr>
-            <w:r>
-              <w:rPr>
-                <w:sz w:val="22"/>
-                <w:szCs w:val="22"/>
-                <w:u w:color="000000"/>
-              </w:rPr>
-              <w:t>„</w:t>
-            </w:r>
-          </w:p>
-        </w:tc>
-        <w:tc>
-          <w:tcPr>
-            <w:tcW w:w="1357" w:type="dxa"/>
-            <w:tcBorders>
-              <w:top w:val="single" w:sz="4" w:space="0" w:color="000000"/>
-              <w:left w:val="single" w:sz="4" w:space="0" w:color="000000"/>
-              <w:bottom w:val="single" w:sz="4" w:space="0" w:color="000000"/>
-              <w:right w:val="single" w:sz="4" w:space="0" w:color="000000"/>
-            </w:tcBorders>
-            <w:shd w:val="clear" w:color="auto" w:fill="auto"/>
-            <w:tcMar>
-              <w:top w:w="80" w:type="dxa"/>
-              <w:left w:w="80" w:type="dxa"/>
-              <w:bottom w:w="80" w:type="dxa"/>
-              <w:right w:w="80" w:type="dxa"/>
-            </w:tcMar>
-          </w:tcPr>
-          <w:p>
-            <w:pPr>
-              <w:pStyle w:val="Tabellenstil2"/>
-              <w:tabs>
-                <w:tab w:val="left" w:pos="708"/>
-              </w:tabs>
-            </w:pPr>
-            <w:r>
-              <w:rPr>
-                <w:sz w:val="22"/>
-                <w:szCs w:val="22"/>
-                <w:u w:color="000000"/>
-              </w:rPr>
-              <w:t>„</w:t>
-            </w:r>
-          </w:p>
-        </w:tc>
-        <w:tc>
-          <w:tcPr>
-            <w:tcW w:w="1234" w:type="dxa"/>
-            <w:tcBorders>
-              <w:top w:val="single" w:sz="4" w:space="0" w:color="000000"/>
-              <w:left w:val="single" w:sz="4" w:space="0" w:color="000000"/>
-              <w:bottom w:val="single" w:sz="4" w:space="0" w:color="000000"/>
-              <w:right w:val="single" w:sz="4" w:space="0" w:color="000000"/>
-            </w:tcBorders>
-            <w:shd w:val="clear" w:color="auto" w:fill="auto"/>
-            <w:tcMar>
-              <w:top w:w="80" w:type="dxa"/>
-              <w:left w:w="80" w:type="dxa"/>
-              <w:bottom w:w="80" w:type="dxa"/>
-              <w:right w:w="80" w:type="dxa"/>
-            </w:tcMar>
-          </w:tcPr>
-          <w:p/>
-        </w:tc>
-        <w:tc>
-          <w:tcPr>
-            <w:tcW w:w="1357" w:type="dxa"/>
-            <w:tcBorders>
-              <w:top w:val="single" w:sz="4" w:space="0" w:color="000000"/>
-              <w:left w:val="single" w:sz="4" w:space="0" w:color="000000"/>
-              <w:bottom w:val="single" w:sz="4" w:space="0" w:color="000000"/>
-              <w:right w:val="single" w:sz="4" w:space="0" w:color="000000"/>
-            </w:tcBorders>
-            <w:shd w:val="clear" w:color="auto" w:fill="auto"/>
-            <w:tcMar>
-              <w:top w:w="80" w:type="dxa"/>
-              <w:left w:w="80" w:type="dxa"/>
-              <w:bottom w:w="80" w:type="dxa"/>
-              <w:right w:w="80" w:type="dxa"/>
-            </w:tcMar>
-          </w:tcPr>
-          <w:p/>
-        </w:tc>
-        <w:tc>
-          <w:tcPr>
-            <w:tcW w:w="893" w:type="dxa"/>
-            <w:tcBorders>
-              <w:top w:val="single" w:sz="4" w:space="0" w:color="000000"/>
-              <w:left w:val="single" w:sz="4" w:space="0" w:color="000000"/>
-              <w:bottom w:val="single" w:sz="4" w:space="0" w:color="000000"/>
-              <w:right w:val="single" w:sz="4" w:space="0" w:color="000000"/>
-            </w:tcBorders>
-            <w:shd w:val="clear" w:color="auto" w:fill="auto"/>
-            <w:tcMar>
-              <w:top w:w="80" w:type="dxa"/>
-              <w:left w:w="80" w:type="dxa"/>
-              <w:bottom w:w="80" w:type="dxa"/>
-              <w:right w:w="80" w:type="dxa"/>
-            </w:tcMar>
-          </w:tcPr>
-          <w:p/>
-        </w:tc>
-      </w:tr>
-      <w:tr>
-        <w:trPr>
-          <w:trHeight w:val="505"/>
-        </w:trPr>
-        <w:tc>
-          <w:tcPr>
-            <w:tcW w:w="1317" w:type="dxa"/>
-            <w:tcBorders>
-              <w:top w:val="single" w:sz="4" w:space="0" w:color="000000"/>
-              <w:left w:val="single" w:sz="4" w:space="0" w:color="000000"/>
-              <w:bottom w:val="single" w:sz="4" w:space="0" w:color="000000"/>
-              <w:right w:val="single" w:sz="4" w:space="0" w:color="000000"/>
-            </w:tcBorders>
-            <w:shd w:val="clear" w:color="auto" w:fill="F7F7F6"/>
-            <w:tcMar>
-              <w:top w:w="80" w:type="dxa"/>
-              <w:left w:w="80" w:type="dxa"/>
-              <w:bottom w:w="80" w:type="dxa"/>
-              <w:right w:w="80" w:type="dxa"/>
-            </w:tcMar>
-          </w:tcPr>
-          <w:p>
-            <w:pPr>
-              <w:pStyle w:val="Tabellenstil2"/>
-            </w:pPr>
-            <w:r>
-              <w:rPr>
-                <w:sz w:val="22"/>
-                <w:szCs w:val="22"/>
-                <w:u w:color="000000"/>
-              </w:rPr>
-              <w:t>8</w:t>
-            </w:r>
-            <w:r>
-              <w:rPr>
-                <w:sz w:val="22"/>
-                <w:szCs w:val="22"/>
-                <w:u w:color="000000"/>
-              </w:rPr>
-              <w:t>.4</w:t>
-            </w:r>
-          </w:p>
-        </w:tc>
-        <w:tc>
-          <w:tcPr>
-            <w:tcW w:w="1510" w:type="dxa"/>
-            <w:tcBorders>
-              <w:top w:val="single" w:sz="4" w:space="0" w:color="000000"/>
-              <w:left w:val="single" w:sz="4" w:space="0" w:color="000000"/>
-              <w:bottom w:val="single" w:sz="4" w:space="0" w:color="000000"/>
-              <w:right w:val="single" w:sz="4" w:space="0" w:color="000000"/>
-            </w:tcBorders>
-            <w:shd w:val="clear" w:color="auto" w:fill="F7F7F6"/>
-            <w:tcMar>
-              <w:top w:w="80" w:type="dxa"/>
-              <w:left w:w="80" w:type="dxa"/>
-              <w:bottom w:w="80" w:type="dxa"/>
-              <w:right w:w="80" w:type="dxa"/>
-            </w:tcMar>
-          </w:tcPr>
-          <w:p>
-            <w:pPr>
-              <w:pStyle w:val="Tabellenstil2"/>
-              <w:tabs>
-                <w:tab w:val="left" w:pos="708"/>
-                <w:tab w:val="left" w:pos="1416"/>
-              </w:tabs>
-            </w:pPr>
-            <w:proofErr w:type="spellStart"/>
-            <w:r>
-              <w:rPr>
-                <w:sz w:val="22"/>
-                <w:szCs w:val="22"/>
-                <w:u w:color="000000"/>
-              </w:rPr>
-              <w:t>removeClientHandler</w:t>
-            </w:r>
-            <w:proofErr w:type="spellEnd"/>
-            <w:r>
-              <w:rPr>
-                <w:sz w:val="22"/>
-                <w:szCs w:val="22"/>
-                <w:u w:color="000000"/>
-              </w:rPr>
-              <w:t>()</w:t>
-            </w:r>
-          </w:p>
-        </w:tc>
-        <w:tc>
-          <w:tcPr>
-            <w:tcW w:w="1233" w:type="dxa"/>
-            <w:tcBorders>
-              <w:top w:val="single" w:sz="4" w:space="0" w:color="000000"/>
-              <w:left w:val="single" w:sz="4" w:space="0" w:color="000000"/>
-              <w:bottom w:val="single" w:sz="4" w:space="0" w:color="000000"/>
-              <w:right w:val="single" w:sz="4" w:space="0" w:color="000000"/>
-            </w:tcBorders>
-            <w:shd w:val="clear" w:color="auto" w:fill="F7F7F6"/>
-            <w:tcMar>
-              <w:top w:w="80" w:type="dxa"/>
-              <w:left w:w="80" w:type="dxa"/>
-              <w:bottom w:w="80" w:type="dxa"/>
-              <w:right w:w="80" w:type="dxa"/>
-            </w:tcMar>
-          </w:tcPr>
-          <w:p>
-            <w:pPr>
-              <w:pStyle w:val="Tabellenstil2"/>
-              <w:tabs>
-                <w:tab w:val="left" w:pos="708"/>
-              </w:tabs>
-            </w:pPr>
-            <w:r>
-              <w:rPr>
-                <w:sz w:val="22"/>
-                <w:szCs w:val="22"/>
-                <w:u w:color="000000"/>
-              </w:rPr>
-              <w:t>1Tag</w:t>
-            </w:r>
-          </w:p>
-        </w:tc>
-        <w:tc>
-          <w:tcPr>
-            <w:tcW w:w="1605" w:type="dxa"/>
-            <w:tcBorders>
-              <w:top w:val="single" w:sz="4" w:space="0" w:color="000000"/>
-              <w:left w:val="single" w:sz="4" w:space="0" w:color="000000"/>
-              <w:bottom w:val="single" w:sz="4" w:space="0" w:color="000000"/>
-              <w:right w:val="single" w:sz="4" w:space="0" w:color="000000"/>
-            </w:tcBorders>
-            <w:shd w:val="clear" w:color="auto" w:fill="F7F7F6"/>
-            <w:tcMar>
-              <w:top w:w="80" w:type="dxa"/>
-              <w:left w:w="80" w:type="dxa"/>
-              <w:bottom w:w="80" w:type="dxa"/>
-              <w:right w:w="80" w:type="dxa"/>
-            </w:tcMar>
-          </w:tcPr>
-          <w:p>
-            <w:pPr>
-              <w:pStyle w:val="Tabellenstil2"/>
-              <w:tabs>
-                <w:tab w:val="left" w:pos="708"/>
-                <w:tab w:val="left" w:pos="1416"/>
-              </w:tabs>
-            </w:pPr>
-            <w:r>
-              <w:rPr>
-                <w:sz w:val="22"/>
-                <w:szCs w:val="22"/>
-                <w:u w:color="000000"/>
-              </w:rPr>
-              <w:t>„</w:t>
-            </w:r>
-          </w:p>
-        </w:tc>
-        <w:tc>
-          <w:tcPr>
-            <w:tcW w:w="1357" w:type="dxa"/>
-            <w:tcBorders>
-              <w:top w:val="single" w:sz="4" w:space="0" w:color="000000"/>
-              <w:left w:val="single" w:sz="4" w:space="0" w:color="000000"/>
-              <w:bottom w:val="single" w:sz="4" w:space="0" w:color="000000"/>
-              <w:right w:val="single" w:sz="4" w:space="0" w:color="000000"/>
-            </w:tcBorders>
-            <w:shd w:val="clear" w:color="auto" w:fill="F7F7F6"/>
-            <w:tcMar>
-              <w:top w:w="80" w:type="dxa"/>
-              <w:left w:w="80" w:type="dxa"/>
-              <w:bottom w:w="80" w:type="dxa"/>
-              <w:right w:w="80" w:type="dxa"/>
-            </w:tcMar>
-          </w:tcPr>
-          <w:p>
-            <w:pPr>
-              <w:pStyle w:val="Tabellenstil2"/>
-              <w:tabs>
-                <w:tab w:val="left" w:pos="708"/>
-              </w:tabs>
-            </w:pPr>
-            <w:r>
-              <w:rPr>
-                <w:sz w:val="22"/>
-                <w:szCs w:val="22"/>
-                <w:u w:color="000000"/>
-              </w:rPr>
-              <w:t>„</w:t>
-            </w:r>
-          </w:p>
-        </w:tc>
-        <w:tc>
-          <w:tcPr>
-            <w:tcW w:w="1234" w:type="dxa"/>
-            <w:tcBorders>
-              <w:top w:val="single" w:sz="4" w:space="0" w:color="000000"/>
-              <w:left w:val="single" w:sz="4" w:space="0" w:color="000000"/>
-              <w:bottom w:val="single" w:sz="4" w:space="0" w:color="000000"/>
-              <w:right w:val="single" w:sz="4" w:space="0" w:color="000000"/>
-            </w:tcBorders>
-            <w:shd w:val="clear" w:color="auto" w:fill="F7F7F6"/>
-            <w:tcMar>
-              <w:top w:w="80" w:type="dxa"/>
-              <w:left w:w="80" w:type="dxa"/>
-              <w:bottom w:w="80" w:type="dxa"/>
-              <w:right w:w="80" w:type="dxa"/>
-            </w:tcMar>
-          </w:tcPr>
-          <w:p/>
-        </w:tc>
-        <w:tc>
-          <w:tcPr>
-            <w:tcW w:w="1357" w:type="dxa"/>
-            <w:tcBorders>
-              <w:top w:val="single" w:sz="4" w:space="0" w:color="000000"/>
-              <w:left w:val="single" w:sz="4" w:space="0" w:color="000000"/>
-              <w:bottom w:val="single" w:sz="4" w:space="0" w:color="000000"/>
-              <w:right w:val="single" w:sz="4" w:space="0" w:color="000000"/>
-            </w:tcBorders>
-            <w:shd w:val="clear" w:color="auto" w:fill="F7F7F6"/>
-            <w:tcMar>
-              <w:top w:w="80" w:type="dxa"/>
-              <w:left w:w="80" w:type="dxa"/>
-              <w:bottom w:w="80" w:type="dxa"/>
-              <w:right w:w="80" w:type="dxa"/>
-            </w:tcMar>
-          </w:tcPr>
-          <w:p/>
-        </w:tc>
-        <w:tc>
-          <w:tcPr>
-            <w:tcW w:w="893" w:type="dxa"/>
-            <w:tcBorders>
-              <w:top w:val="single" w:sz="4" w:space="0" w:color="000000"/>
-              <w:left w:val="single" w:sz="4" w:space="0" w:color="000000"/>
-              <w:bottom w:val="single" w:sz="4" w:space="0" w:color="000000"/>
-              <w:right w:val="single" w:sz="4" w:space="0" w:color="000000"/>
-            </w:tcBorders>
-            <w:shd w:val="clear" w:color="auto" w:fill="F7F7F6"/>
-            <w:tcMar>
-              <w:top w:w="80" w:type="dxa"/>
-              <w:left w:w="80" w:type="dxa"/>
-              <w:bottom w:w="80" w:type="dxa"/>
-              <w:right w:w="80" w:type="dxa"/>
-            </w:tcMar>
-          </w:tcPr>
-          <w:p/>
-        </w:tc>
-      </w:tr>
-      <w:tr>
-        <w:trPr>
-          <w:trHeight w:val="505"/>
-        </w:trPr>
-        <w:tc>
-          <w:tcPr>
-            <w:tcW w:w="1317" w:type="dxa"/>
-            <w:tcBorders>
-              <w:top w:val="single" w:sz="4" w:space="0" w:color="000000"/>
-              <w:left w:val="single" w:sz="4" w:space="0" w:color="000000"/>
-              <w:bottom w:val="single" w:sz="4" w:space="0" w:color="000000"/>
-              <w:right w:val="single" w:sz="4" w:space="0" w:color="000000"/>
-            </w:tcBorders>
-            <w:shd w:val="clear" w:color="auto" w:fill="auto"/>
-            <w:tcMar>
-              <w:top w:w="80" w:type="dxa"/>
-              <w:left w:w="80" w:type="dxa"/>
-              <w:bottom w:w="80" w:type="dxa"/>
-              <w:right w:w="80" w:type="dxa"/>
-            </w:tcMar>
-          </w:tcPr>
-          <w:p>
-            <w:pPr>
-              <w:pStyle w:val="Tabellenstil2"/>
-            </w:pPr>
-            <w:r>
-              <w:rPr>
-                <w:sz w:val="22"/>
-                <w:szCs w:val="22"/>
-                <w:u w:color="000000"/>
-              </w:rPr>
-              <w:t>8</w:t>
-            </w:r>
-            <w:r>
-              <w:rPr>
-                <w:sz w:val="22"/>
-                <w:szCs w:val="22"/>
-                <w:u w:color="000000"/>
-              </w:rPr>
-              <w:t>.5</w:t>
-            </w:r>
-          </w:p>
-        </w:tc>
-        <w:tc>
-          <w:tcPr>
-            <w:tcW w:w="1510" w:type="dxa"/>
-            <w:tcBorders>
-              <w:top w:val="single" w:sz="4" w:space="0" w:color="000000"/>
-              <w:left w:val="single" w:sz="4" w:space="0" w:color="000000"/>
-              <w:bottom w:val="single" w:sz="4" w:space="0" w:color="000000"/>
-              <w:right w:val="single" w:sz="4" w:space="0" w:color="000000"/>
-            </w:tcBorders>
-            <w:shd w:val="clear" w:color="auto" w:fill="auto"/>
-            <w:tcMar>
-              <w:top w:w="80" w:type="dxa"/>
-              <w:left w:w="80" w:type="dxa"/>
-              <w:bottom w:w="80" w:type="dxa"/>
-              <w:right w:w="80" w:type="dxa"/>
-            </w:tcMar>
-          </w:tcPr>
-          <w:p>
-            <w:pPr>
-              <w:pStyle w:val="Tabellenstil2"/>
-              <w:tabs>
-                <w:tab w:val="left" w:pos="708"/>
-                <w:tab w:val="left" w:pos="1416"/>
-              </w:tabs>
-            </w:pPr>
-            <w:proofErr w:type="spellStart"/>
-            <w:r>
-              <w:rPr>
-                <w:sz w:val="22"/>
-                <w:szCs w:val="22"/>
-                <w:u w:color="000000"/>
-              </w:rPr>
-              <w:t>CloseEverything</w:t>
-            </w:r>
-            <w:proofErr w:type="spellEnd"/>
-            <w:r>
-              <w:rPr>
-                <w:sz w:val="22"/>
-                <w:szCs w:val="22"/>
-                <w:u w:color="000000"/>
-              </w:rPr>
-              <w:t>()</w:t>
-            </w:r>
-          </w:p>
-        </w:tc>
-        <w:tc>
-          <w:tcPr>
-            <w:tcW w:w="1233" w:type="dxa"/>
-            <w:tcBorders>
-              <w:top w:val="single" w:sz="4" w:space="0" w:color="000000"/>
-              <w:left w:val="single" w:sz="4" w:space="0" w:color="000000"/>
-              <w:bottom w:val="single" w:sz="4" w:space="0" w:color="000000"/>
-              <w:right w:val="single" w:sz="4" w:space="0" w:color="000000"/>
-            </w:tcBorders>
-            <w:shd w:val="clear" w:color="auto" w:fill="auto"/>
-            <w:tcMar>
-              <w:top w:w="80" w:type="dxa"/>
-              <w:left w:w="80" w:type="dxa"/>
-              <w:bottom w:w="80" w:type="dxa"/>
-              <w:right w:w="80" w:type="dxa"/>
-            </w:tcMar>
-          </w:tcPr>
-          <w:p>
-            <w:pPr>
-              <w:pStyle w:val="Tabellenstil2"/>
-              <w:tabs>
-                <w:tab w:val="left" w:pos="708"/>
-              </w:tabs>
-            </w:pPr>
-            <w:r>
-              <w:rPr>
-                <w:sz w:val="22"/>
-                <w:szCs w:val="22"/>
-                <w:u w:color="000000"/>
-              </w:rPr>
-              <w:t>1Tag</w:t>
             </w:r>
           </w:p>
         </w:tc>
@@ -25519,7 +24095,6 @@
                 <w:b/>
                 <w:bCs/>
               </w:rPr>
-              <w:lastRenderedPageBreak/>
               <w:t>Datum</w:t>
             </w:r>
           </w:p>
@@ -26002,7 +24577,21 @@
               <w:rPr>
                 <w:rFonts w:cstheme="minorHAnsi"/>
               </w:rPr>
-              <w:t>Der Benutzer gibt den Benutzername  „Max Mustermann“ auf der Tastatur ein.</w:t>
+              <w:t xml:space="preserve">Der Benutzer gibt den </w:t>
+            </w:r>
+            <w:proofErr w:type="gramStart"/>
+            <w:r>
+              <w:rPr>
+                <w:rFonts w:cstheme="minorHAnsi"/>
+              </w:rPr>
+              <w:t>Benutzername  „</w:t>
+            </w:r>
+            <w:proofErr w:type="gramEnd"/>
+            <w:r>
+              <w:rPr>
+                <w:rFonts w:cstheme="minorHAnsi"/>
+              </w:rPr>
+              <w:t>Max Mustermann“ auf der Tastatur ein.</w:t>
             </w:r>
           </w:p>
         </w:tc>
@@ -26109,6 +24698,7 @@
                 <w:rFonts w:cstheme="minorHAnsi"/>
                 <w:lang w:val="en-GB"/>
               </w:rPr>
+              <w:lastRenderedPageBreak/>
               <w:t>2</w:t>
             </w:r>
           </w:p>
@@ -27095,7 +25685,21 @@
               <w:rPr>
                 <w:rFonts w:cstheme="minorHAnsi"/>
               </w:rPr>
-              <w:t>Der Benutzer gibt den Benutzername  „Max Mustermann“ auf der Tastatur ein.</w:t>
+              <w:t xml:space="preserve">Der Benutzer gibt den </w:t>
+            </w:r>
+            <w:proofErr w:type="gramStart"/>
+            <w:r>
+              <w:rPr>
+                <w:rFonts w:cstheme="minorHAnsi"/>
+              </w:rPr>
+              <w:t>Benutzername  „</w:t>
+            </w:r>
+            <w:proofErr w:type="gramEnd"/>
+            <w:r>
+              <w:rPr>
+                <w:rFonts w:cstheme="minorHAnsi"/>
+              </w:rPr>
+              <w:t>Max Mustermann“ auf der Tastatur ein.</w:t>
             </w:r>
           </w:p>
         </w:tc>
@@ -36092,7 +34696,7 @@
 </file>
 
 <file path=word/endnotes.xml><?xml version="1.0" encoding="utf-8"?>
-<w:endnotes xmlns:wpc="http://schemas.microsoft.com/office/word/2010/wordprocessingCanvas" xmlns:cx="http://schemas.microsoft.com/office/drawing/2014/chartex" xmlns:cx1="http://schemas.microsoft.com/office/drawing/2015/9/8/chartex" xmlns:cx2="http://schemas.microsoft.com/office/drawing/2015/10/21/chartex" xmlns:cx3="http://schemas.microsoft.com/office/drawing/2016/5/9/chartex" xmlns:cx4="http://schemas.microsoft.com/office/drawing/2016/5/10/chartex" xmlns:cx5="http://schemas.microsoft.com/office/drawing/2016/5/11/chartex" xmlns:cx6="http://schemas.microsoft.com/office/drawing/2016/5/12/chartex" xmlns:cx7="http://schemas.microsoft.com/office/drawing/2016/5/13/chartex" xmlns:cx8="http://schemas.microsoft.com/office/drawing/2016/5/14/chartex" xmlns:mc="http://schemas.openxmlformats.org/markup-compatibility/2006" xmlns:aink="http://schemas.microsoft.com/office/drawing/2016/ink" xmlns:am3d="http://schemas.microsoft.com/office/drawing/2017/model3d" xmlns:o="urn:schemas-microsoft-com:office:office" xmlns:r="http://schemas.openxmlformats.org/officeDocument/2006/relationships" xmlns:m="http://schemas.openxmlformats.org/officeDocument/2006/math" xmlns:v="urn:schemas-microsoft-com:vml" xmlns:wp14="http://schemas.microsoft.com/office/word/2010/wordprocessingDrawing" xmlns:wp="http://schemas.openxmlformats.org/drawingml/2006/wordprocessingDrawing" xmlns:w10="urn:schemas-microsoft-com:office:word" xmlns:w="http://schemas.openxmlformats.org/wordprocessingml/2006/main" xmlns:w14="http://schemas.microsoft.com/office/word/2010/wordml" xmlns:w15="http://schemas.microsoft.com/office/word/2012/wordml" xmlns:w16cex="http://schemas.microsoft.com/office/word/2018/wordml/cex" xmlns:w16cid="http://schemas.microsoft.com/office/word/2016/wordml/cid" xmlns:w16="http://schemas.microsoft.com/office/word/2018/wordml" xmlns:w16sdtdh="http://schemas.microsoft.com/office/word/2020/wordml/sdtdatahash" xmlns:w16se="http://schemas.microsoft.com/office/word/2015/wordml/symex" xmlns:wpg="http://schemas.microsoft.com/office/word/2010/wordprocessingGroup" xmlns:wpi="http://schemas.microsoft.com/office/word/2010/wordprocessingInk" xmlns:wne="http://schemas.microsoft.com/office/word/2006/wordml" xmlns:wps="http://schemas.microsoft.com/office/word/2010/wordprocessingShape" mc:Ignorable="w14 w15 w16se w16cid w16 w16cex w16sdtdh wp14">
+<w:endnotes xmlns:wpc="http://schemas.microsoft.com/office/word/2010/wordprocessingCanvas" xmlns:cx="http://schemas.microsoft.com/office/drawing/2014/chartex" xmlns:cx1="http://schemas.microsoft.com/office/drawing/2015/9/8/chartex" xmlns:cx2="http://schemas.microsoft.com/office/drawing/2015/10/21/chartex" xmlns:cx3="http://schemas.microsoft.com/office/drawing/2016/5/9/chartex" xmlns:cx4="http://schemas.microsoft.com/office/drawing/2016/5/10/chartex" xmlns:cx5="http://schemas.microsoft.com/office/drawing/2016/5/11/chartex" xmlns:cx6="http://schemas.microsoft.com/office/drawing/2016/5/12/chartex" xmlns:cx7="http://schemas.microsoft.com/office/drawing/2016/5/13/chartex" xmlns:cx8="http://schemas.microsoft.com/office/drawing/2016/5/14/chartex" xmlns:mc="http://schemas.openxmlformats.org/markup-compatibility/2006" xmlns:aink="http://schemas.microsoft.com/office/drawing/2016/ink" xmlns:am3d="http://schemas.microsoft.com/office/drawing/2017/model3d" xmlns:o="urn:schemas-microsoft-com:office:office" xmlns:oel="http://schemas.microsoft.com/office/2019/extlst" xmlns:r="http://schemas.openxmlformats.org/officeDocument/2006/relationships" xmlns:m="http://schemas.openxmlformats.org/officeDocument/2006/math" xmlns:v="urn:schemas-microsoft-com:vml" xmlns:wp14="http://schemas.microsoft.com/office/word/2010/wordprocessingDrawing" xmlns:wp="http://schemas.openxmlformats.org/drawingml/2006/wordprocessingDrawing" xmlns:w10="urn:schemas-microsoft-com:office:word" xmlns:w="http://schemas.openxmlformats.org/wordprocessingml/2006/main" xmlns:w14="http://schemas.microsoft.com/office/word/2010/wordml" xmlns:w15="http://schemas.microsoft.com/office/word/2012/wordml" xmlns:w16cex="http://schemas.microsoft.com/office/word/2018/wordml/cex" xmlns:w16cid="http://schemas.microsoft.com/office/word/2016/wordml/cid" xmlns:w16="http://schemas.microsoft.com/office/word/2018/wordml" xmlns:w16sdtdh="http://schemas.microsoft.com/office/word/2020/wordml/sdtdatahash" xmlns:w16se="http://schemas.microsoft.com/office/word/2015/wordml/symex" xmlns:wpg="http://schemas.microsoft.com/office/word/2010/wordprocessingGroup" xmlns:wpi="http://schemas.microsoft.com/office/word/2010/wordprocessingInk" xmlns:wne="http://schemas.microsoft.com/office/word/2006/wordml" xmlns:wps="http://schemas.microsoft.com/office/word/2010/wordprocessingShape" mc:Ignorable="w14 w15 w16se w16cid w16 w16cex w16sdtdh wp14">
   <w:endnote w:type="separator" w:id="-1">
     <w:p>
       <w:pPr>
@@ -36117,7 +34721,7 @@
 </file>
 
 <file path=word/footer1.xml><?xml version="1.0" encoding="utf-8"?>
-<w:ftr xmlns:wpc="http://schemas.microsoft.com/office/word/2010/wordprocessingCanvas" xmlns:cx="http://schemas.microsoft.com/office/drawing/2014/chartex" xmlns:cx1="http://schemas.microsoft.com/office/drawing/2015/9/8/chartex" xmlns:cx2="http://schemas.microsoft.com/office/drawing/2015/10/21/chartex" xmlns:cx3="http://schemas.microsoft.com/office/drawing/2016/5/9/chartex" xmlns:cx4="http://schemas.microsoft.com/office/drawing/2016/5/10/chartex" xmlns:cx5="http://schemas.microsoft.com/office/drawing/2016/5/11/chartex" xmlns:cx6="http://schemas.microsoft.com/office/drawing/2016/5/12/chartex" xmlns:cx7="http://schemas.microsoft.com/office/drawing/2016/5/13/chartex" xmlns:cx8="http://schemas.microsoft.com/office/drawing/2016/5/14/chartex" xmlns:mc="http://schemas.openxmlformats.org/markup-compatibility/2006" xmlns:aink="http://schemas.microsoft.com/office/drawing/2016/ink" xmlns:am3d="http://schemas.microsoft.com/office/drawing/2017/model3d" xmlns:o="urn:schemas-microsoft-com:office:office" xmlns:r="http://schemas.openxmlformats.org/officeDocument/2006/relationships" xmlns:m="http://schemas.openxmlformats.org/officeDocument/2006/math" xmlns:v="urn:schemas-microsoft-com:vml" xmlns:wp14="http://schemas.microsoft.com/office/word/2010/wordprocessingDrawing" xmlns:wp="http://schemas.openxmlformats.org/drawingml/2006/wordprocessingDrawing" xmlns:w10="urn:schemas-microsoft-com:office:word" xmlns:w="http://schemas.openxmlformats.org/wordprocessingml/2006/main" xmlns:w14="http://schemas.microsoft.com/office/word/2010/wordml" xmlns:w15="http://schemas.microsoft.com/office/word/2012/wordml" xmlns:w16cex="http://schemas.microsoft.com/office/word/2018/wordml/cex" xmlns:w16cid="http://schemas.microsoft.com/office/word/2016/wordml/cid" xmlns:w16="http://schemas.microsoft.com/office/word/2018/wordml" xmlns:w16sdtdh="http://schemas.microsoft.com/office/word/2020/wordml/sdtdatahash" xmlns:w16se="http://schemas.microsoft.com/office/word/2015/wordml/symex" xmlns:wpg="http://schemas.microsoft.com/office/word/2010/wordprocessingGroup" xmlns:wpi="http://schemas.microsoft.com/office/word/2010/wordprocessingInk" xmlns:wne="http://schemas.microsoft.com/office/word/2006/wordml" xmlns:wps="http://schemas.microsoft.com/office/word/2010/wordprocessingShape" mc:Ignorable="w14 w15 w16se w16cid w16 w16cex w16sdtdh wp14">
+<w:ftr xmlns:wpc="http://schemas.microsoft.com/office/word/2010/wordprocessingCanvas" xmlns:cx="http://schemas.microsoft.com/office/drawing/2014/chartex" xmlns:cx1="http://schemas.microsoft.com/office/drawing/2015/9/8/chartex" xmlns:cx2="http://schemas.microsoft.com/office/drawing/2015/10/21/chartex" xmlns:cx3="http://schemas.microsoft.com/office/drawing/2016/5/9/chartex" xmlns:cx4="http://schemas.microsoft.com/office/drawing/2016/5/10/chartex" xmlns:cx5="http://schemas.microsoft.com/office/drawing/2016/5/11/chartex" xmlns:cx6="http://schemas.microsoft.com/office/drawing/2016/5/12/chartex" xmlns:cx7="http://schemas.microsoft.com/office/drawing/2016/5/13/chartex" xmlns:cx8="http://schemas.microsoft.com/office/drawing/2016/5/14/chartex" xmlns:mc="http://schemas.openxmlformats.org/markup-compatibility/2006" xmlns:aink="http://schemas.microsoft.com/office/drawing/2016/ink" xmlns:am3d="http://schemas.microsoft.com/office/drawing/2017/model3d" xmlns:o="urn:schemas-microsoft-com:office:office" xmlns:oel="http://schemas.microsoft.com/office/2019/extlst" xmlns:r="http://schemas.openxmlformats.org/officeDocument/2006/relationships" xmlns:m="http://schemas.openxmlformats.org/officeDocument/2006/math" xmlns:v="urn:schemas-microsoft-com:vml" xmlns:wp14="http://schemas.microsoft.com/office/word/2010/wordprocessingDrawing" xmlns:wp="http://schemas.openxmlformats.org/drawingml/2006/wordprocessingDrawing" xmlns:w10="urn:schemas-microsoft-com:office:word" xmlns:w="http://schemas.openxmlformats.org/wordprocessingml/2006/main" xmlns:w14="http://schemas.microsoft.com/office/word/2010/wordml" xmlns:w15="http://schemas.microsoft.com/office/word/2012/wordml" xmlns:w16cex="http://schemas.microsoft.com/office/word/2018/wordml/cex" xmlns:w16cid="http://schemas.microsoft.com/office/word/2016/wordml/cid" xmlns:w16="http://schemas.microsoft.com/office/word/2018/wordml" xmlns:w16sdtdh="http://schemas.microsoft.com/office/word/2020/wordml/sdtdatahash" xmlns:w16se="http://schemas.microsoft.com/office/word/2015/wordml/symex" xmlns:wpg="http://schemas.microsoft.com/office/word/2010/wordprocessingGroup" xmlns:wpi="http://schemas.microsoft.com/office/word/2010/wordprocessingInk" xmlns:wne="http://schemas.microsoft.com/office/word/2006/wordml" xmlns:wps="http://schemas.microsoft.com/office/word/2010/wordprocessingShape" mc:Ignorable="w14 w15 w16se w16cid w16 w16cex w16sdtdh wp14">
   <w:sdt>
     <w:sdtPr>
       <w:id w:val="-610359723"/>
@@ -36168,7 +34772,7 @@
 </file>
 
 <file path=word/footnotes.xml><?xml version="1.0" encoding="utf-8"?>
-<w:footnotes xmlns:wpc="http://schemas.microsoft.com/office/word/2010/wordprocessingCanvas" xmlns:cx="http://schemas.microsoft.com/office/drawing/2014/chartex" xmlns:cx1="http://schemas.microsoft.com/office/drawing/2015/9/8/chartex" xmlns:cx2="http://schemas.microsoft.com/office/drawing/2015/10/21/chartex" xmlns:cx3="http://schemas.microsoft.com/office/drawing/2016/5/9/chartex" xmlns:cx4="http://schemas.microsoft.com/office/drawing/2016/5/10/chartex" xmlns:cx5="http://schemas.microsoft.com/office/drawing/2016/5/11/chartex" xmlns:cx6="http://schemas.microsoft.com/office/drawing/2016/5/12/chartex" xmlns:cx7="http://schemas.microsoft.com/office/drawing/2016/5/13/chartex" xmlns:cx8="http://schemas.microsoft.com/office/drawing/2016/5/14/chartex" xmlns:mc="http://schemas.openxmlformats.org/markup-compatibility/2006" xmlns:aink="http://schemas.microsoft.com/office/drawing/2016/ink" xmlns:am3d="http://schemas.microsoft.com/office/drawing/2017/model3d" xmlns:o="urn:schemas-microsoft-com:office:office" xmlns:r="http://schemas.openxmlformats.org/officeDocument/2006/relationships" xmlns:m="http://schemas.openxmlformats.org/officeDocument/2006/math" xmlns:v="urn:schemas-microsoft-com:vml" xmlns:wp14="http://schemas.microsoft.com/office/word/2010/wordprocessingDrawing" xmlns:wp="http://schemas.openxmlformats.org/drawingml/2006/wordprocessingDrawing" xmlns:w10="urn:schemas-microsoft-com:office:word" xmlns:w="http://schemas.openxmlformats.org/wordprocessingml/2006/main" xmlns:w14="http://schemas.microsoft.com/office/word/2010/wordml" xmlns:w15="http://schemas.microsoft.com/office/word/2012/wordml" xmlns:w16cex="http://schemas.microsoft.com/office/word/2018/wordml/cex" xmlns:w16cid="http://schemas.microsoft.com/office/word/2016/wordml/cid" xmlns:w16="http://schemas.microsoft.com/office/word/2018/wordml" xmlns:w16sdtdh="http://schemas.microsoft.com/office/word/2020/wordml/sdtdatahash" xmlns:w16se="http://schemas.microsoft.com/office/word/2015/wordml/symex" xmlns:wpg="http://schemas.microsoft.com/office/word/2010/wordprocessingGroup" xmlns:wpi="http://schemas.microsoft.com/office/word/2010/wordprocessingInk" xmlns:wne="http://schemas.microsoft.com/office/word/2006/wordml" xmlns:wps="http://schemas.microsoft.com/office/word/2010/wordprocessingShape" mc:Ignorable="w14 w15 w16se w16cid w16 w16cex w16sdtdh wp14">
+<w:footnotes xmlns:wpc="http://schemas.microsoft.com/office/word/2010/wordprocessingCanvas" xmlns:cx="http://schemas.microsoft.com/office/drawing/2014/chartex" xmlns:cx1="http://schemas.microsoft.com/office/drawing/2015/9/8/chartex" xmlns:cx2="http://schemas.microsoft.com/office/drawing/2015/10/21/chartex" xmlns:cx3="http://schemas.microsoft.com/office/drawing/2016/5/9/chartex" xmlns:cx4="http://schemas.microsoft.com/office/drawing/2016/5/10/chartex" xmlns:cx5="http://schemas.microsoft.com/office/drawing/2016/5/11/chartex" xmlns:cx6="http://schemas.microsoft.com/office/drawing/2016/5/12/chartex" xmlns:cx7="http://schemas.microsoft.com/office/drawing/2016/5/13/chartex" xmlns:cx8="http://schemas.microsoft.com/office/drawing/2016/5/14/chartex" xmlns:mc="http://schemas.openxmlformats.org/markup-compatibility/2006" xmlns:aink="http://schemas.microsoft.com/office/drawing/2016/ink" xmlns:am3d="http://schemas.microsoft.com/office/drawing/2017/model3d" xmlns:o="urn:schemas-microsoft-com:office:office" xmlns:oel="http://schemas.microsoft.com/office/2019/extlst" xmlns:r="http://schemas.openxmlformats.org/officeDocument/2006/relationships" xmlns:m="http://schemas.openxmlformats.org/officeDocument/2006/math" xmlns:v="urn:schemas-microsoft-com:vml" xmlns:wp14="http://schemas.microsoft.com/office/word/2010/wordprocessingDrawing" xmlns:wp="http://schemas.openxmlformats.org/drawingml/2006/wordprocessingDrawing" xmlns:w10="urn:schemas-microsoft-com:office:word" xmlns:w="http://schemas.openxmlformats.org/wordprocessingml/2006/main" xmlns:w14="http://schemas.microsoft.com/office/word/2010/wordml" xmlns:w15="http://schemas.microsoft.com/office/word/2012/wordml" xmlns:w16cex="http://schemas.microsoft.com/office/word/2018/wordml/cex" xmlns:w16cid="http://schemas.microsoft.com/office/word/2016/wordml/cid" xmlns:w16="http://schemas.microsoft.com/office/word/2018/wordml" xmlns:w16sdtdh="http://schemas.microsoft.com/office/word/2020/wordml/sdtdatahash" xmlns:w16se="http://schemas.microsoft.com/office/word/2015/wordml/symex" xmlns:wpg="http://schemas.microsoft.com/office/word/2010/wordprocessingGroup" xmlns:wpi="http://schemas.microsoft.com/office/word/2010/wordprocessingInk" xmlns:wne="http://schemas.microsoft.com/office/word/2006/wordml" xmlns:wps="http://schemas.microsoft.com/office/word/2010/wordprocessingShape" mc:Ignorable="w14 w15 w16se w16cid w16 w16cex w16sdtdh wp14">
   <w:footnote w:type="separator" w:id="-1">
     <w:p>
       <w:pPr>
@@ -36193,7 +34797,7 @@
 </file>
 
 <file path=word/numbering.xml><?xml version="1.0" encoding="utf-8"?>
-<w:numbering xmlns:wpc="http://schemas.microsoft.com/office/word/2010/wordprocessingCanvas" xmlns:cx="http://schemas.microsoft.com/office/drawing/2014/chartex" xmlns:cx1="http://schemas.microsoft.com/office/drawing/2015/9/8/chartex" xmlns:cx2="http://schemas.microsoft.com/office/drawing/2015/10/21/chartex" xmlns:cx3="http://schemas.microsoft.com/office/drawing/2016/5/9/chartex" xmlns:cx4="http://schemas.microsoft.com/office/drawing/2016/5/10/chartex" xmlns:cx5="http://schemas.microsoft.com/office/drawing/2016/5/11/chartex" xmlns:cx6="http://schemas.microsoft.com/office/drawing/2016/5/12/chartex" xmlns:cx7="http://schemas.microsoft.com/office/drawing/2016/5/13/chartex" xmlns:cx8="http://schemas.microsoft.com/office/drawing/2016/5/14/chartex" xmlns:mc="http://schemas.openxmlformats.org/markup-compatibility/2006" xmlns:aink="http://schemas.microsoft.com/office/drawing/2016/ink" xmlns:am3d="http://schemas.microsoft.com/office/drawing/2017/model3d" xmlns:o="urn:schemas-microsoft-com:office:office" xmlns:r="http://schemas.openxmlformats.org/officeDocument/2006/relationships" xmlns:m="http://schemas.openxmlformats.org/officeDocument/2006/math" xmlns:v="urn:schemas-microsoft-com:vml" xmlns:wp14="http://schemas.microsoft.com/office/word/2010/wordprocessingDrawing" xmlns:wp="http://schemas.openxmlformats.org/drawingml/2006/wordprocessingDrawing" xmlns:w10="urn:schemas-microsoft-com:office:word" xmlns:w="http://schemas.openxmlformats.org/wordprocessingml/2006/main" xmlns:w14="http://schemas.microsoft.com/office/word/2010/wordml" xmlns:w15="http://schemas.microsoft.com/office/word/2012/wordml" xmlns:w16cex="http://schemas.microsoft.com/office/word/2018/wordml/cex" xmlns:w16cid="http://schemas.microsoft.com/office/word/2016/wordml/cid" xmlns:w16="http://schemas.microsoft.com/office/word/2018/wordml" xmlns:w16sdtdh="http://schemas.microsoft.com/office/word/2020/wordml/sdtdatahash" xmlns:w16se="http://schemas.microsoft.com/office/word/2015/wordml/symex" xmlns:wpg="http://schemas.microsoft.com/office/word/2010/wordprocessingGroup" xmlns:wpi="http://schemas.microsoft.com/office/word/2010/wordprocessingInk" xmlns:wne="http://schemas.microsoft.com/office/word/2006/wordml" xmlns:wps="http://schemas.microsoft.com/office/word/2010/wordprocessingShape" mc:Ignorable="w14 w15 w16se w16cid w16 w16cex w16sdtdh wp14">
+<w:numbering xmlns:wpc="http://schemas.microsoft.com/office/word/2010/wordprocessingCanvas" xmlns:cx="http://schemas.microsoft.com/office/drawing/2014/chartex" xmlns:cx1="http://schemas.microsoft.com/office/drawing/2015/9/8/chartex" xmlns:cx2="http://schemas.microsoft.com/office/drawing/2015/10/21/chartex" xmlns:cx3="http://schemas.microsoft.com/office/drawing/2016/5/9/chartex" xmlns:cx4="http://schemas.microsoft.com/office/drawing/2016/5/10/chartex" xmlns:cx5="http://schemas.microsoft.com/office/drawing/2016/5/11/chartex" xmlns:cx6="http://schemas.microsoft.com/office/drawing/2016/5/12/chartex" xmlns:cx7="http://schemas.microsoft.com/office/drawing/2016/5/13/chartex" xmlns:cx8="http://schemas.microsoft.com/office/drawing/2016/5/14/chartex" xmlns:mc="http://schemas.openxmlformats.org/markup-compatibility/2006" xmlns:aink="http://schemas.microsoft.com/office/drawing/2016/ink" xmlns:am3d="http://schemas.microsoft.com/office/drawing/2017/model3d" xmlns:o="urn:schemas-microsoft-com:office:office" xmlns:oel="http://schemas.microsoft.com/office/2019/extlst" xmlns:r="http://schemas.openxmlformats.org/officeDocument/2006/relationships" xmlns:m="http://schemas.openxmlformats.org/officeDocument/2006/math" xmlns:v="urn:schemas-microsoft-com:vml" xmlns:wp14="http://schemas.microsoft.com/office/word/2010/wordprocessingDrawing" xmlns:wp="http://schemas.openxmlformats.org/drawingml/2006/wordprocessingDrawing" xmlns:w10="urn:schemas-microsoft-com:office:word" xmlns:w="http://schemas.openxmlformats.org/wordprocessingml/2006/main" xmlns:w14="http://schemas.microsoft.com/office/word/2010/wordml" xmlns:w15="http://schemas.microsoft.com/office/word/2012/wordml" xmlns:w16cex="http://schemas.microsoft.com/office/word/2018/wordml/cex" xmlns:w16cid="http://schemas.microsoft.com/office/word/2016/wordml/cid" xmlns:w16="http://schemas.microsoft.com/office/word/2018/wordml" xmlns:w16sdtdh="http://schemas.microsoft.com/office/word/2020/wordml/sdtdatahash" xmlns:w16se="http://schemas.microsoft.com/office/word/2015/wordml/symex" xmlns:wpg="http://schemas.microsoft.com/office/word/2010/wordprocessingGroup" xmlns:wpi="http://schemas.microsoft.com/office/word/2010/wordprocessingInk" xmlns:wne="http://schemas.microsoft.com/office/word/2006/wordml" xmlns:wps="http://schemas.microsoft.com/office/word/2010/wordprocessingShape" mc:Ignorable="w14 w15 w16se w16cid w16 w16cex w16sdtdh wp14">
   <w:abstractNum w:abstractNumId="0" w15:restartNumberingAfterBreak="0">
     <w:nsid w:val="18423FF2"/>
     <w:multiLevelType w:val="multilevel"/>

</xml_diff>

<commit_message>
Update projectdoc and debug log
</commit_message>
<xml_diff>
--- a/Projektmappe/SEP_Projektmappe_Vorlage.docx
+++ b/Projektmappe/SEP_Projektmappe_Vorlage.docx
@@ -195,17 +195,8 @@
           <w:rFonts w:cstheme="minorHAnsi"/>
           <w:highlight w:val="yellow"/>
         </w:rPr>
-        <w:t xml:space="preserve">Lorenz </w:t>
+        <w:t>Lorenz Wollring</w:t>
       </w:r>
-      <w:proofErr w:type="spellStart"/>
-      <w:r>
-        <w:rPr>
-          <w:rFonts w:cstheme="minorHAnsi"/>
-          <w:highlight w:val="yellow"/>
-        </w:rPr>
-        <w:t>Wollring</w:t>
-      </w:r>
-      <w:proofErr w:type="spellEnd"/>
       <w:r>
         <w:rPr>
           <w:rFonts w:cstheme="minorHAnsi"/>
@@ -721,7 +712,6 @@
         </w:rPr>
         <w:br/>
       </w:r>
-      <w:proofErr w:type="spellStart"/>
       <w:r>
         <w:rPr>
           <w:rFonts w:eastAsia="Times New Roman" w:cstheme="minorHAnsi"/>
@@ -740,18 +730,7 @@
           <w:szCs w:val="24"/>
           <w:lang w:eastAsia="de-DE"/>
         </w:rPr>
-        <w:t>iel</w:t>
-      </w:r>
-      <w:proofErr w:type="spellEnd"/>
-      <w:r>
-        <w:rPr>
-          <w:rFonts w:eastAsia="Times New Roman" w:cstheme="minorHAnsi"/>
-          <w:b/>
-          <w:sz w:val="20"/>
-          <w:szCs w:val="24"/>
-          <w:lang w:eastAsia="de-DE"/>
-        </w:rPr>
-        <w:t xml:space="preserve"> Erfolg</w:t>
+        <w:t>iel Erfolg</w:t>
       </w:r>
       <w:r>
         <w:rPr>
@@ -4104,23 +4083,7 @@
                 <w:rFonts w:ascii="Calibri" w:eastAsia="Times New Roman" w:hAnsi="Calibri" w:cs="Calibri"/>
                 <w:lang w:eastAsia="de-DE"/>
               </w:rPr>
-              <w:t xml:space="preserve">Lorenz </w:t>
-            </w:r>
-            <w:proofErr w:type="spellStart"/>
-            <w:r>
-              <w:rPr>
-                <w:rFonts w:ascii="Calibri" w:eastAsia="Times New Roman" w:hAnsi="Calibri" w:cs="Calibri"/>
-                <w:lang w:eastAsia="de-DE"/>
-              </w:rPr>
-              <w:t>Wollring</w:t>
-            </w:r>
-            <w:proofErr w:type="spellEnd"/>
-            <w:r>
-              <w:rPr>
-                <w:rFonts w:ascii="Calibri" w:eastAsia="Times New Roman" w:hAnsi="Calibri" w:cs="Calibri"/>
-                <w:lang w:eastAsia="de-DE"/>
-              </w:rPr>
-              <w:t xml:space="preserve"> </w:t>
+              <w:t xml:space="preserve">Lorenz Wollring </w:t>
             </w:r>
           </w:p>
         </w:tc>
@@ -4299,23 +4262,7 @@
                 <w:rFonts w:ascii="Calibri" w:eastAsia="Times New Roman" w:hAnsi="Calibri" w:cs="Calibri"/>
                 <w:lang w:eastAsia="de-DE"/>
               </w:rPr>
-              <w:t xml:space="preserve">Lorenz </w:t>
-            </w:r>
-            <w:proofErr w:type="spellStart"/>
-            <w:r>
-              <w:rPr>
-                <w:rFonts w:ascii="Calibri" w:eastAsia="Times New Roman" w:hAnsi="Calibri" w:cs="Calibri"/>
-                <w:lang w:eastAsia="de-DE"/>
-              </w:rPr>
-              <w:t>Wollring</w:t>
-            </w:r>
-            <w:proofErr w:type="spellEnd"/>
-            <w:r>
-              <w:rPr>
-                <w:rFonts w:ascii="Calibri" w:eastAsia="Times New Roman" w:hAnsi="Calibri" w:cs="Calibri"/>
-                <w:lang w:eastAsia="de-DE"/>
-              </w:rPr>
-              <w:t xml:space="preserve"> </w:t>
+              <w:t xml:space="preserve">Lorenz Wollring </w:t>
             </w:r>
           </w:p>
         </w:tc>
@@ -4494,23 +4441,7 @@
                 <w:rFonts w:ascii="Calibri" w:eastAsia="Times New Roman" w:hAnsi="Calibri" w:cs="Calibri"/>
                 <w:lang w:eastAsia="de-DE"/>
               </w:rPr>
-              <w:t xml:space="preserve">Lorenz </w:t>
-            </w:r>
-            <w:proofErr w:type="spellStart"/>
-            <w:r>
-              <w:rPr>
-                <w:rFonts w:ascii="Calibri" w:eastAsia="Times New Roman" w:hAnsi="Calibri" w:cs="Calibri"/>
-                <w:lang w:eastAsia="de-DE"/>
-              </w:rPr>
-              <w:t>Wollring</w:t>
-            </w:r>
-            <w:proofErr w:type="spellEnd"/>
-            <w:r>
-              <w:rPr>
-                <w:rFonts w:ascii="Calibri" w:eastAsia="Times New Roman" w:hAnsi="Calibri" w:cs="Calibri"/>
-                <w:lang w:eastAsia="de-DE"/>
-              </w:rPr>
-              <w:t xml:space="preserve"> </w:t>
+              <w:t xml:space="preserve">Lorenz Wollring </w:t>
             </w:r>
           </w:p>
         </w:tc>
@@ -15504,7 +15435,6 @@
                 <w:b/>
               </w:rPr>
             </w:pPr>
-            <w:proofErr w:type="spellStart"/>
             <w:r>
               <w:rPr>
                 <w:rFonts w:cstheme="minorHAnsi"/>
@@ -15513,7 +15443,6 @@
               <w:lastRenderedPageBreak/>
               <w:t>Id</w:t>
             </w:r>
-            <w:proofErr w:type="spellEnd"/>
           </w:p>
         </w:tc>
         <w:tc>
@@ -16364,7 +16293,7 @@
               <w:rPr>
                 <w:rFonts w:cstheme="minorHAnsi"/>
               </w:rPr>
-              <w:t>In Bearbeitung</w:t>
+              <w:t>Fertig</w:t>
             </w:r>
           </w:p>
         </w:tc>
@@ -16533,7 +16462,7 @@
               <w:rPr>
                 <w:rFonts w:cstheme="minorHAnsi"/>
               </w:rPr>
-              <w:t>In Bearbeitung</w:t>
+              <w:t xml:space="preserve">Fertig </w:t>
             </w:r>
           </w:p>
         </w:tc>
@@ -16708,7 +16637,7 @@
               <w:rPr>
                 <w:rFonts w:cstheme="minorHAnsi"/>
               </w:rPr>
-              <w:t>In Bearbeitung</w:t>
+              <w:t>Fertig</w:t>
             </w:r>
           </w:p>
         </w:tc>
@@ -16731,25 +16660,7 @@
               <w:rPr>
                 <w:rFonts w:cstheme="minorHAnsi"/>
               </w:rPr>
-              <w:t>1.</w:t>
-            </w:r>
-            <w:r>
-              <w:rPr>
-                <w:rFonts w:cstheme="minorHAnsi"/>
-              </w:rPr>
-              <w:t>1</w:t>
-            </w:r>
-            <w:r>
-              <w:rPr>
-                <w:rFonts w:cstheme="minorHAnsi"/>
-              </w:rPr>
-              <w:t>.</w:t>
-            </w:r>
-            <w:r>
-              <w:rPr>
-                <w:rFonts w:cstheme="minorHAnsi"/>
-              </w:rPr>
-              <w:t>2</w:t>
+              <w:t>1.2.0</w:t>
             </w:r>
           </w:p>
         </w:tc>
@@ -16768,7 +16679,7 @@
               <w:rPr>
                 <w:rFonts w:cstheme="minorHAnsi"/>
               </w:rPr>
-              <w:t>getMovies</w:t>
+              <w:t>getImage</w:t>
             </w:r>
             <w:proofErr w:type="spellEnd"/>
           </w:p>
@@ -16787,7 +16698,7 @@
               <w:rPr>
                 <w:rFonts w:cstheme="minorHAnsi"/>
               </w:rPr>
-              <w:t>10 Tage</w:t>
+              <w:t>2 Tage</w:t>
             </w:r>
           </w:p>
         </w:tc>
@@ -16805,7 +16716,7 @@
               <w:rPr>
                 <w:rFonts w:cstheme="minorHAnsi"/>
               </w:rPr>
-              <w:t>Felix</w:t>
+              <w:t>Tobi</w:t>
             </w:r>
           </w:p>
         </w:tc>
@@ -16823,7 +16734,7 @@
               <w:rPr>
                 <w:rFonts w:cstheme="minorHAnsi"/>
               </w:rPr>
-              <w:t>1.1</w:t>
+              <w:t>1.1.1</w:t>
             </w:r>
           </w:p>
         </w:tc>
@@ -16871,7 +16782,7 @@
               <w:rPr>
                 <w:rFonts w:cstheme="minorHAnsi"/>
               </w:rPr>
-              <w:t>In Bearbeitung</w:t>
+              <w:t>Fertig</w:t>
             </w:r>
           </w:p>
         </w:tc>
@@ -16894,7 +16805,7 @@
               <w:rPr>
                 <w:rFonts w:cstheme="minorHAnsi"/>
               </w:rPr>
-              <w:t>1.2.0</w:t>
+              <w:t>1.3.0</w:t>
             </w:r>
           </w:p>
         </w:tc>
@@ -16913,7 +16824,7 @@
               <w:rPr>
                 <w:rFonts w:cstheme="minorHAnsi"/>
               </w:rPr>
-              <w:t>getImage</w:t>
+              <w:t>createMovie</w:t>
             </w:r>
             <w:proofErr w:type="spellEnd"/>
           </w:p>
@@ -16964,12 +16875,6 @@
                 <w:rFonts w:cstheme="minorHAnsi"/>
               </w:rPr>
             </w:pPr>
-            <w:r>
-              <w:rPr>
-                <w:rFonts w:cstheme="minorHAnsi"/>
-              </w:rPr>
-              <w:t>1.1.1</w:t>
-            </w:r>
           </w:p>
         </w:tc>
         <w:tc>
@@ -17016,7 +16921,7 @@
               <w:rPr>
                 <w:rFonts w:cstheme="minorHAnsi"/>
               </w:rPr>
-              <w:t>Fertig</w:t>
+              <w:t>In Bearbeitung</w:t>
             </w:r>
           </w:p>
         </w:tc>
@@ -17039,7 +16944,7 @@
               <w:rPr>
                 <w:rFonts w:cstheme="minorHAnsi"/>
               </w:rPr>
-              <w:t>1.3.0</w:t>
+              <w:t>1.4.0</w:t>
             </w:r>
           </w:p>
         </w:tc>
@@ -17058,9 +16963,15 @@
               <w:rPr>
                 <w:rFonts w:cstheme="minorHAnsi"/>
               </w:rPr>
-              <w:t>createMovie</w:t>
+              <w:t>insertMovie</w:t>
             </w:r>
             <w:proofErr w:type="spellEnd"/>
+            <w:r>
+              <w:rPr>
+                <w:rFonts w:cstheme="minorHAnsi"/>
+              </w:rPr>
+              <w:t xml:space="preserve"> (DB)</w:t>
+            </w:r>
           </w:p>
         </w:tc>
         <w:tc>
@@ -17109,6 +17020,18 @@
                 <w:rFonts w:cstheme="minorHAnsi"/>
               </w:rPr>
             </w:pPr>
+            <w:r>
+              <w:rPr>
+                <w:rFonts w:cstheme="minorHAnsi"/>
+              </w:rPr>
+              <w:t>1.*</w:t>
+            </w:r>
+            <w:r>
+              <w:rPr>
+                <w:rFonts w:cstheme="minorHAnsi"/>
+              </w:rPr>
+              <w:t>, 2.1</w:t>
+            </w:r>
           </w:p>
         </w:tc>
         <w:tc>
@@ -17155,7 +17078,7 @@
               <w:rPr>
                 <w:rFonts w:cstheme="minorHAnsi"/>
               </w:rPr>
-              <w:t>In Bearbeitung</w:t>
+              <w:t>Testing pending</w:t>
             </w:r>
           </w:p>
         </w:tc>
@@ -17178,7 +17101,7 @@
               <w:rPr>
                 <w:rFonts w:cstheme="minorHAnsi"/>
               </w:rPr>
-              <w:t>1.4.0</w:t>
+              <w:t>1.5.0</w:t>
             </w:r>
           </w:p>
         </w:tc>
@@ -17192,14 +17115,12 @@
                 <w:rFonts w:cstheme="minorHAnsi"/>
               </w:rPr>
             </w:pPr>
-            <w:proofErr w:type="spellStart"/>
-            <w:r>
-              <w:rPr>
-                <w:rFonts w:cstheme="minorHAnsi"/>
-              </w:rPr>
-              <w:t>insertMovie</w:t>
-            </w:r>
-            <w:proofErr w:type="spellEnd"/>
+            <w:r>
+              <w:rPr>
+                <w:rFonts w:cstheme="minorHAnsi"/>
+              </w:rPr>
+              <w:t>GUI</w:t>
+            </w:r>
           </w:p>
         </w:tc>
         <w:tc>
@@ -17216,7 +17137,7 @@
               <w:rPr>
                 <w:rFonts w:cstheme="minorHAnsi"/>
               </w:rPr>
-              <w:t>2 Tage</w:t>
+              <w:t>5 Tage</w:t>
             </w:r>
           </w:p>
         </w:tc>
@@ -17234,7 +17155,7 @@
               <w:rPr>
                 <w:rFonts w:cstheme="minorHAnsi"/>
               </w:rPr>
-              <w:t>Felix</w:t>
+              <w:t>Tobi</w:t>
             </w:r>
           </w:p>
         </w:tc>
@@ -17254,12 +17175,6 @@
               </w:rPr>
               <w:t>1.*</w:t>
             </w:r>
-            <w:r>
-              <w:rPr>
-                <w:rFonts w:cstheme="minorHAnsi"/>
-              </w:rPr>
-              <w:t>, 2.1</w:t>
-            </w:r>
           </w:p>
         </w:tc>
         <w:tc>
@@ -17306,7 +17221,7 @@
               <w:rPr>
                 <w:rFonts w:cstheme="minorHAnsi"/>
               </w:rPr>
-              <w:t>In Bearbeitung</w:t>
+              <w:t>Noch verbinden</w:t>
             </w:r>
           </w:p>
         </w:tc>
@@ -17329,7 +17244,7 @@
               <w:rPr>
                 <w:rFonts w:cstheme="minorHAnsi"/>
               </w:rPr>
-              <w:t>1.5.0</w:t>
+              <w:t>1.6.0</w:t>
             </w:r>
           </w:p>
         </w:tc>
@@ -17347,7 +17262,7 @@
               <w:rPr>
                 <w:rFonts w:cstheme="minorHAnsi"/>
               </w:rPr>
-              <w:t>GUI</w:t>
+              <w:t>Logdatei</w:t>
             </w:r>
           </w:p>
         </w:tc>
@@ -17365,7 +17280,7 @@
               <w:rPr>
                 <w:rFonts w:cstheme="minorHAnsi"/>
               </w:rPr>
-              <w:t>5 Tage</w:t>
+              <w:t>3 Tage</w:t>
             </w:r>
           </w:p>
         </w:tc>
@@ -17384,149 +17299,6 @@
                 <w:rFonts w:cstheme="minorHAnsi"/>
               </w:rPr>
               <w:t>Tobi</w:t>
-            </w:r>
-          </w:p>
-        </w:tc>
-        <w:tc>
-          <w:tcPr>
-            <w:tcW w:w="993" w:type="dxa"/>
-          </w:tcPr>
-          <w:p>
-            <w:pPr>
-              <w:rPr>
-                <w:rFonts w:cstheme="minorHAnsi"/>
-              </w:rPr>
-            </w:pPr>
-            <w:r>
-              <w:rPr>
-                <w:rFonts w:cstheme="minorHAnsi"/>
-              </w:rPr>
-              <w:t>1.*</w:t>
-            </w:r>
-          </w:p>
-        </w:tc>
-        <w:tc>
-          <w:tcPr>
-            <w:tcW w:w="1134" w:type="dxa"/>
-          </w:tcPr>
-          <w:p>
-            <w:pPr>
-              <w:rPr>
-                <w:rFonts w:cstheme="minorHAnsi"/>
-              </w:rPr>
-            </w:pPr>
-            <w:r>
-              <w:rPr>
-                <w:rFonts w:cstheme="minorHAnsi"/>
-              </w:rPr>
-              <w:t>““</w:t>
-            </w:r>
-          </w:p>
-        </w:tc>
-        <w:tc>
-          <w:tcPr>
-            <w:tcW w:w="889" w:type="dxa"/>
-          </w:tcPr>
-          <w:p>
-            <w:pPr>
-              <w:rPr>
-                <w:rFonts w:cstheme="minorHAnsi"/>
-              </w:rPr>
-            </w:pPr>
-          </w:p>
-        </w:tc>
-        <w:tc>
-          <w:tcPr>
-            <w:tcW w:w="1330" w:type="dxa"/>
-          </w:tcPr>
-          <w:p>
-            <w:pPr>
-              <w:rPr>
-                <w:rFonts w:cstheme="minorHAnsi"/>
-              </w:rPr>
-            </w:pPr>
-            <w:r>
-              <w:rPr>
-                <w:rFonts w:cstheme="minorHAnsi"/>
-              </w:rPr>
-              <w:t>In Bearbeitung</w:t>
-            </w:r>
-          </w:p>
-        </w:tc>
-      </w:tr>
-      <w:tr>
-        <w:trPr>
-          <w:trHeight w:val="265"/>
-        </w:trPr>
-        <w:tc>
-          <w:tcPr>
-            <w:tcW w:w="959" w:type="dxa"/>
-          </w:tcPr>
-          <w:p>
-            <w:pPr>
-              <w:rPr>
-                <w:rFonts w:cstheme="minorHAnsi"/>
-              </w:rPr>
-            </w:pPr>
-            <w:r>
-              <w:rPr>
-                <w:rFonts w:cstheme="minorHAnsi"/>
-              </w:rPr>
-              <w:t>1.6.0</w:t>
-            </w:r>
-          </w:p>
-        </w:tc>
-        <w:tc>
-          <w:tcPr>
-            <w:tcW w:w="2410" w:type="dxa"/>
-          </w:tcPr>
-          <w:p>
-            <w:pPr>
-              <w:rPr>
-                <w:rFonts w:cstheme="minorHAnsi"/>
-              </w:rPr>
-            </w:pPr>
-            <w:r>
-              <w:rPr>
-                <w:rFonts w:cstheme="minorHAnsi"/>
-              </w:rPr>
-              <w:t>Logdatei</w:t>
-            </w:r>
-          </w:p>
-        </w:tc>
-        <w:tc>
-          <w:tcPr>
-            <w:tcW w:w="992" w:type="dxa"/>
-          </w:tcPr>
-          <w:p>
-            <w:pPr>
-              <w:rPr>
-                <w:rFonts w:cstheme="minorHAnsi"/>
-              </w:rPr>
-            </w:pPr>
-            <w:r>
-              <w:rPr>
-                <w:rFonts w:cstheme="minorHAnsi"/>
-              </w:rPr>
-              <w:t>3 Tage</w:t>
-            </w:r>
-          </w:p>
-        </w:tc>
-        <w:tc>
-          <w:tcPr>
-            <w:tcW w:w="850" w:type="dxa"/>
-          </w:tcPr>
-          <w:p>
-            <w:pPr>
-              <w:rPr>
-                <w:rFonts w:cstheme="minorHAnsi"/>
-              </w:rPr>
-            </w:pPr>
-            <w:r>
-              <w:rPr>
-                <w:rFonts w:cstheme="minorHAnsi"/>
-              </w:rPr>
-              <w:t>Felix</w:t>
             </w:r>
           </w:p>
         </w:tc>
@@ -17899,7 +17671,6 @@
                 <w:b/>
               </w:rPr>
             </w:pPr>
-            <w:proofErr w:type="spellStart"/>
             <w:r>
               <w:rPr>
                 <w:rFonts w:cstheme="minorHAnsi"/>
@@ -17907,7 +17678,6 @@
               </w:rPr>
               <w:t>Id</w:t>
             </w:r>
-            <w:proofErr w:type="spellEnd"/>
           </w:p>
         </w:tc>
         <w:tc>
@@ -18593,16 +18363,8 @@
               <w:rPr>
                 <w:rFonts w:cstheme="minorHAnsi"/>
               </w:rPr>
-              <w:t xml:space="preserve">Lorenz </w:t>
-            </w:r>
-            <w:proofErr w:type="spellStart"/>
-            <w:r>
-              <w:rPr>
-                <w:rFonts w:cstheme="minorHAnsi"/>
-              </w:rPr>
-              <w:t>Wollring</w:t>
-            </w:r>
-            <w:proofErr w:type="spellEnd"/>
+              <w:t>Lorenz Wollring</w:t>
+            </w:r>
           </w:p>
         </w:tc>
         <w:tc>
@@ -18861,7 +18623,6 @@
               <w:rPr>
                 <w:rFonts w:cstheme="minorHAnsi"/>
               </w:rPr>
-              <w:lastRenderedPageBreak/>
               <w:t>3.4</w:t>
             </w:r>
           </w:p>
@@ -18924,16 +18685,8 @@
               <w:rPr>
                 <w:rFonts w:cstheme="minorHAnsi"/>
               </w:rPr>
-              <w:t xml:space="preserve">Lorenz </w:t>
-            </w:r>
-            <w:proofErr w:type="spellStart"/>
-            <w:r>
-              <w:rPr>
-                <w:rFonts w:cstheme="minorHAnsi"/>
-              </w:rPr>
-              <w:t>Wollring</w:t>
-            </w:r>
-            <w:proofErr w:type="spellEnd"/>
+              <w:t>Lorenz Wollring</w:t>
+            </w:r>
           </w:p>
         </w:tc>
         <w:tc>
@@ -19045,6 +18798,7 @@
               <w:rPr>
                 <w:rFonts w:cstheme="minorHAnsi"/>
               </w:rPr>
+              <w:lastRenderedPageBreak/>
               <w:t>3.5</w:t>
             </w:r>
           </w:p>
@@ -19099,16 +18853,8 @@
               <w:rPr>
                 <w:rFonts w:cstheme="minorHAnsi"/>
               </w:rPr>
-              <w:t xml:space="preserve">Lorenz </w:t>
-            </w:r>
-            <w:proofErr w:type="spellStart"/>
-            <w:r>
-              <w:rPr>
-                <w:rFonts w:cstheme="minorHAnsi"/>
-              </w:rPr>
-              <w:t>Wollring</w:t>
-            </w:r>
-            <w:proofErr w:type="spellEnd"/>
+              <w:t>Lorenz Wollring</w:t>
+            </w:r>
           </w:p>
         </w:tc>
         <w:tc>
@@ -19565,16 +19311,8 @@
               <w:rPr>
                 <w:rFonts w:cstheme="minorHAnsi"/>
               </w:rPr>
-              <w:t xml:space="preserve">Lorenz </w:t>
-            </w:r>
-            <w:proofErr w:type="spellStart"/>
-            <w:r>
-              <w:rPr>
-                <w:rFonts w:cstheme="minorHAnsi"/>
-              </w:rPr>
-              <w:t>Wollring</w:t>
-            </w:r>
-            <w:proofErr w:type="spellEnd"/>
+              <w:t>Lorenz Wollring</w:t>
+            </w:r>
           </w:p>
         </w:tc>
         <w:tc>
@@ -19725,16 +19463,8 @@
               <w:rPr>
                 <w:rFonts w:cstheme="minorHAnsi"/>
               </w:rPr>
-              <w:t xml:space="preserve">Lorenz </w:t>
-            </w:r>
-            <w:proofErr w:type="spellStart"/>
-            <w:r>
-              <w:rPr>
-                <w:rFonts w:cstheme="minorHAnsi"/>
-              </w:rPr>
-              <w:t>Wollring</w:t>
-            </w:r>
-            <w:proofErr w:type="spellEnd"/>
+              <w:t>Lorenz Wollring</w:t>
+            </w:r>
           </w:p>
         </w:tc>
         <w:tc>
@@ -19876,16 +19606,8 @@
               <w:rPr>
                 <w:rFonts w:cstheme="minorHAnsi"/>
               </w:rPr>
-              <w:t xml:space="preserve">Lorenz </w:t>
-            </w:r>
-            <w:proofErr w:type="spellStart"/>
-            <w:r>
-              <w:rPr>
-                <w:rFonts w:cstheme="minorHAnsi"/>
-              </w:rPr>
-              <w:t>Wollring</w:t>
-            </w:r>
-            <w:proofErr w:type="spellEnd"/>
+              <w:t>Lorenz Wollring</w:t>
+            </w:r>
           </w:p>
         </w:tc>
         <w:tc>
@@ -20141,7 +19863,6 @@
                 <w:b/>
               </w:rPr>
             </w:pPr>
-            <w:proofErr w:type="spellStart"/>
             <w:r>
               <w:rPr>
                 <w:rFonts w:cstheme="minorHAnsi"/>
@@ -20149,7 +19870,6 @@
               </w:rPr>
               <w:t>Id</w:t>
             </w:r>
-            <w:proofErr w:type="spellEnd"/>
           </w:p>
         </w:tc>
         <w:tc>
@@ -21500,7 +21220,6 @@
               <w:pStyle w:val="Tabellenstil2"/>
               <w:spacing w:after="160" w:line="259" w:lineRule="auto"/>
             </w:pPr>
-            <w:proofErr w:type="spellStart"/>
             <w:r>
               <w:rPr>
                 <w:rFonts w:ascii="Calibri" w:hAnsi="Calibri"/>
@@ -21512,7 +21231,6 @@
               </w:rPr>
               <w:t>Id</w:t>
             </w:r>
-            <w:proofErr w:type="spellEnd"/>
           </w:p>
         </w:tc>
         <w:tc>
@@ -21934,7 +21652,6 @@
                 <w:szCs w:val="22"/>
                 <w:u w:color="000000"/>
               </w:rPr>
-              <w:lastRenderedPageBreak/>
               <w:t>6</w:t>
             </w:r>
             <w:r>
@@ -22166,6 +21883,7 @@
                 <w:szCs w:val="22"/>
                 <w:u w:color="000000"/>
               </w:rPr>
+              <w:lastRenderedPageBreak/>
               <w:t>6</w:t>
             </w:r>
             <w:r>
@@ -26314,7 +26032,6 @@
                 <w:b/>
               </w:rPr>
             </w:pPr>
-            <w:proofErr w:type="spellStart"/>
             <w:r>
               <w:rPr>
                 <w:rFonts w:cstheme="minorHAnsi"/>
@@ -26322,7 +26039,6 @@
               </w:rPr>
               <w:t>Id</w:t>
             </w:r>
-            <w:proofErr w:type="spellEnd"/>
           </w:p>
         </w:tc>
         <w:tc>
@@ -27412,7 +27128,6 @@
                 <w:b/>
               </w:rPr>
             </w:pPr>
-            <w:proofErr w:type="spellStart"/>
             <w:r>
               <w:rPr>
                 <w:rFonts w:cstheme="minorHAnsi"/>
@@ -27421,7 +27136,6 @@
               <w:lastRenderedPageBreak/>
               <w:t>Id</w:t>
             </w:r>
-            <w:proofErr w:type="spellEnd"/>
           </w:p>
         </w:tc>
         <w:tc>
@@ -28626,7 +28340,6 @@
                 <w:b/>
               </w:rPr>
             </w:pPr>
-            <w:proofErr w:type="spellStart"/>
             <w:r>
               <w:rPr>
                 <w:rFonts w:cstheme="minorHAnsi"/>
@@ -28634,7 +28347,6 @@
               </w:rPr>
               <w:t>Id</w:t>
             </w:r>
-            <w:proofErr w:type="spellEnd"/>
           </w:p>
         </w:tc>
         <w:tc>
@@ -30955,7 +30667,6 @@
                 <w:b/>
               </w:rPr>
             </w:pPr>
-            <w:proofErr w:type="spellStart"/>
             <w:r>
               <w:rPr>
                 <w:rFonts w:cstheme="minorHAnsi"/>
@@ -30963,7 +30674,6 @@
               </w:rPr>
               <w:t>Id</w:t>
             </w:r>
-            <w:proofErr w:type="spellEnd"/>
           </w:p>
         </w:tc>
         <w:tc>
@@ -32096,7 +31806,6 @@
                 <w:b/>
               </w:rPr>
             </w:pPr>
-            <w:proofErr w:type="spellStart"/>
             <w:r>
               <w:rPr>
                 <w:rFonts w:cstheme="minorHAnsi"/>
@@ -32104,7 +31813,6 @@
               </w:rPr>
               <w:t>Id</w:t>
             </w:r>
-            <w:proofErr w:type="spellEnd"/>
           </w:p>
         </w:tc>
         <w:tc>
@@ -33234,7 +32942,6 @@
                 <w:b/>
               </w:rPr>
             </w:pPr>
-            <w:proofErr w:type="spellStart"/>
             <w:r>
               <w:rPr>
                 <w:rFonts w:cstheme="minorHAnsi"/>
@@ -33242,7 +32949,6 @@
               </w:rPr>
               <w:t>Id</w:t>
             </w:r>
-            <w:proofErr w:type="spellEnd"/>
           </w:p>
         </w:tc>
         <w:tc>

</xml_diff>

<commit_message>
Update Projektmappe Funktionalitätsplanung Felix
Update DatabaseController, update crawler arraylist
</commit_message>
<xml_diff>
--- a/Projektmappe/SEP_Projektmappe_Vorlage.docx
+++ b/Projektmappe/SEP_Projektmappe_Vorlage.docx
@@ -65,6 +65,7 @@
         </w:rPr>
         <w:t>&lt;</w:t>
       </w:r>
+      <w:proofErr w:type="spellStart"/>
       <w:r>
         <w:rPr>
           <w:rFonts w:asciiTheme="minorHAnsi" w:hAnsiTheme="minorHAnsi" w:cstheme="minorHAnsi"/>
@@ -72,6 +73,7 @@
         </w:rPr>
         <w:t>IMDB_Klon</w:t>
       </w:r>
+      <w:proofErr w:type="spellEnd"/>
       <w:r>
         <w:rPr>
           <w:rFonts w:asciiTheme="minorHAnsi" w:hAnsiTheme="minorHAnsi" w:cstheme="minorHAnsi"/>
@@ -193,8 +195,17 @@
           <w:rFonts w:cstheme="minorHAnsi"/>
           <w:highlight w:val="yellow"/>
         </w:rPr>
-        <w:t>Lorenz Wollring</w:t>
+        <w:t xml:space="preserve">Lorenz </w:t>
       </w:r>
+      <w:proofErr w:type="spellStart"/>
+      <w:r>
+        <w:rPr>
+          <w:rFonts w:cstheme="minorHAnsi"/>
+          <w:highlight w:val="yellow"/>
+        </w:rPr>
+        <w:t>Wollring</w:t>
+      </w:r>
+      <w:proofErr w:type="spellEnd"/>
       <w:r>
         <w:rPr>
           <w:rFonts w:cstheme="minorHAnsi"/>
@@ -296,7 +307,25 @@
           <w:highlight w:val="yellow"/>
           <w:lang w:val="sv-SE"/>
         </w:rPr>
-        <w:t>&lt;David Rumpf&gt;</w:t>
+        <w:t xml:space="preserve">&lt;David </w:t>
+      </w:r>
+      <w:proofErr w:type="spellStart"/>
+      <w:r>
+        <w:rPr>
+          <w:rFonts w:cstheme="minorHAnsi"/>
+          <w:highlight w:val="yellow"/>
+          <w:lang w:val="sv-SE"/>
+        </w:rPr>
+        <w:t>Rumpf</w:t>
+      </w:r>
+      <w:proofErr w:type="spellEnd"/>
+      <w:r>
+        <w:rPr>
+          <w:rFonts w:cstheme="minorHAnsi"/>
+          <w:highlight w:val="yellow"/>
+          <w:lang w:val="sv-SE"/>
+        </w:rPr>
+        <w:t>&gt;</w:t>
       </w:r>
     </w:p>
     <w:p>
@@ -314,7 +343,43 @@
           <w:highlight w:val="yellow"/>
           <w:lang w:val="sv-SE"/>
         </w:rPr>
-        <w:t>&lt;Thanansaiyan Pushparajah&gt;</w:t>
+        <w:t>&lt;</w:t>
+      </w:r>
+      <w:proofErr w:type="spellStart"/>
+      <w:r>
+        <w:rPr>
+          <w:rFonts w:cstheme="minorHAnsi"/>
+          <w:highlight w:val="yellow"/>
+          <w:lang w:val="sv-SE"/>
+        </w:rPr>
+        <w:t>Thanansaiyan</w:t>
+      </w:r>
+      <w:proofErr w:type="spellEnd"/>
+      <w:r>
+        <w:rPr>
+          <w:rFonts w:cstheme="minorHAnsi"/>
+          <w:highlight w:val="yellow"/>
+          <w:lang w:val="sv-SE"/>
+        </w:rPr>
+        <w:t xml:space="preserve"> </w:t>
+      </w:r>
+      <w:proofErr w:type="spellStart"/>
+      <w:r>
+        <w:rPr>
+          <w:rFonts w:cstheme="minorHAnsi"/>
+          <w:highlight w:val="yellow"/>
+          <w:lang w:val="sv-SE"/>
+        </w:rPr>
+        <w:t>Pushparajah</w:t>
+      </w:r>
+      <w:proofErr w:type="spellEnd"/>
+      <w:r>
+        <w:rPr>
+          <w:rFonts w:cstheme="minorHAnsi"/>
+          <w:highlight w:val="yellow"/>
+          <w:lang w:val="sv-SE"/>
+        </w:rPr>
+        <w:t>&gt;</w:t>
       </w:r>
     </w:p>
     <w:p>
@@ -710,6 +775,7 @@
         </w:rPr>
         <w:br/>
       </w:r>
+      <w:proofErr w:type="spellStart"/>
       <w:r>
         <w:rPr>
           <w:rFonts w:eastAsia="Times New Roman" w:cstheme="minorHAnsi"/>
@@ -728,7 +794,18 @@
           <w:szCs w:val="24"/>
           <w:lang w:eastAsia="de-DE"/>
         </w:rPr>
-        <w:t>iel Erfolg</w:t>
+        <w:t>iel</w:t>
+      </w:r>
+      <w:proofErr w:type="spellEnd"/>
+      <w:r>
+        <w:rPr>
+          <w:rFonts w:eastAsia="Times New Roman" w:cstheme="minorHAnsi"/>
+          <w:b/>
+          <w:sz w:val="20"/>
+          <w:szCs w:val="24"/>
+          <w:lang w:eastAsia="de-DE"/>
+        </w:rPr>
+        <w:t xml:space="preserve"> Erfolg</w:t>
       </w:r>
       <w:r>
         <w:rPr>
@@ -4081,7 +4158,23 @@
                 <w:rFonts w:ascii="Calibri" w:eastAsia="Times New Roman" w:hAnsi="Calibri" w:cs="Calibri"/>
                 <w:lang w:eastAsia="de-DE"/>
               </w:rPr>
-              <w:t xml:space="preserve">Lorenz Wollring </w:t>
+              <w:t xml:space="preserve">Lorenz </w:t>
+            </w:r>
+            <w:proofErr w:type="spellStart"/>
+            <w:r>
+              <w:rPr>
+                <w:rFonts w:ascii="Calibri" w:eastAsia="Times New Roman" w:hAnsi="Calibri" w:cs="Calibri"/>
+                <w:lang w:eastAsia="de-DE"/>
+              </w:rPr>
+              <w:t>Wollring</w:t>
+            </w:r>
+            <w:proofErr w:type="spellEnd"/>
+            <w:r>
+              <w:rPr>
+                <w:rFonts w:ascii="Calibri" w:eastAsia="Times New Roman" w:hAnsi="Calibri" w:cs="Calibri"/>
+                <w:lang w:eastAsia="de-DE"/>
+              </w:rPr>
+              <w:t xml:space="preserve"> </w:t>
             </w:r>
           </w:p>
         </w:tc>
@@ -4260,7 +4353,23 @@
                 <w:rFonts w:ascii="Calibri" w:eastAsia="Times New Roman" w:hAnsi="Calibri" w:cs="Calibri"/>
                 <w:lang w:eastAsia="de-DE"/>
               </w:rPr>
-              <w:t xml:space="preserve">Lorenz Wollring </w:t>
+              <w:t xml:space="preserve">Lorenz </w:t>
+            </w:r>
+            <w:proofErr w:type="spellStart"/>
+            <w:r>
+              <w:rPr>
+                <w:rFonts w:ascii="Calibri" w:eastAsia="Times New Roman" w:hAnsi="Calibri" w:cs="Calibri"/>
+                <w:lang w:eastAsia="de-DE"/>
+              </w:rPr>
+              <w:t>Wollring</w:t>
+            </w:r>
+            <w:proofErr w:type="spellEnd"/>
+            <w:r>
+              <w:rPr>
+                <w:rFonts w:ascii="Calibri" w:eastAsia="Times New Roman" w:hAnsi="Calibri" w:cs="Calibri"/>
+                <w:lang w:eastAsia="de-DE"/>
+              </w:rPr>
+              <w:t xml:space="preserve"> </w:t>
             </w:r>
           </w:p>
         </w:tc>
@@ -4439,7 +4548,23 @@
                 <w:rFonts w:ascii="Calibri" w:eastAsia="Times New Roman" w:hAnsi="Calibri" w:cs="Calibri"/>
                 <w:lang w:eastAsia="de-DE"/>
               </w:rPr>
-              <w:t xml:space="preserve">Lorenz Wollring </w:t>
+              <w:t xml:space="preserve">Lorenz </w:t>
+            </w:r>
+            <w:proofErr w:type="spellStart"/>
+            <w:r>
+              <w:rPr>
+                <w:rFonts w:ascii="Calibri" w:eastAsia="Times New Roman" w:hAnsi="Calibri" w:cs="Calibri"/>
+                <w:lang w:eastAsia="de-DE"/>
+              </w:rPr>
+              <w:t>Wollring</w:t>
+            </w:r>
+            <w:proofErr w:type="spellEnd"/>
+            <w:r>
+              <w:rPr>
+                <w:rFonts w:ascii="Calibri" w:eastAsia="Times New Roman" w:hAnsi="Calibri" w:cs="Calibri"/>
+                <w:lang w:eastAsia="de-DE"/>
+              </w:rPr>
+              <w:t xml:space="preserve"> </w:t>
             </w:r>
           </w:p>
         </w:tc>
@@ -6218,13 +6343,23 @@
                 <w:lang w:eastAsia="de-DE"/>
               </w:rPr>
             </w:pPr>
-            <w:r>
-              <w:rPr>
-                <w:rFonts w:ascii="Calibri" w:eastAsia="Times New Roman" w:hAnsi="Calibri" w:cs="Calibri"/>
-                <w:lang w:eastAsia="de-DE"/>
-              </w:rPr>
-              <w:t xml:space="preserve">Thanansaiyan </w:t>
-            </w:r>
+            <w:proofErr w:type="spellStart"/>
+            <w:r>
+              <w:rPr>
+                <w:rFonts w:ascii="Calibri" w:eastAsia="Times New Roman" w:hAnsi="Calibri" w:cs="Calibri"/>
+                <w:lang w:eastAsia="de-DE"/>
+              </w:rPr>
+              <w:t>Thanansaiyan</w:t>
+            </w:r>
+            <w:proofErr w:type="spellEnd"/>
+            <w:r>
+              <w:rPr>
+                <w:rFonts w:ascii="Calibri" w:eastAsia="Times New Roman" w:hAnsi="Calibri" w:cs="Calibri"/>
+                <w:lang w:eastAsia="de-DE"/>
+              </w:rPr>
+              <w:t xml:space="preserve"> </w:t>
+            </w:r>
+            <w:proofErr w:type="spellStart"/>
             <w:r>
               <w:rPr>
                 <w:rFonts w:ascii="Calibri" w:eastAsia="Times New Roman" w:hAnsi="Calibri" w:cs="Calibri"/>
@@ -6233,6 +6368,7 @@
               <w:lastRenderedPageBreak/>
               <w:t>Pushparajah</w:t>
             </w:r>
+            <w:proofErr w:type="spellEnd"/>
           </w:p>
         </w:tc>
         <w:tc>
@@ -6406,13 +6542,31 @@
                 <w:lang w:eastAsia="de-DE"/>
               </w:rPr>
             </w:pPr>
-            <w:r>
-              <w:rPr>
-                <w:rFonts w:ascii="Calibri" w:eastAsia="Times New Roman" w:hAnsi="Calibri" w:cs="Calibri"/>
-                <w:lang w:eastAsia="de-DE"/>
-              </w:rPr>
-              <w:t>Thanansaiyan Pushparajah</w:t>
-            </w:r>
+            <w:proofErr w:type="spellStart"/>
+            <w:r>
+              <w:rPr>
+                <w:rFonts w:ascii="Calibri" w:eastAsia="Times New Roman" w:hAnsi="Calibri" w:cs="Calibri"/>
+                <w:lang w:eastAsia="de-DE"/>
+              </w:rPr>
+              <w:t>Thanansaiyan</w:t>
+            </w:r>
+            <w:proofErr w:type="spellEnd"/>
+            <w:r>
+              <w:rPr>
+                <w:rFonts w:ascii="Calibri" w:eastAsia="Times New Roman" w:hAnsi="Calibri" w:cs="Calibri"/>
+                <w:lang w:eastAsia="de-DE"/>
+              </w:rPr>
+              <w:t xml:space="preserve"> </w:t>
+            </w:r>
+            <w:proofErr w:type="spellStart"/>
+            <w:r>
+              <w:rPr>
+                <w:rFonts w:ascii="Calibri" w:eastAsia="Times New Roman" w:hAnsi="Calibri" w:cs="Calibri"/>
+                <w:lang w:eastAsia="de-DE"/>
+              </w:rPr>
+              <w:t>Pushparajah</w:t>
+            </w:r>
+            <w:proofErr w:type="spellEnd"/>
           </w:p>
         </w:tc>
         <w:tc>
@@ -6585,13 +6739,31 @@
                 <w:lang w:eastAsia="de-DE"/>
               </w:rPr>
             </w:pPr>
-            <w:r>
-              <w:rPr>
-                <w:rFonts w:ascii="Calibri" w:eastAsia="Times New Roman" w:hAnsi="Calibri" w:cs="Calibri"/>
-                <w:lang w:eastAsia="de-DE"/>
-              </w:rPr>
-              <w:t>Thanansaiyan Pushparajah</w:t>
-            </w:r>
+            <w:proofErr w:type="spellStart"/>
+            <w:r>
+              <w:rPr>
+                <w:rFonts w:ascii="Calibri" w:eastAsia="Times New Roman" w:hAnsi="Calibri" w:cs="Calibri"/>
+                <w:lang w:eastAsia="de-DE"/>
+              </w:rPr>
+              <w:t>Thanansaiyan</w:t>
+            </w:r>
+            <w:proofErr w:type="spellEnd"/>
+            <w:r>
+              <w:rPr>
+                <w:rFonts w:ascii="Calibri" w:eastAsia="Times New Roman" w:hAnsi="Calibri" w:cs="Calibri"/>
+                <w:lang w:eastAsia="de-DE"/>
+              </w:rPr>
+              <w:t xml:space="preserve"> </w:t>
+            </w:r>
+            <w:proofErr w:type="spellStart"/>
+            <w:r>
+              <w:rPr>
+                <w:rFonts w:ascii="Calibri" w:eastAsia="Times New Roman" w:hAnsi="Calibri" w:cs="Calibri"/>
+                <w:lang w:eastAsia="de-DE"/>
+              </w:rPr>
+              <w:t>Pushparajah</w:t>
+            </w:r>
+            <w:proofErr w:type="spellEnd"/>
           </w:p>
         </w:tc>
         <w:tc>
@@ -8517,7 +8689,23 @@
                 <w:rFonts w:ascii="Calibri" w:eastAsia="Times New Roman" w:hAnsi="Calibri" w:cs="Calibri"/>
                 <w:lang w:eastAsia="de-DE"/>
               </w:rPr>
-              <w:t>Übernahme einer agilen Softwareentwicklungsmethode 'Scrum'</w:t>
+              <w:t>Übernahme einer agilen Softwareentwicklungsmethode '</w:t>
+            </w:r>
+            <w:proofErr w:type="spellStart"/>
+            <w:r>
+              <w:rPr>
+                <w:rFonts w:ascii="Calibri" w:eastAsia="Times New Roman" w:hAnsi="Calibri" w:cs="Calibri"/>
+                <w:lang w:eastAsia="de-DE"/>
+              </w:rPr>
+              <w:t>Scrum</w:t>
+            </w:r>
+            <w:proofErr w:type="spellEnd"/>
+            <w:r>
+              <w:rPr>
+                <w:rFonts w:ascii="Calibri" w:eastAsia="Times New Roman" w:hAnsi="Calibri" w:cs="Calibri"/>
+                <w:lang w:eastAsia="de-DE"/>
+              </w:rPr>
+              <w:t>'</w:t>
             </w:r>
           </w:p>
         </w:tc>
@@ -12313,7 +12501,23 @@
                 <w:rFonts w:ascii="Calibri" w:eastAsia="Times New Roman" w:hAnsi="Calibri" w:cs="Calibri"/>
                 <w:lang w:eastAsia="de-DE"/>
               </w:rPr>
-              <w:t>Funktionalität zum laden der Daten aus der Datenbank</w:t>
+              <w:t xml:space="preserve">Funktionalität zum </w:t>
+            </w:r>
+            <w:proofErr w:type="spellStart"/>
+            <w:r>
+              <w:rPr>
+                <w:rFonts w:ascii="Calibri" w:eastAsia="Times New Roman" w:hAnsi="Calibri" w:cs="Calibri"/>
+                <w:lang w:eastAsia="de-DE"/>
+              </w:rPr>
+              <w:t>laden</w:t>
+            </w:r>
+            <w:proofErr w:type="spellEnd"/>
+            <w:r>
+              <w:rPr>
+                <w:rFonts w:ascii="Calibri" w:eastAsia="Times New Roman" w:hAnsi="Calibri" w:cs="Calibri"/>
+                <w:lang w:eastAsia="de-DE"/>
+              </w:rPr>
+              <w:t xml:space="preserve"> der Daten aus der Datenbank</w:t>
             </w:r>
           </w:p>
         </w:tc>
@@ -12662,7 +12866,23 @@
                 <w:rFonts w:ascii="Calibri" w:eastAsia="Times New Roman" w:hAnsi="Calibri" w:cs="Calibri"/>
                 <w:lang w:eastAsia="de-DE"/>
               </w:rPr>
-              <w:t xml:space="preserve">Frontendmaske zum ausführen des Webscrapers </w:t>
+              <w:t xml:space="preserve">Frontendmaske zum ausführen des </w:t>
+            </w:r>
+            <w:proofErr w:type="spellStart"/>
+            <w:r>
+              <w:rPr>
+                <w:rFonts w:ascii="Calibri" w:eastAsia="Times New Roman" w:hAnsi="Calibri" w:cs="Calibri"/>
+                <w:lang w:eastAsia="de-DE"/>
+              </w:rPr>
+              <w:t>Webscrapers</w:t>
+            </w:r>
+            <w:proofErr w:type="spellEnd"/>
+            <w:r>
+              <w:rPr>
+                <w:rFonts w:ascii="Calibri" w:eastAsia="Times New Roman" w:hAnsi="Calibri" w:cs="Calibri"/>
+                <w:lang w:eastAsia="de-DE"/>
+              </w:rPr>
+              <w:t xml:space="preserve"> </w:t>
             </w:r>
           </w:p>
         </w:tc>
@@ -12834,8 +13054,17 @@
                 <w:rFonts w:ascii="Calibri" w:eastAsia="Times New Roman" w:hAnsi="Calibri" w:cs="Calibri"/>
                 <w:lang w:eastAsia="de-DE"/>
               </w:rPr>
-              <w:t>Entwicklung des Webscrapers</w:t>
-            </w:r>
+              <w:t xml:space="preserve">Entwicklung des </w:t>
+            </w:r>
+            <w:proofErr w:type="spellStart"/>
+            <w:r>
+              <w:rPr>
+                <w:rFonts w:ascii="Calibri" w:eastAsia="Times New Roman" w:hAnsi="Calibri" w:cs="Calibri"/>
+                <w:lang w:eastAsia="de-DE"/>
+              </w:rPr>
+              <w:t>Webscrapers</w:t>
+            </w:r>
+            <w:proofErr w:type="spellEnd"/>
           </w:p>
         </w:tc>
         <w:tc>
@@ -15256,8 +15485,8 @@
       </w:tblPr>
       <w:tblGrid>
         <w:gridCol w:w="959"/>
-        <w:gridCol w:w="2410"/>
-        <w:gridCol w:w="992"/>
+        <w:gridCol w:w="2551"/>
+        <w:gridCol w:w="851"/>
         <w:gridCol w:w="850"/>
         <w:gridCol w:w="993"/>
         <w:gridCol w:w="1134"/>
@@ -15283,6 +15512,7 @@
                 <w:b/>
               </w:rPr>
             </w:pPr>
+            <w:proofErr w:type="spellStart"/>
             <w:r>
               <w:rPr>
                 <w:rFonts w:cstheme="minorHAnsi"/>
@@ -15291,11 +15521,12 @@
               <w:lastRenderedPageBreak/>
               <w:t>Id</w:t>
             </w:r>
-          </w:p>
-        </w:tc>
-        <w:tc>
-          <w:tcPr>
-            <w:tcW w:w="2410" w:type="dxa"/>
+            <w:proofErr w:type="spellEnd"/>
+          </w:p>
+        </w:tc>
+        <w:tc>
+          <w:tcPr>
+            <w:tcW w:w="2551" w:type="dxa"/>
             <w:tcBorders>
               <w:bottom w:val="single" w:sz="4" w:space="0" w:color="auto"/>
             </w:tcBorders>
@@ -15320,7 +15551,7 @@
         </w:tc>
         <w:tc>
           <w:tcPr>
-            <w:tcW w:w="992" w:type="dxa"/>
+            <w:tcW w:w="851" w:type="dxa"/>
             <w:tcBorders>
               <w:bottom w:val="single" w:sz="4" w:space="0" w:color="auto"/>
             </w:tcBorders>
@@ -15416,6 +15647,7 @@
                 <w:b/>
               </w:rPr>
             </w:pPr>
+            <w:proofErr w:type="spellStart"/>
             <w:r>
               <w:rPr>
                 <w:rFonts w:cstheme="minorHAnsi"/>
@@ -15437,6 +15669,7 @@
               </w:rPr>
               <w:t>litäten</w:t>
             </w:r>
+            <w:proofErr w:type="spellEnd"/>
           </w:p>
         </w:tc>
         <w:tc>
@@ -15512,6 +15745,7 @@
                 <w:b/>
               </w:rPr>
             </w:pPr>
+            <w:proofErr w:type="spellStart"/>
             <w:r>
               <w:rPr>
                 <w:rFonts w:cstheme="minorHAnsi"/>
@@ -15519,6 +15753,7 @@
               </w:rPr>
               <w:t>referenz</w:t>
             </w:r>
+            <w:proofErr w:type="spellEnd"/>
           </w:p>
         </w:tc>
         <w:tc>
@@ -15577,7 +15812,7 @@
         </w:tc>
         <w:tc>
           <w:tcPr>
-            <w:tcW w:w="2410" w:type="dxa"/>
+            <w:tcW w:w="2551" w:type="dxa"/>
             <w:tcBorders>
               <w:top w:val="single" w:sz="4" w:space="0" w:color="auto"/>
             </w:tcBorders>
@@ -15601,7 +15836,7 @@
         </w:tc>
         <w:tc>
           <w:tcPr>
-            <w:tcW w:w="992" w:type="dxa"/>
+            <w:tcW w:w="851" w:type="dxa"/>
             <w:tcBorders>
               <w:top w:val="single" w:sz="4" w:space="0" w:color="auto"/>
             </w:tcBorders>
@@ -15726,25 +15961,27 @@
         </w:tc>
         <w:tc>
           <w:tcPr>
-            <w:tcW w:w="2410" w:type="dxa"/>
-          </w:tcPr>
-          <w:p>
-            <w:pPr>
-              <w:rPr>
-                <w:rFonts w:cstheme="minorHAnsi"/>
-              </w:rPr>
-            </w:pPr>
+            <w:tcW w:w="2551" w:type="dxa"/>
+          </w:tcPr>
+          <w:p>
+            <w:pPr>
+              <w:rPr>
+                <w:rFonts w:cstheme="minorHAnsi"/>
+              </w:rPr>
+            </w:pPr>
+            <w:proofErr w:type="spellStart"/>
             <w:r>
               <w:rPr>
                 <w:rFonts w:cstheme="minorHAnsi"/>
               </w:rPr>
               <w:t>getData</w:t>
             </w:r>
-          </w:p>
-        </w:tc>
-        <w:tc>
-          <w:tcPr>
-            <w:tcW w:w="992" w:type="dxa"/>
+            <w:proofErr w:type="spellEnd"/>
+          </w:p>
+        </w:tc>
+        <w:tc>
+          <w:tcPr>
+            <w:tcW w:w="851" w:type="dxa"/>
           </w:tcPr>
           <w:p>
             <w:pPr>
@@ -15876,25 +16113,27 @@
         </w:tc>
         <w:tc>
           <w:tcPr>
-            <w:tcW w:w="2410" w:type="dxa"/>
-          </w:tcPr>
-          <w:p>
-            <w:pPr>
-              <w:rPr>
-                <w:rFonts w:cstheme="minorHAnsi"/>
-              </w:rPr>
-            </w:pPr>
+            <w:tcW w:w="2551" w:type="dxa"/>
+          </w:tcPr>
+          <w:p>
+            <w:pPr>
+              <w:rPr>
+                <w:rFonts w:cstheme="minorHAnsi"/>
+              </w:rPr>
+            </w:pPr>
+            <w:proofErr w:type="spellStart"/>
             <w:r>
               <w:rPr>
                 <w:rFonts w:cstheme="minorHAnsi"/>
               </w:rPr>
               <w:t>getMovies</w:t>
             </w:r>
-          </w:p>
-        </w:tc>
-        <w:tc>
-          <w:tcPr>
-            <w:tcW w:w="992" w:type="dxa"/>
+            <w:proofErr w:type="spellEnd"/>
+          </w:p>
+        </w:tc>
+        <w:tc>
+          <w:tcPr>
+            <w:tcW w:w="851" w:type="dxa"/>
           </w:tcPr>
           <w:p>
             <w:pPr>
@@ -16025,7 +16264,7 @@
         </w:tc>
         <w:tc>
           <w:tcPr>
-            <w:tcW w:w="2410" w:type="dxa"/>
+            <w:tcW w:w="2551" w:type="dxa"/>
           </w:tcPr>
           <w:p>
             <w:pPr>
@@ -16043,7 +16282,7 @@
         </w:tc>
         <w:tc>
           <w:tcPr>
-            <w:tcW w:w="992" w:type="dxa"/>
+            <w:tcW w:w="851" w:type="dxa"/>
           </w:tcPr>
           <w:p>
             <w:pPr>
@@ -16162,25 +16401,55 @@
         </w:tc>
         <w:tc>
           <w:tcPr>
-            <w:tcW w:w="2410" w:type="dxa"/>
-          </w:tcPr>
-          <w:p>
-            <w:pPr>
-              <w:rPr>
-                <w:rFonts w:cstheme="minorHAnsi"/>
-              </w:rPr>
-            </w:pPr>
-            <w:r>
-              <w:rPr>
-                <w:rFonts w:cstheme="minorHAnsi"/>
-              </w:rPr>
-              <w:t>Get title,length &amp; releaseyear</w:t>
-            </w:r>
-          </w:p>
-        </w:tc>
-        <w:tc>
-          <w:tcPr>
-            <w:tcW w:w="992" w:type="dxa"/>
+            <w:tcW w:w="2551" w:type="dxa"/>
+          </w:tcPr>
+          <w:p>
+            <w:pPr>
+              <w:rPr>
+                <w:rFonts w:cstheme="minorHAnsi"/>
+              </w:rPr>
+            </w:pPr>
+            <w:proofErr w:type="spellStart"/>
+            <w:r>
+              <w:rPr>
+                <w:rFonts w:cstheme="minorHAnsi"/>
+              </w:rPr>
+              <w:t>Get</w:t>
+            </w:r>
+            <w:proofErr w:type="spellEnd"/>
+            <w:r>
+              <w:rPr>
+                <w:rFonts w:cstheme="minorHAnsi"/>
+              </w:rPr>
+              <w:t xml:space="preserve"> </w:t>
+            </w:r>
+            <w:proofErr w:type="spellStart"/>
+            <w:r>
+              <w:rPr>
+                <w:rFonts w:cstheme="minorHAnsi"/>
+              </w:rPr>
+              <w:t>title,length</w:t>
+            </w:r>
+            <w:proofErr w:type="spellEnd"/>
+            <w:r>
+              <w:rPr>
+                <w:rFonts w:cstheme="minorHAnsi"/>
+              </w:rPr>
+              <w:t xml:space="preserve"> &amp; </w:t>
+            </w:r>
+            <w:proofErr w:type="spellStart"/>
+            <w:r>
+              <w:rPr>
+                <w:rFonts w:cstheme="minorHAnsi"/>
+              </w:rPr>
+              <w:t>releaseyear</w:t>
+            </w:r>
+            <w:proofErr w:type="spellEnd"/>
+          </w:p>
+        </w:tc>
+        <w:tc>
+          <w:tcPr>
+            <w:tcW w:w="851" w:type="dxa"/>
           </w:tcPr>
           <w:p>
             <w:pPr>
@@ -16299,19 +16568,27 @@
         </w:tc>
         <w:tc>
           <w:tcPr>
-            <w:tcW w:w="2410" w:type="dxa"/>
-          </w:tcPr>
-          <w:p>
-            <w:pPr>
-              <w:rPr>
-                <w:rFonts w:cstheme="minorHAnsi"/>
-              </w:rPr>
-            </w:pPr>
-            <w:r>
-              <w:rPr>
-                <w:rFonts w:cstheme="minorHAnsi"/>
-              </w:rPr>
-              <w:t xml:space="preserve">Get </w:t>
+            <w:tcW w:w="2551" w:type="dxa"/>
+          </w:tcPr>
+          <w:p>
+            <w:pPr>
+              <w:rPr>
+                <w:rFonts w:cstheme="minorHAnsi"/>
+              </w:rPr>
+            </w:pPr>
+            <w:proofErr w:type="spellStart"/>
+            <w:r>
+              <w:rPr>
+                <w:rFonts w:cstheme="minorHAnsi"/>
+              </w:rPr>
+              <w:t>Get</w:t>
+            </w:r>
+            <w:proofErr w:type="spellEnd"/>
+            <w:r>
+              <w:rPr>
+                <w:rFonts w:cstheme="minorHAnsi"/>
+              </w:rPr>
+              <w:t xml:space="preserve"> </w:t>
             </w:r>
             <w:r>
               <w:rPr>
@@ -16347,7 +16624,7 @@
         </w:tc>
         <w:tc>
           <w:tcPr>
-            <w:tcW w:w="992" w:type="dxa"/>
+            <w:tcW w:w="851" w:type="dxa"/>
           </w:tcPr>
           <w:p>
             <w:pPr>
@@ -16484,25 +16761,27 @@
         </w:tc>
         <w:tc>
           <w:tcPr>
-            <w:tcW w:w="2410" w:type="dxa"/>
-          </w:tcPr>
-          <w:p>
-            <w:pPr>
-              <w:rPr>
-                <w:rFonts w:cstheme="minorHAnsi"/>
-              </w:rPr>
-            </w:pPr>
+            <w:tcW w:w="2551" w:type="dxa"/>
+          </w:tcPr>
+          <w:p>
+            <w:pPr>
+              <w:rPr>
+                <w:rFonts w:cstheme="minorHAnsi"/>
+              </w:rPr>
+            </w:pPr>
+            <w:proofErr w:type="spellStart"/>
             <w:r>
               <w:rPr>
                 <w:rFonts w:cstheme="minorHAnsi"/>
               </w:rPr>
               <w:t>getMovies</w:t>
             </w:r>
-          </w:p>
-        </w:tc>
-        <w:tc>
-          <w:tcPr>
-            <w:tcW w:w="992" w:type="dxa"/>
+            <w:proofErr w:type="spellEnd"/>
+          </w:p>
+        </w:tc>
+        <w:tc>
+          <w:tcPr>
+            <w:tcW w:w="851" w:type="dxa"/>
           </w:tcPr>
           <w:p>
             <w:pPr>
@@ -16627,25 +16906,27 @@
         </w:tc>
         <w:tc>
           <w:tcPr>
-            <w:tcW w:w="2410" w:type="dxa"/>
-          </w:tcPr>
-          <w:p>
-            <w:pPr>
-              <w:rPr>
-                <w:rFonts w:cstheme="minorHAnsi"/>
-              </w:rPr>
-            </w:pPr>
+            <w:tcW w:w="2551" w:type="dxa"/>
+          </w:tcPr>
+          <w:p>
+            <w:pPr>
+              <w:rPr>
+                <w:rFonts w:cstheme="minorHAnsi"/>
+              </w:rPr>
+            </w:pPr>
+            <w:proofErr w:type="spellStart"/>
             <w:r>
               <w:rPr>
                 <w:rFonts w:cstheme="minorHAnsi"/>
               </w:rPr>
               <w:t>getImage</w:t>
             </w:r>
-          </w:p>
-        </w:tc>
-        <w:tc>
-          <w:tcPr>
-            <w:tcW w:w="992" w:type="dxa"/>
+            <w:proofErr w:type="spellEnd"/>
+          </w:p>
+        </w:tc>
+        <w:tc>
+          <w:tcPr>
+            <w:tcW w:w="851" w:type="dxa"/>
           </w:tcPr>
           <w:p>
             <w:pPr>
@@ -16770,25 +17051,27 @@
         </w:tc>
         <w:tc>
           <w:tcPr>
-            <w:tcW w:w="2410" w:type="dxa"/>
-          </w:tcPr>
-          <w:p>
-            <w:pPr>
-              <w:rPr>
-                <w:rFonts w:cstheme="minorHAnsi"/>
-              </w:rPr>
-            </w:pPr>
+            <w:tcW w:w="2551" w:type="dxa"/>
+          </w:tcPr>
+          <w:p>
+            <w:pPr>
+              <w:rPr>
+                <w:rFonts w:cstheme="minorHAnsi"/>
+              </w:rPr>
+            </w:pPr>
+            <w:proofErr w:type="spellStart"/>
             <w:r>
               <w:rPr>
                 <w:rFonts w:cstheme="minorHAnsi"/>
               </w:rPr>
               <w:t>createMovie</w:t>
             </w:r>
-          </w:p>
-        </w:tc>
-        <w:tc>
-          <w:tcPr>
-            <w:tcW w:w="992" w:type="dxa"/>
+            <w:proofErr w:type="spellEnd"/>
+          </w:p>
+        </w:tc>
+        <w:tc>
+          <w:tcPr>
+            <w:tcW w:w="851" w:type="dxa"/>
           </w:tcPr>
           <w:p>
             <w:pPr>
@@ -16907,25 +17190,27 @@
         </w:tc>
         <w:tc>
           <w:tcPr>
-            <w:tcW w:w="2410" w:type="dxa"/>
-          </w:tcPr>
-          <w:p>
-            <w:pPr>
-              <w:rPr>
-                <w:rFonts w:cstheme="minorHAnsi"/>
-              </w:rPr>
-            </w:pPr>
+            <w:tcW w:w="2551" w:type="dxa"/>
+          </w:tcPr>
+          <w:p>
+            <w:pPr>
+              <w:rPr>
+                <w:rFonts w:cstheme="minorHAnsi"/>
+              </w:rPr>
+            </w:pPr>
+            <w:proofErr w:type="spellStart"/>
             <w:r>
               <w:rPr>
                 <w:rFonts w:cstheme="minorHAnsi"/>
               </w:rPr>
               <w:t>insertMovie</w:t>
             </w:r>
-          </w:p>
-        </w:tc>
-        <w:tc>
-          <w:tcPr>
-            <w:tcW w:w="992" w:type="dxa"/>
+            <w:proofErr w:type="spellEnd"/>
+          </w:p>
+        </w:tc>
+        <w:tc>
+          <w:tcPr>
+            <w:tcW w:w="851" w:type="dxa"/>
           </w:tcPr>
           <w:p>
             <w:pPr>
@@ -17056,7 +17341,7 @@
         </w:tc>
         <w:tc>
           <w:tcPr>
-            <w:tcW w:w="2410" w:type="dxa"/>
+            <w:tcW w:w="2551" w:type="dxa"/>
           </w:tcPr>
           <w:p>
             <w:pPr>
@@ -17074,7 +17359,7 @@
         </w:tc>
         <w:tc>
           <w:tcPr>
-            <w:tcW w:w="992" w:type="dxa"/>
+            <w:tcW w:w="851" w:type="dxa"/>
           </w:tcPr>
           <w:p>
             <w:pPr>
@@ -17199,7 +17484,7 @@
         </w:tc>
         <w:tc>
           <w:tcPr>
-            <w:tcW w:w="2410" w:type="dxa"/>
+            <w:tcW w:w="2551" w:type="dxa"/>
           </w:tcPr>
           <w:p>
             <w:pPr>
@@ -17217,7 +17502,7 @@
         </w:tc>
         <w:tc>
           <w:tcPr>
-            <w:tcW w:w="992" w:type="dxa"/>
+            <w:tcW w:w="851" w:type="dxa"/>
           </w:tcPr>
           <w:p>
             <w:pPr>
@@ -17345,7 +17630,7 @@
         </w:tc>
         <w:tc>
           <w:tcPr>
-            <w:tcW w:w="2410" w:type="dxa"/>
+            <w:tcW w:w="2551" w:type="dxa"/>
             <w:shd w:val="clear" w:color="auto" w:fill="E7E6E6" w:themeFill="background2"/>
           </w:tcPr>
           <w:p>
@@ -17366,7 +17651,7 @@
         </w:tc>
         <w:tc>
           <w:tcPr>
-            <w:tcW w:w="992" w:type="dxa"/>
+            <w:tcW w:w="851" w:type="dxa"/>
             <w:shd w:val="clear" w:color="auto" w:fill="E7E6E6" w:themeFill="background2"/>
           </w:tcPr>
           <w:p>
@@ -17427,6 +17712,14 @@
                 <w:rFonts w:cstheme="minorHAnsi"/>
               </w:rPr>
             </w:pPr>
+            <w:proofErr w:type="spellStart"/>
+            <w:r>
+              <w:rPr>
+                <w:rFonts w:cstheme="minorHAnsi"/>
+              </w:rPr>
+              <w:t>DatabaseController</w:t>
+            </w:r>
+            <w:proofErr w:type="spellEnd"/>
           </w:p>
         </w:tc>
         <w:tc>
@@ -17473,37 +17766,45 @@
         </w:tc>
         <w:tc>
           <w:tcPr>
-            <w:tcW w:w="2410" w:type="dxa"/>
-          </w:tcPr>
-          <w:p>
-            <w:pPr>
-              <w:rPr>
-                <w:rFonts w:cstheme="minorHAnsi"/>
-              </w:rPr>
-            </w:pPr>
-            <w:r>
-              <w:rPr>
-                <w:rFonts w:cstheme="minorHAnsi"/>
-              </w:rPr>
-              <w:t>Inserts in die DB</w:t>
-            </w:r>
-          </w:p>
-        </w:tc>
-        <w:tc>
-          <w:tcPr>
-            <w:tcW w:w="992" w:type="dxa"/>
-          </w:tcPr>
-          <w:p>
-            <w:pPr>
-              <w:rPr>
-                <w:rFonts w:cstheme="minorHAnsi"/>
-              </w:rPr>
-            </w:pPr>
-            <w:r>
-              <w:rPr>
-                <w:rFonts w:cstheme="minorHAnsi"/>
-              </w:rPr>
-              <w:t>10 Tage</w:t>
+            <w:tcW w:w="2551" w:type="dxa"/>
+          </w:tcPr>
+          <w:p>
+            <w:pPr>
+              <w:rPr>
+                <w:rFonts w:cstheme="minorHAnsi"/>
+              </w:rPr>
+            </w:pPr>
+            <w:proofErr w:type="spellStart"/>
+            <w:r>
+              <w:rPr>
+                <w:rFonts w:cstheme="minorHAnsi"/>
+              </w:rPr>
+              <w:t>insertUser</w:t>
+            </w:r>
+            <w:proofErr w:type="spellEnd"/>
+          </w:p>
+        </w:tc>
+        <w:tc>
+          <w:tcPr>
+            <w:tcW w:w="851" w:type="dxa"/>
+          </w:tcPr>
+          <w:p>
+            <w:pPr>
+              <w:rPr>
+                <w:rFonts w:cstheme="minorHAnsi"/>
+              </w:rPr>
+            </w:pPr>
+            <w:r>
+              <w:rPr>
+                <w:rFonts w:cstheme="minorHAnsi"/>
+              </w:rPr>
+              <w:t>1</w:t>
+            </w:r>
+            <w:r>
+              <w:rPr>
+                <w:rFonts w:cstheme="minorHAnsi"/>
+              </w:rPr>
+              <w:t xml:space="preserve"> Tage</w:t>
             </w:r>
           </w:p>
         </w:tc>
@@ -17559,6 +17860,12 @@
                 <w:rFonts w:cstheme="minorHAnsi"/>
               </w:rPr>
             </w:pPr>
+            <w:r>
+              <w:rPr>
+                <w:rFonts w:cstheme="minorHAnsi"/>
+              </w:rPr>
+              <w:t>Z.15</w:t>
+            </w:r>
           </w:p>
         </w:tc>
         <w:tc>
@@ -17575,7 +17882,2328 @@
               <w:rPr>
                 <w:rFonts w:cstheme="minorHAnsi"/>
               </w:rPr>
-              <w:t>In Bearbeitung</w:t>
+              <w:t>Fertig</w:t>
+            </w:r>
+          </w:p>
+        </w:tc>
+      </w:tr>
+      <w:tr>
+        <w:trPr>
+          <w:trHeight w:val="781"/>
+        </w:trPr>
+        <w:tc>
+          <w:tcPr>
+            <w:tcW w:w="959" w:type="dxa"/>
+          </w:tcPr>
+          <w:p>
+            <w:pPr>
+              <w:rPr>
+                <w:rFonts w:cstheme="minorHAnsi"/>
+              </w:rPr>
+            </w:pPr>
+            <w:r>
+              <w:rPr>
+                <w:rFonts w:cstheme="minorHAnsi"/>
+              </w:rPr>
+              <w:t>2.2</w:t>
+            </w:r>
+          </w:p>
+        </w:tc>
+        <w:tc>
+          <w:tcPr>
+            <w:tcW w:w="2551" w:type="dxa"/>
+          </w:tcPr>
+          <w:p>
+            <w:pPr>
+              <w:rPr>
+                <w:rFonts w:cstheme="minorHAnsi"/>
+              </w:rPr>
+            </w:pPr>
+            <w:proofErr w:type="spellStart"/>
+            <w:r>
+              <w:rPr>
+                <w:rFonts w:cstheme="minorHAnsi"/>
+              </w:rPr>
+              <w:t>getUser</w:t>
+            </w:r>
+            <w:proofErr w:type="spellEnd"/>
+          </w:p>
+        </w:tc>
+        <w:tc>
+          <w:tcPr>
+            <w:tcW w:w="851" w:type="dxa"/>
+          </w:tcPr>
+          <w:p>
+            <w:pPr>
+              <w:rPr>
+                <w:rFonts w:cstheme="minorHAnsi"/>
+              </w:rPr>
+            </w:pPr>
+            <w:r>
+              <w:rPr>
+                <w:rFonts w:cstheme="minorHAnsi"/>
+              </w:rPr>
+              <w:t>1 Tag</w:t>
+            </w:r>
+          </w:p>
+        </w:tc>
+        <w:tc>
+          <w:tcPr>
+            <w:tcW w:w="850" w:type="dxa"/>
+          </w:tcPr>
+          <w:p>
+            <w:pPr>
+              <w:rPr>
+                <w:rFonts w:cstheme="minorHAnsi"/>
+              </w:rPr>
+            </w:pPr>
+            <w:r>
+              <w:rPr>
+                <w:rFonts w:cstheme="minorHAnsi"/>
+              </w:rPr>
+              <w:t>Felix</w:t>
+            </w:r>
+          </w:p>
+        </w:tc>
+        <w:tc>
+          <w:tcPr>
+            <w:tcW w:w="993" w:type="dxa"/>
+          </w:tcPr>
+          <w:p>
+            <w:pPr>
+              <w:rPr>
+                <w:rFonts w:cstheme="minorHAnsi"/>
+              </w:rPr>
+            </w:pPr>
+            <w:r>
+              <w:rPr>
+                <w:rFonts w:cstheme="minorHAnsi"/>
+              </w:rPr>
+              <w:t>2.1</w:t>
+            </w:r>
+          </w:p>
+        </w:tc>
+        <w:tc>
+          <w:tcPr>
+            <w:tcW w:w="1134" w:type="dxa"/>
+          </w:tcPr>
+          <w:p>
+            <w:pPr>
+              <w:rPr>
+                <w:rFonts w:cstheme="minorHAnsi"/>
+              </w:rPr>
+            </w:pPr>
+          </w:p>
+        </w:tc>
+        <w:tc>
+          <w:tcPr>
+            <w:tcW w:w="889" w:type="dxa"/>
+          </w:tcPr>
+          <w:p>
+            <w:pPr>
+              <w:rPr>
+                <w:rFonts w:cstheme="minorHAnsi"/>
+              </w:rPr>
+            </w:pPr>
+            <w:r>
+              <w:rPr>
+                <w:rFonts w:cstheme="minorHAnsi"/>
+              </w:rPr>
+              <w:t>Z. 49</w:t>
+            </w:r>
+          </w:p>
+        </w:tc>
+        <w:tc>
+          <w:tcPr>
+            <w:tcW w:w="1330" w:type="dxa"/>
+          </w:tcPr>
+          <w:p>
+            <w:pPr>
+              <w:rPr>
+                <w:rFonts w:cstheme="minorHAnsi"/>
+              </w:rPr>
+            </w:pPr>
+            <w:r>
+              <w:rPr>
+                <w:rFonts w:cstheme="minorHAnsi"/>
+              </w:rPr>
+              <w:t>Fertig</w:t>
+            </w:r>
+          </w:p>
+        </w:tc>
+      </w:tr>
+      <w:tr>
+        <w:trPr>
+          <w:trHeight w:val="781"/>
+        </w:trPr>
+        <w:tc>
+          <w:tcPr>
+            <w:tcW w:w="959" w:type="dxa"/>
+          </w:tcPr>
+          <w:p>
+            <w:pPr>
+              <w:rPr>
+                <w:rFonts w:cstheme="minorHAnsi"/>
+              </w:rPr>
+            </w:pPr>
+            <w:r>
+              <w:rPr>
+                <w:rFonts w:cstheme="minorHAnsi"/>
+              </w:rPr>
+              <w:t>2.3</w:t>
+            </w:r>
+          </w:p>
+        </w:tc>
+        <w:tc>
+          <w:tcPr>
+            <w:tcW w:w="2551" w:type="dxa"/>
+          </w:tcPr>
+          <w:p>
+            <w:pPr>
+              <w:rPr>
+                <w:rFonts w:cstheme="minorHAnsi"/>
+              </w:rPr>
+            </w:pPr>
+            <w:proofErr w:type="spellStart"/>
+            <w:r>
+              <w:rPr>
+                <w:rFonts w:cstheme="minorHAnsi"/>
+              </w:rPr>
+              <w:t>insertMovie</w:t>
+            </w:r>
+            <w:proofErr w:type="spellEnd"/>
+          </w:p>
+        </w:tc>
+        <w:tc>
+          <w:tcPr>
+            <w:tcW w:w="851" w:type="dxa"/>
+          </w:tcPr>
+          <w:p>
+            <w:pPr>
+              <w:rPr>
+                <w:rFonts w:cstheme="minorHAnsi"/>
+              </w:rPr>
+            </w:pPr>
+            <w:r>
+              <w:rPr>
+                <w:rFonts w:cstheme="minorHAnsi"/>
+              </w:rPr>
+              <w:t>1 Tag</w:t>
+            </w:r>
+          </w:p>
+        </w:tc>
+        <w:tc>
+          <w:tcPr>
+            <w:tcW w:w="850" w:type="dxa"/>
+          </w:tcPr>
+          <w:p>
+            <w:pPr>
+              <w:rPr>
+                <w:rFonts w:cstheme="minorHAnsi"/>
+              </w:rPr>
+            </w:pPr>
+            <w:r>
+              <w:rPr>
+                <w:rFonts w:cstheme="minorHAnsi"/>
+              </w:rPr>
+              <w:t>Felix</w:t>
+            </w:r>
+          </w:p>
+        </w:tc>
+        <w:tc>
+          <w:tcPr>
+            <w:tcW w:w="993" w:type="dxa"/>
+          </w:tcPr>
+          <w:p>
+            <w:pPr>
+              <w:rPr>
+                <w:rFonts w:cstheme="minorHAnsi"/>
+              </w:rPr>
+            </w:pPr>
+          </w:p>
+        </w:tc>
+        <w:tc>
+          <w:tcPr>
+            <w:tcW w:w="1134" w:type="dxa"/>
+          </w:tcPr>
+          <w:p>
+            <w:pPr>
+              <w:rPr>
+                <w:rFonts w:cstheme="minorHAnsi"/>
+              </w:rPr>
+            </w:pPr>
+          </w:p>
+        </w:tc>
+        <w:tc>
+          <w:tcPr>
+            <w:tcW w:w="889" w:type="dxa"/>
+          </w:tcPr>
+          <w:p>
+            <w:pPr>
+              <w:rPr>
+                <w:rFonts w:cstheme="minorHAnsi"/>
+              </w:rPr>
+            </w:pPr>
+            <w:r>
+              <w:rPr>
+                <w:rFonts w:cstheme="minorHAnsi"/>
+              </w:rPr>
+              <w:t>Z. 93</w:t>
+            </w:r>
+          </w:p>
+        </w:tc>
+        <w:tc>
+          <w:tcPr>
+            <w:tcW w:w="1330" w:type="dxa"/>
+          </w:tcPr>
+          <w:p>
+            <w:pPr>
+              <w:rPr>
+                <w:rFonts w:cstheme="minorHAnsi"/>
+              </w:rPr>
+            </w:pPr>
+            <w:r>
+              <w:rPr>
+                <w:rFonts w:cstheme="minorHAnsi"/>
+              </w:rPr>
+              <w:t>Fertig</w:t>
+            </w:r>
+          </w:p>
+        </w:tc>
+      </w:tr>
+      <w:tr>
+        <w:trPr>
+          <w:trHeight w:val="781"/>
+        </w:trPr>
+        <w:tc>
+          <w:tcPr>
+            <w:tcW w:w="959" w:type="dxa"/>
+          </w:tcPr>
+          <w:p>
+            <w:pPr>
+              <w:rPr>
+                <w:rFonts w:cstheme="minorHAnsi"/>
+              </w:rPr>
+            </w:pPr>
+            <w:r>
+              <w:rPr>
+                <w:rFonts w:cstheme="minorHAnsi"/>
+              </w:rPr>
+              <w:t>2.4</w:t>
+            </w:r>
+          </w:p>
+        </w:tc>
+        <w:tc>
+          <w:tcPr>
+            <w:tcW w:w="2551" w:type="dxa"/>
+          </w:tcPr>
+          <w:p>
+            <w:pPr>
+              <w:rPr>
+                <w:rFonts w:cstheme="minorHAnsi"/>
+              </w:rPr>
+            </w:pPr>
+            <w:proofErr w:type="spellStart"/>
+            <w:r>
+              <w:rPr>
+                <w:rFonts w:cstheme="minorHAnsi"/>
+              </w:rPr>
+              <w:t>getPersonIDCast</w:t>
+            </w:r>
+            <w:proofErr w:type="spellEnd"/>
+          </w:p>
+        </w:tc>
+        <w:tc>
+          <w:tcPr>
+            <w:tcW w:w="851" w:type="dxa"/>
+          </w:tcPr>
+          <w:p>
+            <w:pPr>
+              <w:rPr>
+                <w:rFonts w:cstheme="minorHAnsi"/>
+              </w:rPr>
+            </w:pPr>
+            <w:r>
+              <w:rPr>
+                <w:rFonts w:cstheme="minorHAnsi"/>
+              </w:rPr>
+              <w:t>1 Tag</w:t>
+            </w:r>
+          </w:p>
+        </w:tc>
+        <w:tc>
+          <w:tcPr>
+            <w:tcW w:w="850" w:type="dxa"/>
+          </w:tcPr>
+          <w:p>
+            <w:pPr>
+              <w:rPr>
+                <w:rFonts w:cstheme="minorHAnsi"/>
+              </w:rPr>
+            </w:pPr>
+            <w:r>
+              <w:rPr>
+                <w:rFonts w:cstheme="minorHAnsi"/>
+              </w:rPr>
+              <w:t>Felix</w:t>
+            </w:r>
+          </w:p>
+        </w:tc>
+        <w:tc>
+          <w:tcPr>
+            <w:tcW w:w="993" w:type="dxa"/>
+          </w:tcPr>
+          <w:p>
+            <w:pPr>
+              <w:rPr>
+                <w:rFonts w:cstheme="minorHAnsi"/>
+              </w:rPr>
+            </w:pPr>
+            <w:r>
+              <w:rPr>
+                <w:rFonts w:cstheme="minorHAnsi"/>
+              </w:rPr>
+              <w:t>2.3,2.7</w:t>
+            </w:r>
+          </w:p>
+        </w:tc>
+        <w:tc>
+          <w:tcPr>
+            <w:tcW w:w="1134" w:type="dxa"/>
+          </w:tcPr>
+          <w:p>
+            <w:pPr>
+              <w:rPr>
+                <w:rFonts w:cstheme="minorHAnsi"/>
+              </w:rPr>
+            </w:pPr>
+          </w:p>
+        </w:tc>
+        <w:tc>
+          <w:tcPr>
+            <w:tcW w:w="889" w:type="dxa"/>
+          </w:tcPr>
+          <w:p>
+            <w:pPr>
+              <w:rPr>
+                <w:rFonts w:cstheme="minorHAnsi"/>
+              </w:rPr>
+            </w:pPr>
+            <w:r>
+              <w:rPr>
+                <w:rFonts w:cstheme="minorHAnsi"/>
+              </w:rPr>
+              <w:t>Z. 231</w:t>
+            </w:r>
+          </w:p>
+        </w:tc>
+        <w:tc>
+          <w:tcPr>
+            <w:tcW w:w="1330" w:type="dxa"/>
+          </w:tcPr>
+          <w:p>
+            <w:pPr>
+              <w:rPr>
+                <w:rFonts w:cstheme="minorHAnsi"/>
+              </w:rPr>
+            </w:pPr>
+            <w:r>
+              <w:rPr>
+                <w:rFonts w:cstheme="minorHAnsi"/>
+              </w:rPr>
+              <w:t>Fertig</w:t>
+            </w:r>
+          </w:p>
+        </w:tc>
+      </w:tr>
+      <w:tr>
+        <w:trPr>
+          <w:trHeight w:val="781"/>
+        </w:trPr>
+        <w:tc>
+          <w:tcPr>
+            <w:tcW w:w="959" w:type="dxa"/>
+          </w:tcPr>
+          <w:p>
+            <w:pPr>
+              <w:rPr>
+                <w:rFonts w:cstheme="minorHAnsi"/>
+              </w:rPr>
+            </w:pPr>
+            <w:r>
+              <w:rPr>
+                <w:rFonts w:cstheme="minorHAnsi"/>
+              </w:rPr>
+              <w:t>2.5</w:t>
+            </w:r>
+          </w:p>
+        </w:tc>
+        <w:tc>
+          <w:tcPr>
+            <w:tcW w:w="2551" w:type="dxa"/>
+          </w:tcPr>
+          <w:p>
+            <w:pPr>
+              <w:rPr>
+                <w:rFonts w:cstheme="minorHAnsi"/>
+              </w:rPr>
+            </w:pPr>
+            <w:proofErr w:type="spellStart"/>
+            <w:r>
+              <w:rPr>
+                <w:rFonts w:cstheme="minorHAnsi"/>
+              </w:rPr>
+              <w:t>getPersonIDAuthor</w:t>
+            </w:r>
+            <w:proofErr w:type="spellEnd"/>
+          </w:p>
+        </w:tc>
+        <w:tc>
+          <w:tcPr>
+            <w:tcW w:w="851" w:type="dxa"/>
+          </w:tcPr>
+          <w:p>
+            <w:pPr>
+              <w:rPr>
+                <w:rFonts w:cstheme="minorHAnsi"/>
+              </w:rPr>
+            </w:pPr>
+            <w:r>
+              <w:rPr>
+                <w:rFonts w:cstheme="minorHAnsi"/>
+              </w:rPr>
+              <w:t>1 Tag</w:t>
+            </w:r>
+          </w:p>
+        </w:tc>
+        <w:tc>
+          <w:tcPr>
+            <w:tcW w:w="850" w:type="dxa"/>
+          </w:tcPr>
+          <w:p>
+            <w:pPr>
+              <w:rPr>
+                <w:rFonts w:cstheme="minorHAnsi"/>
+              </w:rPr>
+            </w:pPr>
+            <w:r>
+              <w:rPr>
+                <w:rFonts w:cstheme="minorHAnsi"/>
+              </w:rPr>
+              <w:t>Felix</w:t>
+            </w:r>
+          </w:p>
+        </w:tc>
+        <w:tc>
+          <w:tcPr>
+            <w:tcW w:w="993" w:type="dxa"/>
+          </w:tcPr>
+          <w:p>
+            <w:pPr>
+              <w:rPr>
+                <w:rFonts w:cstheme="minorHAnsi"/>
+              </w:rPr>
+            </w:pPr>
+            <w:r>
+              <w:rPr>
+                <w:rFonts w:cstheme="minorHAnsi"/>
+              </w:rPr>
+              <w:t>2.3,2.7</w:t>
+            </w:r>
+          </w:p>
+        </w:tc>
+        <w:tc>
+          <w:tcPr>
+            <w:tcW w:w="1134" w:type="dxa"/>
+          </w:tcPr>
+          <w:p>
+            <w:pPr>
+              <w:rPr>
+                <w:rFonts w:cstheme="minorHAnsi"/>
+              </w:rPr>
+            </w:pPr>
+          </w:p>
+        </w:tc>
+        <w:tc>
+          <w:tcPr>
+            <w:tcW w:w="889" w:type="dxa"/>
+          </w:tcPr>
+          <w:p>
+            <w:pPr>
+              <w:rPr>
+                <w:rFonts w:cstheme="minorHAnsi"/>
+              </w:rPr>
+            </w:pPr>
+            <w:r>
+              <w:rPr>
+                <w:rFonts w:cstheme="minorHAnsi"/>
+              </w:rPr>
+              <w:t>Z. 257</w:t>
+            </w:r>
+          </w:p>
+        </w:tc>
+        <w:tc>
+          <w:tcPr>
+            <w:tcW w:w="1330" w:type="dxa"/>
+          </w:tcPr>
+          <w:p>
+            <w:pPr>
+              <w:rPr>
+                <w:rFonts w:cstheme="minorHAnsi"/>
+              </w:rPr>
+            </w:pPr>
+            <w:r>
+              <w:rPr>
+                <w:rFonts w:cstheme="minorHAnsi"/>
+              </w:rPr>
+              <w:t>Fertig</w:t>
+            </w:r>
+          </w:p>
+        </w:tc>
+      </w:tr>
+      <w:tr>
+        <w:trPr>
+          <w:trHeight w:val="781"/>
+        </w:trPr>
+        <w:tc>
+          <w:tcPr>
+            <w:tcW w:w="959" w:type="dxa"/>
+          </w:tcPr>
+          <w:p>
+            <w:pPr>
+              <w:rPr>
+                <w:rFonts w:cstheme="minorHAnsi"/>
+              </w:rPr>
+            </w:pPr>
+            <w:r>
+              <w:rPr>
+                <w:rFonts w:cstheme="minorHAnsi"/>
+              </w:rPr>
+              <w:t>2.6</w:t>
+            </w:r>
+          </w:p>
+        </w:tc>
+        <w:tc>
+          <w:tcPr>
+            <w:tcW w:w="2551" w:type="dxa"/>
+          </w:tcPr>
+          <w:p>
+            <w:pPr>
+              <w:rPr>
+                <w:rFonts w:cstheme="minorHAnsi"/>
+              </w:rPr>
+            </w:pPr>
+            <w:proofErr w:type="spellStart"/>
+            <w:r>
+              <w:rPr>
+                <w:rFonts w:cstheme="minorHAnsi"/>
+              </w:rPr>
+              <w:t>getPersonIDRegisseur</w:t>
+            </w:r>
+            <w:proofErr w:type="spellEnd"/>
+          </w:p>
+        </w:tc>
+        <w:tc>
+          <w:tcPr>
+            <w:tcW w:w="851" w:type="dxa"/>
+          </w:tcPr>
+          <w:p>
+            <w:pPr>
+              <w:rPr>
+                <w:rFonts w:cstheme="minorHAnsi"/>
+              </w:rPr>
+            </w:pPr>
+            <w:r>
+              <w:rPr>
+                <w:rFonts w:cstheme="minorHAnsi"/>
+              </w:rPr>
+              <w:t>1 Tag</w:t>
+            </w:r>
+          </w:p>
+        </w:tc>
+        <w:tc>
+          <w:tcPr>
+            <w:tcW w:w="850" w:type="dxa"/>
+          </w:tcPr>
+          <w:p>
+            <w:pPr>
+              <w:rPr>
+                <w:rFonts w:cstheme="minorHAnsi"/>
+              </w:rPr>
+            </w:pPr>
+            <w:r>
+              <w:rPr>
+                <w:rFonts w:cstheme="minorHAnsi"/>
+              </w:rPr>
+              <w:t>Felix</w:t>
+            </w:r>
+          </w:p>
+        </w:tc>
+        <w:tc>
+          <w:tcPr>
+            <w:tcW w:w="993" w:type="dxa"/>
+          </w:tcPr>
+          <w:p>
+            <w:pPr>
+              <w:rPr>
+                <w:rFonts w:cstheme="minorHAnsi"/>
+              </w:rPr>
+            </w:pPr>
+            <w:r>
+              <w:rPr>
+                <w:rFonts w:cstheme="minorHAnsi"/>
+              </w:rPr>
+              <w:t>2.3,2.7</w:t>
+            </w:r>
+          </w:p>
+        </w:tc>
+        <w:tc>
+          <w:tcPr>
+            <w:tcW w:w="1134" w:type="dxa"/>
+          </w:tcPr>
+          <w:p>
+            <w:pPr>
+              <w:rPr>
+                <w:rFonts w:cstheme="minorHAnsi"/>
+              </w:rPr>
+            </w:pPr>
+          </w:p>
+        </w:tc>
+        <w:tc>
+          <w:tcPr>
+            <w:tcW w:w="889" w:type="dxa"/>
+          </w:tcPr>
+          <w:p>
+            <w:pPr>
+              <w:rPr>
+                <w:rFonts w:cstheme="minorHAnsi"/>
+              </w:rPr>
+            </w:pPr>
+            <w:r>
+              <w:rPr>
+                <w:rFonts w:cstheme="minorHAnsi"/>
+              </w:rPr>
+              <w:t>Z. 285</w:t>
+            </w:r>
+          </w:p>
+        </w:tc>
+        <w:tc>
+          <w:tcPr>
+            <w:tcW w:w="1330" w:type="dxa"/>
+          </w:tcPr>
+          <w:p>
+            <w:pPr>
+              <w:rPr>
+                <w:rFonts w:cstheme="minorHAnsi"/>
+              </w:rPr>
+            </w:pPr>
+            <w:r>
+              <w:rPr>
+                <w:rFonts w:cstheme="minorHAnsi"/>
+              </w:rPr>
+              <w:t>Fertig</w:t>
+            </w:r>
+          </w:p>
+        </w:tc>
+      </w:tr>
+      <w:tr>
+        <w:trPr>
+          <w:trHeight w:val="781"/>
+        </w:trPr>
+        <w:tc>
+          <w:tcPr>
+            <w:tcW w:w="959" w:type="dxa"/>
+          </w:tcPr>
+          <w:p>
+            <w:pPr>
+              <w:rPr>
+                <w:rFonts w:cstheme="minorHAnsi"/>
+              </w:rPr>
+            </w:pPr>
+            <w:r>
+              <w:rPr>
+                <w:rFonts w:cstheme="minorHAnsi"/>
+              </w:rPr>
+              <w:lastRenderedPageBreak/>
+              <w:t>2.7</w:t>
+            </w:r>
+          </w:p>
+        </w:tc>
+        <w:tc>
+          <w:tcPr>
+            <w:tcW w:w="2551" w:type="dxa"/>
+          </w:tcPr>
+          <w:p>
+            <w:pPr>
+              <w:rPr>
+                <w:rFonts w:cstheme="minorHAnsi"/>
+              </w:rPr>
+            </w:pPr>
+            <w:proofErr w:type="spellStart"/>
+            <w:r>
+              <w:rPr>
+                <w:rFonts w:cstheme="minorHAnsi"/>
+              </w:rPr>
+              <w:t>insertPerson</w:t>
+            </w:r>
+            <w:proofErr w:type="spellEnd"/>
+          </w:p>
+        </w:tc>
+        <w:tc>
+          <w:tcPr>
+            <w:tcW w:w="851" w:type="dxa"/>
+          </w:tcPr>
+          <w:p>
+            <w:pPr>
+              <w:rPr>
+                <w:rFonts w:cstheme="minorHAnsi"/>
+              </w:rPr>
+            </w:pPr>
+            <w:r>
+              <w:rPr>
+                <w:rFonts w:cstheme="minorHAnsi"/>
+              </w:rPr>
+              <w:t>1 Tag</w:t>
+            </w:r>
+          </w:p>
+        </w:tc>
+        <w:tc>
+          <w:tcPr>
+            <w:tcW w:w="850" w:type="dxa"/>
+          </w:tcPr>
+          <w:p>
+            <w:pPr>
+              <w:rPr>
+                <w:rFonts w:cstheme="minorHAnsi"/>
+              </w:rPr>
+            </w:pPr>
+            <w:r>
+              <w:rPr>
+                <w:rFonts w:cstheme="minorHAnsi"/>
+              </w:rPr>
+              <w:t>Felix</w:t>
+            </w:r>
+          </w:p>
+        </w:tc>
+        <w:tc>
+          <w:tcPr>
+            <w:tcW w:w="993" w:type="dxa"/>
+          </w:tcPr>
+          <w:p>
+            <w:pPr>
+              <w:rPr>
+                <w:rFonts w:cstheme="minorHAnsi"/>
+              </w:rPr>
+            </w:pPr>
+            <w:r>
+              <w:rPr>
+                <w:rFonts w:cstheme="minorHAnsi"/>
+              </w:rPr>
+              <w:t>2.3</w:t>
+            </w:r>
+          </w:p>
+        </w:tc>
+        <w:tc>
+          <w:tcPr>
+            <w:tcW w:w="1134" w:type="dxa"/>
+          </w:tcPr>
+          <w:p>
+            <w:pPr>
+              <w:rPr>
+                <w:rFonts w:cstheme="minorHAnsi"/>
+              </w:rPr>
+            </w:pPr>
+          </w:p>
+        </w:tc>
+        <w:tc>
+          <w:tcPr>
+            <w:tcW w:w="889" w:type="dxa"/>
+          </w:tcPr>
+          <w:p>
+            <w:pPr>
+              <w:rPr>
+                <w:rFonts w:cstheme="minorHAnsi"/>
+              </w:rPr>
+            </w:pPr>
+            <w:r>
+              <w:rPr>
+                <w:rFonts w:cstheme="minorHAnsi"/>
+              </w:rPr>
+              <w:t>Z. 312</w:t>
+            </w:r>
+          </w:p>
+        </w:tc>
+        <w:tc>
+          <w:tcPr>
+            <w:tcW w:w="1330" w:type="dxa"/>
+          </w:tcPr>
+          <w:p>
+            <w:pPr>
+              <w:rPr>
+                <w:rFonts w:cstheme="minorHAnsi"/>
+              </w:rPr>
+            </w:pPr>
+            <w:r>
+              <w:rPr>
+                <w:rFonts w:cstheme="minorHAnsi"/>
+              </w:rPr>
+              <w:t>Fertig</w:t>
+            </w:r>
+          </w:p>
+        </w:tc>
+      </w:tr>
+      <w:tr>
+        <w:trPr>
+          <w:trHeight w:val="781"/>
+        </w:trPr>
+        <w:tc>
+          <w:tcPr>
+            <w:tcW w:w="959" w:type="dxa"/>
+          </w:tcPr>
+          <w:p>
+            <w:pPr>
+              <w:rPr>
+                <w:rFonts w:cstheme="minorHAnsi"/>
+              </w:rPr>
+            </w:pPr>
+            <w:r>
+              <w:rPr>
+                <w:rFonts w:cstheme="minorHAnsi"/>
+              </w:rPr>
+              <w:t>2.8</w:t>
+            </w:r>
+          </w:p>
+        </w:tc>
+        <w:tc>
+          <w:tcPr>
+            <w:tcW w:w="2551" w:type="dxa"/>
+          </w:tcPr>
+          <w:p>
+            <w:pPr>
+              <w:rPr>
+                <w:rFonts w:cstheme="minorHAnsi"/>
+              </w:rPr>
+            </w:pPr>
+            <w:proofErr w:type="spellStart"/>
+            <w:r>
+              <w:rPr>
+                <w:rFonts w:cstheme="minorHAnsi"/>
+              </w:rPr>
+              <w:t>getMovieID</w:t>
+            </w:r>
+            <w:proofErr w:type="spellEnd"/>
+          </w:p>
+        </w:tc>
+        <w:tc>
+          <w:tcPr>
+            <w:tcW w:w="851" w:type="dxa"/>
+          </w:tcPr>
+          <w:p>
+            <w:pPr>
+              <w:rPr>
+                <w:rFonts w:cstheme="minorHAnsi"/>
+              </w:rPr>
+            </w:pPr>
+            <w:r>
+              <w:rPr>
+                <w:rFonts w:cstheme="minorHAnsi"/>
+              </w:rPr>
+              <w:t>1 Tag</w:t>
+            </w:r>
+          </w:p>
+        </w:tc>
+        <w:tc>
+          <w:tcPr>
+            <w:tcW w:w="850" w:type="dxa"/>
+          </w:tcPr>
+          <w:p>
+            <w:pPr>
+              <w:rPr>
+                <w:rFonts w:cstheme="minorHAnsi"/>
+              </w:rPr>
+            </w:pPr>
+            <w:r>
+              <w:rPr>
+                <w:rFonts w:cstheme="minorHAnsi"/>
+              </w:rPr>
+              <w:t>Felix</w:t>
+            </w:r>
+          </w:p>
+        </w:tc>
+        <w:tc>
+          <w:tcPr>
+            <w:tcW w:w="993" w:type="dxa"/>
+          </w:tcPr>
+          <w:p>
+            <w:pPr>
+              <w:rPr>
+                <w:rFonts w:cstheme="minorHAnsi"/>
+              </w:rPr>
+            </w:pPr>
+            <w:r>
+              <w:rPr>
+                <w:rFonts w:cstheme="minorHAnsi"/>
+              </w:rPr>
+              <w:t>2.3</w:t>
+            </w:r>
+          </w:p>
+        </w:tc>
+        <w:tc>
+          <w:tcPr>
+            <w:tcW w:w="1134" w:type="dxa"/>
+          </w:tcPr>
+          <w:p>
+            <w:pPr>
+              <w:rPr>
+                <w:rFonts w:cstheme="minorHAnsi"/>
+              </w:rPr>
+            </w:pPr>
+          </w:p>
+        </w:tc>
+        <w:tc>
+          <w:tcPr>
+            <w:tcW w:w="889" w:type="dxa"/>
+          </w:tcPr>
+          <w:p>
+            <w:pPr>
+              <w:rPr>
+                <w:rFonts w:cstheme="minorHAnsi"/>
+              </w:rPr>
+            </w:pPr>
+            <w:r>
+              <w:rPr>
+                <w:rFonts w:cstheme="minorHAnsi"/>
+              </w:rPr>
+              <w:t>Z. 399</w:t>
+            </w:r>
+          </w:p>
+        </w:tc>
+        <w:tc>
+          <w:tcPr>
+            <w:tcW w:w="1330" w:type="dxa"/>
+          </w:tcPr>
+          <w:p>
+            <w:pPr>
+              <w:rPr>
+                <w:rFonts w:cstheme="minorHAnsi"/>
+              </w:rPr>
+            </w:pPr>
+            <w:r>
+              <w:rPr>
+                <w:rFonts w:cstheme="minorHAnsi"/>
+              </w:rPr>
+              <w:t>Fertig</w:t>
+            </w:r>
+          </w:p>
+        </w:tc>
+      </w:tr>
+      <w:tr>
+        <w:trPr>
+          <w:trHeight w:val="781"/>
+        </w:trPr>
+        <w:tc>
+          <w:tcPr>
+            <w:tcW w:w="959" w:type="dxa"/>
+          </w:tcPr>
+          <w:p>
+            <w:pPr>
+              <w:rPr>
+                <w:rFonts w:cstheme="minorHAnsi"/>
+              </w:rPr>
+            </w:pPr>
+            <w:r>
+              <w:rPr>
+                <w:rFonts w:cstheme="minorHAnsi"/>
+              </w:rPr>
+              <w:t>2.9</w:t>
+            </w:r>
+          </w:p>
+        </w:tc>
+        <w:tc>
+          <w:tcPr>
+            <w:tcW w:w="2551" w:type="dxa"/>
+          </w:tcPr>
+          <w:p>
+            <w:pPr>
+              <w:rPr>
+                <w:rFonts w:cstheme="minorHAnsi"/>
+              </w:rPr>
+            </w:pPr>
+            <w:proofErr w:type="spellStart"/>
+            <w:r>
+              <w:rPr>
+                <w:rFonts w:cstheme="minorHAnsi"/>
+              </w:rPr>
+              <w:t>getGenre</w:t>
+            </w:r>
+            <w:proofErr w:type="spellEnd"/>
+          </w:p>
+        </w:tc>
+        <w:tc>
+          <w:tcPr>
+            <w:tcW w:w="851" w:type="dxa"/>
+          </w:tcPr>
+          <w:p>
+            <w:pPr>
+              <w:rPr>
+                <w:rFonts w:cstheme="minorHAnsi"/>
+              </w:rPr>
+            </w:pPr>
+            <w:r>
+              <w:rPr>
+                <w:rFonts w:cstheme="minorHAnsi"/>
+              </w:rPr>
+              <w:t>1 Tag</w:t>
+            </w:r>
+          </w:p>
+        </w:tc>
+        <w:tc>
+          <w:tcPr>
+            <w:tcW w:w="850" w:type="dxa"/>
+          </w:tcPr>
+          <w:p>
+            <w:pPr>
+              <w:rPr>
+                <w:rFonts w:cstheme="minorHAnsi"/>
+              </w:rPr>
+            </w:pPr>
+            <w:r>
+              <w:rPr>
+                <w:rFonts w:cstheme="minorHAnsi"/>
+              </w:rPr>
+              <w:t>Felix</w:t>
+            </w:r>
+          </w:p>
+        </w:tc>
+        <w:tc>
+          <w:tcPr>
+            <w:tcW w:w="993" w:type="dxa"/>
+          </w:tcPr>
+          <w:p>
+            <w:pPr>
+              <w:rPr>
+                <w:rFonts w:cstheme="minorHAnsi"/>
+              </w:rPr>
+            </w:pPr>
+            <w:r>
+              <w:rPr>
+                <w:rFonts w:cstheme="minorHAnsi"/>
+              </w:rPr>
+              <w:t>2.3</w:t>
+            </w:r>
+            <w:r>
+              <w:rPr>
+                <w:rFonts w:cstheme="minorHAnsi"/>
+              </w:rPr>
+              <w:t>,2.10</w:t>
+            </w:r>
+          </w:p>
+        </w:tc>
+        <w:tc>
+          <w:tcPr>
+            <w:tcW w:w="1134" w:type="dxa"/>
+          </w:tcPr>
+          <w:p>
+            <w:pPr>
+              <w:rPr>
+                <w:rFonts w:cstheme="minorHAnsi"/>
+              </w:rPr>
+            </w:pPr>
+          </w:p>
+        </w:tc>
+        <w:tc>
+          <w:tcPr>
+            <w:tcW w:w="889" w:type="dxa"/>
+          </w:tcPr>
+          <w:p>
+            <w:pPr>
+              <w:rPr>
+                <w:rFonts w:cstheme="minorHAnsi"/>
+              </w:rPr>
+            </w:pPr>
+            <w:r>
+              <w:rPr>
+                <w:rFonts w:cstheme="minorHAnsi"/>
+              </w:rPr>
+              <w:t>Z. 418</w:t>
+            </w:r>
+          </w:p>
+        </w:tc>
+        <w:tc>
+          <w:tcPr>
+            <w:tcW w:w="1330" w:type="dxa"/>
+          </w:tcPr>
+          <w:p>
+            <w:pPr>
+              <w:rPr>
+                <w:rFonts w:cstheme="minorHAnsi"/>
+              </w:rPr>
+            </w:pPr>
+            <w:r>
+              <w:rPr>
+                <w:rFonts w:cstheme="minorHAnsi"/>
+              </w:rPr>
+              <w:t>Fertig</w:t>
+            </w:r>
+          </w:p>
+        </w:tc>
+      </w:tr>
+      <w:tr>
+        <w:trPr>
+          <w:trHeight w:val="781"/>
+        </w:trPr>
+        <w:tc>
+          <w:tcPr>
+            <w:tcW w:w="959" w:type="dxa"/>
+          </w:tcPr>
+          <w:p>
+            <w:pPr>
+              <w:rPr>
+                <w:rFonts w:cstheme="minorHAnsi"/>
+              </w:rPr>
+            </w:pPr>
+            <w:r>
+              <w:rPr>
+                <w:rFonts w:cstheme="minorHAnsi"/>
+              </w:rPr>
+              <w:t>2.10</w:t>
+            </w:r>
+          </w:p>
+        </w:tc>
+        <w:tc>
+          <w:tcPr>
+            <w:tcW w:w="2551" w:type="dxa"/>
+          </w:tcPr>
+          <w:p>
+            <w:pPr>
+              <w:rPr>
+                <w:rFonts w:cstheme="minorHAnsi"/>
+              </w:rPr>
+            </w:pPr>
+            <w:proofErr w:type="spellStart"/>
+            <w:r>
+              <w:rPr>
+                <w:rFonts w:cstheme="minorHAnsi"/>
+              </w:rPr>
+              <w:t>insertGenre</w:t>
+            </w:r>
+            <w:proofErr w:type="spellEnd"/>
+          </w:p>
+        </w:tc>
+        <w:tc>
+          <w:tcPr>
+            <w:tcW w:w="851" w:type="dxa"/>
+          </w:tcPr>
+          <w:p>
+            <w:pPr>
+              <w:rPr>
+                <w:rFonts w:cstheme="minorHAnsi"/>
+              </w:rPr>
+            </w:pPr>
+            <w:r>
+              <w:rPr>
+                <w:rFonts w:cstheme="minorHAnsi"/>
+              </w:rPr>
+              <w:t>1 Tag</w:t>
+            </w:r>
+          </w:p>
+        </w:tc>
+        <w:tc>
+          <w:tcPr>
+            <w:tcW w:w="850" w:type="dxa"/>
+          </w:tcPr>
+          <w:p>
+            <w:pPr>
+              <w:rPr>
+                <w:rFonts w:cstheme="minorHAnsi"/>
+              </w:rPr>
+            </w:pPr>
+            <w:r>
+              <w:rPr>
+                <w:rFonts w:cstheme="minorHAnsi"/>
+              </w:rPr>
+              <w:t>Felix</w:t>
+            </w:r>
+          </w:p>
+        </w:tc>
+        <w:tc>
+          <w:tcPr>
+            <w:tcW w:w="993" w:type="dxa"/>
+          </w:tcPr>
+          <w:p>
+            <w:pPr>
+              <w:rPr>
+                <w:rFonts w:cstheme="minorHAnsi"/>
+              </w:rPr>
+            </w:pPr>
+            <w:r>
+              <w:rPr>
+                <w:rFonts w:cstheme="minorHAnsi"/>
+              </w:rPr>
+              <w:t>2.3</w:t>
+            </w:r>
+          </w:p>
+        </w:tc>
+        <w:tc>
+          <w:tcPr>
+            <w:tcW w:w="1134" w:type="dxa"/>
+          </w:tcPr>
+          <w:p>
+            <w:pPr>
+              <w:rPr>
+                <w:rFonts w:cstheme="minorHAnsi"/>
+              </w:rPr>
+            </w:pPr>
+          </w:p>
+        </w:tc>
+        <w:tc>
+          <w:tcPr>
+            <w:tcW w:w="889" w:type="dxa"/>
+          </w:tcPr>
+          <w:p>
+            <w:pPr>
+              <w:rPr>
+                <w:rFonts w:cstheme="minorHAnsi"/>
+              </w:rPr>
+            </w:pPr>
+            <w:r>
+              <w:rPr>
+                <w:rFonts w:cstheme="minorHAnsi"/>
+              </w:rPr>
+              <w:t>Z. 438</w:t>
+            </w:r>
+          </w:p>
+        </w:tc>
+        <w:tc>
+          <w:tcPr>
+            <w:tcW w:w="1330" w:type="dxa"/>
+          </w:tcPr>
+          <w:p>
+            <w:pPr>
+              <w:rPr>
+                <w:rFonts w:cstheme="minorHAnsi"/>
+              </w:rPr>
+            </w:pPr>
+            <w:r>
+              <w:rPr>
+                <w:rFonts w:cstheme="minorHAnsi"/>
+              </w:rPr>
+              <w:t>Fertig</w:t>
+            </w:r>
+          </w:p>
+        </w:tc>
+      </w:tr>
+      <w:tr>
+        <w:trPr>
+          <w:trHeight w:val="781"/>
+        </w:trPr>
+        <w:tc>
+          <w:tcPr>
+            <w:tcW w:w="959" w:type="dxa"/>
+          </w:tcPr>
+          <w:p>
+            <w:pPr>
+              <w:rPr>
+                <w:rFonts w:cstheme="minorHAnsi"/>
+              </w:rPr>
+            </w:pPr>
+            <w:r>
+              <w:rPr>
+                <w:rFonts w:cstheme="minorHAnsi"/>
+              </w:rPr>
+              <w:t>2.11</w:t>
+            </w:r>
+          </w:p>
+        </w:tc>
+        <w:tc>
+          <w:tcPr>
+            <w:tcW w:w="2551" w:type="dxa"/>
+          </w:tcPr>
+          <w:p>
+            <w:pPr>
+              <w:rPr>
+                <w:rFonts w:cstheme="minorHAnsi"/>
+              </w:rPr>
+            </w:pPr>
+            <w:proofErr w:type="spellStart"/>
+            <w:r>
+              <w:rPr>
+                <w:rFonts w:cstheme="minorHAnsi"/>
+              </w:rPr>
+              <w:t>createUserTable</w:t>
+            </w:r>
+            <w:proofErr w:type="spellEnd"/>
+          </w:p>
+        </w:tc>
+        <w:tc>
+          <w:tcPr>
+            <w:tcW w:w="851" w:type="dxa"/>
+          </w:tcPr>
+          <w:p>
+            <w:pPr>
+              <w:rPr>
+                <w:rFonts w:cstheme="minorHAnsi"/>
+              </w:rPr>
+            </w:pPr>
+            <w:r>
+              <w:rPr>
+                <w:rFonts w:cstheme="minorHAnsi"/>
+              </w:rPr>
+              <w:t>1 Tag</w:t>
+            </w:r>
+          </w:p>
+        </w:tc>
+        <w:tc>
+          <w:tcPr>
+            <w:tcW w:w="850" w:type="dxa"/>
+          </w:tcPr>
+          <w:p>
+            <w:pPr>
+              <w:rPr>
+                <w:rFonts w:cstheme="minorHAnsi"/>
+              </w:rPr>
+            </w:pPr>
+            <w:r>
+              <w:rPr>
+                <w:rFonts w:cstheme="minorHAnsi"/>
+              </w:rPr>
+              <w:t>Felix</w:t>
+            </w:r>
+          </w:p>
+        </w:tc>
+        <w:tc>
+          <w:tcPr>
+            <w:tcW w:w="993" w:type="dxa"/>
+          </w:tcPr>
+          <w:p>
+            <w:pPr>
+              <w:rPr>
+                <w:rFonts w:cstheme="minorHAnsi"/>
+              </w:rPr>
+            </w:pPr>
+            <w:r>
+              <w:rPr>
+                <w:rFonts w:cstheme="minorHAnsi"/>
+              </w:rPr>
+              <w:t>2.3</w:t>
+            </w:r>
+          </w:p>
+        </w:tc>
+        <w:tc>
+          <w:tcPr>
+            <w:tcW w:w="1134" w:type="dxa"/>
+          </w:tcPr>
+          <w:p>
+            <w:pPr>
+              <w:rPr>
+                <w:rFonts w:cstheme="minorHAnsi"/>
+              </w:rPr>
+            </w:pPr>
+          </w:p>
+        </w:tc>
+        <w:tc>
+          <w:tcPr>
+            <w:tcW w:w="889" w:type="dxa"/>
+          </w:tcPr>
+          <w:p>
+            <w:pPr>
+              <w:rPr>
+                <w:rFonts w:cstheme="minorHAnsi"/>
+              </w:rPr>
+            </w:pPr>
+            <w:r>
+              <w:rPr>
+                <w:rFonts w:cstheme="minorHAnsi"/>
+              </w:rPr>
+              <w:t>Z. 472</w:t>
+            </w:r>
+          </w:p>
+        </w:tc>
+        <w:tc>
+          <w:tcPr>
+            <w:tcW w:w="1330" w:type="dxa"/>
+          </w:tcPr>
+          <w:p>
+            <w:pPr>
+              <w:rPr>
+                <w:rFonts w:cstheme="minorHAnsi"/>
+              </w:rPr>
+            </w:pPr>
+            <w:r>
+              <w:rPr>
+                <w:rFonts w:cstheme="minorHAnsi"/>
+              </w:rPr>
+              <w:t>Fertig</w:t>
+            </w:r>
+          </w:p>
+        </w:tc>
+      </w:tr>
+      <w:tr>
+        <w:trPr>
+          <w:trHeight w:val="781"/>
+        </w:trPr>
+        <w:tc>
+          <w:tcPr>
+            <w:tcW w:w="959" w:type="dxa"/>
+          </w:tcPr>
+          <w:p>
+            <w:pPr>
+              <w:rPr>
+                <w:rFonts w:cstheme="minorHAnsi"/>
+              </w:rPr>
+            </w:pPr>
+            <w:r>
+              <w:rPr>
+                <w:rFonts w:cstheme="minorHAnsi"/>
+              </w:rPr>
+              <w:t>2.12</w:t>
+            </w:r>
+          </w:p>
+        </w:tc>
+        <w:tc>
+          <w:tcPr>
+            <w:tcW w:w="2551" w:type="dxa"/>
+          </w:tcPr>
+          <w:p>
+            <w:pPr>
+              <w:rPr>
+                <w:rFonts w:cstheme="minorHAnsi"/>
+              </w:rPr>
+            </w:pPr>
+            <w:proofErr w:type="spellStart"/>
+            <w:r>
+              <w:rPr>
+                <w:rFonts w:cstheme="minorHAnsi"/>
+              </w:rPr>
+              <w:t>createMovieTable</w:t>
+            </w:r>
+            <w:proofErr w:type="spellEnd"/>
+          </w:p>
+        </w:tc>
+        <w:tc>
+          <w:tcPr>
+            <w:tcW w:w="851" w:type="dxa"/>
+          </w:tcPr>
+          <w:p>
+            <w:pPr>
+              <w:rPr>
+                <w:rFonts w:cstheme="minorHAnsi"/>
+              </w:rPr>
+            </w:pPr>
+            <w:r>
+              <w:rPr>
+                <w:rFonts w:cstheme="minorHAnsi"/>
+              </w:rPr>
+              <w:t>1 Tag</w:t>
+            </w:r>
+          </w:p>
+        </w:tc>
+        <w:tc>
+          <w:tcPr>
+            <w:tcW w:w="850" w:type="dxa"/>
+          </w:tcPr>
+          <w:p>
+            <w:pPr>
+              <w:rPr>
+                <w:rFonts w:cstheme="minorHAnsi"/>
+              </w:rPr>
+            </w:pPr>
+            <w:r>
+              <w:rPr>
+                <w:rFonts w:cstheme="minorHAnsi"/>
+              </w:rPr>
+              <w:t>Felix</w:t>
+            </w:r>
+          </w:p>
+        </w:tc>
+        <w:tc>
+          <w:tcPr>
+            <w:tcW w:w="993" w:type="dxa"/>
+          </w:tcPr>
+          <w:p>
+            <w:pPr>
+              <w:rPr>
+                <w:rFonts w:cstheme="minorHAnsi"/>
+              </w:rPr>
+            </w:pPr>
+            <w:r>
+              <w:rPr>
+                <w:rFonts w:cstheme="minorHAnsi"/>
+              </w:rPr>
+              <w:t>2.3</w:t>
+            </w:r>
+          </w:p>
+        </w:tc>
+        <w:tc>
+          <w:tcPr>
+            <w:tcW w:w="1134" w:type="dxa"/>
+          </w:tcPr>
+          <w:p>
+            <w:pPr>
+              <w:rPr>
+                <w:rFonts w:cstheme="minorHAnsi"/>
+              </w:rPr>
+            </w:pPr>
+          </w:p>
+        </w:tc>
+        <w:tc>
+          <w:tcPr>
+            <w:tcW w:w="889" w:type="dxa"/>
+          </w:tcPr>
+          <w:p>
+            <w:pPr>
+              <w:rPr>
+                <w:rFonts w:cstheme="minorHAnsi"/>
+              </w:rPr>
+            </w:pPr>
+            <w:r>
+              <w:rPr>
+                <w:rFonts w:cstheme="minorHAnsi"/>
+              </w:rPr>
+              <w:t>Z. 493</w:t>
+            </w:r>
+          </w:p>
+        </w:tc>
+        <w:tc>
+          <w:tcPr>
+            <w:tcW w:w="1330" w:type="dxa"/>
+          </w:tcPr>
+          <w:p>
+            <w:pPr>
+              <w:rPr>
+                <w:rFonts w:cstheme="minorHAnsi"/>
+              </w:rPr>
+            </w:pPr>
+            <w:r>
+              <w:rPr>
+                <w:rFonts w:cstheme="minorHAnsi"/>
+              </w:rPr>
+              <w:t>Fertig</w:t>
+            </w:r>
+          </w:p>
+        </w:tc>
+      </w:tr>
+      <w:tr>
+        <w:trPr>
+          <w:trHeight w:val="781"/>
+        </w:trPr>
+        <w:tc>
+          <w:tcPr>
+            <w:tcW w:w="959" w:type="dxa"/>
+          </w:tcPr>
+          <w:p>
+            <w:pPr>
+              <w:rPr>
+                <w:rFonts w:cstheme="minorHAnsi"/>
+              </w:rPr>
+            </w:pPr>
+            <w:r>
+              <w:rPr>
+                <w:rFonts w:cstheme="minorHAnsi"/>
+              </w:rPr>
+              <w:t>2.13</w:t>
+            </w:r>
+          </w:p>
+        </w:tc>
+        <w:tc>
+          <w:tcPr>
+            <w:tcW w:w="2551" w:type="dxa"/>
+          </w:tcPr>
+          <w:p>
+            <w:pPr>
+              <w:rPr>
+                <w:rFonts w:cstheme="minorHAnsi"/>
+              </w:rPr>
+            </w:pPr>
+            <w:proofErr w:type="spellStart"/>
+            <w:r>
+              <w:rPr>
+                <w:rFonts w:cstheme="minorHAnsi"/>
+              </w:rPr>
+              <w:t>createGenreTable</w:t>
+            </w:r>
+            <w:proofErr w:type="spellEnd"/>
+          </w:p>
+        </w:tc>
+        <w:tc>
+          <w:tcPr>
+            <w:tcW w:w="851" w:type="dxa"/>
+          </w:tcPr>
+          <w:p>
+            <w:pPr>
+              <w:rPr>
+                <w:rFonts w:cstheme="minorHAnsi"/>
+              </w:rPr>
+            </w:pPr>
+            <w:r>
+              <w:rPr>
+                <w:rFonts w:cstheme="minorHAnsi"/>
+              </w:rPr>
+              <w:t>1 Tag</w:t>
+            </w:r>
+          </w:p>
+        </w:tc>
+        <w:tc>
+          <w:tcPr>
+            <w:tcW w:w="850" w:type="dxa"/>
+          </w:tcPr>
+          <w:p>
+            <w:pPr>
+              <w:rPr>
+                <w:rFonts w:cstheme="minorHAnsi"/>
+              </w:rPr>
+            </w:pPr>
+            <w:r>
+              <w:rPr>
+                <w:rFonts w:cstheme="minorHAnsi"/>
+              </w:rPr>
+              <w:t>Felix</w:t>
+            </w:r>
+          </w:p>
+        </w:tc>
+        <w:tc>
+          <w:tcPr>
+            <w:tcW w:w="993" w:type="dxa"/>
+          </w:tcPr>
+          <w:p>
+            <w:pPr>
+              <w:rPr>
+                <w:rFonts w:cstheme="minorHAnsi"/>
+              </w:rPr>
+            </w:pPr>
+            <w:r>
+              <w:rPr>
+                <w:rFonts w:cstheme="minorHAnsi"/>
+              </w:rPr>
+              <w:t>2.3</w:t>
+            </w:r>
+          </w:p>
+        </w:tc>
+        <w:tc>
+          <w:tcPr>
+            <w:tcW w:w="1134" w:type="dxa"/>
+          </w:tcPr>
+          <w:p>
+            <w:pPr>
+              <w:rPr>
+                <w:rFonts w:cstheme="minorHAnsi"/>
+              </w:rPr>
+            </w:pPr>
+          </w:p>
+        </w:tc>
+        <w:tc>
+          <w:tcPr>
+            <w:tcW w:w="889" w:type="dxa"/>
+          </w:tcPr>
+          <w:p>
+            <w:pPr>
+              <w:rPr>
+                <w:rFonts w:cstheme="minorHAnsi"/>
+              </w:rPr>
+            </w:pPr>
+            <w:r>
+              <w:rPr>
+                <w:rFonts w:cstheme="minorHAnsi"/>
+              </w:rPr>
+              <w:t>Z. 510</w:t>
+            </w:r>
+          </w:p>
+        </w:tc>
+        <w:tc>
+          <w:tcPr>
+            <w:tcW w:w="1330" w:type="dxa"/>
+          </w:tcPr>
+          <w:p>
+            <w:pPr>
+              <w:rPr>
+                <w:rFonts w:cstheme="minorHAnsi"/>
+              </w:rPr>
+            </w:pPr>
+            <w:r>
+              <w:rPr>
+                <w:rFonts w:cstheme="minorHAnsi"/>
+              </w:rPr>
+              <w:t>Fertig</w:t>
+            </w:r>
+          </w:p>
+        </w:tc>
+      </w:tr>
+      <w:tr>
+        <w:trPr>
+          <w:trHeight w:val="781"/>
+        </w:trPr>
+        <w:tc>
+          <w:tcPr>
+            <w:tcW w:w="959" w:type="dxa"/>
+          </w:tcPr>
+          <w:p>
+            <w:pPr>
+              <w:rPr>
+                <w:rFonts w:cstheme="minorHAnsi"/>
+              </w:rPr>
+            </w:pPr>
+            <w:r>
+              <w:rPr>
+                <w:rFonts w:cstheme="minorHAnsi"/>
+              </w:rPr>
+              <w:t>2.14</w:t>
+            </w:r>
+          </w:p>
+        </w:tc>
+        <w:tc>
+          <w:tcPr>
+            <w:tcW w:w="2551" w:type="dxa"/>
+          </w:tcPr>
+          <w:p>
+            <w:pPr>
+              <w:rPr>
+                <w:rFonts w:cstheme="minorHAnsi"/>
+              </w:rPr>
+            </w:pPr>
+            <w:proofErr w:type="spellStart"/>
+            <w:r>
+              <w:rPr>
+                <w:rFonts w:cstheme="minorHAnsi"/>
+              </w:rPr>
+              <w:t>createMovieGenreTable</w:t>
+            </w:r>
+            <w:proofErr w:type="spellEnd"/>
+          </w:p>
+        </w:tc>
+        <w:tc>
+          <w:tcPr>
+            <w:tcW w:w="851" w:type="dxa"/>
+          </w:tcPr>
+          <w:p>
+            <w:pPr>
+              <w:rPr>
+                <w:rFonts w:cstheme="minorHAnsi"/>
+              </w:rPr>
+            </w:pPr>
+            <w:r>
+              <w:rPr>
+                <w:rFonts w:cstheme="minorHAnsi"/>
+              </w:rPr>
+              <w:t>1 Tag</w:t>
+            </w:r>
+          </w:p>
+        </w:tc>
+        <w:tc>
+          <w:tcPr>
+            <w:tcW w:w="850" w:type="dxa"/>
+          </w:tcPr>
+          <w:p>
+            <w:pPr>
+              <w:rPr>
+                <w:rFonts w:cstheme="minorHAnsi"/>
+              </w:rPr>
+            </w:pPr>
+            <w:r>
+              <w:rPr>
+                <w:rFonts w:cstheme="minorHAnsi"/>
+              </w:rPr>
+              <w:t>Felix</w:t>
+            </w:r>
+          </w:p>
+        </w:tc>
+        <w:tc>
+          <w:tcPr>
+            <w:tcW w:w="993" w:type="dxa"/>
+          </w:tcPr>
+          <w:p>
+            <w:pPr>
+              <w:rPr>
+                <w:rFonts w:cstheme="minorHAnsi"/>
+              </w:rPr>
+            </w:pPr>
+            <w:r>
+              <w:rPr>
+                <w:rFonts w:cstheme="minorHAnsi"/>
+              </w:rPr>
+              <w:t>2.3</w:t>
+            </w:r>
+          </w:p>
+        </w:tc>
+        <w:tc>
+          <w:tcPr>
+            <w:tcW w:w="1134" w:type="dxa"/>
+          </w:tcPr>
+          <w:p>
+            <w:pPr>
+              <w:rPr>
+                <w:rFonts w:cstheme="minorHAnsi"/>
+              </w:rPr>
+            </w:pPr>
+          </w:p>
+        </w:tc>
+        <w:tc>
+          <w:tcPr>
+            <w:tcW w:w="889" w:type="dxa"/>
+          </w:tcPr>
+          <w:p>
+            <w:pPr>
+              <w:rPr>
+                <w:rFonts w:cstheme="minorHAnsi"/>
+              </w:rPr>
+            </w:pPr>
+            <w:r>
+              <w:rPr>
+                <w:rFonts w:cstheme="minorHAnsi"/>
+              </w:rPr>
+              <w:t>Z. 524</w:t>
+            </w:r>
+          </w:p>
+        </w:tc>
+        <w:tc>
+          <w:tcPr>
+            <w:tcW w:w="1330" w:type="dxa"/>
+          </w:tcPr>
+          <w:p>
+            <w:pPr>
+              <w:rPr>
+                <w:rFonts w:cstheme="minorHAnsi"/>
+              </w:rPr>
+            </w:pPr>
+            <w:r>
+              <w:rPr>
+                <w:rFonts w:cstheme="minorHAnsi"/>
+              </w:rPr>
+              <w:t>Fertig</w:t>
+            </w:r>
+          </w:p>
+        </w:tc>
+      </w:tr>
+      <w:tr>
+        <w:trPr>
+          <w:trHeight w:val="781"/>
+        </w:trPr>
+        <w:tc>
+          <w:tcPr>
+            <w:tcW w:w="959" w:type="dxa"/>
+          </w:tcPr>
+          <w:p>
+            <w:pPr>
+              <w:rPr>
+                <w:rFonts w:cstheme="minorHAnsi"/>
+              </w:rPr>
+            </w:pPr>
+            <w:r>
+              <w:rPr>
+                <w:rFonts w:cstheme="minorHAnsi"/>
+              </w:rPr>
+              <w:t>2.15</w:t>
+            </w:r>
+          </w:p>
+        </w:tc>
+        <w:tc>
+          <w:tcPr>
+            <w:tcW w:w="2551" w:type="dxa"/>
+          </w:tcPr>
+          <w:p>
+            <w:pPr>
+              <w:rPr>
+                <w:rFonts w:cstheme="minorHAnsi"/>
+              </w:rPr>
+            </w:pPr>
+            <w:proofErr w:type="spellStart"/>
+            <w:r>
+              <w:rPr>
+                <w:rFonts w:cstheme="minorHAnsi"/>
+              </w:rPr>
+              <w:t>createPerson</w:t>
+            </w:r>
+            <w:proofErr w:type="spellEnd"/>
+          </w:p>
+        </w:tc>
+        <w:tc>
+          <w:tcPr>
+            <w:tcW w:w="851" w:type="dxa"/>
+          </w:tcPr>
+          <w:p>
+            <w:pPr>
+              <w:rPr>
+                <w:rFonts w:cstheme="minorHAnsi"/>
+              </w:rPr>
+            </w:pPr>
+            <w:r>
+              <w:rPr>
+                <w:rFonts w:cstheme="minorHAnsi"/>
+              </w:rPr>
+              <w:t>1 Tag</w:t>
+            </w:r>
+          </w:p>
+        </w:tc>
+        <w:tc>
+          <w:tcPr>
+            <w:tcW w:w="850" w:type="dxa"/>
+          </w:tcPr>
+          <w:p>
+            <w:pPr>
+              <w:rPr>
+                <w:rFonts w:cstheme="minorHAnsi"/>
+              </w:rPr>
+            </w:pPr>
+            <w:r>
+              <w:rPr>
+                <w:rFonts w:cstheme="minorHAnsi"/>
+              </w:rPr>
+              <w:t>Felix</w:t>
+            </w:r>
+          </w:p>
+        </w:tc>
+        <w:tc>
+          <w:tcPr>
+            <w:tcW w:w="993" w:type="dxa"/>
+          </w:tcPr>
+          <w:p>
+            <w:pPr>
+              <w:rPr>
+                <w:rFonts w:cstheme="minorHAnsi"/>
+              </w:rPr>
+            </w:pPr>
+            <w:r>
+              <w:rPr>
+                <w:rFonts w:cstheme="minorHAnsi"/>
+              </w:rPr>
+              <w:t>2.3</w:t>
+            </w:r>
+          </w:p>
+        </w:tc>
+        <w:tc>
+          <w:tcPr>
+            <w:tcW w:w="1134" w:type="dxa"/>
+          </w:tcPr>
+          <w:p>
+            <w:pPr>
+              <w:rPr>
+                <w:rFonts w:cstheme="minorHAnsi"/>
+              </w:rPr>
+            </w:pPr>
+          </w:p>
+        </w:tc>
+        <w:tc>
+          <w:tcPr>
+            <w:tcW w:w="889" w:type="dxa"/>
+          </w:tcPr>
+          <w:p>
+            <w:pPr>
+              <w:rPr>
+                <w:rFonts w:cstheme="minorHAnsi"/>
+              </w:rPr>
+            </w:pPr>
+            <w:r>
+              <w:rPr>
+                <w:rFonts w:cstheme="minorHAnsi"/>
+              </w:rPr>
+              <w:t>Z. 541</w:t>
+            </w:r>
+          </w:p>
+        </w:tc>
+        <w:tc>
+          <w:tcPr>
+            <w:tcW w:w="1330" w:type="dxa"/>
+          </w:tcPr>
+          <w:p>
+            <w:pPr>
+              <w:rPr>
+                <w:rFonts w:cstheme="minorHAnsi"/>
+              </w:rPr>
+            </w:pPr>
+            <w:r>
+              <w:rPr>
+                <w:rFonts w:cstheme="minorHAnsi"/>
+              </w:rPr>
+              <w:t>Fertig</w:t>
+            </w:r>
+          </w:p>
+        </w:tc>
+      </w:tr>
+      <w:tr>
+        <w:trPr>
+          <w:trHeight w:val="781"/>
+        </w:trPr>
+        <w:tc>
+          <w:tcPr>
+            <w:tcW w:w="959" w:type="dxa"/>
+          </w:tcPr>
+          <w:p>
+            <w:pPr>
+              <w:rPr>
+                <w:rFonts w:cstheme="minorHAnsi"/>
+              </w:rPr>
+            </w:pPr>
+            <w:r>
+              <w:rPr>
+                <w:rFonts w:cstheme="minorHAnsi"/>
+              </w:rPr>
+              <w:t>2.16</w:t>
+            </w:r>
+          </w:p>
+        </w:tc>
+        <w:tc>
+          <w:tcPr>
+            <w:tcW w:w="2551" w:type="dxa"/>
+          </w:tcPr>
+          <w:p>
+            <w:pPr>
+              <w:rPr>
+                <w:rFonts w:cstheme="minorHAnsi"/>
+              </w:rPr>
+            </w:pPr>
+            <w:proofErr w:type="spellStart"/>
+            <w:r>
+              <w:rPr>
+                <w:rFonts w:cstheme="minorHAnsi"/>
+              </w:rPr>
+              <w:t>createRolle</w:t>
+            </w:r>
+            <w:proofErr w:type="spellEnd"/>
+          </w:p>
+        </w:tc>
+        <w:tc>
+          <w:tcPr>
+            <w:tcW w:w="851" w:type="dxa"/>
+          </w:tcPr>
+          <w:p>
+            <w:pPr>
+              <w:rPr>
+                <w:rFonts w:cstheme="minorHAnsi"/>
+              </w:rPr>
+            </w:pPr>
+            <w:r>
+              <w:rPr>
+                <w:rFonts w:cstheme="minorHAnsi"/>
+              </w:rPr>
+              <w:t>1 Tag</w:t>
+            </w:r>
+          </w:p>
+        </w:tc>
+        <w:tc>
+          <w:tcPr>
+            <w:tcW w:w="850" w:type="dxa"/>
+          </w:tcPr>
+          <w:p>
+            <w:pPr>
+              <w:rPr>
+                <w:rFonts w:cstheme="minorHAnsi"/>
+              </w:rPr>
+            </w:pPr>
+            <w:r>
+              <w:rPr>
+                <w:rFonts w:cstheme="minorHAnsi"/>
+              </w:rPr>
+              <w:t>Felix</w:t>
+            </w:r>
+          </w:p>
+        </w:tc>
+        <w:tc>
+          <w:tcPr>
+            <w:tcW w:w="993" w:type="dxa"/>
+          </w:tcPr>
+          <w:p>
+            <w:pPr>
+              <w:rPr>
+                <w:rFonts w:cstheme="minorHAnsi"/>
+              </w:rPr>
+            </w:pPr>
+            <w:r>
+              <w:rPr>
+                <w:rFonts w:cstheme="minorHAnsi"/>
+              </w:rPr>
+              <w:t>2.3</w:t>
+            </w:r>
+          </w:p>
+        </w:tc>
+        <w:tc>
+          <w:tcPr>
+            <w:tcW w:w="1134" w:type="dxa"/>
+          </w:tcPr>
+          <w:p>
+            <w:pPr>
+              <w:rPr>
+                <w:rFonts w:cstheme="minorHAnsi"/>
+              </w:rPr>
+            </w:pPr>
+          </w:p>
+        </w:tc>
+        <w:tc>
+          <w:tcPr>
+            <w:tcW w:w="889" w:type="dxa"/>
+          </w:tcPr>
+          <w:p>
+            <w:pPr>
+              <w:rPr>
+                <w:rFonts w:cstheme="minorHAnsi"/>
+              </w:rPr>
+            </w:pPr>
+            <w:r>
+              <w:rPr>
+                <w:rFonts w:cstheme="minorHAnsi"/>
+              </w:rPr>
+              <w:t>Z. 556</w:t>
+            </w:r>
+          </w:p>
+        </w:tc>
+        <w:tc>
+          <w:tcPr>
+            <w:tcW w:w="1330" w:type="dxa"/>
+          </w:tcPr>
+          <w:p>
+            <w:pPr>
+              <w:rPr>
+                <w:rFonts w:cstheme="minorHAnsi"/>
+              </w:rPr>
+            </w:pPr>
+            <w:r>
+              <w:rPr>
+                <w:rFonts w:cstheme="minorHAnsi"/>
+              </w:rPr>
+              <w:t>Fertig</w:t>
+            </w:r>
+          </w:p>
+        </w:tc>
+      </w:tr>
+      <w:tr>
+        <w:trPr>
+          <w:trHeight w:val="781"/>
+        </w:trPr>
+        <w:tc>
+          <w:tcPr>
+            <w:tcW w:w="959" w:type="dxa"/>
+          </w:tcPr>
+          <w:p>
+            <w:pPr>
+              <w:rPr>
+                <w:rFonts w:cstheme="minorHAnsi"/>
+              </w:rPr>
+            </w:pPr>
+            <w:r>
+              <w:rPr>
+                <w:rFonts w:cstheme="minorHAnsi"/>
+              </w:rPr>
+              <w:t>2.17</w:t>
+            </w:r>
+          </w:p>
+        </w:tc>
+        <w:tc>
+          <w:tcPr>
+            <w:tcW w:w="2551" w:type="dxa"/>
+          </w:tcPr>
+          <w:p>
+            <w:pPr>
+              <w:rPr>
+                <w:rFonts w:cstheme="minorHAnsi"/>
+              </w:rPr>
+            </w:pPr>
+            <w:proofErr w:type="spellStart"/>
+            <w:r>
+              <w:rPr>
+                <w:rFonts w:cstheme="minorHAnsi"/>
+              </w:rPr>
+              <w:t>createMoviePersonRolle</w:t>
+            </w:r>
+            <w:proofErr w:type="spellEnd"/>
+          </w:p>
+        </w:tc>
+        <w:tc>
+          <w:tcPr>
+            <w:tcW w:w="851" w:type="dxa"/>
+          </w:tcPr>
+          <w:p>
+            <w:pPr>
+              <w:rPr>
+                <w:rFonts w:cstheme="minorHAnsi"/>
+              </w:rPr>
+            </w:pPr>
+            <w:r>
+              <w:rPr>
+                <w:rFonts w:cstheme="minorHAnsi"/>
+              </w:rPr>
+              <w:t>1 Tag</w:t>
+            </w:r>
+          </w:p>
+        </w:tc>
+        <w:tc>
+          <w:tcPr>
+            <w:tcW w:w="850" w:type="dxa"/>
+          </w:tcPr>
+          <w:p>
+            <w:pPr>
+              <w:rPr>
+                <w:rFonts w:cstheme="minorHAnsi"/>
+              </w:rPr>
+            </w:pPr>
+            <w:r>
+              <w:rPr>
+                <w:rFonts w:cstheme="minorHAnsi"/>
+              </w:rPr>
+              <w:t>Felix</w:t>
+            </w:r>
+          </w:p>
+        </w:tc>
+        <w:tc>
+          <w:tcPr>
+            <w:tcW w:w="993" w:type="dxa"/>
+          </w:tcPr>
+          <w:p>
+            <w:pPr>
+              <w:rPr>
+                <w:rFonts w:cstheme="minorHAnsi"/>
+              </w:rPr>
+            </w:pPr>
+            <w:r>
+              <w:rPr>
+                <w:rFonts w:cstheme="minorHAnsi"/>
+              </w:rPr>
+              <w:t>2.3</w:t>
+            </w:r>
+          </w:p>
+        </w:tc>
+        <w:tc>
+          <w:tcPr>
+            <w:tcW w:w="1134" w:type="dxa"/>
+          </w:tcPr>
+          <w:p>
+            <w:pPr>
+              <w:rPr>
+                <w:rFonts w:cstheme="minorHAnsi"/>
+              </w:rPr>
+            </w:pPr>
+          </w:p>
+        </w:tc>
+        <w:tc>
+          <w:tcPr>
+            <w:tcW w:w="889" w:type="dxa"/>
+          </w:tcPr>
+          <w:p>
+            <w:pPr>
+              <w:rPr>
+                <w:rFonts w:cstheme="minorHAnsi"/>
+              </w:rPr>
+            </w:pPr>
+            <w:r>
+              <w:rPr>
+                <w:rFonts w:cstheme="minorHAnsi"/>
+              </w:rPr>
+              <w:t>Z. 571</w:t>
+            </w:r>
+          </w:p>
+        </w:tc>
+        <w:tc>
+          <w:tcPr>
+            <w:tcW w:w="1330" w:type="dxa"/>
+          </w:tcPr>
+          <w:p>
+            <w:pPr>
+              <w:rPr>
+                <w:rFonts w:cstheme="minorHAnsi"/>
+              </w:rPr>
+            </w:pPr>
+            <w:r>
+              <w:rPr>
+                <w:rFonts w:cstheme="minorHAnsi"/>
+              </w:rPr>
+              <w:t>Fertig</w:t>
             </w:r>
           </w:p>
         </w:tc>
@@ -17620,6 +20248,7 @@
                 <w:b/>
               </w:rPr>
             </w:pPr>
+            <w:proofErr w:type="spellStart"/>
             <w:r>
               <w:rPr>
                 <w:rFonts w:cstheme="minorHAnsi"/>
@@ -17627,6 +20256,7 @@
               </w:rPr>
               <w:t>Id</w:t>
             </w:r>
+            <w:proofErr w:type="spellEnd"/>
           </w:p>
         </w:tc>
         <w:tc>
@@ -17752,6 +20382,7 @@
                 <w:b/>
               </w:rPr>
             </w:pPr>
+            <w:proofErr w:type="spellStart"/>
             <w:r>
               <w:rPr>
                 <w:rFonts w:cstheme="minorHAnsi"/>
@@ -17773,6 +20404,7 @@
               </w:rPr>
               <w:t>litäten</w:t>
             </w:r>
+            <w:proofErr w:type="spellEnd"/>
           </w:p>
         </w:tc>
         <w:tc>
@@ -17848,6 +20480,7 @@
                 <w:b/>
               </w:rPr>
             </w:pPr>
+            <w:proofErr w:type="spellStart"/>
             <w:r>
               <w:rPr>
                 <w:rFonts w:cstheme="minorHAnsi"/>
@@ -17855,6 +20488,7 @@
               </w:rPr>
               <w:t>referenz</w:t>
             </w:r>
+            <w:proofErr w:type="spellEnd"/>
           </w:p>
         </w:tc>
         <w:tc>
@@ -18125,12 +20759,28 @@
                 <w:rFonts w:cstheme="minorHAnsi"/>
               </w:rPr>
             </w:pPr>
-            <w:r>
-              <w:rPr>
-                <w:rFonts w:cstheme="minorHAnsi"/>
-              </w:rPr>
-              <w:t>Thanansaiyan Pushparajah</w:t>
-            </w:r>
+            <w:proofErr w:type="spellStart"/>
+            <w:r>
+              <w:rPr>
+                <w:rFonts w:cstheme="minorHAnsi"/>
+              </w:rPr>
+              <w:t>Thanansaiyan</w:t>
+            </w:r>
+            <w:proofErr w:type="spellEnd"/>
+            <w:r>
+              <w:rPr>
+                <w:rFonts w:cstheme="minorHAnsi"/>
+              </w:rPr>
+              <w:t xml:space="preserve"> </w:t>
+            </w:r>
+            <w:proofErr w:type="spellStart"/>
+            <w:r>
+              <w:rPr>
+                <w:rFonts w:cstheme="minorHAnsi"/>
+              </w:rPr>
+              <w:t>Pushparajah</w:t>
+            </w:r>
+            <w:proofErr w:type="spellEnd"/>
           </w:p>
         </w:tc>
         <w:tc>
@@ -18185,11 +20835,19 @@
                 <w:rFonts w:cstheme="minorHAnsi"/>
               </w:rPr>
             </w:pPr>
-            <w:r>
-              <w:rPr>
-                <w:rFonts w:cstheme="minorHAnsi"/>
-              </w:rPr>
-              <w:t>Register.fxml/ Registercontroller</w:t>
+            <w:proofErr w:type="spellStart"/>
+            <w:r>
+              <w:rPr>
+                <w:rFonts w:cstheme="minorHAnsi"/>
+              </w:rPr>
+              <w:t>Register.fxml</w:t>
+            </w:r>
+            <w:proofErr w:type="spellEnd"/>
+            <w:r>
+              <w:rPr>
+                <w:rFonts w:cstheme="minorHAnsi"/>
+              </w:rPr>
+              <w:t>/ Registercontroller</w:t>
             </w:r>
           </w:p>
         </w:tc>
@@ -18250,12 +20908,14 @@
                 <w:rFonts w:cstheme="minorHAnsi"/>
               </w:rPr>
             </w:pPr>
+            <w:proofErr w:type="spellStart"/>
             <w:r>
               <w:rPr>
                 <w:rFonts w:cstheme="minorHAnsi"/>
               </w:rPr>
               <w:t>Errormessages</w:t>
             </w:r>
+            <w:proofErr w:type="spellEnd"/>
           </w:p>
         </w:tc>
         <w:tc>
@@ -18296,8 +20956,16 @@
               <w:rPr>
                 <w:rFonts w:cstheme="minorHAnsi"/>
               </w:rPr>
-              <w:t>Lorenz Wollring</w:t>
-            </w:r>
+              <w:t xml:space="preserve">Lorenz </w:t>
+            </w:r>
+            <w:proofErr w:type="spellStart"/>
+            <w:r>
+              <w:rPr>
+                <w:rFonts w:cstheme="minorHAnsi"/>
+              </w:rPr>
+              <w:t>Wollring</w:t>
+            </w:r>
+            <w:proofErr w:type="spellEnd"/>
           </w:p>
         </w:tc>
         <w:tc>
@@ -18385,7 +21053,6 @@
               <w:rPr>
                 <w:rFonts w:cstheme="minorHAnsi"/>
               </w:rPr>
-              <w:lastRenderedPageBreak/>
               <w:t>3</w:t>
             </w:r>
             <w:r>
@@ -18452,8 +21119,16 @@
               <w:rPr>
                 <w:rFonts w:cstheme="minorHAnsi"/>
               </w:rPr>
-              <w:t>Lorenz Wollring</w:t>
-            </w:r>
+              <w:t xml:space="preserve">Lorenz </w:t>
+            </w:r>
+            <w:proofErr w:type="spellStart"/>
+            <w:r>
+              <w:rPr>
+                <w:rFonts w:cstheme="minorHAnsi"/>
+              </w:rPr>
+              <w:t>Wollring</w:t>
+            </w:r>
+            <w:proofErr w:type="spellEnd"/>
           </w:p>
         </w:tc>
         <w:tc>
@@ -18560,6 +21235,7 @@
               <w:rPr>
                 <w:rFonts w:cstheme="minorHAnsi"/>
               </w:rPr>
+              <w:lastRenderedPageBreak/>
               <w:t>3.4</w:t>
             </w:r>
           </w:p>
@@ -18610,12 +21286,28 @@
                 <w:rFonts w:cstheme="minorHAnsi"/>
               </w:rPr>
             </w:pPr>
-            <w:r>
-              <w:rPr>
-                <w:rFonts w:cstheme="minorHAnsi"/>
-              </w:rPr>
-              <w:t>Thanansaiyan Pushparajah</w:t>
-            </w:r>
+            <w:proofErr w:type="spellStart"/>
+            <w:r>
+              <w:rPr>
+                <w:rFonts w:cstheme="minorHAnsi"/>
+              </w:rPr>
+              <w:t>Thanansaiyan</w:t>
+            </w:r>
+            <w:proofErr w:type="spellEnd"/>
+            <w:r>
+              <w:rPr>
+                <w:rFonts w:cstheme="minorHAnsi"/>
+              </w:rPr>
+              <w:t xml:space="preserve"> </w:t>
+            </w:r>
+            <w:proofErr w:type="spellStart"/>
+            <w:r>
+              <w:rPr>
+                <w:rFonts w:cstheme="minorHAnsi"/>
+              </w:rPr>
+              <w:t>Pushparajah</w:t>
+            </w:r>
+            <w:proofErr w:type="spellEnd"/>
           </w:p>
         </w:tc>
         <w:tc>
@@ -18781,8 +21473,16 @@
               <w:rPr>
                 <w:rFonts w:cstheme="minorHAnsi"/>
               </w:rPr>
-              <w:t>Lorenz Wollring</w:t>
-            </w:r>
+              <w:t xml:space="preserve">Lorenz </w:t>
+            </w:r>
+            <w:proofErr w:type="spellStart"/>
+            <w:r>
+              <w:rPr>
+                <w:rFonts w:cstheme="minorHAnsi"/>
+              </w:rPr>
+              <w:t>Wollring</w:t>
+            </w:r>
+            <w:proofErr w:type="spellEnd"/>
           </w:p>
         </w:tc>
         <w:tc>
@@ -18930,8 +21630,16 @@
               <w:rPr>
                 <w:rFonts w:cstheme="minorHAnsi"/>
               </w:rPr>
-              <w:t>Lorenz Wollring</w:t>
-            </w:r>
+              <w:t xml:space="preserve">Lorenz </w:t>
+            </w:r>
+            <w:proofErr w:type="spellStart"/>
+            <w:r>
+              <w:rPr>
+                <w:rFonts w:cstheme="minorHAnsi"/>
+              </w:rPr>
+              <w:t>Wollring</w:t>
+            </w:r>
+            <w:proofErr w:type="spellEnd"/>
           </w:p>
         </w:tc>
         <w:tc>
@@ -18992,11 +21700,19 @@
                 <w:rFonts w:cstheme="minorHAnsi"/>
               </w:rPr>
             </w:pPr>
-            <w:r>
-              <w:rPr>
-                <w:rFonts w:cstheme="minorHAnsi"/>
-              </w:rPr>
-              <w:t>User.class 46-64</w:t>
+            <w:proofErr w:type="spellStart"/>
+            <w:r>
+              <w:rPr>
+                <w:rFonts w:cstheme="minorHAnsi"/>
+              </w:rPr>
+              <w:t>User.class</w:t>
+            </w:r>
+            <w:proofErr w:type="spellEnd"/>
+            <w:r>
+              <w:rPr>
+                <w:rFonts w:cstheme="minorHAnsi"/>
+              </w:rPr>
+              <w:t xml:space="preserve"> 46-64</w:t>
             </w:r>
           </w:p>
         </w:tc>
@@ -19235,8 +21951,16 @@
               <w:rPr>
                 <w:rFonts w:cstheme="minorHAnsi"/>
               </w:rPr>
-              <w:t>Lorenz Wollring</w:t>
-            </w:r>
+              <w:t xml:space="preserve">Lorenz </w:t>
+            </w:r>
+            <w:proofErr w:type="spellStart"/>
+            <w:r>
+              <w:rPr>
+                <w:rFonts w:cstheme="minorHAnsi"/>
+              </w:rPr>
+              <w:t>Wollring</w:t>
+            </w:r>
+            <w:proofErr w:type="spellEnd"/>
           </w:p>
         </w:tc>
         <w:tc>
@@ -19292,12 +22016,28 @@
                 <w:rFonts w:cstheme="minorHAnsi"/>
               </w:rPr>
             </w:pPr>
-            <w:r>
-              <w:rPr>
-                <w:rFonts w:cstheme="minorHAnsi"/>
-              </w:rPr>
-              <w:t>LoginController/Login.fxml</w:t>
-            </w:r>
+            <w:proofErr w:type="spellStart"/>
+            <w:r>
+              <w:rPr>
+                <w:rFonts w:cstheme="minorHAnsi"/>
+              </w:rPr>
+              <w:t>LoginController</w:t>
+            </w:r>
+            <w:proofErr w:type="spellEnd"/>
+            <w:r>
+              <w:rPr>
+                <w:rFonts w:cstheme="minorHAnsi"/>
+              </w:rPr>
+              <w:t>/</w:t>
+            </w:r>
+            <w:proofErr w:type="spellStart"/>
+            <w:r>
+              <w:rPr>
+                <w:rFonts w:cstheme="minorHAnsi"/>
+              </w:rPr>
+              <w:t>Login.fxml</w:t>
+            </w:r>
+            <w:proofErr w:type="spellEnd"/>
           </w:p>
         </w:tc>
         <w:tc>
@@ -19351,12 +22091,14 @@
                 <w:rFonts w:cstheme="minorHAnsi"/>
               </w:rPr>
             </w:pPr>
+            <w:proofErr w:type="spellStart"/>
             <w:r>
               <w:rPr>
                 <w:rFonts w:cstheme="minorHAnsi"/>
               </w:rPr>
               <w:t>Errormessages</w:t>
             </w:r>
+            <w:proofErr w:type="spellEnd"/>
           </w:p>
         </w:tc>
         <w:tc>
@@ -19391,8 +22133,16 @@
               <w:rPr>
                 <w:rFonts w:cstheme="minorHAnsi"/>
               </w:rPr>
-              <w:t>Lorenz Wollring</w:t>
-            </w:r>
+              <w:t xml:space="preserve">Lorenz </w:t>
+            </w:r>
+            <w:proofErr w:type="spellStart"/>
+            <w:r>
+              <w:rPr>
+                <w:rFonts w:cstheme="minorHAnsi"/>
+              </w:rPr>
+              <w:t>Wollring</w:t>
+            </w:r>
+            <w:proofErr w:type="spellEnd"/>
           </w:p>
         </w:tc>
         <w:tc>
@@ -19441,11 +22191,19 @@
                 <w:rFonts w:cstheme="minorHAnsi"/>
               </w:rPr>
             </w:pPr>
-            <w:r>
-              <w:rPr>
-                <w:rFonts w:cstheme="minorHAnsi"/>
-              </w:rPr>
-              <w:t>LoginController 65-72</w:t>
+            <w:proofErr w:type="spellStart"/>
+            <w:r>
+              <w:rPr>
+                <w:rFonts w:cstheme="minorHAnsi"/>
+              </w:rPr>
+              <w:t>LoginController</w:t>
+            </w:r>
+            <w:proofErr w:type="spellEnd"/>
+            <w:r>
+              <w:rPr>
+                <w:rFonts w:cstheme="minorHAnsi"/>
+              </w:rPr>
+              <w:t xml:space="preserve"> 65-72</w:t>
             </w:r>
           </w:p>
         </w:tc>
@@ -19546,8 +22304,16 @@
               <w:rPr>
                 <w:rFonts w:cstheme="minorHAnsi"/>
               </w:rPr>
-              <w:t>Lorenz Wollring</w:t>
-            </w:r>
+              <w:t xml:space="preserve">Lorenz </w:t>
+            </w:r>
+            <w:proofErr w:type="spellStart"/>
+            <w:r>
+              <w:rPr>
+                <w:rFonts w:cstheme="minorHAnsi"/>
+              </w:rPr>
+              <w:t>Wollring</w:t>
+            </w:r>
+            <w:proofErr w:type="spellEnd"/>
           </w:p>
         </w:tc>
         <w:tc>
@@ -19596,11 +22362,19 @@
                 <w:rFonts w:cstheme="minorHAnsi"/>
               </w:rPr>
             </w:pPr>
-            <w:r>
-              <w:rPr>
-                <w:rFonts w:cstheme="minorHAnsi"/>
-              </w:rPr>
-              <w:t>LoginController 48-77</w:t>
+            <w:proofErr w:type="spellStart"/>
+            <w:r>
+              <w:rPr>
+                <w:rFonts w:cstheme="minorHAnsi"/>
+              </w:rPr>
+              <w:t>LoginController</w:t>
+            </w:r>
+            <w:proofErr w:type="spellEnd"/>
+            <w:r>
+              <w:rPr>
+                <w:rFonts w:cstheme="minorHAnsi"/>
+              </w:rPr>
+              <w:t xml:space="preserve"> 48-77</w:t>
             </w:r>
           </w:p>
         </w:tc>
@@ -19659,7 +22433,21 @@
               <w:rPr>
                 <w:rFonts w:cstheme="minorHAnsi"/>
               </w:rPr>
-              <w:t xml:space="preserve">Profildesign und erste mandotory Funktionen ( manuelles, automatisches Anlegen ) </w:t>
+              <w:t xml:space="preserve">Profildesign und erste </w:t>
+            </w:r>
+            <w:proofErr w:type="spellStart"/>
+            <w:r>
+              <w:rPr>
+                <w:rFonts w:cstheme="minorHAnsi"/>
+              </w:rPr>
+              <w:t>mandotory</w:t>
+            </w:r>
+            <w:proofErr w:type="spellEnd"/>
+            <w:r>
+              <w:rPr>
+                <w:rFonts w:cstheme="minorHAnsi"/>
+              </w:rPr>
+              <w:t xml:space="preserve"> Funktionen ( manuelles, automatisches Anlegen ) </w:t>
             </w:r>
           </w:p>
         </w:tc>
@@ -19691,12 +22479,28 @@
                 <w:rFonts w:cstheme="minorHAnsi"/>
               </w:rPr>
             </w:pPr>
-            <w:r>
-              <w:rPr>
-                <w:rFonts w:cstheme="minorHAnsi"/>
-              </w:rPr>
-              <w:t>Thanansaiyan Pushparajah</w:t>
-            </w:r>
+            <w:proofErr w:type="spellStart"/>
+            <w:r>
+              <w:rPr>
+                <w:rFonts w:cstheme="minorHAnsi"/>
+              </w:rPr>
+              <w:t>Thanansaiyan</w:t>
+            </w:r>
+            <w:proofErr w:type="spellEnd"/>
+            <w:r>
+              <w:rPr>
+                <w:rFonts w:cstheme="minorHAnsi"/>
+              </w:rPr>
+              <w:t xml:space="preserve"> </w:t>
+            </w:r>
+            <w:proofErr w:type="spellStart"/>
+            <w:r>
+              <w:rPr>
+                <w:rFonts w:cstheme="minorHAnsi"/>
+              </w:rPr>
+              <w:t>Pushparajah</w:t>
+            </w:r>
+            <w:proofErr w:type="spellEnd"/>
           </w:p>
         </w:tc>
         <w:tc>
@@ -19733,12 +22537,28 @@
                 <w:rFonts w:cstheme="minorHAnsi"/>
               </w:rPr>
             </w:pPr>
-            <w:r>
-              <w:rPr>
-                <w:rFonts w:cstheme="minorHAnsi"/>
-              </w:rPr>
-              <w:t>ProfilController , Profil_Saiyan.fxml</w:t>
-            </w:r>
+            <w:proofErr w:type="spellStart"/>
+            <w:r>
+              <w:rPr>
+                <w:rFonts w:cstheme="minorHAnsi"/>
+              </w:rPr>
+              <w:t>ProfilController</w:t>
+            </w:r>
+            <w:proofErr w:type="spellEnd"/>
+            <w:r>
+              <w:rPr>
+                <w:rFonts w:cstheme="minorHAnsi"/>
+              </w:rPr>
+              <w:t xml:space="preserve"> , </w:t>
+            </w:r>
+            <w:proofErr w:type="spellStart"/>
+            <w:r>
+              <w:rPr>
+                <w:rFonts w:cstheme="minorHAnsi"/>
+              </w:rPr>
+              <w:t>Profil_Saiyan.fxml</w:t>
+            </w:r>
+            <w:proofErr w:type="spellEnd"/>
             <w:r>
               <w:rPr>
                 <w:rFonts w:cstheme="minorHAnsi"/>
@@ -19752,12 +22572,14 @@
                 <w:rFonts w:cstheme="minorHAnsi"/>
               </w:rPr>
             </w:pPr>
+            <w:proofErr w:type="spellStart"/>
             <w:r>
               <w:rPr>
                 <w:rFonts w:cstheme="minorHAnsi"/>
               </w:rPr>
               <w:t>CrawlerController</w:t>
             </w:r>
+            <w:proofErr w:type="spellEnd"/>
           </w:p>
         </w:tc>
         <w:tc>
@@ -19818,6 +22640,7 @@
                 <w:b/>
               </w:rPr>
             </w:pPr>
+            <w:proofErr w:type="spellStart"/>
             <w:r>
               <w:rPr>
                 <w:rFonts w:cstheme="minorHAnsi"/>
@@ -19825,6 +22648,7 @@
               </w:rPr>
               <w:t>Id</w:t>
             </w:r>
+            <w:proofErr w:type="spellEnd"/>
           </w:p>
         </w:tc>
         <w:tc>
@@ -19950,6 +22774,7 @@
                 <w:b/>
               </w:rPr>
             </w:pPr>
+            <w:proofErr w:type="spellStart"/>
             <w:r>
               <w:rPr>
                 <w:rFonts w:cstheme="minorHAnsi"/>
@@ -19971,6 +22796,7 @@
               </w:rPr>
               <w:t>litäten</w:t>
             </w:r>
+            <w:proofErr w:type="spellEnd"/>
           </w:p>
         </w:tc>
         <w:tc>
@@ -20046,6 +22872,7 @@
                 <w:b/>
               </w:rPr>
             </w:pPr>
+            <w:proofErr w:type="spellStart"/>
             <w:r>
               <w:rPr>
                 <w:rFonts w:cstheme="minorHAnsi"/>
@@ -20053,6 +22880,7 @@
               </w:rPr>
               <w:t>referenz</w:t>
             </w:r>
+            <w:proofErr w:type="spellEnd"/>
           </w:p>
         </w:tc>
         <w:tc>
@@ -20881,8 +23709,17 @@
                 <w:rFonts w:cstheme="minorHAnsi"/>
                 <w:lang w:val="en-US"/>
               </w:rPr>
-              <w:t>5 stunden</w:t>
-            </w:r>
+              <w:t xml:space="preserve">5 </w:t>
+            </w:r>
+            <w:proofErr w:type="spellStart"/>
+            <w:r>
+              <w:rPr>
+                <w:rFonts w:cstheme="minorHAnsi"/>
+                <w:lang w:val="en-US"/>
+              </w:rPr>
+              <w:t>stunden</w:t>
+            </w:r>
+            <w:proofErr w:type="spellEnd"/>
           </w:p>
         </w:tc>
         <w:tc>
@@ -21126,6 +23963,7 @@
               <w:pStyle w:val="Tabellenstil2"/>
               <w:spacing w:after="160" w:line="259" w:lineRule="auto"/>
             </w:pPr>
+            <w:proofErr w:type="spellStart"/>
             <w:r>
               <w:rPr>
                 <w:rFonts w:ascii="Calibri" w:hAnsi="Calibri"/>
@@ -21135,8 +23973,10 @@
                 <w:szCs w:val="22"/>
                 <w:u w:color="000000"/>
               </w:rPr>
+              <w:lastRenderedPageBreak/>
               <w:t>Id</w:t>
             </w:r>
+            <w:proofErr w:type="spellEnd"/>
           </w:p>
         </w:tc>
         <w:tc>
@@ -21336,6 +24176,7 @@
               </w:tabs>
               <w:jc w:val="center"/>
             </w:pPr>
+            <w:proofErr w:type="spellStart"/>
             <w:r>
               <w:rPr>
                 <w:rFonts w:ascii="Calibri" w:hAnsi="Calibri"/>
@@ -21347,6 +24188,7 @@
               </w:rPr>
               <w:t>Funktiona-litäten</w:t>
             </w:r>
+            <w:proofErr w:type="spellEnd"/>
           </w:p>
         </w:tc>
         <w:tc>
@@ -21468,6 +24310,7 @@
               </w:tabs>
               <w:jc w:val="center"/>
             </w:pPr>
+            <w:proofErr w:type="spellStart"/>
             <w:r>
               <w:rPr>
                 <w:rFonts w:ascii="Calibri" w:hAnsi="Calibri"/>
@@ -21479,6 +24322,7 @@
               </w:rPr>
               <w:t>referenz</w:t>
             </w:r>
+            <w:proofErr w:type="spellEnd"/>
           </w:p>
         </w:tc>
         <w:tc>
@@ -21847,13 +24691,23 @@
                 <w:tab w:val="left" w:pos="1416"/>
               </w:tabs>
             </w:pPr>
+            <w:proofErr w:type="spellStart"/>
             <w:r>
               <w:rPr>
                 <w:sz w:val="22"/>
                 <w:szCs w:val="22"/>
                 <w:u w:color="000000"/>
               </w:rPr>
-              <w:t xml:space="preserve">startServer() </w:t>
+              <w:t>startServer</w:t>
+            </w:r>
+            <w:proofErr w:type="spellEnd"/>
+            <w:r>
+              <w:rPr>
+                <w:sz w:val="22"/>
+                <w:szCs w:val="22"/>
+                <w:u w:color="000000"/>
+              </w:rPr>
+              <w:t xml:space="preserve">() </w:t>
             </w:r>
           </w:p>
           <w:p>
@@ -22366,7 +25220,25 @@
                 <w:szCs w:val="22"/>
                 <w:u w:color="000000"/>
               </w:rPr>
-              <w:t>Client connected mit Server und bekommt e</w:t>
+              <w:t xml:space="preserve">Client </w:t>
+            </w:r>
+            <w:proofErr w:type="spellStart"/>
+            <w:r>
+              <w:rPr>
+                <w:sz w:val="22"/>
+                <w:szCs w:val="22"/>
+                <w:u w:color="000000"/>
+              </w:rPr>
+              <w:t>connected</w:t>
+            </w:r>
+            <w:proofErr w:type="spellEnd"/>
+            <w:r>
+              <w:rPr>
+                <w:sz w:val="22"/>
+                <w:szCs w:val="22"/>
+                <w:u w:color="000000"/>
+              </w:rPr>
+              <w:t xml:space="preserve"> mit Server und bekommt e</w:t>
             </w:r>
             <w:r>
               <w:rPr>
@@ -22611,14 +25483,52 @@
                 <w:u w:color="000000"/>
               </w:rPr>
             </w:pPr>
+            <w:proofErr w:type="spellStart"/>
             <w:r>
               <w:rPr>
                 <w:sz w:val="22"/>
                 <w:szCs w:val="22"/>
                 <w:u w:color="000000"/>
               </w:rPr>
-              <w:t>Connecting Client with scenes</w:t>
-            </w:r>
+              <w:t>Connecting</w:t>
+            </w:r>
+            <w:proofErr w:type="spellEnd"/>
+            <w:r>
+              <w:rPr>
+                <w:sz w:val="22"/>
+                <w:szCs w:val="22"/>
+                <w:u w:color="000000"/>
+              </w:rPr>
+              <w:t xml:space="preserve"> Client </w:t>
+            </w:r>
+            <w:proofErr w:type="spellStart"/>
+            <w:r>
+              <w:rPr>
+                <w:sz w:val="22"/>
+                <w:szCs w:val="22"/>
+                <w:u w:color="000000"/>
+              </w:rPr>
+              <w:t>with</w:t>
+            </w:r>
+            <w:proofErr w:type="spellEnd"/>
+            <w:r>
+              <w:rPr>
+                <w:sz w:val="22"/>
+                <w:szCs w:val="22"/>
+                <w:u w:color="000000"/>
+              </w:rPr>
+              <w:t xml:space="preserve"> </w:t>
+            </w:r>
+            <w:proofErr w:type="spellStart"/>
+            <w:r>
+              <w:rPr>
+                <w:sz w:val="22"/>
+                <w:szCs w:val="22"/>
+                <w:u w:color="000000"/>
+              </w:rPr>
+              <w:t>scenes</w:t>
+            </w:r>
+            <w:proofErr w:type="spellEnd"/>
           </w:p>
         </w:tc>
         <w:tc>
@@ -22862,6 +25772,7 @@
                 <w:lang w:val="en-US"/>
               </w:rPr>
             </w:pPr>
+            <w:proofErr w:type="spellStart"/>
             <w:r>
               <w:rPr>
                 <w:sz w:val="22"/>
@@ -22869,7 +25780,17 @@
                 <w:u w:color="000000"/>
                 <w:lang w:val="en-US"/>
               </w:rPr>
-              <w:t>getAndIdentifyInputStream()</w:t>
+              <w:t>getAndIdentifyInputStream</w:t>
+            </w:r>
+            <w:proofErr w:type="spellEnd"/>
+            <w:r>
+              <w:rPr>
+                <w:sz w:val="22"/>
+                <w:szCs w:val="22"/>
+                <w:u w:color="000000"/>
+                <w:lang w:val="en-US"/>
+              </w:rPr>
+              <w:t>()</w:t>
             </w:r>
           </w:p>
         </w:tc>
@@ -23911,7 +26832,6 @@
                 <w:b/>
                 <w:bCs/>
               </w:rPr>
-              <w:lastRenderedPageBreak/>
               <w:t>Datum</w:t>
             </w:r>
           </w:p>
@@ -23986,6 +26906,7 @@
                 <w:b/>
                 <w:bCs/>
               </w:rPr>
+              <w:lastRenderedPageBreak/>
               <w:t>Tester</w:t>
             </w:r>
           </w:p>
@@ -24128,13 +27049,23 @@
                 <w:rFonts w:cstheme="minorHAnsi"/>
               </w:rPr>
             </w:pPr>
+            <w:proofErr w:type="spellStart"/>
             <w:r>
               <w:rPr>
                 <w:rFonts w:cstheme="minorHAnsi"/>
                 <w:b/>
                 <w:bCs/>
               </w:rPr>
-              <w:t>Vorbedin-gung(en)</w:t>
+              <w:t>Vorbedin-gung</w:t>
+            </w:r>
+            <w:proofErr w:type="spellEnd"/>
+            <w:r>
+              <w:rPr>
+                <w:rFonts w:cstheme="minorHAnsi"/>
+                <w:b/>
+                <w:bCs/>
+              </w:rPr>
+              <w:t>(en)</w:t>
             </w:r>
           </w:p>
         </w:tc>
@@ -24765,13 +27696,23 @@
                 <w:rFonts w:cstheme="minorHAnsi"/>
               </w:rPr>
             </w:pPr>
+            <w:proofErr w:type="spellStart"/>
             <w:r>
               <w:rPr>
                 <w:rFonts w:cstheme="minorHAnsi"/>
                 <w:b/>
                 <w:bCs/>
               </w:rPr>
-              <w:t>Nachbe-dingung(en)</w:t>
+              <w:t>Nachbe</w:t>
+            </w:r>
+            <w:proofErr w:type="spellEnd"/>
+            <w:r>
+              <w:rPr>
+                <w:rFonts w:cstheme="minorHAnsi"/>
+                <w:b/>
+                <w:bCs/>
+              </w:rPr>
+              <w:t>-dingung(en)</w:t>
             </w:r>
           </w:p>
         </w:tc>
@@ -25201,13 +28142,23 @@
                 <w:rFonts w:cstheme="minorHAnsi"/>
               </w:rPr>
             </w:pPr>
+            <w:proofErr w:type="spellStart"/>
             <w:r>
               <w:rPr>
                 <w:rFonts w:cstheme="minorHAnsi"/>
                 <w:b/>
                 <w:bCs/>
               </w:rPr>
-              <w:t>Vorbedin-gung(en)</w:t>
+              <w:t>Vorbedin-gung</w:t>
+            </w:r>
+            <w:proofErr w:type="spellEnd"/>
+            <w:r>
+              <w:rPr>
+                <w:rFonts w:cstheme="minorHAnsi"/>
+                <w:b/>
+                <w:bCs/>
+              </w:rPr>
+              <w:t>(en)</w:t>
             </w:r>
           </w:p>
         </w:tc>
@@ -25838,13 +28789,23 @@
                 <w:rFonts w:cstheme="minorHAnsi"/>
               </w:rPr>
             </w:pPr>
+            <w:proofErr w:type="spellStart"/>
             <w:r>
               <w:rPr>
                 <w:rFonts w:cstheme="minorHAnsi"/>
                 <w:b/>
                 <w:bCs/>
               </w:rPr>
-              <w:t>Nachbe-dingung(en)</w:t>
+              <w:t>Nachbe</w:t>
+            </w:r>
+            <w:proofErr w:type="spellEnd"/>
+            <w:r>
+              <w:rPr>
+                <w:rFonts w:cstheme="minorHAnsi"/>
+                <w:b/>
+                <w:bCs/>
+              </w:rPr>
+              <w:t>-dingung(en)</w:t>
             </w:r>
           </w:p>
         </w:tc>
@@ -26062,6 +29023,7 @@
                 <w:b/>
               </w:rPr>
             </w:pPr>
+            <w:proofErr w:type="spellStart"/>
             <w:r>
               <w:rPr>
                 <w:rFonts w:cstheme="minorHAnsi"/>
@@ -26069,6 +29031,7 @@
               </w:rPr>
               <w:t>Id</w:t>
             </w:r>
+            <w:proofErr w:type="spellEnd"/>
           </w:p>
         </w:tc>
         <w:tc>
@@ -27158,6 +30121,7 @@
                 <w:b/>
               </w:rPr>
             </w:pPr>
+            <w:proofErr w:type="spellStart"/>
             <w:r>
               <w:rPr>
                 <w:rFonts w:cstheme="minorHAnsi"/>
@@ -27166,6 +30130,7 @@
               <w:lastRenderedPageBreak/>
               <w:t>Id</w:t>
             </w:r>
+            <w:proofErr w:type="spellEnd"/>
           </w:p>
         </w:tc>
         <w:tc>
@@ -27291,6 +30256,7 @@
                 <w:b/>
               </w:rPr>
             </w:pPr>
+            <w:proofErr w:type="spellStart"/>
             <w:r>
               <w:rPr>
                 <w:rFonts w:cstheme="minorHAnsi"/>
@@ -27312,6 +30278,7 @@
               </w:rPr>
               <w:t>litäten</w:t>
             </w:r>
+            <w:proofErr w:type="spellEnd"/>
           </w:p>
         </w:tc>
         <w:tc>
@@ -27387,6 +30354,7 @@
                 <w:b/>
               </w:rPr>
             </w:pPr>
+            <w:proofErr w:type="spellStart"/>
             <w:r>
               <w:rPr>
                 <w:rFonts w:cstheme="minorHAnsi"/>
@@ -27394,6 +30362,7 @@
               </w:rPr>
               <w:t>referenz</w:t>
             </w:r>
+            <w:proofErr w:type="spellEnd"/>
           </w:p>
         </w:tc>
         <w:tc>
@@ -28366,6 +31335,7 @@
                 <w:b/>
               </w:rPr>
             </w:pPr>
+            <w:proofErr w:type="spellStart"/>
             <w:r>
               <w:rPr>
                 <w:rFonts w:cstheme="minorHAnsi"/>
@@ -28373,6 +31343,7 @@
               </w:rPr>
               <w:t>Id</w:t>
             </w:r>
+            <w:proofErr w:type="spellEnd"/>
           </w:p>
         </w:tc>
         <w:tc>
@@ -28823,13 +31794,23 @@
                 <w:rFonts w:cstheme="minorHAnsi"/>
               </w:rPr>
             </w:pPr>
+            <w:proofErr w:type="spellStart"/>
             <w:r>
               <w:rPr>
                 <w:rFonts w:cstheme="minorHAnsi"/>
                 <w:b/>
                 <w:bCs/>
               </w:rPr>
-              <w:t>Vorbedin-gung(en)</w:t>
+              <w:t>Vorbedin-gung</w:t>
+            </w:r>
+            <w:proofErr w:type="spellEnd"/>
+            <w:r>
+              <w:rPr>
+                <w:rFonts w:cstheme="minorHAnsi"/>
+                <w:b/>
+                <w:bCs/>
+              </w:rPr>
+              <w:t>(en)</w:t>
             </w:r>
           </w:p>
         </w:tc>
@@ -29386,13 +32367,23 @@
                 <w:rFonts w:cstheme="minorHAnsi"/>
               </w:rPr>
             </w:pPr>
+            <w:proofErr w:type="spellStart"/>
             <w:r>
               <w:rPr>
                 <w:rFonts w:cstheme="minorHAnsi"/>
                 <w:b/>
                 <w:bCs/>
               </w:rPr>
-              <w:t>Nachbe-dingung(en)</w:t>
+              <w:t>Nachbe</w:t>
+            </w:r>
+            <w:proofErr w:type="spellEnd"/>
+            <w:r>
+              <w:rPr>
+                <w:rFonts w:cstheme="minorHAnsi"/>
+                <w:b/>
+                <w:bCs/>
+              </w:rPr>
+              <w:t>-dingung(en)</w:t>
             </w:r>
           </w:p>
         </w:tc>
@@ -29785,13 +32776,23 @@
                 <w:rFonts w:cstheme="minorHAnsi"/>
               </w:rPr>
             </w:pPr>
+            <w:proofErr w:type="spellStart"/>
             <w:r>
               <w:rPr>
                 <w:rFonts w:cstheme="minorHAnsi"/>
                 <w:b/>
                 <w:bCs/>
               </w:rPr>
-              <w:t>Vorbedin-gung(en)</w:t>
+              <w:t>Vorbedin-gung</w:t>
+            </w:r>
+            <w:proofErr w:type="spellEnd"/>
+            <w:r>
+              <w:rPr>
+                <w:rFonts w:cstheme="minorHAnsi"/>
+                <w:b/>
+                <w:bCs/>
+              </w:rPr>
+              <w:t>(en)</w:t>
             </w:r>
           </w:p>
         </w:tc>
@@ -30356,13 +33357,23 @@
                 <w:rFonts w:cstheme="minorHAnsi"/>
               </w:rPr>
             </w:pPr>
+            <w:proofErr w:type="spellStart"/>
             <w:r>
               <w:rPr>
                 <w:rFonts w:cstheme="minorHAnsi"/>
                 <w:b/>
                 <w:bCs/>
               </w:rPr>
-              <w:t>Nachbe-dingung(en)</w:t>
+              <w:t>Nachbe</w:t>
+            </w:r>
+            <w:proofErr w:type="spellEnd"/>
+            <w:r>
+              <w:rPr>
+                <w:rFonts w:cstheme="minorHAnsi"/>
+                <w:b/>
+                <w:bCs/>
+              </w:rPr>
+              <w:t>-dingung(en)</w:t>
             </w:r>
           </w:p>
         </w:tc>
@@ -30653,6 +33664,7 @@
                 <w:b/>
               </w:rPr>
             </w:pPr>
+            <w:proofErr w:type="spellStart"/>
             <w:r>
               <w:rPr>
                 <w:rFonts w:cstheme="minorHAnsi"/>
@@ -30660,6 +33672,7 @@
               </w:rPr>
               <w:t>Id</w:t>
             </w:r>
+            <w:proofErr w:type="spellEnd"/>
           </w:p>
         </w:tc>
         <w:tc>
@@ -31792,6 +34805,7 @@
                 <w:b/>
               </w:rPr>
             </w:pPr>
+            <w:proofErr w:type="spellStart"/>
             <w:r>
               <w:rPr>
                 <w:rFonts w:cstheme="minorHAnsi"/>
@@ -31799,6 +34813,7 @@
               </w:rPr>
               <w:t>Id</w:t>
             </w:r>
+            <w:proofErr w:type="spellEnd"/>
           </w:p>
         </w:tc>
         <w:tc>
@@ -31924,6 +34939,7 @@
                 <w:b/>
               </w:rPr>
             </w:pPr>
+            <w:proofErr w:type="spellStart"/>
             <w:r>
               <w:rPr>
                 <w:rFonts w:cstheme="minorHAnsi"/>
@@ -31945,6 +34961,7 @@
               </w:rPr>
               <w:t>litäten</w:t>
             </w:r>
+            <w:proofErr w:type="spellEnd"/>
           </w:p>
         </w:tc>
         <w:tc>
@@ -32020,6 +35037,7 @@
                 <w:b/>
               </w:rPr>
             </w:pPr>
+            <w:proofErr w:type="spellStart"/>
             <w:r>
               <w:rPr>
                 <w:rFonts w:cstheme="minorHAnsi"/>
@@ -32027,6 +35045,7 @@
               </w:rPr>
               <w:t>referenz</w:t>
             </w:r>
+            <w:proofErr w:type="spellEnd"/>
           </w:p>
         </w:tc>
         <w:tc>
@@ -32924,6 +35943,7 @@
                 <w:b/>
               </w:rPr>
             </w:pPr>
+            <w:proofErr w:type="spellStart"/>
             <w:r>
               <w:rPr>
                 <w:rFonts w:cstheme="minorHAnsi"/>
@@ -32931,6 +35951,7 @@
               </w:rPr>
               <w:t>Id</w:t>
             </w:r>
+            <w:proofErr w:type="spellEnd"/>
           </w:p>
         </w:tc>
         <w:tc>
@@ -33377,13 +36398,23 @@
                 <w:rFonts w:cstheme="minorHAnsi"/>
               </w:rPr>
             </w:pPr>
+            <w:proofErr w:type="spellStart"/>
             <w:r>
               <w:rPr>
                 <w:rFonts w:cstheme="minorHAnsi"/>
                 <w:b/>
                 <w:bCs/>
               </w:rPr>
-              <w:t>Vorbedin-gung(en)</w:t>
+              <w:t>Vorbedin-gung</w:t>
+            </w:r>
+            <w:proofErr w:type="spellEnd"/>
+            <w:r>
+              <w:rPr>
+                <w:rFonts w:cstheme="minorHAnsi"/>
+                <w:b/>
+                <w:bCs/>
+              </w:rPr>
+              <w:t>(en)</w:t>
             </w:r>
           </w:p>
         </w:tc>
@@ -33948,6 +36979,7 @@
                 <w:rFonts w:cstheme="minorHAnsi"/>
               </w:rPr>
             </w:pPr>
+            <w:proofErr w:type="spellStart"/>
             <w:r>
               <w:rPr>
                 <w:rFonts w:cstheme="minorHAnsi"/>
@@ -33955,7 +36987,16 @@
                 <w:bCs/>
               </w:rPr>
               <w:lastRenderedPageBreak/>
-              <w:t>Nachbe-dingung(en)</w:t>
+              <w:t>Nachbe</w:t>
+            </w:r>
+            <w:proofErr w:type="spellEnd"/>
+            <w:r>
+              <w:rPr>
+                <w:rFonts w:cstheme="minorHAnsi"/>
+                <w:b/>
+                <w:bCs/>
+              </w:rPr>
+              <w:t>-dingung(en)</w:t>
             </w:r>
           </w:p>
         </w:tc>

</xml_diff>

<commit_message>
User Stories/ First paper
</commit_message>
<xml_diff>
--- a/Projektmappe/SEP_Projektmappe_Vorlage.docx
+++ b/Projektmappe/SEP_Projektmappe_Vorlage.docx
@@ -22599,6 +22599,7 @@
             <w:pPr>
               <w:rPr>
                 <w:rFonts w:cstheme="minorHAnsi"/>
+                <w:lang w:val="en-US"/>
               </w:rPr>
             </w:pPr>
             <w:r>
@@ -32782,6 +32783,965 @@
                 <w:rFonts w:cstheme="minorHAnsi"/>
               </w:rPr>
             </w:pPr>
+          </w:p>
+        </w:tc>
+      </w:tr>
+    </w:tbl>
+    <w:p>
+      <w:pPr>
+        <w:rPr>
+          <w:rFonts w:cstheme="minorHAnsi"/>
+        </w:rPr>
+      </w:pPr>
+    </w:p>
+    <w:tbl>
+      <w:tblPr>
+        <w:tblW w:w="0" w:type="auto"/>
+        <w:tblBorders>
+          <w:top w:val="single" w:sz="8" w:space="0" w:color="A3A3A3"/>
+          <w:left w:val="single" w:sz="8" w:space="0" w:color="A3A3A3"/>
+          <w:bottom w:val="single" w:sz="8" w:space="0" w:color="A3A3A3"/>
+          <w:right w:val="single" w:sz="8" w:space="0" w:color="A3A3A3"/>
+        </w:tblBorders>
+        <w:tblCellMar>
+          <w:left w:w="0" w:type="dxa"/>
+          <w:right w:w="0" w:type="dxa"/>
+        </w:tblCellMar>
+        <w:tblLook w:val="04A0" w:firstRow="1" w:lastRow="0" w:firstColumn="1" w:lastColumn="0" w:noHBand="0" w:noVBand="1"/>
+      </w:tblPr>
+      <w:tblGrid>
+        <w:gridCol w:w="2411"/>
+        <w:gridCol w:w="6781"/>
+      </w:tblGrid>
+      <w:tr>
+        <w:tc>
+          <w:tcPr>
+            <w:tcW w:w="2425" w:type="dxa"/>
+            <w:tcBorders>
+              <w:top w:val="single" w:sz="8" w:space="0" w:color="A3A3A3"/>
+              <w:left w:val="single" w:sz="8" w:space="0" w:color="A3A3A3"/>
+              <w:bottom w:val="single" w:sz="8" w:space="0" w:color="A3A3A3"/>
+              <w:right w:val="single" w:sz="8" w:space="0" w:color="A3A3A3"/>
+            </w:tcBorders>
+            <w:shd w:val="clear" w:color="auto" w:fill="BFBFBF"/>
+            <w:tcMar>
+              <w:top w:w="40" w:type="dxa"/>
+              <w:left w:w="60" w:type="dxa"/>
+              <w:bottom w:w="40" w:type="dxa"/>
+              <w:right w:w="60" w:type="dxa"/>
+            </w:tcMar>
+            <w:hideMark/>
+          </w:tcPr>
+          <w:p>
+            <w:pPr>
+              <w:spacing w:after="0" w:line="240" w:lineRule="auto"/>
+              <w:rPr>
+                <w:rFonts w:ascii="Calibri" w:eastAsia="Times New Roman" w:hAnsi="Calibri" w:cs="Calibri"/>
+                <w:lang w:eastAsia="de-DE"/>
+              </w:rPr>
+            </w:pPr>
+            <w:r>
+              <w:rPr>
+                <w:rFonts w:ascii="Calibri" w:eastAsia="Times New Roman" w:hAnsi="Calibri" w:cs="Calibri"/>
+                <w:b/>
+                <w:bCs/>
+                <w:lang w:eastAsia="de-DE"/>
+              </w:rPr>
+              <w:t>User Story-ID</w:t>
+            </w:r>
+          </w:p>
+        </w:tc>
+        <w:tc>
+          <w:tcPr>
+            <w:tcW w:w="7046" w:type="dxa"/>
+            <w:tcBorders>
+              <w:top w:val="single" w:sz="8" w:space="0" w:color="A3A3A3"/>
+              <w:left w:val="single" w:sz="8" w:space="0" w:color="A3A3A3"/>
+              <w:bottom w:val="single" w:sz="8" w:space="0" w:color="A3A3A3"/>
+              <w:right w:val="single" w:sz="8" w:space="0" w:color="A3A3A3"/>
+            </w:tcBorders>
+            <w:tcMar>
+              <w:top w:w="40" w:type="dxa"/>
+              <w:left w:w="60" w:type="dxa"/>
+              <w:bottom w:w="40" w:type="dxa"/>
+              <w:right w:w="60" w:type="dxa"/>
+            </w:tcMar>
+            <w:hideMark/>
+          </w:tcPr>
+          <w:p>
+            <w:pPr>
+              <w:spacing w:after="0" w:line="240" w:lineRule="auto"/>
+              <w:rPr>
+                <w:rFonts w:ascii="Calibri" w:eastAsia="Times New Roman" w:hAnsi="Calibri" w:cs="Calibri"/>
+                <w:lang w:eastAsia="de-DE"/>
+              </w:rPr>
+            </w:pPr>
+            <w:r>
+              <w:rPr>
+                <w:rFonts w:ascii="Calibri" w:eastAsia="Times New Roman" w:hAnsi="Calibri" w:cs="Calibri"/>
+                <w:lang w:eastAsia="de-DE"/>
+              </w:rPr>
+              <w:t>2.1</w:t>
+            </w:r>
+          </w:p>
+        </w:tc>
+      </w:tr>
+      <w:tr>
+        <w:tc>
+          <w:tcPr>
+            <w:tcW w:w="2425" w:type="dxa"/>
+            <w:tcBorders>
+              <w:top w:val="single" w:sz="8" w:space="0" w:color="A3A3A3"/>
+              <w:left w:val="single" w:sz="8" w:space="0" w:color="A3A3A3"/>
+              <w:bottom w:val="single" w:sz="8" w:space="0" w:color="A3A3A3"/>
+              <w:right w:val="single" w:sz="8" w:space="0" w:color="A3A3A3"/>
+            </w:tcBorders>
+            <w:shd w:val="clear" w:color="auto" w:fill="BFBFBF"/>
+            <w:tcMar>
+              <w:top w:w="40" w:type="dxa"/>
+              <w:left w:w="60" w:type="dxa"/>
+              <w:bottom w:w="40" w:type="dxa"/>
+              <w:right w:w="60" w:type="dxa"/>
+            </w:tcMar>
+            <w:hideMark/>
+          </w:tcPr>
+          <w:p>
+            <w:pPr>
+              <w:spacing w:after="0" w:line="240" w:lineRule="auto"/>
+              <w:rPr>
+                <w:rFonts w:ascii="Calibri" w:eastAsia="Times New Roman" w:hAnsi="Calibri" w:cs="Calibri"/>
+                <w:color w:val="232323"/>
+                <w:lang w:eastAsia="de-DE"/>
+              </w:rPr>
+            </w:pPr>
+            <w:r>
+              <w:rPr>
+                <w:rFonts w:ascii="Calibri" w:eastAsia="Times New Roman" w:hAnsi="Calibri" w:cs="Calibri"/>
+                <w:b/>
+                <w:bCs/>
+                <w:color w:val="232323"/>
+                <w:lang w:eastAsia="de-DE"/>
+              </w:rPr>
+              <w:t>User Story-Beschreibung</w:t>
+            </w:r>
+          </w:p>
+        </w:tc>
+        <w:tc>
+          <w:tcPr>
+            <w:tcW w:w="7046" w:type="dxa"/>
+            <w:tcBorders>
+              <w:top w:val="single" w:sz="8" w:space="0" w:color="A3A3A3"/>
+              <w:left w:val="single" w:sz="8" w:space="0" w:color="A3A3A3"/>
+              <w:bottom w:val="single" w:sz="8" w:space="0" w:color="A3A3A3"/>
+              <w:right w:val="single" w:sz="8" w:space="0" w:color="A3A3A3"/>
+            </w:tcBorders>
+            <w:tcMar>
+              <w:top w:w="40" w:type="dxa"/>
+              <w:left w:w="60" w:type="dxa"/>
+              <w:bottom w:w="40" w:type="dxa"/>
+              <w:right w:w="60" w:type="dxa"/>
+            </w:tcMar>
+            <w:hideMark/>
+          </w:tcPr>
+          <w:p>
+            <w:pPr>
+              <w:spacing w:after="0" w:line="240" w:lineRule="auto"/>
+              <w:rPr>
+                <w:rFonts w:ascii="Calibri" w:eastAsia="Times New Roman" w:hAnsi="Calibri" w:cs="Calibri"/>
+                <w:sz w:val="24"/>
+                <w:szCs w:val="24"/>
+                <w:lang w:eastAsia="de-DE"/>
+              </w:rPr>
+            </w:pPr>
+            <w:r>
+              <w:rPr>
+                <w:rFonts w:ascii="Calibri" w:eastAsia="Times New Roman" w:hAnsi="Calibri" w:cs="Calibri"/>
+                <w:sz w:val="24"/>
+                <w:szCs w:val="24"/>
+                <w:lang w:eastAsia="de-DE"/>
+              </w:rPr>
+              <w:t>Als User möchte ich, zur Verbesserung der Sicherheit meines Accounts, einen code an meine Email gesendet bekommen wenn ich mich in meinen Account einlogge.</w:t>
+            </w:r>
+          </w:p>
+        </w:tc>
+      </w:tr>
+      <w:tr>
+        <w:tc>
+          <w:tcPr>
+            <w:tcW w:w="2425" w:type="dxa"/>
+            <w:tcBorders>
+              <w:top w:val="single" w:sz="8" w:space="0" w:color="A3A3A3"/>
+              <w:left w:val="single" w:sz="8" w:space="0" w:color="A3A3A3"/>
+              <w:bottom w:val="single" w:sz="8" w:space="0" w:color="A3A3A3"/>
+              <w:right w:val="single" w:sz="8" w:space="0" w:color="A3A3A3"/>
+            </w:tcBorders>
+            <w:shd w:val="clear" w:color="auto" w:fill="BFBFBF"/>
+            <w:tcMar>
+              <w:top w:w="40" w:type="dxa"/>
+              <w:left w:w="60" w:type="dxa"/>
+              <w:bottom w:w="40" w:type="dxa"/>
+              <w:right w:w="60" w:type="dxa"/>
+            </w:tcMar>
+            <w:hideMark/>
+          </w:tcPr>
+          <w:p>
+            <w:pPr>
+              <w:spacing w:after="0" w:line="240" w:lineRule="auto"/>
+              <w:rPr>
+                <w:rFonts w:ascii="Calibri" w:eastAsia="Times New Roman" w:hAnsi="Calibri" w:cs="Calibri"/>
+                <w:color w:val="232323"/>
+                <w:lang w:eastAsia="de-DE"/>
+              </w:rPr>
+            </w:pPr>
+            <w:r>
+              <w:rPr>
+                <w:rFonts w:ascii="Calibri" w:eastAsia="Times New Roman" w:hAnsi="Calibri" w:cs="Calibri"/>
+                <w:b/>
+                <w:bCs/>
+                <w:color w:val="232323"/>
+                <w:lang w:eastAsia="de-DE"/>
+              </w:rPr>
+              <w:t>Geschätzter Realisierungsaufwand</w:t>
+            </w:r>
+          </w:p>
+        </w:tc>
+        <w:tc>
+          <w:tcPr>
+            <w:tcW w:w="7046" w:type="dxa"/>
+            <w:tcBorders>
+              <w:top w:val="single" w:sz="8" w:space="0" w:color="A3A3A3"/>
+              <w:left w:val="single" w:sz="8" w:space="0" w:color="A3A3A3"/>
+              <w:bottom w:val="single" w:sz="8" w:space="0" w:color="A3A3A3"/>
+              <w:right w:val="single" w:sz="8" w:space="0" w:color="A3A3A3"/>
+            </w:tcBorders>
+            <w:tcMar>
+              <w:top w:w="40" w:type="dxa"/>
+              <w:left w:w="60" w:type="dxa"/>
+              <w:bottom w:w="40" w:type="dxa"/>
+              <w:right w:w="60" w:type="dxa"/>
+            </w:tcMar>
+            <w:hideMark/>
+          </w:tcPr>
+          <w:p>
+            <w:pPr>
+              <w:spacing w:after="0" w:line="240" w:lineRule="auto"/>
+              <w:rPr>
+                <w:rFonts w:ascii="Calibri" w:eastAsia="Times New Roman" w:hAnsi="Calibri" w:cs="Calibri"/>
+                <w:lang w:eastAsia="de-DE"/>
+              </w:rPr>
+            </w:pPr>
+            <w:r>
+              <w:rPr>
+                <w:rFonts w:ascii="Calibri" w:eastAsia="Times New Roman" w:hAnsi="Calibri" w:cs="Calibri"/>
+                <w:lang w:eastAsia="de-DE"/>
+              </w:rPr>
+              <w:t xml:space="preserve">10 Tage </w:t>
+            </w:r>
+          </w:p>
+        </w:tc>
+      </w:tr>
+      <w:tr>
+        <w:tc>
+          <w:tcPr>
+            <w:tcW w:w="2425" w:type="dxa"/>
+            <w:tcBorders>
+              <w:top w:val="single" w:sz="8" w:space="0" w:color="A3A3A3"/>
+              <w:left w:val="single" w:sz="8" w:space="0" w:color="A3A3A3"/>
+              <w:bottom w:val="single" w:sz="8" w:space="0" w:color="A3A3A3"/>
+              <w:right w:val="single" w:sz="8" w:space="0" w:color="A3A3A3"/>
+            </w:tcBorders>
+            <w:shd w:val="clear" w:color="auto" w:fill="BFBFBF"/>
+            <w:tcMar>
+              <w:top w:w="40" w:type="dxa"/>
+              <w:left w:w="60" w:type="dxa"/>
+              <w:bottom w:w="40" w:type="dxa"/>
+              <w:right w:w="60" w:type="dxa"/>
+            </w:tcMar>
+            <w:hideMark/>
+          </w:tcPr>
+          <w:p>
+            <w:pPr>
+              <w:spacing w:after="0" w:line="240" w:lineRule="auto"/>
+              <w:rPr>
+                <w:rFonts w:ascii="Calibri" w:eastAsia="Times New Roman" w:hAnsi="Calibri" w:cs="Calibri"/>
+                <w:color w:val="232323"/>
+                <w:lang w:eastAsia="de-DE"/>
+              </w:rPr>
+            </w:pPr>
+            <w:r>
+              <w:rPr>
+                <w:rFonts w:ascii="Calibri" w:eastAsia="Times New Roman" w:hAnsi="Calibri" w:cs="Calibri"/>
+                <w:b/>
+                <w:bCs/>
+                <w:color w:val="232323"/>
+                <w:lang w:eastAsia="de-DE"/>
+              </w:rPr>
+              <w:t>Priorität</w:t>
+            </w:r>
+          </w:p>
+        </w:tc>
+        <w:tc>
+          <w:tcPr>
+            <w:tcW w:w="7046" w:type="dxa"/>
+            <w:tcBorders>
+              <w:top w:val="single" w:sz="8" w:space="0" w:color="A3A3A3"/>
+              <w:left w:val="single" w:sz="8" w:space="0" w:color="A3A3A3"/>
+              <w:bottom w:val="single" w:sz="8" w:space="0" w:color="A3A3A3"/>
+              <w:right w:val="single" w:sz="8" w:space="0" w:color="A3A3A3"/>
+            </w:tcBorders>
+            <w:tcMar>
+              <w:top w:w="40" w:type="dxa"/>
+              <w:left w:w="60" w:type="dxa"/>
+              <w:bottom w:w="40" w:type="dxa"/>
+              <w:right w:w="60" w:type="dxa"/>
+            </w:tcMar>
+            <w:hideMark/>
+          </w:tcPr>
+          <w:p>
+            <w:pPr>
+              <w:spacing w:after="0" w:line="240" w:lineRule="auto"/>
+              <w:rPr>
+                <w:rFonts w:ascii="Calibri" w:eastAsia="Times New Roman" w:hAnsi="Calibri" w:cs="Calibri"/>
+                <w:lang w:eastAsia="de-DE"/>
+              </w:rPr>
+            </w:pPr>
+            <w:r>
+              <w:rPr>
+                <w:rFonts w:ascii="Calibri" w:eastAsia="Times New Roman" w:hAnsi="Calibri" w:cs="Calibri"/>
+                <w:lang w:eastAsia="de-DE"/>
+              </w:rPr>
+              <w:t>mittel</w:t>
+            </w:r>
+          </w:p>
+        </w:tc>
+      </w:tr>
+      <w:tr>
+        <w:tc>
+          <w:tcPr>
+            <w:tcW w:w="2425" w:type="dxa"/>
+            <w:tcBorders>
+              <w:top w:val="single" w:sz="8" w:space="0" w:color="A3A3A3"/>
+              <w:left w:val="single" w:sz="8" w:space="0" w:color="A3A3A3"/>
+              <w:bottom w:val="single" w:sz="8" w:space="0" w:color="A3A3A3"/>
+              <w:right w:val="single" w:sz="8" w:space="0" w:color="A3A3A3"/>
+            </w:tcBorders>
+            <w:shd w:val="clear" w:color="auto" w:fill="BFBFBF"/>
+            <w:tcMar>
+              <w:top w:w="40" w:type="dxa"/>
+              <w:left w:w="60" w:type="dxa"/>
+              <w:bottom w:w="40" w:type="dxa"/>
+              <w:right w:w="60" w:type="dxa"/>
+            </w:tcMar>
+            <w:hideMark/>
+          </w:tcPr>
+          <w:p>
+            <w:pPr>
+              <w:spacing w:after="0" w:line="240" w:lineRule="auto"/>
+              <w:rPr>
+                <w:rFonts w:ascii="Calibri" w:eastAsia="Times New Roman" w:hAnsi="Calibri" w:cs="Calibri"/>
+                <w:color w:val="232323"/>
+                <w:lang w:eastAsia="de-DE"/>
+              </w:rPr>
+            </w:pPr>
+            <w:r>
+              <w:rPr>
+                <w:rFonts w:ascii="Calibri" w:eastAsia="Times New Roman" w:hAnsi="Calibri" w:cs="Calibri"/>
+                <w:b/>
+                <w:bCs/>
+                <w:color w:val="232323"/>
+                <w:lang w:eastAsia="de-DE"/>
+              </w:rPr>
+              <w:t>Autor</w:t>
+            </w:r>
+          </w:p>
+        </w:tc>
+        <w:tc>
+          <w:tcPr>
+            <w:tcW w:w="7046" w:type="dxa"/>
+            <w:tcBorders>
+              <w:top w:val="single" w:sz="8" w:space="0" w:color="A3A3A3"/>
+              <w:left w:val="single" w:sz="8" w:space="0" w:color="A3A3A3"/>
+              <w:bottom w:val="single" w:sz="8" w:space="0" w:color="A3A3A3"/>
+              <w:right w:val="single" w:sz="8" w:space="0" w:color="A3A3A3"/>
+            </w:tcBorders>
+            <w:tcMar>
+              <w:top w:w="40" w:type="dxa"/>
+              <w:left w:w="60" w:type="dxa"/>
+              <w:bottom w:w="40" w:type="dxa"/>
+              <w:right w:w="60" w:type="dxa"/>
+            </w:tcMar>
+            <w:hideMark/>
+          </w:tcPr>
+          <w:p>
+            <w:pPr>
+              <w:spacing w:after="0" w:line="240" w:lineRule="auto"/>
+              <w:rPr>
+                <w:rFonts w:ascii="Calibri" w:eastAsia="Times New Roman" w:hAnsi="Calibri" w:cs="Calibri"/>
+                <w:lang w:eastAsia="de-DE"/>
+              </w:rPr>
+            </w:pPr>
+            <w:r>
+              <w:rPr>
+                <w:rFonts w:ascii="Calibri" w:eastAsia="Times New Roman" w:hAnsi="Calibri" w:cs="Calibri"/>
+                <w:lang w:eastAsia="de-DE"/>
+              </w:rPr>
+              <w:t>Lorenz Wollring</w:t>
+            </w:r>
+          </w:p>
+        </w:tc>
+      </w:tr>
+      <w:tr>
+        <w:tc>
+          <w:tcPr>
+            <w:tcW w:w="2425" w:type="dxa"/>
+            <w:tcBorders>
+              <w:top w:val="single" w:sz="8" w:space="0" w:color="A3A3A3"/>
+              <w:left w:val="single" w:sz="8" w:space="0" w:color="A3A3A3"/>
+              <w:bottom w:val="single" w:sz="8" w:space="0" w:color="A3A3A3"/>
+              <w:right w:val="single" w:sz="8" w:space="0" w:color="A3A3A3"/>
+            </w:tcBorders>
+            <w:shd w:val="clear" w:color="auto" w:fill="BFBFBF"/>
+            <w:tcMar>
+              <w:top w:w="40" w:type="dxa"/>
+              <w:left w:w="60" w:type="dxa"/>
+              <w:bottom w:w="40" w:type="dxa"/>
+              <w:right w:w="60" w:type="dxa"/>
+            </w:tcMar>
+            <w:hideMark/>
+          </w:tcPr>
+          <w:p>
+            <w:pPr>
+              <w:spacing w:after="0" w:line="240" w:lineRule="auto"/>
+              <w:rPr>
+                <w:rFonts w:ascii="Calibri" w:eastAsia="Times New Roman" w:hAnsi="Calibri" w:cs="Calibri"/>
+                <w:color w:val="232323"/>
+                <w:lang w:eastAsia="de-DE"/>
+              </w:rPr>
+            </w:pPr>
+            <w:r>
+              <w:rPr>
+                <w:rFonts w:ascii="Calibri" w:eastAsia="Times New Roman" w:hAnsi="Calibri" w:cs="Calibri"/>
+                <w:b/>
+                <w:bCs/>
+                <w:color w:val="232323"/>
+                <w:lang w:eastAsia="de-DE"/>
+              </w:rPr>
+              <w:t>Abhängigkeiten zu anderen User Stories</w:t>
+            </w:r>
+          </w:p>
+        </w:tc>
+        <w:tc>
+          <w:tcPr>
+            <w:tcW w:w="7046" w:type="dxa"/>
+            <w:tcBorders>
+              <w:top w:val="single" w:sz="8" w:space="0" w:color="A3A3A3"/>
+              <w:left w:val="single" w:sz="8" w:space="0" w:color="A3A3A3"/>
+              <w:bottom w:val="single" w:sz="8" w:space="0" w:color="A3A3A3"/>
+              <w:right w:val="single" w:sz="8" w:space="0" w:color="A3A3A3"/>
+            </w:tcBorders>
+            <w:tcMar>
+              <w:top w:w="40" w:type="dxa"/>
+              <w:left w:w="60" w:type="dxa"/>
+              <w:bottom w:w="40" w:type="dxa"/>
+              <w:right w:w="60" w:type="dxa"/>
+            </w:tcMar>
+            <w:hideMark/>
+          </w:tcPr>
+          <w:p>
+            <w:pPr>
+              <w:spacing w:after="0" w:line="240" w:lineRule="auto"/>
+              <w:rPr>
+                <w:rFonts w:ascii="Calibri" w:eastAsia="Times New Roman" w:hAnsi="Calibri" w:cs="Calibri"/>
+                <w:lang w:eastAsia="de-DE"/>
+              </w:rPr>
+            </w:pPr>
+            <w:r>
+              <w:rPr>
+                <w:rFonts w:ascii="Calibri" w:eastAsia="Times New Roman" w:hAnsi="Calibri" w:cs="Calibri"/>
+                <w:lang w:eastAsia="de-DE"/>
+              </w:rPr>
+              <w:t>1.1</w:t>
+            </w:r>
+          </w:p>
+        </w:tc>
+      </w:tr>
+    </w:tbl>
+    <w:p>
+      <w:pPr>
+        <w:rPr>
+          <w:rFonts w:cstheme="minorHAnsi"/>
+        </w:rPr>
+      </w:pPr>
+    </w:p>
+    <w:tbl>
+      <w:tblPr>
+        <w:tblW w:w="0" w:type="auto"/>
+        <w:tblBorders>
+          <w:top w:val="single" w:sz="8" w:space="0" w:color="A3A3A3"/>
+          <w:left w:val="single" w:sz="8" w:space="0" w:color="A3A3A3"/>
+          <w:bottom w:val="single" w:sz="8" w:space="0" w:color="A3A3A3"/>
+          <w:right w:val="single" w:sz="8" w:space="0" w:color="A3A3A3"/>
+        </w:tblBorders>
+        <w:tblCellMar>
+          <w:left w:w="0" w:type="dxa"/>
+          <w:right w:w="0" w:type="dxa"/>
+        </w:tblCellMar>
+        <w:tblLook w:val="04A0" w:firstRow="1" w:lastRow="0" w:firstColumn="1" w:lastColumn="0" w:noHBand="0" w:noVBand="1"/>
+      </w:tblPr>
+      <w:tblGrid>
+        <w:gridCol w:w="2412"/>
+        <w:gridCol w:w="6780"/>
+      </w:tblGrid>
+      <w:tr>
+        <w:tc>
+          <w:tcPr>
+            <w:tcW w:w="2425" w:type="dxa"/>
+            <w:tcBorders>
+              <w:top w:val="single" w:sz="8" w:space="0" w:color="A3A3A3"/>
+              <w:left w:val="single" w:sz="8" w:space="0" w:color="A3A3A3"/>
+              <w:bottom w:val="single" w:sz="8" w:space="0" w:color="A3A3A3"/>
+              <w:right w:val="single" w:sz="8" w:space="0" w:color="A3A3A3"/>
+            </w:tcBorders>
+            <w:shd w:val="clear" w:color="auto" w:fill="BFBFBF"/>
+            <w:tcMar>
+              <w:top w:w="40" w:type="dxa"/>
+              <w:left w:w="60" w:type="dxa"/>
+              <w:bottom w:w="40" w:type="dxa"/>
+              <w:right w:w="60" w:type="dxa"/>
+            </w:tcMar>
+            <w:hideMark/>
+          </w:tcPr>
+          <w:p>
+            <w:pPr>
+              <w:spacing w:after="0" w:line="240" w:lineRule="auto"/>
+              <w:rPr>
+                <w:rFonts w:ascii="Calibri" w:eastAsia="Times New Roman" w:hAnsi="Calibri" w:cs="Calibri"/>
+                <w:lang w:eastAsia="de-DE"/>
+              </w:rPr>
+            </w:pPr>
+            <w:r>
+              <w:rPr>
+                <w:rFonts w:ascii="Calibri" w:eastAsia="Times New Roman" w:hAnsi="Calibri" w:cs="Calibri"/>
+                <w:b/>
+                <w:bCs/>
+                <w:lang w:eastAsia="de-DE"/>
+              </w:rPr>
+              <w:t>User Story-ID</w:t>
+            </w:r>
+          </w:p>
+        </w:tc>
+        <w:tc>
+          <w:tcPr>
+            <w:tcW w:w="7046" w:type="dxa"/>
+            <w:tcBorders>
+              <w:top w:val="single" w:sz="8" w:space="0" w:color="A3A3A3"/>
+              <w:left w:val="single" w:sz="8" w:space="0" w:color="A3A3A3"/>
+              <w:bottom w:val="single" w:sz="8" w:space="0" w:color="A3A3A3"/>
+              <w:right w:val="single" w:sz="8" w:space="0" w:color="A3A3A3"/>
+            </w:tcBorders>
+            <w:tcMar>
+              <w:top w:w="40" w:type="dxa"/>
+              <w:left w:w="60" w:type="dxa"/>
+              <w:bottom w:w="40" w:type="dxa"/>
+              <w:right w:w="60" w:type="dxa"/>
+            </w:tcMar>
+            <w:hideMark/>
+          </w:tcPr>
+          <w:p>
+            <w:pPr>
+              <w:spacing w:after="0" w:line="240" w:lineRule="auto"/>
+              <w:rPr>
+                <w:rFonts w:ascii="Calibri" w:eastAsia="Times New Roman" w:hAnsi="Calibri" w:cs="Calibri"/>
+                <w:lang w:eastAsia="de-DE"/>
+              </w:rPr>
+            </w:pPr>
+            <w:r>
+              <w:rPr>
+                <w:rFonts w:ascii="Calibri" w:eastAsia="Times New Roman" w:hAnsi="Calibri" w:cs="Calibri"/>
+                <w:lang w:eastAsia="de-DE"/>
+              </w:rPr>
+              <w:t>3.1</w:t>
+            </w:r>
+          </w:p>
+        </w:tc>
+      </w:tr>
+      <w:tr>
+        <w:tc>
+          <w:tcPr>
+            <w:tcW w:w="2425" w:type="dxa"/>
+            <w:tcBorders>
+              <w:top w:val="single" w:sz="8" w:space="0" w:color="A3A3A3"/>
+              <w:left w:val="single" w:sz="8" w:space="0" w:color="A3A3A3"/>
+              <w:bottom w:val="single" w:sz="8" w:space="0" w:color="A3A3A3"/>
+              <w:right w:val="single" w:sz="8" w:space="0" w:color="A3A3A3"/>
+            </w:tcBorders>
+            <w:shd w:val="clear" w:color="auto" w:fill="BFBFBF"/>
+            <w:tcMar>
+              <w:top w:w="40" w:type="dxa"/>
+              <w:left w:w="60" w:type="dxa"/>
+              <w:bottom w:w="40" w:type="dxa"/>
+              <w:right w:w="60" w:type="dxa"/>
+            </w:tcMar>
+            <w:hideMark/>
+          </w:tcPr>
+          <w:p>
+            <w:pPr>
+              <w:spacing w:after="0" w:line="240" w:lineRule="auto"/>
+              <w:rPr>
+                <w:rFonts w:ascii="Calibri" w:eastAsia="Times New Roman" w:hAnsi="Calibri" w:cs="Calibri"/>
+                <w:color w:val="232323"/>
+                <w:lang w:eastAsia="de-DE"/>
+              </w:rPr>
+            </w:pPr>
+            <w:r>
+              <w:rPr>
+                <w:rFonts w:ascii="Calibri" w:eastAsia="Times New Roman" w:hAnsi="Calibri" w:cs="Calibri"/>
+                <w:b/>
+                <w:bCs/>
+                <w:color w:val="232323"/>
+                <w:lang w:eastAsia="de-DE"/>
+              </w:rPr>
+              <w:t>User Story-Beschreibung</w:t>
+            </w:r>
+          </w:p>
+        </w:tc>
+        <w:tc>
+          <w:tcPr>
+            <w:tcW w:w="7046" w:type="dxa"/>
+            <w:tcBorders>
+              <w:top w:val="single" w:sz="8" w:space="0" w:color="A3A3A3"/>
+              <w:left w:val="single" w:sz="8" w:space="0" w:color="A3A3A3"/>
+              <w:bottom w:val="single" w:sz="8" w:space="0" w:color="A3A3A3"/>
+              <w:right w:val="single" w:sz="8" w:space="0" w:color="A3A3A3"/>
+            </w:tcBorders>
+            <w:tcMar>
+              <w:top w:w="40" w:type="dxa"/>
+              <w:left w:w="60" w:type="dxa"/>
+              <w:bottom w:w="40" w:type="dxa"/>
+              <w:right w:w="60" w:type="dxa"/>
+            </w:tcMar>
+            <w:hideMark/>
+          </w:tcPr>
+          <w:p>
+            <w:pPr>
+              <w:spacing w:after="0" w:line="240" w:lineRule="auto"/>
+              <w:rPr>
+                <w:rFonts w:ascii="Calibri" w:eastAsia="Times New Roman" w:hAnsi="Calibri" w:cs="Calibri"/>
+                <w:sz w:val="24"/>
+                <w:szCs w:val="24"/>
+                <w:lang w:eastAsia="de-DE"/>
+              </w:rPr>
+            </w:pPr>
+            <w:r>
+              <w:rPr>
+                <w:rFonts w:ascii="Calibri" w:eastAsia="Times New Roman" w:hAnsi="Calibri" w:cs="Calibri"/>
+                <w:sz w:val="24"/>
+                <w:szCs w:val="24"/>
+                <w:lang w:eastAsia="de-DE"/>
+              </w:rPr>
+              <w:t>Als User möchte ich auf meiner Profilseite eine Übersicht über meine Freunde, gesehene Filme und eine Watchlist mit Filmen die ich noch sehen will, zur Verfügung gestellt bekommen.</w:t>
+            </w:r>
+          </w:p>
+        </w:tc>
+      </w:tr>
+      <w:tr>
+        <w:tc>
+          <w:tcPr>
+            <w:tcW w:w="2425" w:type="dxa"/>
+            <w:tcBorders>
+              <w:top w:val="single" w:sz="8" w:space="0" w:color="A3A3A3"/>
+              <w:left w:val="single" w:sz="8" w:space="0" w:color="A3A3A3"/>
+              <w:bottom w:val="single" w:sz="8" w:space="0" w:color="A3A3A3"/>
+              <w:right w:val="single" w:sz="8" w:space="0" w:color="A3A3A3"/>
+            </w:tcBorders>
+            <w:shd w:val="clear" w:color="auto" w:fill="BFBFBF"/>
+            <w:tcMar>
+              <w:top w:w="40" w:type="dxa"/>
+              <w:left w:w="60" w:type="dxa"/>
+              <w:bottom w:w="40" w:type="dxa"/>
+              <w:right w:w="60" w:type="dxa"/>
+            </w:tcMar>
+            <w:hideMark/>
+          </w:tcPr>
+          <w:p>
+            <w:pPr>
+              <w:spacing w:after="0" w:line="240" w:lineRule="auto"/>
+              <w:rPr>
+                <w:rFonts w:ascii="Calibri" w:eastAsia="Times New Roman" w:hAnsi="Calibri" w:cs="Calibri"/>
+                <w:color w:val="232323"/>
+                <w:lang w:eastAsia="de-DE"/>
+              </w:rPr>
+            </w:pPr>
+            <w:r>
+              <w:rPr>
+                <w:rFonts w:ascii="Calibri" w:eastAsia="Times New Roman" w:hAnsi="Calibri" w:cs="Calibri"/>
+                <w:b/>
+                <w:bCs/>
+                <w:color w:val="232323"/>
+                <w:lang w:eastAsia="de-DE"/>
+              </w:rPr>
+              <w:t>Geschätzter Realisierungsaufwand</w:t>
+            </w:r>
+          </w:p>
+        </w:tc>
+        <w:tc>
+          <w:tcPr>
+            <w:tcW w:w="7046" w:type="dxa"/>
+            <w:tcBorders>
+              <w:top w:val="single" w:sz="8" w:space="0" w:color="A3A3A3"/>
+              <w:left w:val="single" w:sz="8" w:space="0" w:color="A3A3A3"/>
+              <w:bottom w:val="single" w:sz="8" w:space="0" w:color="A3A3A3"/>
+              <w:right w:val="single" w:sz="8" w:space="0" w:color="A3A3A3"/>
+            </w:tcBorders>
+            <w:tcMar>
+              <w:top w:w="40" w:type="dxa"/>
+              <w:left w:w="60" w:type="dxa"/>
+              <w:bottom w:w="40" w:type="dxa"/>
+              <w:right w:w="60" w:type="dxa"/>
+            </w:tcMar>
+            <w:hideMark/>
+          </w:tcPr>
+          <w:p>
+            <w:pPr>
+              <w:spacing w:after="0" w:line="240" w:lineRule="auto"/>
+              <w:rPr>
+                <w:rFonts w:ascii="Calibri" w:eastAsia="Times New Roman" w:hAnsi="Calibri" w:cs="Calibri"/>
+                <w:lang w:eastAsia="de-DE"/>
+              </w:rPr>
+            </w:pPr>
+            <w:r>
+              <w:rPr>
+                <w:rFonts w:ascii="Calibri" w:eastAsia="Times New Roman" w:hAnsi="Calibri" w:cs="Calibri"/>
+                <w:lang w:eastAsia="de-DE"/>
+              </w:rPr>
+              <w:t xml:space="preserve">10 Tage </w:t>
+            </w:r>
+          </w:p>
+        </w:tc>
+      </w:tr>
+      <w:tr>
+        <w:tc>
+          <w:tcPr>
+            <w:tcW w:w="2425" w:type="dxa"/>
+            <w:tcBorders>
+              <w:top w:val="single" w:sz="8" w:space="0" w:color="A3A3A3"/>
+              <w:left w:val="single" w:sz="8" w:space="0" w:color="A3A3A3"/>
+              <w:bottom w:val="single" w:sz="8" w:space="0" w:color="A3A3A3"/>
+              <w:right w:val="single" w:sz="8" w:space="0" w:color="A3A3A3"/>
+            </w:tcBorders>
+            <w:shd w:val="clear" w:color="auto" w:fill="BFBFBF"/>
+            <w:tcMar>
+              <w:top w:w="40" w:type="dxa"/>
+              <w:left w:w="60" w:type="dxa"/>
+              <w:bottom w:w="40" w:type="dxa"/>
+              <w:right w:w="60" w:type="dxa"/>
+            </w:tcMar>
+            <w:hideMark/>
+          </w:tcPr>
+          <w:p>
+            <w:pPr>
+              <w:spacing w:after="0" w:line="240" w:lineRule="auto"/>
+              <w:rPr>
+                <w:rFonts w:ascii="Calibri" w:eastAsia="Times New Roman" w:hAnsi="Calibri" w:cs="Calibri"/>
+                <w:color w:val="232323"/>
+                <w:lang w:eastAsia="de-DE"/>
+              </w:rPr>
+            </w:pPr>
+            <w:r>
+              <w:rPr>
+                <w:rFonts w:ascii="Calibri" w:eastAsia="Times New Roman" w:hAnsi="Calibri" w:cs="Calibri"/>
+                <w:b/>
+                <w:bCs/>
+                <w:color w:val="232323"/>
+                <w:lang w:eastAsia="de-DE"/>
+              </w:rPr>
+              <w:t>Priorität</w:t>
+            </w:r>
+          </w:p>
+        </w:tc>
+        <w:tc>
+          <w:tcPr>
+            <w:tcW w:w="7046" w:type="dxa"/>
+            <w:tcBorders>
+              <w:top w:val="single" w:sz="8" w:space="0" w:color="A3A3A3"/>
+              <w:left w:val="single" w:sz="8" w:space="0" w:color="A3A3A3"/>
+              <w:bottom w:val="single" w:sz="8" w:space="0" w:color="A3A3A3"/>
+              <w:right w:val="single" w:sz="8" w:space="0" w:color="A3A3A3"/>
+            </w:tcBorders>
+            <w:tcMar>
+              <w:top w:w="40" w:type="dxa"/>
+              <w:left w:w="60" w:type="dxa"/>
+              <w:bottom w:w="40" w:type="dxa"/>
+              <w:right w:w="60" w:type="dxa"/>
+            </w:tcMar>
+            <w:hideMark/>
+          </w:tcPr>
+          <w:p>
+            <w:pPr>
+              <w:spacing w:after="0" w:line="240" w:lineRule="auto"/>
+              <w:rPr>
+                <w:rFonts w:ascii="Calibri" w:eastAsia="Times New Roman" w:hAnsi="Calibri" w:cs="Calibri"/>
+                <w:lang w:eastAsia="de-DE"/>
+              </w:rPr>
+            </w:pPr>
+            <w:r>
+              <w:rPr>
+                <w:rFonts w:ascii="Calibri" w:eastAsia="Times New Roman" w:hAnsi="Calibri" w:cs="Calibri"/>
+                <w:lang w:eastAsia="de-DE"/>
+              </w:rPr>
+              <w:t>hoch</w:t>
+            </w:r>
+          </w:p>
+        </w:tc>
+      </w:tr>
+      <w:tr>
+        <w:tc>
+          <w:tcPr>
+            <w:tcW w:w="2425" w:type="dxa"/>
+            <w:tcBorders>
+              <w:top w:val="single" w:sz="8" w:space="0" w:color="A3A3A3"/>
+              <w:left w:val="single" w:sz="8" w:space="0" w:color="A3A3A3"/>
+              <w:bottom w:val="single" w:sz="8" w:space="0" w:color="A3A3A3"/>
+              <w:right w:val="single" w:sz="8" w:space="0" w:color="A3A3A3"/>
+            </w:tcBorders>
+            <w:shd w:val="clear" w:color="auto" w:fill="BFBFBF"/>
+            <w:tcMar>
+              <w:top w:w="40" w:type="dxa"/>
+              <w:left w:w="60" w:type="dxa"/>
+              <w:bottom w:w="40" w:type="dxa"/>
+              <w:right w:w="60" w:type="dxa"/>
+            </w:tcMar>
+            <w:hideMark/>
+          </w:tcPr>
+          <w:p>
+            <w:pPr>
+              <w:spacing w:after="0" w:line="240" w:lineRule="auto"/>
+              <w:rPr>
+                <w:rFonts w:ascii="Calibri" w:eastAsia="Times New Roman" w:hAnsi="Calibri" w:cs="Calibri"/>
+                <w:color w:val="232323"/>
+                <w:lang w:eastAsia="de-DE"/>
+              </w:rPr>
+            </w:pPr>
+            <w:r>
+              <w:rPr>
+                <w:rFonts w:ascii="Calibri" w:eastAsia="Times New Roman" w:hAnsi="Calibri" w:cs="Calibri"/>
+                <w:b/>
+                <w:bCs/>
+                <w:color w:val="232323"/>
+                <w:lang w:eastAsia="de-DE"/>
+              </w:rPr>
+              <w:t>Autor</w:t>
+            </w:r>
+          </w:p>
+        </w:tc>
+        <w:tc>
+          <w:tcPr>
+            <w:tcW w:w="7046" w:type="dxa"/>
+            <w:tcBorders>
+              <w:top w:val="single" w:sz="8" w:space="0" w:color="A3A3A3"/>
+              <w:left w:val="single" w:sz="8" w:space="0" w:color="A3A3A3"/>
+              <w:bottom w:val="single" w:sz="8" w:space="0" w:color="A3A3A3"/>
+              <w:right w:val="single" w:sz="8" w:space="0" w:color="A3A3A3"/>
+            </w:tcBorders>
+            <w:tcMar>
+              <w:top w:w="40" w:type="dxa"/>
+              <w:left w:w="60" w:type="dxa"/>
+              <w:bottom w:w="40" w:type="dxa"/>
+              <w:right w:w="60" w:type="dxa"/>
+            </w:tcMar>
+            <w:hideMark/>
+          </w:tcPr>
+          <w:p>
+            <w:pPr>
+              <w:spacing w:after="0" w:line="240" w:lineRule="auto"/>
+              <w:rPr>
+                <w:rFonts w:ascii="Calibri" w:eastAsia="Times New Roman" w:hAnsi="Calibri" w:cs="Calibri"/>
+                <w:lang w:eastAsia="de-DE"/>
+              </w:rPr>
+            </w:pPr>
+            <w:r>
+              <w:rPr>
+                <w:rFonts w:ascii="Calibri" w:eastAsia="Times New Roman" w:hAnsi="Calibri" w:cs="Calibri"/>
+                <w:lang w:eastAsia="de-DE"/>
+              </w:rPr>
+              <w:t>Lorenz Wollring</w:t>
+            </w:r>
+          </w:p>
+        </w:tc>
+      </w:tr>
+      <w:tr>
+        <w:tc>
+          <w:tcPr>
+            <w:tcW w:w="2425" w:type="dxa"/>
+            <w:tcBorders>
+              <w:top w:val="single" w:sz="8" w:space="0" w:color="A3A3A3"/>
+              <w:left w:val="single" w:sz="8" w:space="0" w:color="A3A3A3"/>
+              <w:bottom w:val="single" w:sz="8" w:space="0" w:color="A3A3A3"/>
+              <w:right w:val="single" w:sz="8" w:space="0" w:color="A3A3A3"/>
+            </w:tcBorders>
+            <w:shd w:val="clear" w:color="auto" w:fill="BFBFBF"/>
+            <w:tcMar>
+              <w:top w:w="40" w:type="dxa"/>
+              <w:left w:w="60" w:type="dxa"/>
+              <w:bottom w:w="40" w:type="dxa"/>
+              <w:right w:w="60" w:type="dxa"/>
+            </w:tcMar>
+            <w:hideMark/>
+          </w:tcPr>
+          <w:p>
+            <w:pPr>
+              <w:spacing w:after="0" w:line="240" w:lineRule="auto"/>
+              <w:rPr>
+                <w:rFonts w:ascii="Calibri" w:eastAsia="Times New Roman" w:hAnsi="Calibri" w:cs="Calibri"/>
+                <w:color w:val="232323"/>
+                <w:lang w:eastAsia="de-DE"/>
+              </w:rPr>
+            </w:pPr>
+            <w:r>
+              <w:rPr>
+                <w:rFonts w:ascii="Calibri" w:eastAsia="Times New Roman" w:hAnsi="Calibri" w:cs="Calibri"/>
+                <w:b/>
+                <w:bCs/>
+                <w:color w:val="232323"/>
+                <w:lang w:eastAsia="de-DE"/>
+              </w:rPr>
+              <w:lastRenderedPageBreak/>
+              <w:t>Abhängigkeiten zu anderen User Stories</w:t>
+            </w:r>
+          </w:p>
+        </w:tc>
+        <w:tc>
+          <w:tcPr>
+            <w:tcW w:w="7046" w:type="dxa"/>
+            <w:tcBorders>
+              <w:top w:val="single" w:sz="8" w:space="0" w:color="A3A3A3"/>
+              <w:left w:val="single" w:sz="8" w:space="0" w:color="A3A3A3"/>
+              <w:bottom w:val="single" w:sz="8" w:space="0" w:color="A3A3A3"/>
+              <w:right w:val="single" w:sz="8" w:space="0" w:color="A3A3A3"/>
+            </w:tcBorders>
+            <w:tcMar>
+              <w:top w:w="40" w:type="dxa"/>
+              <w:left w:w="60" w:type="dxa"/>
+              <w:bottom w:w="40" w:type="dxa"/>
+              <w:right w:w="60" w:type="dxa"/>
+            </w:tcMar>
+            <w:hideMark/>
+          </w:tcPr>
+          <w:p>
+            <w:pPr>
+              <w:spacing w:after="0" w:line="240" w:lineRule="auto"/>
+              <w:rPr>
+                <w:rFonts w:ascii="Calibri" w:eastAsia="Times New Roman" w:hAnsi="Calibri" w:cs="Calibri"/>
+                <w:lang w:eastAsia="de-DE"/>
+              </w:rPr>
+            </w:pPr>
+            <w:r>
+              <w:rPr>
+                <w:rFonts w:ascii="Calibri" w:eastAsia="Times New Roman" w:hAnsi="Calibri" w:cs="Calibri"/>
+                <w:lang w:eastAsia="de-DE"/>
+              </w:rPr>
+              <w:t>1.1, 4.1, 5.1, 7.1, 8.1 , 9.1</w:t>
+            </w:r>
           </w:p>
         </w:tc>
       </w:tr>
@@ -33400,7 +34360,6 @@
               <w:rPr>
                 <w:rFonts w:cstheme="minorHAnsi"/>
               </w:rPr>
-              <w:lastRenderedPageBreak/>
               <w:t>1.1</w:t>
             </w:r>
           </w:p>
@@ -34976,7 +35935,6 @@
                 <w:rFonts w:cstheme="minorHAnsi"/>
                 <w:lang w:val="en-GB"/>
               </w:rPr>
-              <w:lastRenderedPageBreak/>
               <w:t>2</w:t>
             </w:r>
           </w:p>

</xml_diff>

<commit_message>
Cyclus 2 Klassendiagramm(Friendlist) + MSC Diagramm (Chatfunktion)
</commit_message>
<xml_diff>
--- a/Projektmappe/SEP_Projektmappe_Vorlage.docx
+++ b/Projektmappe/SEP_Projektmappe_Vorlage.docx
@@ -29737,6 +29737,12 @@
                 <w:rFonts w:cstheme="minorHAnsi"/>
               </w:rPr>
             </w:pPr>
+            <w:r>
+              <w:rPr>
+                <w:rFonts w:cstheme="minorHAnsi"/>
+              </w:rPr>
+              <w:t>erledigt</w:t>
+            </w:r>
           </w:p>
         </w:tc>
       </w:tr>
@@ -31697,6 +31703,12 @@
                 <w:rFonts w:cstheme="minorHAnsi"/>
               </w:rPr>
             </w:pPr>
+            <w:r>
+              <w:rPr>
+                <w:rFonts w:cstheme="minorHAnsi"/>
+              </w:rPr>
+              <w:t>erledigt</w:t>
+            </w:r>
           </w:p>
         </w:tc>
       </w:tr>

</xml_diff>